<commit_message>
Unit 13 assessment WIP
</commit_message>
<xml_diff>
--- a/Module13_RegenerationAndCellReprogrammingIII/unit_assessment_11_13/13 - Unit Assessment - Yves Greatti.docx
+++ b/Module13_RegenerationAndCellReprogrammingIII/unit_assessment_11_13/13 - Unit Assessment - Yves Greatti.docx
@@ -108,16 +108,14 @@
         </w:rPr>
         <w:t xml:space="preserve">multiple events such as opening of the blood-brain or blood-spinal cord barrier, inflammation, </w:t>
       </w:r>
-      <w:proofErr w:type="spellStart"/>
-      <w:r>
-        <w:rPr>
-          <w:rFonts w:ascii="Helvetica" w:hAnsi="Helvetica"/>
-          <w:sz w:val="18"/>
-          <w:szCs w:val="18"/>
-        </w:rPr>
-        <w:t>edemia</w:t>
-      </w:r>
-      <w:proofErr w:type="spellEnd"/>
+      <w:r>
+        <w:rPr>
+          <w:rFonts w:ascii="Helvetica" w:hAnsi="Helvetica"/>
+          <w:sz w:val="18"/>
+          <w:szCs w:val="18"/>
+        </w:rPr>
+        <w:t>edema</w:t>
+      </w:r>
       <w:r>
         <w:rPr>
           <w:rFonts w:ascii="Helvetica" w:hAnsi="Helvetica"/>
@@ -824,47 +822,41 @@
           <w:sz w:val="18"/>
           <w:szCs w:val="18"/>
         </w:rPr>
-        <w:t xml:space="preserve">it is then recommended to </w:t>
-      </w:r>
-      <w:r>
-        <w:rPr>
-          <w:rFonts w:ascii="Helvetica" w:hAnsi="Helvetica"/>
-          <w:sz w:val="18"/>
-          <w:szCs w:val="18"/>
-        </w:rPr>
-        <w:t xml:space="preserve">target cell type with a large pool and </w:t>
-      </w:r>
-      <w:r>
-        <w:rPr>
-          <w:rFonts w:ascii="Helvetica" w:hAnsi="Helvetica"/>
-          <w:sz w:val="18"/>
-          <w:szCs w:val="18"/>
-        </w:rPr>
-        <w:t xml:space="preserve">which </w:t>
-      </w:r>
-      <w:r>
-        <w:rPr>
-          <w:rFonts w:ascii="Helvetica" w:hAnsi="Helvetica"/>
-          <w:sz w:val="18"/>
-          <w:szCs w:val="18"/>
-        </w:rPr>
-        <w:t>replenish</w:t>
-      </w:r>
-      <w:r>
-        <w:rPr>
-          <w:rFonts w:ascii="Helvetica" w:hAnsi="Helvetica"/>
-          <w:sz w:val="18"/>
-          <w:szCs w:val="18"/>
-        </w:rPr>
-        <w:t>es</w:t>
-      </w:r>
-      <w:r>
-        <w:rPr>
-          <w:rFonts w:ascii="Helvetica" w:hAnsi="Helvetica"/>
-          <w:sz w:val="18"/>
-          <w:szCs w:val="18"/>
-        </w:rPr>
-        <w:t xml:space="preserve"> continuously</w:t>
+        <w:t>cells to be reprog</w:t>
+      </w:r>
+      <w:r>
+        <w:rPr>
+          <w:rFonts w:ascii="Helvetica" w:hAnsi="Helvetica"/>
+          <w:sz w:val="18"/>
+          <w:szCs w:val="18"/>
+        </w:rPr>
+        <w:t>r</w:t>
+      </w:r>
+      <w:r>
+        <w:rPr>
+          <w:rFonts w:ascii="Helvetica" w:hAnsi="Helvetica"/>
+          <w:sz w:val="18"/>
+          <w:szCs w:val="18"/>
+        </w:rPr>
+        <w:t xml:space="preserve">ammed need to be carefully selected as not to impair </w:t>
+      </w:r>
+      <w:proofErr w:type="gramStart"/>
+      <w:r>
+        <w:rPr>
+          <w:rFonts w:ascii="Helvetica" w:hAnsi="Helvetica"/>
+          <w:sz w:val="18"/>
+          <w:szCs w:val="18"/>
+        </w:rPr>
+        <w:t>the their</w:t>
+      </w:r>
+      <w:proofErr w:type="gramEnd"/>
+      <w:r>
+        <w:rPr>
+          <w:rFonts w:ascii="Helvetica" w:hAnsi="Helvetica"/>
+          <w:sz w:val="18"/>
+          <w:szCs w:val="18"/>
+        </w:rPr>
+        <w:t xml:space="preserve"> functional role</w:t>
       </w:r>
       <w:r>
         <w:rPr>
@@ -902,15 +894,55 @@
           <w:sz w:val="18"/>
           <w:szCs w:val="18"/>
         </w:rPr>
-        <w:t xml:space="preserve"> the TFs </w:t>
-      </w:r>
-      <w:r>
-        <w:rPr>
-          <w:rFonts w:ascii="Helvetica" w:hAnsi="Helvetica"/>
-          <w:sz w:val="18"/>
-          <w:szCs w:val="18"/>
-        </w:rPr>
-        <w:t>which promote the conversion to the neuroblasts</w:t>
+        <w:t xml:space="preserve"> </w:t>
+      </w:r>
+      <w:r>
+        <w:rPr>
+          <w:rFonts w:ascii="Helvetica" w:hAnsi="Helvetica"/>
+          <w:sz w:val="18"/>
+          <w:szCs w:val="18"/>
+        </w:rPr>
+        <w:t>transcription factors (</w:t>
+      </w:r>
+      <w:r>
+        <w:rPr>
+          <w:rFonts w:ascii="Helvetica" w:hAnsi="Helvetica"/>
+          <w:sz w:val="18"/>
+          <w:szCs w:val="18"/>
+        </w:rPr>
+        <w:t>TFs</w:t>
+      </w:r>
+      <w:r>
+        <w:rPr>
+          <w:rFonts w:ascii="Helvetica" w:hAnsi="Helvetica"/>
+          <w:sz w:val="18"/>
+          <w:szCs w:val="18"/>
+        </w:rPr>
+        <w:t>)</w:t>
+      </w:r>
+      <w:r>
+        <w:rPr>
+          <w:rFonts w:ascii="Helvetica" w:hAnsi="Helvetica"/>
+          <w:sz w:val="18"/>
+          <w:szCs w:val="18"/>
+        </w:rPr>
+        <w:t xml:space="preserve"> </w:t>
+      </w:r>
+      <w:r>
+        <w:rPr>
+          <w:rFonts w:ascii="Helvetica" w:hAnsi="Helvetica"/>
+          <w:sz w:val="18"/>
+          <w:szCs w:val="18"/>
+        </w:rPr>
+        <w:t xml:space="preserve">which promote conversion to </w:t>
+      </w:r>
+      <w:r>
+        <w:rPr>
+          <w:rFonts w:ascii="Helvetica" w:hAnsi="Helvetica"/>
+          <w:sz w:val="18"/>
+          <w:szCs w:val="18"/>
+        </w:rPr>
+        <w:t>identified neuronal cells</w:t>
       </w:r>
       <w:r>
         <w:rPr>
@@ -960,6 +992,14 @@
           <w:szCs w:val="18"/>
         </w:rPr>
       </w:pPr>
+      <w:r>
+        <w:rPr>
+          <w:rFonts w:ascii="Helvetica" w:hAnsi="Helvetica"/>
+          <w:sz w:val="18"/>
+          <w:szCs w:val="18"/>
+        </w:rPr>
+        <w:t>In the study we will address each of these points.</w:t>
+      </w:r>
     </w:p>
     <w:p>
       <w:pPr>
@@ -970,22 +1010,6 @@
           <w:szCs w:val="18"/>
         </w:rPr>
       </w:pPr>
-      <w:r>
-        <w:rPr>
-          <w:rFonts w:ascii="Helvetica" w:hAnsi="Helvetica"/>
-          <w:sz w:val="18"/>
-          <w:szCs w:val="18"/>
-        </w:rPr>
-        <w:t xml:space="preserve">Design of an efficient and specific strategy which promotes reprogramming of astrocytes to neuroblasts in the adult brain after TBI </w:t>
-      </w:r>
-      <w:r>
-        <w:rPr>
-          <w:rFonts w:ascii="Helvetica" w:hAnsi="Helvetica"/>
-          <w:sz w:val="18"/>
-          <w:szCs w:val="18"/>
-        </w:rPr>
-        <w:t>with a low-risk gene delivery system.</w:t>
-      </w:r>
     </w:p>
     <w:p>
       <w:pPr>
@@ -996,6 +1020,22 @@
           <w:szCs w:val="18"/>
         </w:rPr>
       </w:pPr>
+      <w:r>
+        <w:rPr>
+          <w:rFonts w:ascii="Helvetica" w:hAnsi="Helvetica"/>
+          <w:sz w:val="18"/>
+          <w:szCs w:val="18"/>
+        </w:rPr>
+        <w:t xml:space="preserve">Design of an efficient and specific strategy which promotes reprogramming of astrocytes to neuroblasts in the adult brain after TBI </w:t>
+      </w:r>
+      <w:r>
+        <w:rPr>
+          <w:rFonts w:ascii="Helvetica" w:hAnsi="Helvetica"/>
+          <w:sz w:val="18"/>
+          <w:szCs w:val="18"/>
+        </w:rPr>
+        <w:t>with a low-risk gene delivery system.</w:t>
+      </w:r>
     </w:p>
     <w:p>
       <w:pPr>
@@ -1006,6 +1046,773 @@
           <w:szCs w:val="18"/>
         </w:rPr>
       </w:pPr>
+    </w:p>
+    <w:p>
+      <w:pPr>
+        <w:rPr>
+          <w:rFonts w:ascii="Helvetica" w:hAnsi="Helvetica"/>
+          <w:sz w:val="18"/>
+          <w:szCs w:val="18"/>
+        </w:rPr>
+      </w:pPr>
+      <w:r>
+        <w:rPr>
+          <w:rFonts w:ascii="Helvetica" w:hAnsi="Helvetica"/>
+          <w:sz w:val="18"/>
+          <w:szCs w:val="18"/>
+        </w:rPr>
+        <w:br w:type="page"/>
+      </w:r>
+    </w:p>
+    <w:p>
+      <w:pPr>
+        <w:pStyle w:val="NoSpacing"/>
+        <w:rPr>
+          <w:rFonts w:ascii="Helvetica" w:hAnsi="Helvetica"/>
+          <w:sz w:val="18"/>
+          <w:szCs w:val="18"/>
+        </w:rPr>
+      </w:pPr>
+      <w:proofErr w:type="spellStart"/>
+      <w:r>
+        <w:rPr>
+          <w:rFonts w:ascii="Helvetica" w:hAnsi="Helvetica"/>
+          <w:sz w:val="18"/>
+          <w:szCs w:val="18"/>
+        </w:rPr>
+        <w:lastRenderedPageBreak/>
+        <w:t>Wenze</w:t>
+      </w:r>
+      <w:proofErr w:type="spellEnd"/>
+      <w:r>
+        <w:rPr>
+          <w:rFonts w:ascii="Helvetica" w:hAnsi="Helvetica"/>
+          <w:sz w:val="18"/>
+          <w:szCs w:val="18"/>
+        </w:rPr>
+        <w:t xml:space="preserve"> </w:t>
+      </w:r>
+      <w:proofErr w:type="spellStart"/>
+      <w:r>
+        <w:rPr>
+          <w:rFonts w:ascii="Helvetica" w:hAnsi="Helvetica"/>
+          <w:sz w:val="18"/>
+          <w:szCs w:val="18"/>
+        </w:rPr>
+        <w:t>Niu</w:t>
+      </w:r>
+      <w:proofErr w:type="spellEnd"/>
+      <w:r>
+        <w:rPr>
+          <w:rFonts w:ascii="Helvetica" w:hAnsi="Helvetica"/>
+          <w:sz w:val="18"/>
+          <w:szCs w:val="18"/>
+        </w:rPr>
+        <w:t xml:space="preserve"> </w:t>
+      </w:r>
+      <w:r>
+        <w:rPr>
+          <w:rFonts w:ascii="Helvetica" w:hAnsi="Helvetica"/>
+          <w:sz w:val="18"/>
+          <w:szCs w:val="18"/>
+        </w:rPr>
+        <w:t>et</w:t>
+      </w:r>
+      <w:r>
+        <w:rPr>
+          <w:rFonts w:ascii="Helvetica" w:hAnsi="Helvetica"/>
+          <w:sz w:val="18"/>
+          <w:szCs w:val="18"/>
+        </w:rPr>
+        <w:t xml:space="preserve"> al., </w:t>
+      </w:r>
+      <w:r>
+        <w:rPr>
+          <w:rFonts w:ascii="Helvetica" w:hAnsi="Helvetica"/>
+          <w:sz w:val="18"/>
+          <w:szCs w:val="18"/>
+        </w:rPr>
+        <w:t xml:space="preserve">in their </w:t>
+      </w:r>
+      <w:r>
+        <w:rPr>
+          <w:rFonts w:ascii="Helvetica" w:hAnsi="Helvetica"/>
+          <w:sz w:val="18"/>
+          <w:szCs w:val="18"/>
+        </w:rPr>
+        <w:t>study,</w:t>
+      </w:r>
+      <w:r>
+        <w:rPr>
+          <w:rFonts w:ascii="Helvetica" w:hAnsi="Helvetica"/>
+          <w:sz w:val="18"/>
+          <w:szCs w:val="18"/>
+        </w:rPr>
+        <w:t xml:space="preserve"> </w:t>
+      </w:r>
+      <w:r>
+        <w:rPr>
+          <w:rFonts w:ascii="Helvetica" w:hAnsi="Helvetica"/>
+          <w:sz w:val="18"/>
+          <w:szCs w:val="18"/>
+        </w:rPr>
+        <w:t>select</w:t>
+      </w:r>
+      <w:r>
+        <w:rPr>
+          <w:rFonts w:ascii="Helvetica" w:hAnsi="Helvetica"/>
+          <w:sz w:val="18"/>
+          <w:szCs w:val="18"/>
+        </w:rPr>
+        <w:t>ed</w:t>
+      </w:r>
+      <w:r>
+        <w:rPr>
+          <w:rFonts w:ascii="Helvetica" w:hAnsi="Helvetica"/>
+          <w:sz w:val="18"/>
+          <w:szCs w:val="18"/>
+        </w:rPr>
+        <w:t xml:space="preserve"> astrocytes </w:t>
+      </w:r>
+      <w:r>
+        <w:rPr>
+          <w:rFonts w:ascii="Helvetica" w:hAnsi="Helvetica"/>
+          <w:sz w:val="18"/>
+          <w:szCs w:val="18"/>
+        </w:rPr>
+        <w:t>for cell reprogramming</w:t>
+      </w:r>
+      <w:r>
+        <w:rPr>
+          <w:rFonts w:ascii="Helvetica" w:hAnsi="Helvetica"/>
+          <w:sz w:val="18"/>
+          <w:szCs w:val="18"/>
+        </w:rPr>
+        <w:t xml:space="preserve"> since they are</w:t>
+      </w:r>
+      <w:r>
+        <w:rPr>
+          <w:rFonts w:ascii="Helvetica" w:hAnsi="Helvetica"/>
+          <w:sz w:val="18"/>
+          <w:szCs w:val="18"/>
+        </w:rPr>
+        <w:t xml:space="preserve"> one of the most abundant non-neuronal cells in the CNS</w:t>
+      </w:r>
+      <w:r>
+        <w:rPr>
+          <w:rFonts w:ascii="Helvetica" w:hAnsi="Helvetica"/>
+          <w:sz w:val="18"/>
+          <w:szCs w:val="18"/>
+        </w:rPr>
+        <w:t xml:space="preserve">. </w:t>
+      </w:r>
+      <w:r>
+        <w:rPr>
+          <w:rFonts w:ascii="Helvetica" w:hAnsi="Helvetica"/>
+          <w:sz w:val="18"/>
+          <w:szCs w:val="18"/>
+        </w:rPr>
+        <w:t>And f</w:t>
+      </w:r>
+      <w:r>
+        <w:rPr>
+          <w:rFonts w:ascii="Helvetica" w:hAnsi="Helvetica"/>
+          <w:sz w:val="18"/>
+          <w:szCs w:val="18"/>
+        </w:rPr>
+        <w:t>ollowing a TBI</w:t>
+      </w:r>
+      <w:r>
+        <w:rPr>
+          <w:rFonts w:ascii="Helvetica" w:hAnsi="Helvetica"/>
+          <w:sz w:val="18"/>
+          <w:szCs w:val="18"/>
+        </w:rPr>
+        <w:t>,</w:t>
+      </w:r>
+      <w:r>
+        <w:rPr>
+          <w:rFonts w:ascii="Helvetica" w:hAnsi="Helvetica"/>
+          <w:sz w:val="18"/>
+          <w:szCs w:val="18"/>
+        </w:rPr>
+        <w:t xml:space="preserve"> </w:t>
+      </w:r>
+      <w:r>
+        <w:rPr>
+          <w:rFonts w:ascii="Helvetica" w:hAnsi="Helvetica"/>
+          <w:sz w:val="18"/>
+          <w:szCs w:val="18"/>
+        </w:rPr>
+        <w:t xml:space="preserve">they </w:t>
+      </w:r>
+      <w:r>
+        <w:rPr>
+          <w:rFonts w:ascii="Helvetica" w:hAnsi="Helvetica"/>
+          <w:sz w:val="18"/>
+          <w:szCs w:val="18"/>
+        </w:rPr>
+        <w:t xml:space="preserve">aggregate to form glial scars </w:t>
+      </w:r>
+      <w:r>
+        <w:rPr>
+          <w:rFonts w:ascii="Helvetica" w:hAnsi="Helvetica"/>
+          <w:sz w:val="18"/>
+          <w:szCs w:val="18"/>
+        </w:rPr>
+        <w:t xml:space="preserve">which </w:t>
+      </w:r>
+      <w:r>
+        <w:rPr>
+          <w:rFonts w:ascii="Helvetica" w:hAnsi="Helvetica"/>
+          <w:sz w:val="18"/>
+          <w:szCs w:val="18"/>
+        </w:rPr>
+        <w:t>physically and chemically obstruct axonal regeneration.</w:t>
+      </w:r>
+      <w:r>
+        <w:rPr>
+          <w:rFonts w:ascii="Helvetica" w:hAnsi="Helvetica"/>
+          <w:sz w:val="18"/>
+          <w:szCs w:val="18"/>
+        </w:rPr>
+        <w:t xml:space="preserve"> Among the eight TFs </w:t>
+      </w:r>
+      <w:r>
+        <w:rPr>
+          <w:rFonts w:ascii="Helvetica" w:hAnsi="Helvetica"/>
+          <w:sz w:val="18"/>
+          <w:szCs w:val="18"/>
+        </w:rPr>
+        <w:t xml:space="preserve">(SCLA1, BRN2, KLF4, MYC, MYT1L, OCT4, SOX2 and ZFP521) </w:t>
+      </w:r>
+      <w:r>
+        <w:rPr>
+          <w:rFonts w:ascii="Helvetica" w:hAnsi="Helvetica"/>
+          <w:sz w:val="18"/>
+          <w:szCs w:val="18"/>
+        </w:rPr>
+        <w:t>and the four microRNAs</w:t>
+      </w:r>
+      <w:r>
+        <w:rPr>
+          <w:rFonts w:ascii="Helvetica" w:hAnsi="Helvetica"/>
+          <w:sz w:val="18"/>
+          <w:szCs w:val="18"/>
+        </w:rPr>
+        <w:t xml:space="preserve"> (miR9, miR124, miR125 and miR128)</w:t>
+      </w:r>
+      <w:r>
+        <w:rPr>
+          <w:rFonts w:ascii="Helvetica" w:hAnsi="Helvetica"/>
+          <w:sz w:val="18"/>
+          <w:szCs w:val="18"/>
+        </w:rPr>
+        <w:t xml:space="preserve">, they found that </w:t>
+      </w:r>
+      <w:r>
+        <w:rPr>
+          <w:rFonts w:ascii="Helvetica" w:hAnsi="Helvetica"/>
+          <w:sz w:val="18"/>
+          <w:szCs w:val="18"/>
+        </w:rPr>
+        <w:t>SOX2</w:t>
+      </w:r>
+      <w:r>
+        <w:rPr>
+          <w:rFonts w:ascii="Helvetica" w:hAnsi="Helvetica"/>
+          <w:sz w:val="18"/>
+          <w:szCs w:val="18"/>
+        </w:rPr>
+        <w:t xml:space="preserve">, </w:t>
+      </w:r>
+      <w:r>
+        <w:rPr>
+          <w:rFonts w:ascii="Helvetica" w:hAnsi="Helvetica"/>
+          <w:sz w:val="18"/>
+          <w:szCs w:val="18"/>
+        </w:rPr>
+        <w:t>by itself, induces the most significant number of DCX</w:t>
+      </w:r>
+      <w:r>
+        <w:rPr>
+          <w:rFonts w:ascii="Helvetica" w:hAnsi="Helvetica"/>
+          <w:sz w:val="18"/>
+          <w:szCs w:val="18"/>
+          <w:vertAlign w:val="superscript"/>
+        </w:rPr>
+        <w:t>+</w:t>
+      </w:r>
+      <w:r>
+        <w:rPr>
+          <w:rFonts w:ascii="Helvetica" w:hAnsi="Helvetica"/>
+          <w:sz w:val="18"/>
+          <w:szCs w:val="18"/>
+        </w:rPr>
+        <w:t xml:space="preserve"> cells, </w:t>
+      </w:r>
+      <w:r>
+        <w:rPr>
+          <w:rFonts w:ascii="Helvetica" w:hAnsi="Helvetica"/>
+          <w:sz w:val="18"/>
+          <w:szCs w:val="18"/>
+        </w:rPr>
+        <w:t xml:space="preserve">adult </w:t>
+      </w:r>
+      <w:r>
+        <w:rPr>
+          <w:rFonts w:ascii="Helvetica" w:hAnsi="Helvetica"/>
+          <w:sz w:val="18"/>
+          <w:szCs w:val="18"/>
+        </w:rPr>
+        <w:t>neuroblast cells</w:t>
+      </w:r>
+      <w:r>
+        <w:rPr>
+          <w:rFonts w:ascii="Helvetica" w:hAnsi="Helvetica"/>
+          <w:sz w:val="18"/>
+          <w:szCs w:val="18"/>
+        </w:rPr>
+        <w:t xml:space="preserve"> (</w:t>
+      </w:r>
+      <w:proofErr w:type="spellStart"/>
+      <w:r>
+        <w:rPr>
+          <w:rFonts w:ascii="Helvetica" w:hAnsi="Helvetica"/>
+          <w:sz w:val="18"/>
+          <w:szCs w:val="18"/>
+        </w:rPr>
+        <w:t>iANBs</w:t>
+      </w:r>
+      <w:proofErr w:type="spellEnd"/>
+      <w:r>
+        <w:rPr>
+          <w:rFonts w:ascii="Helvetica" w:hAnsi="Helvetica"/>
+          <w:sz w:val="18"/>
+          <w:szCs w:val="18"/>
+        </w:rPr>
+        <w:t>)</w:t>
+      </w:r>
+      <w:r>
+        <w:rPr>
+          <w:rFonts w:ascii="Helvetica" w:hAnsi="Helvetica"/>
+          <w:sz w:val="18"/>
+          <w:szCs w:val="18"/>
+        </w:rPr>
+        <w:t>.</w:t>
+      </w:r>
+      <w:r>
+        <w:rPr>
+          <w:rFonts w:ascii="Helvetica" w:hAnsi="Helvetica"/>
+          <w:sz w:val="18"/>
+          <w:szCs w:val="18"/>
+        </w:rPr>
+        <w:t xml:space="preserve"> </w:t>
+      </w:r>
+      <w:r>
+        <w:rPr>
+          <w:rFonts w:ascii="Helvetica" w:hAnsi="Helvetica"/>
+          <w:sz w:val="18"/>
+          <w:szCs w:val="18"/>
+        </w:rPr>
+        <w:t>Next,</w:t>
+      </w:r>
+      <w:r>
+        <w:rPr>
+          <w:rFonts w:ascii="Helvetica" w:hAnsi="Helvetica"/>
+          <w:sz w:val="18"/>
+          <w:szCs w:val="18"/>
+        </w:rPr>
+        <w:t xml:space="preserve"> they showed that </w:t>
+      </w:r>
+      <w:proofErr w:type="spellStart"/>
+      <w:r>
+        <w:rPr>
+          <w:rFonts w:ascii="Helvetica" w:hAnsi="Helvetica"/>
+          <w:sz w:val="18"/>
+          <w:szCs w:val="18"/>
+        </w:rPr>
+        <w:t>iANBs</w:t>
+      </w:r>
+      <w:proofErr w:type="spellEnd"/>
+      <w:r>
+        <w:rPr>
+          <w:rFonts w:ascii="Helvetica" w:hAnsi="Helvetica"/>
+          <w:sz w:val="18"/>
+          <w:szCs w:val="18"/>
+        </w:rPr>
+        <w:t xml:space="preserve"> were only localized in the injected striatal regions and they were not the result of any migration of </w:t>
+      </w:r>
+      <w:r>
+        <w:rPr>
+          <w:rFonts w:ascii="Helvetica" w:hAnsi="Helvetica"/>
+          <w:sz w:val="18"/>
+          <w:szCs w:val="18"/>
+        </w:rPr>
+        <w:t>DCX</w:t>
+      </w:r>
+      <w:r>
+        <w:rPr>
+          <w:rFonts w:ascii="Helvetica" w:hAnsi="Helvetica"/>
+          <w:sz w:val="18"/>
+          <w:szCs w:val="18"/>
+          <w:vertAlign w:val="superscript"/>
+        </w:rPr>
+        <w:t>+</w:t>
+      </w:r>
+      <w:r>
+        <w:rPr>
+          <w:rFonts w:ascii="Helvetica" w:hAnsi="Helvetica"/>
+          <w:sz w:val="18"/>
+          <w:szCs w:val="18"/>
+        </w:rPr>
+        <w:t xml:space="preserve"> cells</w:t>
+      </w:r>
+      <w:r>
+        <w:rPr>
+          <w:rFonts w:ascii="Helvetica" w:hAnsi="Helvetica"/>
+          <w:sz w:val="18"/>
+          <w:szCs w:val="18"/>
+        </w:rPr>
+        <w:t xml:space="preserve"> coming from areas surrounding the injection site like lateral ventricle. With various </w:t>
+      </w:r>
+      <w:r>
+        <w:rPr>
+          <w:rFonts w:ascii="Helvetica" w:hAnsi="Helvetica"/>
+          <w:sz w:val="18"/>
+          <w:szCs w:val="18"/>
+        </w:rPr>
+        <w:t>transgenic (</w:t>
+      </w:r>
+      <w:proofErr w:type="spellStart"/>
+      <w:r>
+        <w:rPr>
+          <w:rFonts w:ascii="Helvetica" w:hAnsi="Helvetica"/>
+          <w:sz w:val="18"/>
+          <w:szCs w:val="18"/>
+        </w:rPr>
+        <w:t>Tgs</w:t>
+      </w:r>
+      <w:proofErr w:type="spellEnd"/>
+      <w:r>
+        <w:rPr>
+          <w:rFonts w:ascii="Helvetica" w:hAnsi="Helvetica"/>
+          <w:sz w:val="18"/>
+          <w:szCs w:val="18"/>
+        </w:rPr>
+        <w:t xml:space="preserve">) </w:t>
+      </w:r>
+      <w:r>
+        <w:rPr>
+          <w:rFonts w:ascii="Helvetica" w:hAnsi="Helvetica"/>
+          <w:sz w:val="18"/>
+          <w:szCs w:val="18"/>
+        </w:rPr>
+        <w:t xml:space="preserve">mice and an inducible reporter </w:t>
+      </w:r>
+      <w:r>
+        <w:rPr>
+          <w:rFonts w:ascii="Helvetica" w:hAnsi="Helvetica"/>
+          <w:i/>
+          <w:iCs/>
+          <w:sz w:val="18"/>
+          <w:szCs w:val="18"/>
+        </w:rPr>
+        <w:t>Cst3</w:t>
+      </w:r>
+      <w:r>
+        <w:rPr>
+          <w:rFonts w:ascii="Helvetica" w:hAnsi="Helvetica"/>
+          <w:sz w:val="18"/>
+          <w:szCs w:val="18"/>
+        </w:rPr>
+        <w:t xml:space="preserve"> gene expression </w:t>
+      </w:r>
+      <w:r>
+        <w:rPr>
+          <w:rFonts w:ascii="Helvetica" w:hAnsi="Helvetica"/>
+          <w:sz w:val="18"/>
+          <w:szCs w:val="18"/>
+        </w:rPr>
+        <w:t xml:space="preserve">they demonstrated that </w:t>
+      </w:r>
+      <w:r>
+        <w:rPr>
+          <w:rFonts w:ascii="Helvetica" w:hAnsi="Helvetica"/>
+          <w:sz w:val="18"/>
+          <w:szCs w:val="18"/>
+        </w:rPr>
+        <w:t xml:space="preserve">the </w:t>
+      </w:r>
+      <w:proofErr w:type="spellStart"/>
+      <w:r>
+        <w:rPr>
+          <w:rFonts w:ascii="Helvetica" w:hAnsi="Helvetica"/>
+          <w:sz w:val="18"/>
+          <w:szCs w:val="18"/>
+        </w:rPr>
+        <w:t>iANBs</w:t>
+      </w:r>
+      <w:proofErr w:type="spellEnd"/>
+      <w:r>
+        <w:rPr>
+          <w:rFonts w:ascii="Helvetica" w:hAnsi="Helvetica"/>
+          <w:sz w:val="18"/>
+          <w:szCs w:val="18"/>
+        </w:rPr>
+        <w:t xml:space="preserve"> originated form the cells transduced by lentivirus under </w:t>
+      </w:r>
+      <w:proofErr w:type="spellStart"/>
+      <w:r>
+        <w:rPr>
+          <w:rFonts w:ascii="Helvetica" w:hAnsi="Helvetica"/>
+          <w:sz w:val="18"/>
+          <w:szCs w:val="18"/>
+        </w:rPr>
+        <w:t>hGFAP</w:t>
+      </w:r>
+      <w:proofErr w:type="spellEnd"/>
+      <w:r>
+        <w:rPr>
+          <w:rFonts w:ascii="Helvetica" w:hAnsi="Helvetica"/>
+          <w:sz w:val="18"/>
+          <w:szCs w:val="18"/>
+        </w:rPr>
+        <w:t xml:space="preserve"> promoter and not from IBA1</w:t>
+      </w:r>
+      <w:r>
+        <w:rPr>
+          <w:rFonts w:ascii="Helvetica" w:hAnsi="Helvetica"/>
+          <w:sz w:val="18"/>
+          <w:szCs w:val="18"/>
+          <w:vertAlign w:val="superscript"/>
+        </w:rPr>
+        <w:t>+</w:t>
+      </w:r>
+      <w:r>
+        <w:rPr>
+          <w:rFonts w:ascii="Helvetica" w:hAnsi="Helvetica"/>
+          <w:sz w:val="18"/>
+          <w:szCs w:val="18"/>
+        </w:rPr>
+        <w:t xml:space="preserve"> microglia or N2-glia</w:t>
+      </w:r>
+      <w:r>
+        <w:rPr>
+          <w:rFonts w:ascii="Helvetica" w:hAnsi="Helvetica"/>
+          <w:sz w:val="18"/>
+          <w:szCs w:val="18"/>
+        </w:rPr>
+        <w:t xml:space="preserve">, additionally they also proved that SOX-2 induced </w:t>
+      </w:r>
+      <w:proofErr w:type="spellStart"/>
+      <w:r>
+        <w:rPr>
+          <w:rFonts w:ascii="Helvetica" w:hAnsi="Helvetica"/>
+          <w:sz w:val="18"/>
+          <w:szCs w:val="18"/>
+        </w:rPr>
+        <w:t>iANBS</w:t>
+      </w:r>
+      <w:proofErr w:type="spellEnd"/>
+      <w:r>
+        <w:rPr>
+          <w:rFonts w:ascii="Helvetica" w:hAnsi="Helvetica"/>
+          <w:sz w:val="18"/>
+          <w:szCs w:val="18"/>
+        </w:rPr>
+        <w:t xml:space="preserve"> did not originated from neurons going through dedifferentiation and becoming </w:t>
+      </w:r>
+      <w:r>
+        <w:rPr>
+          <w:rFonts w:ascii="Helvetica" w:hAnsi="Helvetica"/>
+          <w:sz w:val="18"/>
+          <w:szCs w:val="18"/>
+        </w:rPr>
+        <w:t>DCX</w:t>
+      </w:r>
+      <w:r>
+        <w:rPr>
+          <w:rFonts w:ascii="Helvetica" w:hAnsi="Helvetica"/>
+          <w:sz w:val="18"/>
+          <w:szCs w:val="18"/>
+          <w:vertAlign w:val="superscript"/>
+        </w:rPr>
+        <w:t>+</w:t>
+      </w:r>
+      <w:r>
+        <w:rPr>
+          <w:rFonts w:ascii="Helvetica" w:hAnsi="Helvetica"/>
+          <w:sz w:val="18"/>
+          <w:szCs w:val="18"/>
+          <w:vertAlign w:val="superscript"/>
+        </w:rPr>
+        <w:t xml:space="preserve"> </w:t>
+      </w:r>
+      <w:r>
+        <w:rPr>
+          <w:rFonts w:ascii="Helvetica" w:hAnsi="Helvetica"/>
+          <w:sz w:val="18"/>
+          <w:szCs w:val="18"/>
+        </w:rPr>
+        <w:t>neuroblasts.</w:t>
+      </w:r>
+      <w:r>
+        <w:rPr>
+          <w:rFonts w:ascii="Helvetica" w:hAnsi="Helvetica"/>
+          <w:sz w:val="18"/>
+          <w:szCs w:val="18"/>
+        </w:rPr>
+        <w:t xml:space="preserve"> Then they investigate </w:t>
+      </w:r>
+      <w:proofErr w:type="spellStart"/>
+      <w:r>
+        <w:rPr>
+          <w:rFonts w:ascii="Helvetica" w:hAnsi="Helvetica"/>
+          <w:sz w:val="18"/>
+          <w:szCs w:val="18"/>
+        </w:rPr>
+        <w:t>iANBs</w:t>
+      </w:r>
+      <w:proofErr w:type="spellEnd"/>
+      <w:r>
+        <w:rPr>
+          <w:rFonts w:ascii="Helvetica" w:hAnsi="Helvetica"/>
+          <w:sz w:val="18"/>
+          <w:szCs w:val="18"/>
+        </w:rPr>
+        <w:t xml:space="preserve"> characteristics demonstrating that the neuroblasts derived from non-dividing astrocytes and pass through a proliferating state</w:t>
+      </w:r>
+      <w:r>
+        <w:rPr>
+          <w:rFonts w:ascii="Helvetica" w:hAnsi="Helvetica"/>
+          <w:sz w:val="18"/>
+          <w:szCs w:val="18"/>
+        </w:rPr>
+        <w:t xml:space="preserve">. Finally, </w:t>
+      </w:r>
+      <w:r>
+        <w:rPr>
+          <w:rFonts w:ascii="Helvetica" w:hAnsi="Helvetica"/>
+          <w:sz w:val="18"/>
+          <w:szCs w:val="18"/>
+        </w:rPr>
+        <w:t>after</w:t>
+      </w:r>
+      <w:r>
+        <w:rPr>
+          <w:rFonts w:ascii="Helvetica" w:hAnsi="Helvetica"/>
+          <w:sz w:val="18"/>
+          <w:szCs w:val="18"/>
+        </w:rPr>
+        <w:t xml:space="preserve"> co-injecting BNDF-</w:t>
+      </w:r>
+      <w:proofErr w:type="spellStart"/>
+      <w:r>
+        <w:rPr>
+          <w:rFonts w:ascii="Helvetica" w:hAnsi="Helvetica"/>
+          <w:sz w:val="18"/>
+          <w:szCs w:val="18"/>
+        </w:rPr>
+        <w:t>Nog</w:t>
+      </w:r>
+      <w:proofErr w:type="spellEnd"/>
+      <w:r>
+        <w:rPr>
+          <w:rFonts w:ascii="Helvetica" w:hAnsi="Helvetica"/>
+          <w:sz w:val="18"/>
+          <w:szCs w:val="18"/>
+        </w:rPr>
+        <w:t>-expressing lentivirus with SOX2-lentivirus, the researchers performed a whole-cell patch-clamp which exhibited mature neurons</w:t>
+      </w:r>
+      <w:r>
+        <w:rPr>
+          <w:rFonts w:ascii="Helvetica" w:hAnsi="Helvetica"/>
+          <w:sz w:val="18"/>
+          <w:szCs w:val="18"/>
+        </w:rPr>
+        <w:t xml:space="preserve"> with </w:t>
+      </w:r>
+      <w:r>
+        <w:rPr>
+          <w:rFonts w:ascii="Helvetica" w:hAnsi="Helvetica"/>
+          <w:sz w:val="18"/>
+          <w:szCs w:val="18"/>
+        </w:rPr>
+        <w:t xml:space="preserve">full </w:t>
+      </w:r>
+      <w:r>
+        <w:rPr>
+          <w:rFonts w:ascii="Helvetica" w:hAnsi="Helvetica"/>
+          <w:sz w:val="18"/>
+          <w:szCs w:val="18"/>
+        </w:rPr>
+        <w:t>electrophysiological</w:t>
+      </w:r>
+      <w:r>
+        <w:rPr>
+          <w:rFonts w:ascii="Helvetica" w:hAnsi="Helvetica"/>
+          <w:sz w:val="18"/>
+          <w:szCs w:val="18"/>
+        </w:rPr>
+        <w:t xml:space="preserve"> funct</w:t>
+      </w:r>
+      <w:r>
+        <w:rPr>
+          <w:rFonts w:ascii="Helvetica" w:hAnsi="Helvetica"/>
+          <w:sz w:val="18"/>
+          <w:szCs w:val="18"/>
+        </w:rPr>
+        <w:t>ion</w:t>
+      </w:r>
+      <w:r>
+        <w:rPr>
+          <w:rFonts w:ascii="Helvetica" w:hAnsi="Helvetica"/>
+          <w:sz w:val="18"/>
+          <w:szCs w:val="18"/>
+        </w:rPr>
+        <w:t xml:space="preserve">. In the course of the experiments, they did not </w:t>
+      </w:r>
+      <w:r>
+        <w:rPr>
+          <w:rFonts w:ascii="Helvetica" w:hAnsi="Helvetica"/>
+          <w:sz w:val="18"/>
+          <w:szCs w:val="18"/>
+        </w:rPr>
+        <w:t>observe</w:t>
+      </w:r>
+      <w:r>
+        <w:rPr>
+          <w:rFonts w:ascii="Helvetica" w:hAnsi="Helvetica"/>
+          <w:sz w:val="18"/>
+          <w:szCs w:val="18"/>
+        </w:rPr>
+        <w:t xml:space="preserve"> any </w:t>
+      </w:r>
+      <w:r>
+        <w:rPr>
+          <w:rFonts w:ascii="Helvetica" w:hAnsi="Helvetica"/>
+          <w:sz w:val="18"/>
+          <w:szCs w:val="18"/>
+        </w:rPr>
+        <w:t>tumor formations confirming th</w:t>
+      </w:r>
+      <w:r>
+        <w:rPr>
+          <w:rFonts w:ascii="Helvetica" w:hAnsi="Helvetica"/>
+          <w:sz w:val="18"/>
+          <w:szCs w:val="18"/>
+        </w:rPr>
+        <w:t>at th</w:t>
+      </w:r>
+      <w:r>
+        <w:rPr>
+          <w:rFonts w:ascii="Helvetica" w:hAnsi="Helvetica"/>
+          <w:sz w:val="18"/>
+          <w:szCs w:val="18"/>
+        </w:rPr>
+        <w:t>e newly converted neurons have been successfully integrated into the local neuronal network without immediate side-effects.</w:t>
+      </w:r>
     </w:p>
     <w:p>
       <w:pPr>

</xml_diff>

<commit_message>
Latest verion of unit13 assessment
</commit_message>
<xml_diff>
--- a/Module13_RegenerationAndCellReprogrammingIII/unit_assessment_11_13/13 - Unit Assessment - Yves Greatti.docx
+++ b/Module13_RegenerationAndCellReprogrammingIII/unit_assessment_11_13/13 - Unit Assessment - Yves Greatti.docx
@@ -2081,14 +2081,6 @@
           <w:sz w:val="18"/>
           <w:szCs w:val="18"/>
         </w:rPr>
-        <w:t xml:space="preserve">the </w:t>
-      </w:r>
-      <w:r>
-        <w:rPr>
-          <w:rFonts w:ascii="Helvetica" w:hAnsi="Helvetica"/>
-          <w:sz w:val="18"/>
-          <w:szCs w:val="18"/>
-        </w:rPr>
         <w:t>NOG</w:t>
       </w:r>
       <w:r>
@@ -2121,7 +2113,7 @@
           <w:sz w:val="18"/>
           <w:szCs w:val="18"/>
         </w:rPr>
-        <w:t>for the induction of neuroblasts to mature neurons</w:t>
+        <w:t>for induction of neuroblasts to mature neurons</w:t>
       </w:r>
       <w:r>
         <w:rPr>
@@ -2145,7 +2137,23 @@
           <w:sz w:val="18"/>
           <w:szCs w:val="18"/>
         </w:rPr>
-        <w:t xml:space="preserve">We will express these </w:t>
+        <w:t xml:space="preserve">We </w:t>
+      </w:r>
+      <w:r>
+        <w:rPr>
+          <w:rFonts w:ascii="Helvetica" w:hAnsi="Helvetica"/>
+          <w:sz w:val="18"/>
+          <w:szCs w:val="18"/>
+        </w:rPr>
+        <w:t>e</w:t>
+      </w:r>
+      <w:r>
+        <w:rPr>
+          <w:rFonts w:ascii="Helvetica" w:hAnsi="Helvetica"/>
+          <w:sz w:val="18"/>
+          <w:szCs w:val="18"/>
+        </w:rPr>
+        <w:t xml:space="preserve">xpress these </w:t>
       </w:r>
       <w:r>
         <w:rPr>
@@ -2161,15 +2169,128 @@
           <w:sz w:val="18"/>
           <w:szCs w:val="18"/>
         </w:rPr>
+        <w:t xml:space="preserve"> CRISPR-Cas9 </w:t>
+      </w:r>
+      <w:r>
+        <w:rPr>
+          <w:rFonts w:ascii="Helvetica" w:hAnsi="Helvetica"/>
+          <w:sz w:val="18"/>
+          <w:szCs w:val="18"/>
+        </w:rPr>
+        <w:t>gene editing technique</w:t>
+      </w:r>
+      <w:r>
+        <w:rPr>
+          <w:rFonts w:ascii="Helvetica" w:hAnsi="Helvetica"/>
+          <w:sz w:val="18"/>
+          <w:szCs w:val="18"/>
+        </w:rPr>
+        <w:t xml:space="preserve"> which is directed to a DNA sequence by a single guide (gRNA)</w:t>
+      </w:r>
+      <w:r>
+        <w:rPr>
+          <w:rFonts w:ascii="Helvetica" w:hAnsi="Helvetica"/>
+          <w:sz w:val="18"/>
+          <w:szCs w:val="18"/>
+        </w:rPr>
+        <w:t xml:space="preserve">. </w:t>
+      </w:r>
+      <w:r>
+        <w:rPr>
+          <w:rFonts w:ascii="Helvetica" w:hAnsi="Helvetica"/>
+          <w:sz w:val="18"/>
+          <w:szCs w:val="18"/>
+        </w:rPr>
+        <w:t>To target each gene, we i</w:t>
+      </w:r>
+      <w:r>
+        <w:rPr>
+          <w:rFonts w:ascii="Helvetica" w:hAnsi="Helvetica"/>
+          <w:sz w:val="18"/>
+          <w:szCs w:val="18"/>
+        </w:rPr>
+        <w:t>nject using AAV</w:t>
+      </w:r>
+      <w:r>
+        <w:rPr>
+          <w:rFonts w:ascii="Helvetica" w:hAnsi="Helvetica"/>
+          <w:sz w:val="18"/>
+          <w:szCs w:val="18"/>
+        </w:rPr>
+        <w:t>-</w:t>
+      </w:r>
+      <w:r>
+        <w:rPr>
+          <w:rFonts w:ascii="Helvetica" w:hAnsi="Helvetica"/>
+          <w:sz w:val="18"/>
+          <w:szCs w:val="18"/>
+        </w:rPr>
+        <w:t>s</w:t>
+      </w:r>
+      <w:r>
+        <w:rPr>
+          <w:rFonts w:ascii="Helvetica" w:hAnsi="Helvetica"/>
+          <w:sz w:val="18"/>
+          <w:szCs w:val="18"/>
+        </w:rPr>
+        <w:t>gRNA</w:t>
+      </w:r>
+      <w:r>
+        <w:rPr>
+          <w:rFonts w:ascii="Helvetica" w:hAnsi="Helvetica"/>
+          <w:sz w:val="18"/>
+          <w:szCs w:val="18"/>
+        </w:rPr>
+        <w:t>, a</w:t>
+      </w:r>
+      <w:r>
+        <w:rPr>
+          <w:rFonts w:ascii="Helvetica" w:hAnsi="Helvetica"/>
+          <w:sz w:val="18"/>
+          <w:szCs w:val="18"/>
+        </w:rPr>
+        <w:t xml:space="preserve"> gRNA per gene</w:t>
+      </w:r>
+      <w:r>
+        <w:rPr>
+          <w:rFonts w:ascii="Helvetica" w:hAnsi="Helvetica"/>
+          <w:sz w:val="18"/>
+          <w:szCs w:val="18"/>
+        </w:rPr>
+        <w:t>,</w:t>
+      </w:r>
+      <w:r>
+        <w:rPr>
+          <w:rFonts w:ascii="Helvetica" w:hAnsi="Helvetica"/>
+          <w:sz w:val="18"/>
+          <w:szCs w:val="18"/>
+        </w:rPr>
+        <w:t xml:space="preserve"> with repeats if needed</w:t>
+      </w:r>
+      <w:r>
+        <w:rPr>
+          <w:rFonts w:ascii="Helvetica" w:hAnsi="Helvetica"/>
+          <w:sz w:val="18"/>
+          <w:szCs w:val="18"/>
+        </w:rPr>
         <w:t xml:space="preserve"> </w:t>
       </w:r>
       <w:r>
         <w:rPr>
-          <w:rFonts w:ascii="Helvetica" w:hAnsi="Helvetica"/>
-          <w:sz w:val="18"/>
-          <w:szCs w:val="18"/>
-        </w:rPr>
-        <w:t>CRISPR-Cas9</w:t>
+          <w:rStyle w:val="FootnoteReference"/>
+          <w:rFonts w:ascii="Helvetica" w:hAnsi="Helvetica"/>
+          <w:sz w:val="18"/>
+          <w:szCs w:val="18"/>
+        </w:rPr>
+        <w:footnoteReference w:id="1"/>
+      </w:r>
+      <w:r>
+        <w:rPr>
+          <w:rFonts w:ascii="Helvetica" w:hAnsi="Helvetica"/>
+          <w:sz w:val="18"/>
+          <w:szCs w:val="18"/>
+        </w:rPr>
+        <w:t>.</w:t>
       </w:r>
       <w:r>
         <w:rPr>
@@ -2185,188 +2306,39 @@
           <w:sz w:val="18"/>
           <w:szCs w:val="18"/>
         </w:rPr>
-        <w:t>gene editing technique</w:t>
-      </w:r>
-      <w:r>
-        <w:rPr>
-          <w:rFonts w:ascii="Helvetica" w:hAnsi="Helvetica"/>
-          <w:sz w:val="18"/>
-          <w:szCs w:val="18"/>
-        </w:rPr>
-        <w:t xml:space="preserve"> which is directed to a DNA sequence by a single guide (gRNA)</w:t>
-      </w:r>
-      <w:r>
-        <w:rPr>
-          <w:rFonts w:ascii="Helvetica" w:hAnsi="Helvetica"/>
-          <w:sz w:val="18"/>
-          <w:szCs w:val="18"/>
-        </w:rPr>
-        <w:t xml:space="preserve">. </w:t>
-      </w:r>
-      <w:r>
-        <w:rPr>
-          <w:rFonts w:ascii="Helvetica" w:hAnsi="Helvetica"/>
-          <w:sz w:val="18"/>
-          <w:szCs w:val="18"/>
-        </w:rPr>
-        <w:t>To target each gene, we will i</w:t>
-      </w:r>
-      <w:r>
-        <w:rPr>
-          <w:rFonts w:ascii="Helvetica" w:hAnsi="Helvetica"/>
-          <w:sz w:val="18"/>
-          <w:szCs w:val="18"/>
-        </w:rPr>
-        <w:t>nject using AAV</w:t>
-      </w:r>
-      <w:r>
-        <w:rPr>
-          <w:rFonts w:ascii="Helvetica" w:hAnsi="Helvetica"/>
-          <w:sz w:val="18"/>
-          <w:szCs w:val="18"/>
-        </w:rPr>
-        <w:t>-gRNA-</w:t>
-      </w:r>
-      <w:r>
-        <w:rPr>
-          <w:rFonts w:ascii="Helvetica" w:hAnsi="Helvetica"/>
-          <w:sz w:val="18"/>
-          <w:szCs w:val="18"/>
-        </w:rPr>
-        <w:t>CMV-</w:t>
-      </w:r>
-      <w:proofErr w:type="spellStart"/>
-      <w:proofErr w:type="gramStart"/>
-      <w:r>
-        <w:rPr>
-          <w:rFonts w:ascii="Helvetica" w:hAnsi="Helvetica"/>
-          <w:sz w:val="18"/>
-          <w:szCs w:val="18"/>
-        </w:rPr>
-        <w:t>eGFP</w:t>
-      </w:r>
-      <w:proofErr w:type="spellEnd"/>
-      <w:r>
-        <w:rPr>
-          <w:rFonts w:ascii="Helvetica" w:hAnsi="Helvetica"/>
-          <w:sz w:val="18"/>
-          <w:szCs w:val="18"/>
-        </w:rPr>
-        <w:t xml:space="preserve">, </w:t>
-      </w:r>
-      <w:r>
-        <w:rPr>
-          <w:rFonts w:ascii="Helvetica" w:hAnsi="Helvetica"/>
-          <w:sz w:val="18"/>
-          <w:szCs w:val="18"/>
-        </w:rPr>
-        <w:t xml:space="preserve"> a</w:t>
-      </w:r>
-      <w:proofErr w:type="gramEnd"/>
-      <w:r>
-        <w:rPr>
-          <w:rFonts w:ascii="Helvetica" w:hAnsi="Helvetica"/>
-          <w:sz w:val="18"/>
-          <w:szCs w:val="18"/>
-        </w:rPr>
-        <w:t xml:space="preserve"> gRNA per gene</w:t>
-      </w:r>
-      <w:r>
-        <w:rPr>
-          <w:rFonts w:ascii="Helvetica" w:hAnsi="Helvetica"/>
-          <w:sz w:val="18"/>
-          <w:szCs w:val="18"/>
-        </w:rPr>
-        <w:t>,</w:t>
-      </w:r>
-      <w:r>
-        <w:rPr>
-          <w:rFonts w:ascii="Helvetica" w:hAnsi="Helvetica"/>
-          <w:sz w:val="18"/>
-          <w:szCs w:val="18"/>
-        </w:rPr>
-        <w:t xml:space="preserve"> with repeats if needed</w:t>
-      </w:r>
-      <w:r>
-        <w:rPr>
-          <w:rFonts w:ascii="Helvetica" w:hAnsi="Helvetica"/>
-          <w:sz w:val="18"/>
-          <w:szCs w:val="18"/>
-        </w:rPr>
-        <w:t xml:space="preserve"> </w:t>
-      </w:r>
-      <w:r>
-        <w:rPr>
-          <w:rStyle w:val="FootnoteReference"/>
-          <w:rFonts w:ascii="Helvetica" w:hAnsi="Helvetica"/>
-          <w:sz w:val="18"/>
-          <w:szCs w:val="18"/>
-        </w:rPr>
-        <w:footnoteReference w:id="1"/>
-      </w:r>
-      <w:r>
-        <w:rPr>
-          <w:rFonts w:ascii="Helvetica" w:hAnsi="Helvetica"/>
-          <w:sz w:val="18"/>
-          <w:szCs w:val="18"/>
-        </w:rPr>
-        <w:t>.</w:t>
-      </w:r>
-      <w:r>
-        <w:rPr>
-          <w:rFonts w:ascii="Helvetica" w:hAnsi="Helvetica"/>
-          <w:sz w:val="18"/>
-          <w:szCs w:val="18"/>
-        </w:rPr>
-        <w:t xml:space="preserve"> </w:t>
-      </w:r>
-      <w:r>
-        <w:rPr>
-          <w:rFonts w:ascii="Helvetica" w:hAnsi="Helvetica"/>
-          <w:sz w:val="18"/>
-          <w:szCs w:val="18"/>
-        </w:rPr>
-        <w:t xml:space="preserve">We will also use a </w:t>
-      </w:r>
-      <w:r>
-        <w:rPr>
-          <w:rFonts w:ascii="Helvetica" w:hAnsi="Helvetica"/>
-          <w:sz w:val="18"/>
-          <w:szCs w:val="18"/>
-        </w:rPr>
-        <w:t>light-activated CRISPR-Cas9 effector</w:t>
-      </w:r>
-      <w:r>
-        <w:rPr>
-          <w:rFonts w:ascii="Helvetica" w:hAnsi="Helvetica"/>
-          <w:sz w:val="18"/>
-          <w:szCs w:val="18"/>
-        </w:rPr>
-        <w:t xml:space="preserve"> system.</w:t>
-      </w:r>
-      <w:r>
-        <w:rPr>
-          <w:rFonts w:ascii="Helvetica" w:hAnsi="Helvetica"/>
-          <w:sz w:val="18"/>
-          <w:szCs w:val="18"/>
-        </w:rPr>
-        <w:t xml:space="preserve"> We will </w:t>
-      </w:r>
-      <w:r>
-        <w:rPr>
-          <w:rFonts w:ascii="Helvetica" w:hAnsi="Helvetica"/>
-          <w:sz w:val="18"/>
-          <w:szCs w:val="18"/>
-        </w:rPr>
-        <w:t xml:space="preserve">fuse </w:t>
-      </w:r>
-      <w:r>
-        <w:rPr>
-          <w:rFonts w:ascii="Helvetica" w:hAnsi="Helvetica"/>
-          <w:sz w:val="18"/>
-          <w:szCs w:val="18"/>
-        </w:rPr>
-        <w:t xml:space="preserve">the light-inducible heterodimerizing proteins CRY2 and CIB1 from </w:t>
+        <w:t xml:space="preserve">In order to </w:t>
+      </w:r>
+      <w:r>
+        <w:rPr>
+          <w:rFonts w:ascii="Helvetica" w:hAnsi="Helvetica"/>
+          <w:sz w:val="18"/>
+          <w:szCs w:val="18"/>
+        </w:rPr>
+        <w:t>use a light-activated CRISPR-Cas9 effector system</w:t>
+      </w:r>
+      <w:r>
+        <w:rPr>
+          <w:rFonts w:ascii="Helvetica" w:hAnsi="Helvetica"/>
+          <w:sz w:val="18"/>
+          <w:szCs w:val="18"/>
+        </w:rPr>
+        <w:t>, w</w:t>
+      </w:r>
+      <w:r>
+        <w:rPr>
+          <w:rFonts w:ascii="Helvetica" w:hAnsi="Helvetica"/>
+          <w:sz w:val="18"/>
+          <w:szCs w:val="18"/>
+        </w:rPr>
+        <w:t xml:space="preserve">e </w:t>
+      </w:r>
+      <w:r>
+        <w:rPr>
+          <w:rFonts w:ascii="Helvetica" w:hAnsi="Helvetica"/>
+          <w:sz w:val="18"/>
+          <w:szCs w:val="18"/>
+        </w:rPr>
+        <w:t xml:space="preserve">fuse the light-inducible heterodimerizing proteins CRY2 and CIB1 from </w:t>
       </w:r>
       <w:r>
         <w:rPr>
@@ -2384,31 +2356,7 @@
           <w:sz w:val="18"/>
           <w:szCs w:val="18"/>
         </w:rPr>
-        <w:t xml:space="preserve"> to the </w:t>
-      </w:r>
-      <w:r>
-        <w:rPr>
-          <w:rFonts w:ascii="Helvetica" w:hAnsi="Helvetica"/>
-          <w:sz w:val="18"/>
-          <w:szCs w:val="18"/>
-        </w:rPr>
-        <w:t>SPH</w:t>
-      </w:r>
-      <w:r>
-        <w:rPr>
-          <w:rFonts w:ascii="Helvetica" w:hAnsi="Helvetica"/>
-          <w:sz w:val="18"/>
-          <w:szCs w:val="18"/>
-        </w:rPr>
-        <w:t xml:space="preserve"> transaction domain and either the N- or C- terminus of dCas9.</w:t>
-      </w:r>
-      <w:r>
-        <w:rPr>
-          <w:rFonts w:ascii="Helvetica" w:hAnsi="Helvetica"/>
-          <w:sz w:val="18"/>
-          <w:szCs w:val="18"/>
-        </w:rPr>
-        <w:t xml:space="preserve"> SunTag-p65-HSF1 (SPH) compared to VP64 is an improved transaction domain</w:t>
+        <w:t xml:space="preserve"> to the SPH transaction domain and either the N- or C- terminus of dCas9. SunTag-p65-HSF1 (SPH) compared to VP64 is an improved transaction domain</w:t>
       </w:r>
       <w:r>
         <w:rPr>
@@ -2432,33 +2380,23 @@
           <w:sz w:val="18"/>
           <w:szCs w:val="18"/>
         </w:rPr>
-        <w:t xml:space="preserve"> we will fall back </w:t>
-      </w:r>
-      <w:proofErr w:type="spellStart"/>
-      <w:r>
-        <w:rPr>
-          <w:rFonts w:ascii="Helvetica" w:hAnsi="Helvetica"/>
-          <w:sz w:val="18"/>
-          <w:szCs w:val="18"/>
-        </w:rPr>
-        <w:t>to</w:t>
-      </w:r>
-      <w:r>
-        <w:rPr>
-          <w:rFonts w:ascii="Helvetica" w:hAnsi="Helvetica"/>
-          <w:sz w:val="18"/>
-          <w:szCs w:val="18"/>
-        </w:rPr>
-        <w:t>s</w:t>
-      </w:r>
-      <w:proofErr w:type="spellEnd"/>
-      <w:r>
-        <w:rPr>
-          <w:rFonts w:ascii="Helvetica" w:hAnsi="Helvetica"/>
-          <w:sz w:val="18"/>
-          <w:szCs w:val="18"/>
-        </w:rPr>
-        <w:t xml:space="preserve"> CRY2-VP64 construct.</w:t>
+        <w:t xml:space="preserve"> we will fall back to </w:t>
+      </w:r>
+      <w:r>
+        <w:rPr>
+          <w:rFonts w:ascii="Helvetica" w:hAnsi="Helvetica"/>
+          <w:sz w:val="18"/>
+          <w:szCs w:val="18"/>
+        </w:rPr>
+        <w:t xml:space="preserve">the </w:t>
+      </w:r>
+      <w:r>
+        <w:rPr>
+          <w:rFonts w:ascii="Helvetica" w:hAnsi="Helvetica"/>
+          <w:sz w:val="18"/>
+          <w:szCs w:val="18"/>
+        </w:rPr>
+        <w:t>CRY2-VP64 construct.</w:t>
       </w:r>
       <w:r>
         <w:rPr>
@@ -2482,79 +2420,7 @@
           <w:sz w:val="18"/>
           <w:szCs w:val="18"/>
         </w:rPr>
-        <w:t xml:space="preserve">system’s efficiency, we may have to fuse CIBN to both ends of dCas9. Then </w:t>
-      </w:r>
-      <w:r>
-        <w:rPr>
-          <w:rFonts w:ascii="Helvetica" w:hAnsi="Helvetica"/>
-          <w:sz w:val="18"/>
-          <w:szCs w:val="18"/>
-        </w:rPr>
-        <w:t xml:space="preserve">in presence of blue light (450 nm), CRY2 undergoes a conformational change that enables heterodimerization with CIBN, </w:t>
-      </w:r>
-      <w:r>
-        <w:rPr>
-          <w:rFonts w:ascii="Helvetica" w:hAnsi="Helvetica"/>
-          <w:sz w:val="18"/>
-          <w:szCs w:val="18"/>
-        </w:rPr>
-        <w:t>3</w:t>
-      </w:r>
-      <w:r>
-        <w:rPr>
-          <w:rFonts w:ascii="Helvetica" w:hAnsi="Helvetica"/>
-          <w:sz w:val="18"/>
-          <w:szCs w:val="18"/>
-        </w:rPr>
-        <w:t xml:space="preserve">) </w:t>
-      </w:r>
-      <w:r>
-        <w:rPr>
-          <w:rFonts w:ascii="Helvetica" w:hAnsi="Helvetica"/>
-          <w:sz w:val="18"/>
-          <w:szCs w:val="18"/>
-        </w:rPr>
-        <w:t>SPH</w:t>
-      </w:r>
-      <w:r>
-        <w:rPr>
-          <w:rFonts w:ascii="Helvetica" w:hAnsi="Helvetica"/>
-          <w:sz w:val="18"/>
-          <w:szCs w:val="18"/>
-        </w:rPr>
-        <w:t xml:space="preserve"> colocalizes with dCas9 via CRY2-CIBN interactions and induces transcription of SOX2</w:t>
-      </w:r>
-      <w:r>
-        <w:rPr>
-          <w:rFonts w:ascii="Helvetica" w:hAnsi="Helvetica"/>
-          <w:sz w:val="18"/>
-          <w:szCs w:val="18"/>
-        </w:rPr>
-        <w:t>, BNDF and Noggin</w:t>
-      </w:r>
-      <w:r>
-        <w:rPr>
-          <w:rFonts w:ascii="Helvetica" w:hAnsi="Helvetica"/>
-          <w:sz w:val="18"/>
-          <w:szCs w:val="18"/>
-        </w:rPr>
-        <w:t xml:space="preserve"> protein</w:t>
-      </w:r>
-      <w:r>
-        <w:rPr>
-          <w:rFonts w:ascii="Helvetica" w:hAnsi="Helvetica"/>
-          <w:sz w:val="18"/>
-          <w:szCs w:val="18"/>
-        </w:rPr>
-        <w:t>s</w:t>
-      </w:r>
-      <w:r>
-        <w:rPr>
-          <w:rFonts w:ascii="Helvetica" w:hAnsi="Helvetica"/>
-          <w:sz w:val="18"/>
-          <w:szCs w:val="18"/>
-        </w:rPr>
-        <w:t>.</w:t>
+        <w:t>system’s efficiency, we may have to fuse CIBN to both ends of dCas9. Then in presence of blue light (450 nm), CRY2 undergoes a conformational change that enables heterodimerization with CIBN, 3) SPH colocalizes with dCas9 via CRY2-CIBN interactions and induces transcription of SOX2, BNDF and Noggin proteins.</w:t>
       </w:r>
     </w:p>
     <w:p>
@@ -2572,7 +2438,31 @@
           <w:sz w:val="18"/>
           <w:szCs w:val="18"/>
         </w:rPr>
-        <w:t xml:space="preserve">Although non-viral mRNA delivery systems have recently show promising results with biodegradable ionizable lipid nanoparticles (LNPs) encapsulating mRNA (refs), lentivirus and adeno-associated viruses (AAV) have repetitively successfully been used to deliver CRISPR/Cas9 to modify cells both in vitro and in-vivo. </w:t>
+        <w:t>Although non-viral mRNA delivery systems have recently show promising results with biodegradable ionizable lipid nanoparticles (LNPs) encapsulating mRNA (refs</w:t>
+      </w:r>
+      <w:r>
+        <w:rPr>
+          <w:rFonts w:ascii="Helvetica" w:hAnsi="Helvetica"/>
+          <w:sz w:val="18"/>
+          <w:szCs w:val="18"/>
+        </w:rPr>
+        <w:t>)</w:t>
+      </w:r>
+      <w:r>
+        <w:rPr>
+          <w:rFonts w:ascii="Helvetica" w:hAnsi="Helvetica"/>
+          <w:sz w:val="18"/>
+          <w:szCs w:val="18"/>
+        </w:rPr>
+        <w:t>;</w:t>
+      </w:r>
+      <w:r>
+        <w:rPr>
+          <w:rFonts w:ascii="Helvetica" w:hAnsi="Helvetica"/>
+          <w:sz w:val="18"/>
+          <w:szCs w:val="18"/>
+        </w:rPr>
+        <w:t xml:space="preserve"> lentivirus and adeno-associated viruses (AAV) have repetitively successfully been used to deliver CRISPR/Cas9 to modify cells both in vitro and in-vivo. </w:t>
       </w:r>
       <w:r>
         <w:rPr>
@@ -2644,7 +2534,7 @@
           <w:sz w:val="18"/>
           <w:szCs w:val="18"/>
         </w:rPr>
-        <w:t>e will use Sendai virus (</w:t>
+        <w:t>e use Sendai virus (</w:t>
       </w:r>
       <w:proofErr w:type="spellStart"/>
       <w:r>
@@ -2753,7 +2643,33 @@
           <w:sz w:val="18"/>
           <w:szCs w:val="18"/>
         </w:rPr>
-        <w:t xml:space="preserve">Lastly we use CFP protein for </w:t>
+        <w:t>Lastly,</w:t>
+      </w:r>
+      <w:r>
+        <w:rPr>
+          <w:rFonts w:ascii="Helvetica" w:hAnsi="Helvetica"/>
+          <w:sz w:val="18"/>
+          <w:szCs w:val="18"/>
+        </w:rPr>
+        <w:t xml:space="preserve"> we use </w:t>
+      </w:r>
+      <w:proofErr w:type="spellStart"/>
+      <w:r>
+        <w:rPr>
+          <w:rFonts w:ascii="Helvetica" w:hAnsi="Helvetica"/>
+          <w:sz w:val="18"/>
+          <w:szCs w:val="18"/>
+        </w:rPr>
+        <w:t>mCherry</w:t>
+      </w:r>
+      <w:proofErr w:type="spellEnd"/>
+      <w:r>
+        <w:rPr>
+          <w:rFonts w:ascii="Helvetica" w:hAnsi="Helvetica"/>
+          <w:sz w:val="18"/>
+          <w:szCs w:val="18"/>
+        </w:rPr>
+        <w:t xml:space="preserve"> protein for </w:t>
       </w:r>
       <w:r>
         <w:rPr>
@@ -2777,7 +2693,23 @@
           <w:sz w:val="18"/>
           <w:szCs w:val="18"/>
         </w:rPr>
-        <w:t>and various transgenic mice with details provided in the validation section.</w:t>
+        <w:t xml:space="preserve">and various transgenic mice </w:t>
+      </w:r>
+      <w:r>
+        <w:rPr>
+          <w:rFonts w:ascii="Helvetica" w:hAnsi="Helvetica"/>
+          <w:sz w:val="18"/>
+          <w:szCs w:val="18"/>
+        </w:rPr>
+        <w:t xml:space="preserve">to validated our overall strategy </w:t>
+      </w:r>
+      <w:r>
+        <w:rPr>
+          <w:rFonts w:ascii="Helvetica" w:hAnsi="Helvetica"/>
+          <w:sz w:val="18"/>
+          <w:szCs w:val="18"/>
+        </w:rPr>
+        <w:t>with details provided in the validation section.</w:t>
       </w:r>
       <w:r>
         <w:rPr>
@@ -2787,6 +2719,183 @@
         </w:rPr>
         <w:br/>
       </w:r>
+      <w:r>
+        <w:rPr>
+          <w:rFonts w:ascii="Helvetica" w:hAnsi="Helvetica"/>
+          <w:sz w:val="18"/>
+          <w:szCs w:val="18"/>
+        </w:rPr>
+        <w:t>Our main i</w:t>
+      </w:r>
+      <w:r>
+        <w:rPr>
+          <w:rFonts w:ascii="Helvetica" w:hAnsi="Helvetica"/>
+          <w:sz w:val="18"/>
+          <w:szCs w:val="18"/>
+        </w:rPr>
+        <w:t xml:space="preserve">njection strategy: </w:t>
+      </w:r>
+    </w:p>
+    <w:p>
+      <w:pPr>
+        <w:pStyle w:val="NoSpacing"/>
+        <w:rPr>
+          <w:rFonts w:ascii="Helvetica" w:hAnsi="Helvetica"/>
+          <w:sz w:val="18"/>
+          <w:szCs w:val="18"/>
+        </w:rPr>
+      </w:pPr>
+      <w:r>
+        <w:rPr>
+          <w:rFonts w:ascii="Helvetica" w:hAnsi="Helvetica"/>
+          <w:sz w:val="18"/>
+          <w:szCs w:val="18"/>
+        </w:rPr>
+        <w:t xml:space="preserve">CRY2FL-SPH or CRY2PHR-SPH + </w:t>
+      </w:r>
+      <w:r>
+        <w:rPr>
+          <w:rFonts w:ascii="Helvetica" w:hAnsi="Helvetica"/>
+          <w:sz w:val="18"/>
+          <w:szCs w:val="18"/>
+        </w:rPr>
+        <w:t>r</w:t>
+      </w:r>
+      <w:r>
+        <w:rPr>
+          <w:rFonts w:ascii="Helvetica" w:hAnsi="Helvetica"/>
+          <w:sz w:val="18"/>
+          <w:szCs w:val="18"/>
+        </w:rPr>
+        <w:t xml:space="preserve">SeV-CIBN-dCas9-CIBN or </w:t>
+      </w:r>
+      <w:r>
+        <w:rPr>
+          <w:rFonts w:ascii="Helvetica" w:hAnsi="Helvetica"/>
+          <w:sz w:val="18"/>
+          <w:szCs w:val="18"/>
+        </w:rPr>
+        <w:t>r</w:t>
+      </w:r>
+      <w:r>
+        <w:rPr>
+          <w:rFonts w:ascii="Helvetica" w:hAnsi="Helvetica"/>
+          <w:sz w:val="18"/>
+          <w:szCs w:val="18"/>
+        </w:rPr>
+        <w:t xml:space="preserve">SeV-CIBN-dCas9 or </w:t>
+      </w:r>
+      <w:r>
+        <w:rPr>
+          <w:rFonts w:ascii="Helvetica" w:hAnsi="Helvetica"/>
+          <w:sz w:val="18"/>
+          <w:szCs w:val="18"/>
+        </w:rPr>
+        <w:t>r</w:t>
+      </w:r>
+      <w:r>
+        <w:rPr>
+          <w:rFonts w:ascii="Helvetica" w:hAnsi="Helvetica"/>
+          <w:sz w:val="18"/>
+          <w:szCs w:val="18"/>
+        </w:rPr>
+        <w:t xml:space="preserve">SeV-dCas9-CBIN, </w:t>
+      </w:r>
+      <w:proofErr w:type="spellStart"/>
+      <w:r>
+        <w:rPr>
+          <w:rFonts w:ascii="Helvetica" w:hAnsi="Helvetica"/>
+          <w:sz w:val="18"/>
+          <w:szCs w:val="18"/>
+        </w:rPr>
+        <w:t>rSeV</w:t>
+      </w:r>
+      <w:r>
+        <w:rPr>
+          <w:rFonts w:ascii="Helvetica" w:hAnsi="Helvetica"/>
+          <w:sz w:val="18"/>
+          <w:szCs w:val="18"/>
+        </w:rPr>
+        <w:t>-hGFA</w:t>
+      </w:r>
+      <w:r>
+        <w:rPr>
+          <w:rFonts w:ascii="Helvetica" w:hAnsi="Helvetica"/>
+          <w:sz w:val="18"/>
+          <w:szCs w:val="18"/>
+        </w:rPr>
+        <w:t>P</w:t>
+      </w:r>
+      <w:r>
+        <w:rPr>
+          <w:rFonts w:ascii="Helvetica" w:hAnsi="Helvetica"/>
+          <w:sz w:val="18"/>
+          <w:szCs w:val="18"/>
+        </w:rPr>
+        <w:t>-mC</w:t>
+      </w:r>
+      <w:r>
+        <w:rPr>
+          <w:rFonts w:ascii="Helvetica" w:hAnsi="Helvetica"/>
+          <w:sz w:val="18"/>
+          <w:szCs w:val="18"/>
+        </w:rPr>
+        <w:t>herry</w:t>
+      </w:r>
+      <w:proofErr w:type="spellEnd"/>
+      <w:r>
+        <w:rPr>
+          <w:rFonts w:ascii="Helvetica" w:hAnsi="Helvetica"/>
+          <w:sz w:val="18"/>
+          <w:szCs w:val="18"/>
+        </w:rPr>
+        <w:t xml:space="preserve"> and </w:t>
+      </w:r>
+      <w:proofErr w:type="spellStart"/>
+      <w:r>
+        <w:rPr>
+          <w:rFonts w:ascii="Helvetica" w:hAnsi="Helvetica"/>
+          <w:sz w:val="18"/>
+          <w:szCs w:val="18"/>
+        </w:rPr>
+        <w:t>r</w:t>
+      </w:r>
+      <w:r>
+        <w:rPr>
+          <w:rFonts w:ascii="Helvetica" w:hAnsi="Helvetica"/>
+          <w:sz w:val="18"/>
+          <w:szCs w:val="18"/>
+        </w:rPr>
+        <w:t>SeV</w:t>
+      </w:r>
+      <w:proofErr w:type="spellEnd"/>
+      <w:r>
+        <w:rPr>
+          <w:rFonts w:ascii="Helvetica" w:hAnsi="Helvetica"/>
+          <w:sz w:val="18"/>
+          <w:szCs w:val="18"/>
+        </w:rPr>
+        <w:t>-sgRNAs</w:t>
+      </w:r>
+      <w:r>
+        <w:rPr>
+          <w:rStyle w:val="FootnoteReference"/>
+          <w:rFonts w:ascii="Helvetica" w:hAnsi="Helvetica"/>
+          <w:sz w:val="18"/>
+          <w:szCs w:val="18"/>
+        </w:rPr>
+        <w:footnoteReference w:id="3"/>
+      </w:r>
+    </w:p>
+    <w:p>
+      <w:pPr>
+        <w:pStyle w:val="NoSpacing"/>
+        <w:rPr>
+          <w:rFonts w:ascii="Helvetica" w:hAnsi="Helvetica"/>
+          <w:sz w:val="18"/>
+          <w:szCs w:val="18"/>
+        </w:rPr>
+      </w:pPr>
     </w:p>
     <w:p>
       <w:pPr>
@@ -2884,6 +2993,82 @@
         </w:rPr>
         <w:t>AAV=CAG-hChR2-mCherry</w:t>
       </w:r>
+    </w:p>
+    <w:p>
+      <w:pPr>
+        <w:pStyle w:val="NoSpacing"/>
+        <w:rPr>
+          <w:rFonts w:ascii="Helvetica" w:hAnsi="Helvetica"/>
+          <w:sz w:val="18"/>
+          <w:szCs w:val="18"/>
+        </w:rPr>
+      </w:pPr>
+    </w:p>
+    <w:p>
+      <w:pPr>
+        <w:pStyle w:val="NoSpacing"/>
+        <w:rPr>
+          <w:rFonts w:ascii="Helvetica" w:hAnsi="Helvetica"/>
+          <w:sz w:val="18"/>
+          <w:szCs w:val="18"/>
+        </w:rPr>
+      </w:pPr>
+      <w:r>
+        <w:rPr>
+          <w:rFonts w:ascii="Helvetica" w:hAnsi="Helvetica"/>
+          <w:sz w:val="18"/>
+          <w:szCs w:val="18"/>
+        </w:rPr>
+        <w:t>Construct of CRY2-SPH</w:t>
+      </w:r>
+    </w:p>
+    <w:p>
+      <w:pPr>
+        <w:pStyle w:val="NoSpacing"/>
+        <w:rPr>
+          <w:rFonts w:ascii="Helvetica" w:hAnsi="Helvetica"/>
+          <w:sz w:val="18"/>
+          <w:szCs w:val="18"/>
+        </w:rPr>
+      </w:pPr>
+      <w:proofErr w:type="spellStart"/>
+      <w:r>
+        <w:rPr>
+          <w:rFonts w:ascii="Helvetica" w:hAnsi="Helvetica"/>
+          <w:sz w:val="18"/>
+          <w:szCs w:val="18"/>
+        </w:rPr>
+        <w:t>oFMRI</w:t>
+      </w:r>
+      <w:proofErr w:type="spellEnd"/>
+    </w:p>
+    <w:p>
+      <w:pPr>
+        <w:pStyle w:val="NoSpacing"/>
+        <w:rPr>
+          <w:rFonts w:ascii="Helvetica" w:hAnsi="Helvetica"/>
+          <w:sz w:val="18"/>
+          <w:szCs w:val="18"/>
+        </w:rPr>
+      </w:pPr>
+      <w:r>
+        <w:rPr>
+          <w:rFonts w:ascii="Helvetica" w:hAnsi="Helvetica"/>
+          <w:sz w:val="18"/>
+          <w:szCs w:val="18"/>
+        </w:rPr>
+        <w:t>list of TFs</w:t>
+      </w:r>
+    </w:p>
+    <w:p>
+      <w:pPr>
+        <w:pStyle w:val="NoSpacing"/>
+        <w:rPr>
+          <w:rFonts w:ascii="Helvetica" w:hAnsi="Helvetica"/>
+          <w:sz w:val="18"/>
+          <w:szCs w:val="18"/>
+        </w:rPr>
+      </w:pPr>
     </w:p>
     <w:sectPr>
       <w:footerReference w:type="even" r:id="rId9"/>
@@ -3199,107 +3384,181 @@
           <w:sz w:val="18"/>
           <w:szCs w:val="18"/>
         </w:rPr>
-        <w:t xml:space="preserve">In </w:t>
-      </w:r>
-      <w:r>
-        <w:rPr>
-          <w:rFonts w:ascii="Helvetica" w:hAnsi="Helvetica"/>
-          <w:sz w:val="18"/>
-          <w:szCs w:val="18"/>
-        </w:rPr>
-        <w:t xml:space="preserve">past studies, </w:t>
-      </w:r>
-      <w:r>
-        <w:rPr>
-          <w:rFonts w:ascii="Helvetica" w:hAnsi="Helvetica"/>
-          <w:sz w:val="18"/>
-          <w:szCs w:val="18"/>
-        </w:rPr>
-        <w:t xml:space="preserve">expression of a single gRNA is </w:t>
-      </w:r>
-      <w:r>
-        <w:rPr>
-          <w:rFonts w:ascii="Helvetica" w:hAnsi="Helvetica"/>
-          <w:sz w:val="18"/>
-          <w:szCs w:val="18"/>
-        </w:rPr>
-        <w:t xml:space="preserve">not </w:t>
-      </w:r>
-      <w:r>
-        <w:rPr>
-          <w:rFonts w:ascii="Helvetica" w:hAnsi="Helvetica"/>
-          <w:sz w:val="18"/>
-          <w:szCs w:val="18"/>
-        </w:rPr>
-        <w:t xml:space="preserve">sufficient to induce gene expression </w:t>
-      </w:r>
-      <w:r>
-        <w:rPr>
-          <w:rFonts w:ascii="Helvetica" w:hAnsi="Helvetica"/>
-          <w:sz w:val="18"/>
-          <w:szCs w:val="18"/>
-        </w:rPr>
-        <w:t>and</w:t>
-      </w:r>
-      <w:r>
-        <w:rPr>
-          <w:rFonts w:ascii="Helvetica" w:hAnsi="Helvetica"/>
-          <w:sz w:val="18"/>
-          <w:szCs w:val="18"/>
-        </w:rPr>
-        <w:t xml:space="preserve"> co-transfection up to four gRNAs per gene has led to synergistic effects with an increase of gene expression.</w:t>
-      </w:r>
-    </w:p>
-    <w:p>
-      <w:pPr>
-        <w:pStyle w:val="NoSpacing"/>
-        <w:rPr>
-          <w:rFonts w:ascii="Helvetica" w:hAnsi="Helvetica"/>
-          <w:sz w:val="18"/>
-          <w:szCs w:val="18"/>
-        </w:rPr>
-      </w:pPr>
-    </w:p>
-    <w:p>
-      <w:pPr>
-        <w:pStyle w:val="FootnoteText"/>
-      </w:pPr>
+        <w:t>In past studies, expression of a single gRNA is not sufficient to induce gene expression and co-transfection up to four gRNAs per gene has led to synergistic effects with an increase of gene expression.</w:t>
+      </w:r>
     </w:p>
   </w:footnote>
   <w:footnote w:id="2">
     <w:p>
       <w:pPr>
         <w:pStyle w:val="FootnoteText"/>
+        <w:rPr>
+          <w:rFonts w:ascii="Helvetica" w:hAnsi="Helvetica"/>
+          <w:sz w:val="18"/>
+          <w:szCs w:val="18"/>
+        </w:rPr>
       </w:pPr>
       <w:r>
         <w:rPr>
           <w:rStyle w:val="FootnoteReference"/>
+          <w:rFonts w:ascii="Helvetica" w:hAnsi="Helvetica"/>
+          <w:sz w:val="18"/>
+          <w:szCs w:val="18"/>
         </w:rPr>
         <w:footnoteRef/>
       </w:r>
       <w:r>
+        <w:rPr>
+          <w:rFonts w:ascii="Helvetica" w:hAnsi="Helvetica"/>
+          <w:sz w:val="18"/>
+          <w:szCs w:val="18"/>
+        </w:rPr>
         <w:t xml:space="preserve"> In the context </w:t>
       </w:r>
       <w:r>
+        <w:rPr>
+          <w:rFonts w:ascii="Helvetica" w:hAnsi="Helvetica"/>
+          <w:sz w:val="18"/>
+          <w:szCs w:val="18"/>
+        </w:rPr>
         <w:t>of a purely RNA</w:t>
       </w:r>
       <w:r>
+        <w:rPr>
+          <w:rFonts w:ascii="Helvetica" w:hAnsi="Helvetica"/>
+          <w:sz w:val="18"/>
+          <w:szCs w:val="18"/>
+        </w:rPr>
         <w:t>-</w:t>
       </w:r>
       <w:r>
+        <w:rPr>
+          <w:rFonts w:ascii="Helvetica" w:hAnsi="Helvetica"/>
+          <w:sz w:val="18"/>
+          <w:szCs w:val="18"/>
+        </w:rPr>
         <w:t xml:space="preserve">dependent replication, we may </w:t>
       </w:r>
       <w:r>
+        <w:rPr>
+          <w:rFonts w:ascii="Helvetica" w:hAnsi="Helvetica"/>
+          <w:sz w:val="18"/>
+          <w:szCs w:val="18"/>
+        </w:rPr>
         <w:t>have</w:t>
       </w:r>
       <w:r>
+        <w:rPr>
+          <w:rFonts w:ascii="Helvetica" w:hAnsi="Helvetica"/>
+          <w:sz w:val="18"/>
+          <w:szCs w:val="18"/>
+        </w:rPr>
         <w:t xml:space="preserve"> to flank the gRNAs by self-</w:t>
       </w:r>
       <w:r>
+        <w:rPr>
+          <w:rFonts w:ascii="Helvetica" w:hAnsi="Helvetica"/>
+          <w:sz w:val="18"/>
+          <w:szCs w:val="18"/>
+        </w:rPr>
         <w:t>cleaving</w:t>
       </w:r>
       <w:r>
-        <w:t xml:space="preserve"> ribozyme replicates </w:t>
+        <w:rPr>
+          <w:rFonts w:ascii="Helvetica" w:hAnsi="Helvetica"/>
+          <w:sz w:val="18"/>
+          <w:szCs w:val="18"/>
+        </w:rPr>
+        <w:t xml:space="preserve"> ribozyme replicates</w:t>
+      </w:r>
+      <w:r>
+        <w:rPr>
+          <w:rFonts w:ascii="Helvetica" w:hAnsi="Helvetica"/>
+          <w:sz w:val="18"/>
+          <w:szCs w:val="18"/>
+        </w:rPr>
+        <w:t>.</w:t>
+      </w:r>
+    </w:p>
+  </w:footnote>
+  <w:footnote w:id="3">
+    <w:p>
+      <w:pPr>
+        <w:pStyle w:val="FootnoteText"/>
+        <w:rPr>
+          <w:rFonts w:ascii="Helvetica" w:hAnsi="Helvetica"/>
+          <w:sz w:val="18"/>
+          <w:szCs w:val="18"/>
+        </w:rPr>
+      </w:pPr>
+      <w:r>
+        <w:rPr>
+          <w:rStyle w:val="FootnoteReference"/>
+          <w:rFonts w:ascii="Helvetica" w:hAnsi="Helvetica"/>
+          <w:sz w:val="18"/>
+          <w:szCs w:val="18"/>
+        </w:rPr>
+        <w:footnoteRef/>
+      </w:r>
+      <w:r>
+        <w:rPr>
+          <w:rFonts w:ascii="Helvetica" w:hAnsi="Helvetica"/>
+          <w:sz w:val="18"/>
+          <w:szCs w:val="18"/>
+        </w:rPr>
+        <w:t xml:space="preserve"> If we can</w:t>
+      </w:r>
+      <w:r>
+        <w:rPr>
+          <w:rFonts w:ascii="Helvetica" w:hAnsi="Helvetica"/>
+          <w:sz w:val="18"/>
+          <w:szCs w:val="18"/>
+        </w:rPr>
+        <w:t>not</w:t>
+      </w:r>
+      <w:r>
+        <w:rPr>
+          <w:rFonts w:ascii="Helvetica" w:hAnsi="Helvetica"/>
+          <w:sz w:val="18"/>
+          <w:szCs w:val="18"/>
+        </w:rPr>
+        <w:t xml:space="preserve"> engineer </w:t>
+      </w:r>
+      <w:proofErr w:type="spellStart"/>
+      <w:r>
+        <w:rPr>
+          <w:rFonts w:ascii="Helvetica" w:hAnsi="Helvetica"/>
+          <w:sz w:val="18"/>
+          <w:szCs w:val="18"/>
+        </w:rPr>
+        <w:t>SeV</w:t>
+      </w:r>
+      <w:proofErr w:type="spellEnd"/>
+      <w:r>
+        <w:rPr>
+          <w:rFonts w:ascii="Helvetica" w:hAnsi="Helvetica"/>
+          <w:sz w:val="18"/>
+          <w:szCs w:val="18"/>
+        </w:rPr>
+        <w:t xml:space="preserve"> with </w:t>
+      </w:r>
+      <w:proofErr w:type="spellStart"/>
+      <w:r>
+        <w:rPr>
+          <w:rFonts w:ascii="Helvetica" w:hAnsi="Helvetica"/>
+          <w:sz w:val="18"/>
+          <w:szCs w:val="18"/>
+        </w:rPr>
+        <w:t>hGFAP-mCherry</w:t>
+      </w:r>
+      <w:proofErr w:type="spellEnd"/>
+      <w:r>
+        <w:rPr>
+          <w:rFonts w:ascii="Helvetica" w:hAnsi="Helvetica"/>
+          <w:sz w:val="18"/>
+          <w:szCs w:val="18"/>
+        </w:rPr>
+        <w:t xml:space="preserve"> reporter and with sgRNAs, we will revert back to AAV.</w:t>
       </w:r>
     </w:p>
   </w:footnote>

</xml_diff>

<commit_message>
Unit 13 paper WIP
</commit_message>
<xml_diff>
--- a/Module13_RegenerationAndCellReprogrammingIII/unit_assessment_11_13/13 - Unit Assessment - Yves Greatti.docx
+++ b/Module13_RegenerationAndCellReprogrammingIII/unit_assessment_11_13/13 - Unit Assessment - Yves Greatti.docx
@@ -2171,7 +2171,23 @@
           <w:sz w:val="18"/>
           <w:szCs w:val="18"/>
         </w:rPr>
-        <w:t xml:space="preserve"> step. </w:t>
+        <w:t xml:space="preserve"> </w:t>
+      </w:r>
+      <w:r>
+        <w:rPr>
+          <w:rFonts w:ascii="Helvetica" w:hAnsi="Helvetica"/>
+          <w:sz w:val="18"/>
+          <w:szCs w:val="18"/>
+        </w:rPr>
+        <w:t>stage</w:t>
+      </w:r>
+      <w:r>
+        <w:rPr>
+          <w:rFonts w:ascii="Helvetica" w:hAnsi="Helvetica"/>
+          <w:sz w:val="18"/>
+          <w:szCs w:val="18"/>
+        </w:rPr>
+        <w:t xml:space="preserve">. </w:t>
       </w:r>
       <w:r>
         <w:rPr>
@@ -2299,6 +2315,14 @@
           <w:sz w:val="18"/>
           <w:szCs w:val="18"/>
         </w:rPr>
+        <w:t xml:space="preserve"> to express</w:t>
+      </w:r>
+      <w:r>
+        <w:rPr>
+          <w:rFonts w:ascii="Helvetica" w:hAnsi="Helvetica"/>
+          <w:sz w:val="18"/>
+          <w:szCs w:val="18"/>
+        </w:rPr>
         <w:t>,</w:t>
       </w:r>
       <w:r>
@@ -2348,15 +2372,39 @@
           <w:sz w:val="18"/>
           <w:szCs w:val="18"/>
         </w:rPr>
-        <w:t>SunTag-p65-HSF1 (SPH) is an improved transaction domain, f</w:t>
-      </w:r>
-      <w:r>
-        <w:rPr>
-          <w:rFonts w:ascii="Helvetica" w:hAnsi="Helvetica"/>
-          <w:sz w:val="18"/>
-          <w:szCs w:val="18"/>
-        </w:rPr>
-        <w:t xml:space="preserve">or our study we use the </w:t>
+        <w:t xml:space="preserve">For our study, we use the improved dCas9-fused activator </w:t>
+      </w:r>
+      <w:r>
+        <w:rPr>
+          <w:rFonts w:ascii="Helvetica" w:hAnsi="Helvetica"/>
+          <w:sz w:val="18"/>
+          <w:szCs w:val="18"/>
+        </w:rPr>
+        <w:t>SunTag-p65-HSF1 (SPH</w:t>
+      </w:r>
+      <w:r>
+        <w:rPr>
+          <w:rFonts w:ascii="Helvetica" w:hAnsi="Helvetica"/>
+          <w:sz w:val="18"/>
+          <w:szCs w:val="18"/>
+        </w:rPr>
+        <w:t>)</w:t>
+      </w:r>
+      <w:r>
+        <w:rPr>
+          <w:rFonts w:ascii="Helvetica" w:hAnsi="Helvetica"/>
+          <w:sz w:val="18"/>
+          <w:szCs w:val="18"/>
+        </w:rPr>
+        <w:t xml:space="preserve"> and we</w:t>
+      </w:r>
+      <w:r>
+        <w:rPr>
+          <w:rFonts w:ascii="Helvetica" w:hAnsi="Helvetica"/>
+          <w:sz w:val="18"/>
+          <w:szCs w:val="18"/>
+        </w:rPr>
+        <w:t xml:space="preserve"> use the </w:t>
       </w:r>
       <w:r>
         <w:rPr>
@@ -2546,24 +2594,39 @@
           <w:sz w:val="18"/>
           <w:szCs w:val="18"/>
         </w:rPr>
-        <w:t>lentivirus and adeno-associated viruses (AAV) have repetitively successfully been used to deliver CRISPR/Cas9 to modify cells both in vitro and in-vivo.</w:t>
-      </w:r>
-      <w:r>
-        <w:rPr>
-          <w:rStyle w:val="FootnoteReference"/>
-          <w:rFonts w:ascii="Helvetica" w:hAnsi="Helvetica"/>
-          <w:sz w:val="18"/>
-          <w:szCs w:val="18"/>
-        </w:rPr>
-        <w:footnoteReference w:id="2"/>
-      </w:r>
-      <w:r>
-        <w:rPr>
-          <w:rFonts w:ascii="Helvetica" w:hAnsi="Helvetica"/>
-          <w:sz w:val="18"/>
-          <w:szCs w:val="18"/>
-        </w:rPr>
-        <w:t xml:space="preserve"> </w:t>
+        <w:t xml:space="preserve">since </w:t>
+      </w:r>
+      <w:r>
+        <w:rPr>
+          <w:rFonts w:ascii="Helvetica" w:hAnsi="Helvetica"/>
+          <w:sz w:val="18"/>
+          <w:szCs w:val="18"/>
+        </w:rPr>
+        <w:t>lentivirus and adeno-associated viruses (AAV) have repetitively successfully been used to deliver CRISPR/Cas9 to modify cells both in vitro and in-vivo</w:t>
+      </w:r>
+      <w:r>
+        <w:rPr>
+          <w:rFonts w:ascii="Helvetica" w:hAnsi="Helvetica"/>
+          <w:sz w:val="18"/>
+          <w:szCs w:val="18"/>
+        </w:rPr>
+        <w:t xml:space="preserve">, we use them </w:t>
+      </w:r>
+      <w:r>
+        <w:rPr>
+          <w:rFonts w:ascii="Helvetica" w:hAnsi="Helvetica"/>
+          <w:sz w:val="18"/>
+          <w:szCs w:val="18"/>
+        </w:rPr>
+        <w:t>as</w:t>
+      </w:r>
+      <w:r>
+        <w:rPr>
+          <w:rFonts w:ascii="Helvetica" w:hAnsi="Helvetica"/>
+          <w:sz w:val="18"/>
+          <w:szCs w:val="18"/>
+        </w:rPr>
+        <w:t xml:space="preserve"> delivery system.</w:t>
       </w:r>
     </w:p>
     <w:p>
@@ -2581,25 +2644,7 @@
           <w:sz w:val="18"/>
           <w:szCs w:val="18"/>
         </w:rPr>
-        <w:t xml:space="preserve">4 </w:t>
-      </w:r>
-      <w:proofErr w:type="spellStart"/>
-      <w:r>
-        <w:rPr>
-          <w:rFonts w:ascii="Helvetica" w:hAnsi="Helvetica"/>
-          <w:sz w:val="18"/>
-          <w:szCs w:val="18"/>
-        </w:rPr>
-        <w:t>wpi</w:t>
-      </w:r>
-      <w:proofErr w:type="spellEnd"/>
-      <w:r>
-        <w:rPr>
-          <w:rFonts w:ascii="Helvetica" w:hAnsi="Helvetica"/>
-          <w:sz w:val="18"/>
-          <w:szCs w:val="18"/>
-        </w:rPr>
-        <w:t xml:space="preserve"> brain sections will be stained for </w:t>
+        <w:t xml:space="preserve"> </w:t>
       </w:r>
     </w:p>
     <w:p>
@@ -2839,46 +2884,6 @@
           <w:sz w:val="18"/>
           <w:szCs w:val="18"/>
         </w:rPr>
-        <w:t xml:space="preserve"> After TBI, we wait </w:t>
-      </w:r>
-      <w:r>
-        <w:rPr>
-          <w:rFonts w:ascii="Helvetica" w:hAnsi="Helvetica"/>
-          <w:sz w:val="18"/>
-          <w:szCs w:val="18"/>
-        </w:rPr>
-        <w:t xml:space="preserve">at least </w:t>
-      </w:r>
-      <w:r>
-        <w:rPr>
-          <w:rFonts w:ascii="Helvetica" w:hAnsi="Helvetica"/>
-          <w:sz w:val="18"/>
-          <w:szCs w:val="18"/>
-        </w:rPr>
-        <w:t>two</w:t>
-      </w:r>
-      <w:r>
-        <w:rPr>
-          <w:rFonts w:ascii="Helvetica" w:hAnsi="Helvetica"/>
-          <w:sz w:val="18"/>
-          <w:szCs w:val="18"/>
-        </w:rPr>
-        <w:t xml:space="preserve"> week</w:t>
-      </w:r>
-      <w:r>
-        <w:rPr>
-          <w:rFonts w:ascii="Helvetica" w:hAnsi="Helvetica"/>
-          <w:sz w:val="18"/>
-          <w:szCs w:val="18"/>
-        </w:rPr>
-        <w:t>s</w:t>
-      </w:r>
-      <w:r>
-        <w:rPr>
-          <w:rFonts w:ascii="Helvetica" w:hAnsi="Helvetica"/>
-          <w:sz w:val="18"/>
-          <w:szCs w:val="18"/>
-        </w:rPr>
         <w:t xml:space="preserve"> </w:t>
       </w:r>
       <w:r>
@@ -2887,23 +2892,7 @@
           <w:sz w:val="18"/>
           <w:szCs w:val="18"/>
         </w:rPr>
-        <w:t xml:space="preserve">for recovery </w:t>
-      </w:r>
-      <w:r>
-        <w:rPr>
-          <w:rFonts w:ascii="Helvetica" w:hAnsi="Helvetica"/>
-          <w:sz w:val="18"/>
-          <w:szCs w:val="18"/>
-        </w:rPr>
-        <w:t xml:space="preserve">leaving enough time for astrocytes, and N2 cells to be activated and proliferate in the injury site </w:t>
-      </w:r>
-      <w:r>
-        <w:rPr>
-          <w:rFonts w:ascii="Helvetica" w:hAnsi="Helvetica"/>
-          <w:sz w:val="18"/>
-          <w:szCs w:val="18"/>
-        </w:rPr>
-        <w:t>(5 days</w:t>
+        <w:t>Since we want also to evaluate the impact of the transcription factors DOX2 and NeuroD1, we stratify our mice in 4 groups, MCONC-SOX2, MCONC-NeuroD1, SCONC-SOX2, SCONC-NeuroD1 and within each group</w:t>
       </w:r>
       <w:r>
         <w:rPr>
@@ -2919,55 +2908,7 @@
           <w:sz w:val="18"/>
           <w:szCs w:val="18"/>
         </w:rPr>
-        <w:t xml:space="preserve"> </w:t>
-      </w:r>
-      <w:r>
-        <w:rPr>
-          <w:rFonts w:ascii="Helvetica" w:hAnsi="Helvetica"/>
-          <w:sz w:val="18"/>
-          <w:szCs w:val="18"/>
-        </w:rPr>
-        <w:t xml:space="preserve">literature has shown, </w:t>
-      </w:r>
-      <w:r>
-        <w:rPr>
-          <w:rFonts w:ascii="Helvetica" w:hAnsi="Helvetica"/>
-          <w:sz w:val="18"/>
-          <w:szCs w:val="18"/>
-        </w:rPr>
-        <w:t xml:space="preserve">is the </w:t>
-      </w:r>
-      <w:r>
-        <w:rPr>
-          <w:rFonts w:ascii="Helvetica" w:hAnsi="Helvetica"/>
-          <w:sz w:val="18"/>
-          <w:szCs w:val="18"/>
-        </w:rPr>
-        <w:t xml:space="preserve">critical </w:t>
-      </w:r>
-      <w:r>
-        <w:rPr>
-          <w:rFonts w:ascii="Helvetica" w:hAnsi="Helvetica"/>
-          <w:sz w:val="18"/>
-          <w:szCs w:val="18"/>
-        </w:rPr>
-        <w:t xml:space="preserve">time point after which, more significant functional improvements </w:t>
-      </w:r>
-      <w:r>
-        <w:rPr>
-          <w:rFonts w:ascii="Helvetica" w:hAnsi="Helvetica"/>
-          <w:sz w:val="18"/>
-          <w:szCs w:val="18"/>
-        </w:rPr>
-        <w:t>are</w:t>
-      </w:r>
-      <w:r>
-        <w:rPr>
-          <w:rFonts w:ascii="Helvetica" w:hAnsi="Helvetica"/>
-          <w:sz w:val="18"/>
-          <w:szCs w:val="18"/>
-        </w:rPr>
-        <w:t xml:space="preserve"> observed).</w:t>
+        <w:t xml:space="preserve"> we have as stated above mice from 3 different age-groups.</w:t>
       </w:r>
     </w:p>
     <w:p>
@@ -2979,13 +2920,127 @@
           <w:szCs w:val="18"/>
         </w:rPr>
       </w:pPr>
-      <w:r>
-        <w:rPr>
-          <w:rFonts w:ascii="Helvetica" w:hAnsi="Helvetica"/>
-          <w:sz w:val="18"/>
-          <w:szCs w:val="18"/>
-        </w:rPr>
-        <w:t xml:space="preserve">First, </w:t>
+    </w:p>
+    <w:p>
+      <w:pPr>
+        <w:pStyle w:val="NoSpacing"/>
+        <w:rPr>
+          <w:rFonts w:ascii="Helvetica" w:hAnsi="Helvetica"/>
+          <w:sz w:val="18"/>
+          <w:szCs w:val="18"/>
+        </w:rPr>
+      </w:pPr>
+      <w:r>
+        <w:rPr>
+          <w:rFonts w:ascii="Helvetica" w:hAnsi="Helvetica"/>
+          <w:sz w:val="18"/>
+          <w:szCs w:val="18"/>
+        </w:rPr>
+        <w:t xml:space="preserve">After TBI, we wait </w:t>
+      </w:r>
+      <w:r>
+        <w:rPr>
+          <w:rFonts w:ascii="Helvetica" w:hAnsi="Helvetica"/>
+          <w:sz w:val="18"/>
+          <w:szCs w:val="18"/>
+        </w:rPr>
+        <w:t xml:space="preserve">at least </w:t>
+      </w:r>
+      <w:r>
+        <w:rPr>
+          <w:rFonts w:ascii="Helvetica" w:hAnsi="Helvetica"/>
+          <w:sz w:val="18"/>
+          <w:szCs w:val="18"/>
+        </w:rPr>
+        <w:t>five</w:t>
+      </w:r>
+      <w:r>
+        <w:rPr>
+          <w:rFonts w:ascii="Helvetica" w:hAnsi="Helvetica"/>
+          <w:sz w:val="18"/>
+          <w:szCs w:val="18"/>
+        </w:rPr>
+        <w:t xml:space="preserve"> week</w:t>
+      </w:r>
+      <w:r>
+        <w:rPr>
+          <w:rFonts w:ascii="Helvetica" w:hAnsi="Helvetica"/>
+          <w:sz w:val="18"/>
+          <w:szCs w:val="18"/>
+        </w:rPr>
+        <w:t>s</w:t>
+      </w:r>
+      <w:r>
+        <w:rPr>
+          <w:rFonts w:ascii="Helvetica" w:hAnsi="Helvetica"/>
+          <w:sz w:val="18"/>
+          <w:szCs w:val="18"/>
+        </w:rPr>
+        <w:t xml:space="preserve"> </w:t>
+      </w:r>
+      <w:r>
+        <w:rPr>
+          <w:rFonts w:ascii="Helvetica" w:hAnsi="Helvetica"/>
+          <w:sz w:val="18"/>
+          <w:szCs w:val="18"/>
+        </w:rPr>
+        <w:t xml:space="preserve">for recovery </w:t>
+      </w:r>
+      <w:r>
+        <w:rPr>
+          <w:rFonts w:ascii="Helvetica" w:hAnsi="Helvetica"/>
+          <w:sz w:val="18"/>
+          <w:szCs w:val="18"/>
+        </w:rPr>
+        <w:t>leaving enough time for astrocytes, and N2 cells to be activated and proliferate in the injury site</w:t>
+      </w:r>
+      <w:r>
+        <w:rPr>
+          <w:rFonts w:ascii="Helvetica" w:hAnsi="Helvetica"/>
+          <w:sz w:val="18"/>
+          <w:szCs w:val="18"/>
+        </w:rPr>
+        <w:t xml:space="preserve">. </w:t>
+      </w:r>
+      <w:r>
+        <w:rPr>
+          <w:rFonts w:ascii="Helvetica" w:hAnsi="Helvetica"/>
+          <w:sz w:val="18"/>
+          <w:szCs w:val="18"/>
+        </w:rPr>
+        <w:t>After CCI or LPI</w:t>
+      </w:r>
+      <w:r>
+        <w:rPr>
+          <w:rFonts w:ascii="Helvetica" w:hAnsi="Helvetica"/>
+          <w:sz w:val="18"/>
+          <w:szCs w:val="18"/>
+        </w:rPr>
+        <w:t>,</w:t>
+      </w:r>
+      <w:r>
+        <w:rPr>
+          <w:rFonts w:ascii="Helvetica" w:hAnsi="Helvetica"/>
+          <w:sz w:val="18"/>
+          <w:szCs w:val="18"/>
+        </w:rPr>
+        <w:t xml:space="preserve"> </w:t>
+      </w:r>
+      <w:r>
+        <w:rPr>
+          <w:rFonts w:ascii="Helvetica" w:hAnsi="Helvetica"/>
+          <w:sz w:val="18"/>
+          <w:szCs w:val="18"/>
+        </w:rPr>
+        <w:t>f</w:t>
+      </w:r>
+      <w:r>
+        <w:rPr>
+          <w:rFonts w:ascii="Helvetica" w:hAnsi="Helvetica"/>
+          <w:sz w:val="18"/>
+          <w:szCs w:val="18"/>
+        </w:rPr>
+        <w:t xml:space="preserve">irst, </w:t>
       </w:r>
       <w:r>
         <w:rPr>
@@ -3017,15 +3072,49 @@
           <w:sz w:val="18"/>
           <w:szCs w:val="18"/>
         </w:rPr>
-        <w:t xml:space="preserve">inject in </w:t>
-      </w:r>
-      <w:r>
-        <w:rPr>
-          <w:rFonts w:ascii="Helvetica" w:hAnsi="Helvetica"/>
-          <w:sz w:val="18"/>
-          <w:szCs w:val="18"/>
-        </w:rPr>
-        <w:t>SPH; GFAP-</w:t>
+        <w:t xml:space="preserve">inject </w:t>
+      </w:r>
+      <w:r>
+        <w:rPr>
+          <w:rFonts w:ascii="Helvetica" w:hAnsi="Helvetica"/>
+          <w:sz w:val="18"/>
+          <w:szCs w:val="18"/>
+        </w:rPr>
+        <w:t>into</w:t>
+      </w:r>
+      <w:r>
+        <w:rPr>
+          <w:rFonts w:ascii="Helvetica" w:hAnsi="Helvetica"/>
+          <w:sz w:val="18"/>
+          <w:szCs w:val="18"/>
+        </w:rPr>
+        <w:t xml:space="preserve"> </w:t>
+      </w:r>
+      <w:r>
+        <w:rPr>
+          <w:rFonts w:ascii="Helvetica" w:hAnsi="Helvetica"/>
+          <w:sz w:val="18"/>
+          <w:szCs w:val="18"/>
+        </w:rPr>
+        <w:t xml:space="preserve">the </w:t>
+      </w:r>
+      <w:proofErr w:type="gramStart"/>
+      <w:r>
+        <w:rPr>
+          <w:rFonts w:ascii="Helvetica" w:hAnsi="Helvetica"/>
+          <w:sz w:val="18"/>
+          <w:szCs w:val="18"/>
+        </w:rPr>
+        <w:t>SPH;GFAP</w:t>
+      </w:r>
+      <w:proofErr w:type="gramEnd"/>
+      <w:r>
+        <w:rPr>
+          <w:rFonts w:ascii="Helvetica" w:hAnsi="Helvetica"/>
+          <w:sz w:val="18"/>
+          <w:szCs w:val="18"/>
+        </w:rPr>
+        <w:t>-</w:t>
       </w:r>
       <w:proofErr w:type="spellStart"/>
       <w:r>
@@ -3043,15 +3132,15 @@
           <w:sz w:val="18"/>
           <w:szCs w:val="18"/>
         </w:rPr>
-        <w:t xml:space="preserve"> mice</w:t>
-      </w:r>
-      <w:r>
-        <w:rPr>
-          <w:rFonts w:ascii="Helvetica" w:hAnsi="Helvetica"/>
-          <w:sz w:val="18"/>
-          <w:szCs w:val="18"/>
-        </w:rPr>
-        <w:t>, a retrovirus expressing GFP under CAG promoter (</w:t>
+        <w:t xml:space="preserve"> mouse cortex</w:t>
+      </w:r>
+      <w:r>
+        <w:rPr>
+          <w:rFonts w:ascii="Helvetica" w:hAnsi="Helvetica"/>
+          <w:sz w:val="18"/>
+          <w:szCs w:val="18"/>
+        </w:rPr>
+        <w:t xml:space="preserve">, a retrovirus expressing </w:t>
       </w:r>
       <w:proofErr w:type="spellStart"/>
       <w:r>
@@ -3060,7 +3149,7 @@
           <w:sz w:val="18"/>
           <w:szCs w:val="18"/>
         </w:rPr>
-        <w:t>pCGA</w:t>
+        <w:t>mCherry</w:t>
       </w:r>
       <w:proofErr w:type="spellEnd"/>
       <w:r>
@@ -3069,15 +3158,57 @@
           <w:sz w:val="18"/>
           <w:szCs w:val="18"/>
         </w:rPr>
-        <w:t xml:space="preserve">-GFP-IRES-GFP) into mouse cortex after CCI </w:t>
-      </w:r>
-      <w:r>
-        <w:rPr>
-          <w:rFonts w:ascii="Helvetica" w:hAnsi="Helvetica"/>
-          <w:sz w:val="18"/>
-          <w:szCs w:val="18"/>
-        </w:rPr>
-        <w:t xml:space="preserve">or LPI. </w:t>
+        <w:t xml:space="preserve"> under </w:t>
+      </w:r>
+      <w:r>
+        <w:rPr>
+          <w:rFonts w:ascii="Helvetica" w:hAnsi="Helvetica"/>
+          <w:sz w:val="18"/>
+          <w:szCs w:val="18"/>
+        </w:rPr>
+        <w:t>GFAP</w:t>
+      </w:r>
+      <w:r>
+        <w:rPr>
+          <w:rFonts w:ascii="Helvetica" w:hAnsi="Helvetica"/>
+          <w:sz w:val="18"/>
+          <w:szCs w:val="18"/>
+        </w:rPr>
+        <w:t xml:space="preserve"> promoter </w:t>
+      </w:r>
+      <w:r>
+        <w:rPr>
+          <w:rFonts w:ascii="Helvetica" w:hAnsi="Helvetica"/>
+          <w:sz w:val="18"/>
+          <w:szCs w:val="18"/>
+        </w:rPr>
+        <w:t>(AAV-GFAP-</w:t>
+      </w:r>
+      <w:proofErr w:type="spellStart"/>
+      <w:r>
+        <w:rPr>
+          <w:rFonts w:ascii="Helvetica" w:hAnsi="Helvetica"/>
+          <w:sz w:val="18"/>
+          <w:szCs w:val="18"/>
+        </w:rPr>
+        <w:t>mCherry</w:t>
+      </w:r>
+      <w:proofErr w:type="spellEnd"/>
+      <w:r>
+        <w:rPr>
+          <w:rFonts w:ascii="Helvetica" w:hAnsi="Helvetica"/>
+          <w:sz w:val="18"/>
+          <w:szCs w:val="18"/>
+        </w:rPr>
+        <w:t>)</w:t>
+      </w:r>
+      <w:r>
+        <w:rPr>
+          <w:rFonts w:ascii="Helvetica" w:hAnsi="Helvetica"/>
+          <w:sz w:val="18"/>
+          <w:szCs w:val="18"/>
+        </w:rPr>
+        <w:t xml:space="preserve">. </w:t>
       </w:r>
       <w:r>
         <w:rPr>
@@ -3117,7 +3248,23 @@
           <w:sz w:val="18"/>
           <w:szCs w:val="18"/>
         </w:rPr>
-        <w:t xml:space="preserve"> should reveal GFAP-</w:t>
+        <w:t xml:space="preserve"> </w:t>
+      </w:r>
+      <w:r>
+        <w:rPr>
+          <w:rFonts w:ascii="Helvetica" w:hAnsi="Helvetica"/>
+          <w:sz w:val="18"/>
+          <w:szCs w:val="18"/>
+        </w:rPr>
+        <w:t>should</w:t>
+      </w:r>
+      <w:r>
+        <w:rPr>
+          <w:rFonts w:ascii="Helvetica" w:hAnsi="Helvetica"/>
+          <w:sz w:val="18"/>
+          <w:szCs w:val="18"/>
+        </w:rPr>
+        <w:t xml:space="preserve"> reveal GFAP-</w:t>
       </w:r>
       <w:r>
         <w:rPr>
@@ -3133,15 +3280,168 @@
           <w:sz w:val="18"/>
           <w:szCs w:val="18"/>
         </w:rPr>
-        <w:t xml:space="preserve"> reactive astrocytes in the injury site.</w:t>
-      </w:r>
-      <w:r>
-        <w:rPr>
-          <w:rFonts w:ascii="Helvetica" w:hAnsi="Helvetica"/>
-          <w:sz w:val="18"/>
-          <w:szCs w:val="18"/>
-        </w:rPr>
-        <w:t xml:space="preserve"> We then use the astrocytic marker GFAP, many GFP-labeled cells should be </w:t>
+        <w:t xml:space="preserve"> reactive astrocytes </w:t>
+      </w:r>
+      <w:r>
+        <w:rPr>
+          <w:rFonts w:ascii="Helvetica" w:hAnsi="Helvetica"/>
+          <w:sz w:val="18"/>
+          <w:szCs w:val="18"/>
+        </w:rPr>
+        <w:t>within</w:t>
+      </w:r>
+      <w:r>
+        <w:rPr>
+          <w:rFonts w:ascii="Helvetica" w:hAnsi="Helvetica"/>
+          <w:sz w:val="18"/>
+          <w:szCs w:val="18"/>
+        </w:rPr>
+        <w:t xml:space="preserve"> the injury site</w:t>
+      </w:r>
+      <w:r>
+        <w:rPr>
+          <w:rFonts w:ascii="Helvetica" w:hAnsi="Helvetica"/>
+          <w:sz w:val="18"/>
+          <w:szCs w:val="18"/>
+        </w:rPr>
+        <w:t xml:space="preserve"> (red)</w:t>
+      </w:r>
+      <w:r>
+        <w:rPr>
+          <w:rFonts w:ascii="Helvetica" w:hAnsi="Helvetica"/>
+          <w:sz w:val="18"/>
+          <w:szCs w:val="18"/>
+        </w:rPr>
+        <w:t xml:space="preserve">. Whereas using </w:t>
+      </w:r>
+      <w:r>
+        <w:rPr>
+          <w:rFonts w:ascii="Helvetica" w:hAnsi="Helvetica"/>
+          <w:sz w:val="18"/>
+          <w:szCs w:val="18"/>
+        </w:rPr>
+        <w:t xml:space="preserve">doublecortin </w:t>
+      </w:r>
+      <w:r>
+        <w:rPr>
+          <w:rFonts w:ascii="Helvetica" w:hAnsi="Helvetica"/>
+          <w:sz w:val="18"/>
+          <w:szCs w:val="18"/>
+        </w:rPr>
+        <w:t>DCX marker, should not reveal any DCX</w:t>
+      </w:r>
+      <w:r>
+        <w:rPr>
+          <w:rFonts w:ascii="Helvetica" w:hAnsi="Helvetica"/>
+          <w:sz w:val="18"/>
+          <w:szCs w:val="18"/>
+          <w:vertAlign w:val="superscript"/>
+        </w:rPr>
+        <w:t xml:space="preserve">+ </w:t>
+      </w:r>
+      <w:r>
+        <w:rPr>
+          <w:rFonts w:ascii="Helvetica" w:hAnsi="Helvetica"/>
+          <w:sz w:val="18"/>
+          <w:szCs w:val="18"/>
+        </w:rPr>
+        <w:t>cells</w:t>
+      </w:r>
+      <w:r>
+        <w:rPr>
+          <w:rFonts w:ascii="Helvetica" w:hAnsi="Helvetica"/>
+          <w:sz w:val="18"/>
+          <w:szCs w:val="18"/>
+        </w:rPr>
+        <w:t xml:space="preserve"> in the same area</w:t>
+      </w:r>
+      <w:r>
+        <w:rPr>
+          <w:rFonts w:ascii="Helvetica" w:hAnsi="Helvetica"/>
+          <w:sz w:val="18"/>
+          <w:szCs w:val="18"/>
+        </w:rPr>
+        <w:t>.</w:t>
+      </w:r>
+      <w:r>
+        <w:rPr>
+          <w:rFonts w:ascii="Helvetica" w:hAnsi="Helvetica"/>
+          <w:sz w:val="18"/>
+          <w:szCs w:val="18"/>
+        </w:rPr>
+        <w:t xml:space="preserve"> The</w:t>
+      </w:r>
+      <w:r>
+        <w:rPr>
+          <w:rFonts w:ascii="Helvetica" w:hAnsi="Helvetica"/>
+          <w:sz w:val="18"/>
+          <w:szCs w:val="18"/>
+        </w:rPr>
+        <w:t>n</w:t>
+      </w:r>
+      <w:r>
+        <w:rPr>
+          <w:rFonts w:ascii="Helvetica" w:hAnsi="Helvetica"/>
+          <w:sz w:val="18"/>
+          <w:szCs w:val="18"/>
+        </w:rPr>
+        <w:t xml:space="preserve"> in the experiment group of mice MCONC-NeuroD1 and SCONC-NeuroD1 we inject AAV-sgRNAs targeting NeuroD1</w:t>
+      </w:r>
+      <w:r>
+        <w:rPr>
+          <w:rFonts w:ascii="Helvetica" w:hAnsi="Helvetica"/>
+          <w:sz w:val="18"/>
+          <w:szCs w:val="18"/>
+        </w:rPr>
+        <w:t xml:space="preserve"> on the right side of dorsal midbrain close to the injury site</w:t>
+      </w:r>
+      <w:r>
+        <w:rPr>
+          <w:rFonts w:ascii="Helvetica" w:hAnsi="Helvetica"/>
+          <w:sz w:val="18"/>
+          <w:szCs w:val="18"/>
+        </w:rPr>
+        <w:t>.</w:t>
+      </w:r>
+      <w:r>
+        <w:rPr>
+          <w:rFonts w:ascii="Helvetica" w:hAnsi="Helvetica"/>
+          <w:sz w:val="18"/>
+          <w:szCs w:val="18"/>
+        </w:rPr>
+        <w:t xml:space="preserve"> To </w:t>
+      </w:r>
+      <w:r>
+        <w:rPr>
+          <w:rFonts w:ascii="Helvetica" w:hAnsi="Helvetica"/>
+          <w:sz w:val="18"/>
+          <w:szCs w:val="18"/>
+        </w:rPr>
+        <w:t>further confirm that the inductions of neurons is independent of migration of neur</w:t>
+      </w:r>
+      <w:r>
+        <w:rPr>
+          <w:rFonts w:ascii="Helvetica" w:hAnsi="Helvetica"/>
+          <w:sz w:val="18"/>
+          <w:szCs w:val="18"/>
+        </w:rPr>
+        <w:t xml:space="preserve">onal stem cells (NSCs) from </w:t>
+      </w:r>
+      <w:r>
+        <w:rPr>
+          <w:rFonts w:ascii="Helvetica" w:hAnsi="Helvetica"/>
+          <w:sz w:val="18"/>
+          <w:szCs w:val="18"/>
+        </w:rPr>
+        <w:t>endogenous</w:t>
+      </w:r>
+      <w:r>
+        <w:rPr>
+          <w:rFonts w:ascii="Helvetica" w:hAnsi="Helvetica"/>
+          <w:sz w:val="18"/>
+          <w:szCs w:val="18"/>
+        </w:rPr>
+        <w:t xml:space="preserve"> neurogenic sites (SVZ, DG, striatum) we also inject on the contralateral side of the injection AAV-GFP-</w:t>
       </w:r>
       <w:proofErr w:type="spellStart"/>
       <w:r>
@@ -3150,7 +3450,7 @@
           <w:sz w:val="18"/>
           <w:szCs w:val="18"/>
         </w:rPr>
-        <w:t>immunopositive</w:t>
+        <w:t>mCherry</w:t>
       </w:r>
       <w:proofErr w:type="spellEnd"/>
       <w:r>
@@ -3159,32 +3459,297 @@
           <w:sz w:val="18"/>
           <w:szCs w:val="18"/>
         </w:rPr>
-        <w:t xml:space="preserve"> for this marker. Whereas using </w:t>
-      </w:r>
-      <w:r>
-        <w:rPr>
-          <w:rFonts w:ascii="Helvetica" w:hAnsi="Helvetica"/>
-          <w:sz w:val="18"/>
-          <w:szCs w:val="18"/>
-        </w:rPr>
-        <w:t xml:space="preserve">doublecortin </w:t>
-      </w:r>
-      <w:r>
-        <w:rPr>
-          <w:rFonts w:ascii="Helvetica" w:hAnsi="Helvetica"/>
-          <w:sz w:val="18"/>
-          <w:szCs w:val="18"/>
-        </w:rPr>
-        <w:t>DCX marker, should not reveal any DCX</w:t>
-      </w:r>
-      <w:r>
-        <w:rPr>
-          <w:rFonts w:ascii="Helvetica" w:hAnsi="Helvetica"/>
-          <w:sz w:val="18"/>
-          <w:szCs w:val="18"/>
-          <w:vertAlign w:val="superscript"/>
-        </w:rPr>
-        <w:t xml:space="preserve">+ </w:t>
+        <w:t xml:space="preserve">. </w:t>
+      </w:r>
+      <w:r>
+        <w:rPr>
+          <w:rFonts w:ascii="Helvetica" w:hAnsi="Helvetica"/>
+          <w:sz w:val="18"/>
+          <w:szCs w:val="18"/>
+        </w:rPr>
+        <w:t>We analyze brain sections cl</w:t>
+      </w:r>
+      <w:r>
+        <w:rPr>
+          <w:rFonts w:ascii="Helvetica" w:hAnsi="Helvetica"/>
+          <w:sz w:val="18"/>
+          <w:szCs w:val="18"/>
+        </w:rPr>
+        <w:t>o</w:t>
+      </w:r>
+      <w:r>
+        <w:rPr>
+          <w:rFonts w:ascii="Helvetica" w:hAnsi="Helvetica"/>
+          <w:sz w:val="18"/>
+          <w:szCs w:val="18"/>
+        </w:rPr>
+        <w:t>se the injection site and contral</w:t>
+      </w:r>
+      <w:r>
+        <w:rPr>
+          <w:rFonts w:ascii="Helvetica" w:hAnsi="Helvetica"/>
+          <w:sz w:val="18"/>
+          <w:szCs w:val="18"/>
+        </w:rPr>
+        <w:t>at</w:t>
+      </w:r>
+      <w:r>
+        <w:rPr>
+          <w:rFonts w:ascii="Helvetica" w:hAnsi="Helvetica"/>
+          <w:sz w:val="18"/>
+          <w:szCs w:val="18"/>
+        </w:rPr>
+        <w:t>eral</w:t>
+      </w:r>
+      <w:r>
+        <w:rPr>
+          <w:rFonts w:ascii="Helvetica" w:hAnsi="Helvetica"/>
+          <w:sz w:val="18"/>
+          <w:szCs w:val="18"/>
+        </w:rPr>
+        <w:t xml:space="preserve"> </w:t>
+      </w:r>
+      <w:r>
+        <w:rPr>
+          <w:rFonts w:ascii="Helvetica" w:hAnsi="Helvetica"/>
+          <w:sz w:val="18"/>
+          <w:szCs w:val="18"/>
+        </w:rPr>
+        <w:t>si</w:t>
+      </w:r>
+      <w:r>
+        <w:rPr>
+          <w:rFonts w:ascii="Helvetica" w:hAnsi="Helvetica"/>
+          <w:sz w:val="18"/>
+          <w:szCs w:val="18"/>
+        </w:rPr>
+        <w:t>de</w:t>
+      </w:r>
+      <w:r>
+        <w:rPr>
+          <w:rFonts w:ascii="Helvetica" w:hAnsi="Helvetica"/>
+          <w:sz w:val="18"/>
+          <w:szCs w:val="18"/>
+        </w:rPr>
+        <w:t xml:space="preserve">. </w:t>
+      </w:r>
+      <w:r>
+        <w:rPr>
+          <w:rFonts w:ascii="Helvetica" w:hAnsi="Helvetica"/>
+          <w:sz w:val="18"/>
+          <w:szCs w:val="18"/>
+        </w:rPr>
+        <w:t xml:space="preserve">After staining with the neuronal marker </w:t>
+      </w:r>
+      <w:proofErr w:type="spellStart"/>
+      <w:r>
+        <w:rPr>
+          <w:rFonts w:ascii="Helvetica" w:hAnsi="Helvetica"/>
+          <w:sz w:val="18"/>
+          <w:szCs w:val="18"/>
+        </w:rPr>
+        <w:t>Neu</w:t>
+      </w:r>
+      <w:r>
+        <w:rPr>
+          <w:rFonts w:ascii="Helvetica" w:hAnsi="Helvetica"/>
+          <w:sz w:val="18"/>
+          <w:szCs w:val="18"/>
+        </w:rPr>
+        <w:t>N</w:t>
+      </w:r>
+      <w:proofErr w:type="spellEnd"/>
+      <w:r>
+        <w:rPr>
+          <w:rFonts w:ascii="Helvetica" w:hAnsi="Helvetica"/>
+          <w:sz w:val="18"/>
+          <w:szCs w:val="18"/>
+        </w:rPr>
+        <w:t xml:space="preserve">, </w:t>
+      </w:r>
+      <w:r>
+        <w:rPr>
+          <w:rFonts w:ascii="Helvetica" w:hAnsi="Helvetica"/>
+          <w:sz w:val="18"/>
+          <w:szCs w:val="18"/>
+        </w:rPr>
+        <w:t>i</w:t>
+      </w:r>
+      <w:r>
+        <w:rPr>
+          <w:rFonts w:ascii="Helvetica" w:hAnsi="Helvetica"/>
+          <w:sz w:val="18"/>
+          <w:szCs w:val="18"/>
+        </w:rPr>
+        <w:t xml:space="preserve">mmunofluorescent images </w:t>
+      </w:r>
+      <w:r>
+        <w:rPr>
+          <w:rFonts w:ascii="Helvetica" w:hAnsi="Helvetica"/>
+          <w:sz w:val="18"/>
+          <w:szCs w:val="18"/>
+        </w:rPr>
+        <w:t xml:space="preserve">for the different regions should show </w:t>
+      </w:r>
+      <w:proofErr w:type="spellStart"/>
+      <w:r>
+        <w:rPr>
+          <w:rFonts w:ascii="Helvetica" w:hAnsi="Helvetica"/>
+          <w:sz w:val="18"/>
+          <w:szCs w:val="18"/>
+        </w:rPr>
+        <w:t>mCherry</w:t>
+      </w:r>
+      <w:proofErr w:type="spellEnd"/>
+      <w:r>
+        <w:rPr>
+          <w:rFonts w:ascii="Helvetica" w:hAnsi="Helvetica"/>
+          <w:sz w:val="18"/>
+          <w:szCs w:val="18"/>
+        </w:rPr>
+        <w:t>(red)</w:t>
+      </w:r>
+      <w:r>
+        <w:rPr>
+          <w:rFonts w:ascii="Helvetica" w:hAnsi="Helvetica"/>
+          <w:sz w:val="18"/>
+          <w:szCs w:val="18"/>
+        </w:rPr>
+        <w:t xml:space="preserve"> </w:t>
+      </w:r>
+      <w:r>
+        <w:rPr>
+          <w:rFonts w:ascii="Helvetica" w:hAnsi="Helvetica"/>
+          <w:sz w:val="18"/>
+          <w:szCs w:val="18"/>
+        </w:rPr>
+        <w:t xml:space="preserve">and </w:t>
+      </w:r>
+      <w:proofErr w:type="spellStart"/>
+      <w:r>
+        <w:rPr>
+          <w:rFonts w:ascii="Helvetica" w:hAnsi="Helvetica"/>
+          <w:sz w:val="18"/>
+          <w:szCs w:val="18"/>
+        </w:rPr>
+        <w:t>NeuN</w:t>
+      </w:r>
+      <w:proofErr w:type="spellEnd"/>
+      <w:r>
+        <w:rPr>
+          <w:rFonts w:ascii="Helvetica" w:hAnsi="Helvetica"/>
+          <w:sz w:val="18"/>
+          <w:szCs w:val="18"/>
+        </w:rPr>
+        <w:t xml:space="preserve"> (green)</w:t>
+      </w:r>
+      <w:r>
+        <w:rPr>
+          <w:rFonts w:ascii="Helvetica" w:hAnsi="Helvetica"/>
+          <w:sz w:val="18"/>
+          <w:szCs w:val="18"/>
+        </w:rPr>
+        <w:t xml:space="preserve"> </w:t>
+      </w:r>
+      <w:r>
+        <w:rPr>
+          <w:rFonts w:ascii="Helvetica" w:hAnsi="Helvetica"/>
+          <w:sz w:val="18"/>
+          <w:szCs w:val="18"/>
+        </w:rPr>
+        <w:t>expressions</w:t>
+      </w:r>
+      <w:r>
+        <w:rPr>
+          <w:rFonts w:ascii="Helvetica" w:hAnsi="Helvetica"/>
+          <w:sz w:val="18"/>
+          <w:szCs w:val="18"/>
+        </w:rPr>
+        <w:t xml:space="preserve"> </w:t>
+      </w:r>
+      <w:r>
+        <w:rPr>
+          <w:rFonts w:ascii="Helvetica" w:hAnsi="Helvetica"/>
+          <w:sz w:val="18"/>
+          <w:szCs w:val="18"/>
+        </w:rPr>
+        <w:t xml:space="preserve">and </w:t>
+      </w:r>
+      <w:r>
+        <w:rPr>
+          <w:rFonts w:ascii="Helvetica" w:hAnsi="Helvetica"/>
+          <w:sz w:val="18"/>
+          <w:szCs w:val="18"/>
+        </w:rPr>
+        <w:t xml:space="preserve">only </w:t>
+      </w:r>
+      <w:r>
+        <w:rPr>
+          <w:rFonts w:ascii="Helvetica" w:hAnsi="Helvetica"/>
+          <w:sz w:val="18"/>
+          <w:szCs w:val="18"/>
+        </w:rPr>
+        <w:t>i</w:t>
+      </w:r>
+      <w:r>
+        <w:rPr>
+          <w:rFonts w:ascii="Helvetica" w:hAnsi="Helvetica"/>
+          <w:sz w:val="18"/>
+          <w:szCs w:val="18"/>
+        </w:rPr>
+        <w:t>n the injected sites these two expressions are co-localized</w:t>
+      </w:r>
+      <w:r>
+        <w:rPr>
+          <w:rFonts w:ascii="Helvetica" w:hAnsi="Helvetica"/>
+          <w:sz w:val="18"/>
+          <w:szCs w:val="18"/>
+        </w:rPr>
+        <w:t>, and there should be a higher number of cells GFAP-</w:t>
+      </w:r>
+      <w:proofErr w:type="spellStart"/>
+      <w:r>
+        <w:rPr>
+          <w:rFonts w:ascii="Helvetica" w:hAnsi="Helvetica"/>
+          <w:sz w:val="18"/>
+          <w:szCs w:val="18"/>
+        </w:rPr>
+        <w:t>mCherry</w:t>
+      </w:r>
+      <w:proofErr w:type="spellEnd"/>
+      <w:r>
+        <w:rPr>
+          <w:rFonts w:ascii="Helvetica" w:hAnsi="Helvetica"/>
+          <w:sz w:val="18"/>
+          <w:szCs w:val="18"/>
+        </w:rPr>
+        <w:t xml:space="preserve"> + sgRNA cells compare to </w:t>
+      </w:r>
+      <w:r>
+        <w:rPr>
+          <w:rFonts w:ascii="Helvetica" w:hAnsi="Helvetica"/>
+          <w:sz w:val="18"/>
+          <w:szCs w:val="18"/>
+        </w:rPr>
+        <w:t>GFAP-</w:t>
+      </w:r>
+      <w:proofErr w:type="spellStart"/>
+      <w:r>
+        <w:rPr>
+          <w:rFonts w:ascii="Helvetica" w:hAnsi="Helvetica"/>
+          <w:sz w:val="18"/>
+          <w:szCs w:val="18"/>
+        </w:rPr>
+        <w:t>mCherry</w:t>
+      </w:r>
+      <w:proofErr w:type="spellEnd"/>
+      <w:r>
+        <w:rPr>
+          <w:rFonts w:ascii="Helvetica" w:hAnsi="Helvetica"/>
+          <w:sz w:val="18"/>
+          <w:szCs w:val="18"/>
+        </w:rPr>
+        <w:t xml:space="preserve"> </w:t>
       </w:r>
       <w:r>
         <w:rPr>
@@ -3193,6 +3758,961 @@
           <w:szCs w:val="18"/>
         </w:rPr>
         <w:t>cells.</w:t>
+      </w:r>
+      <w:r>
+        <w:rPr>
+          <w:rFonts w:ascii="Helvetica" w:hAnsi="Helvetica"/>
+          <w:sz w:val="18"/>
+          <w:szCs w:val="18"/>
+        </w:rPr>
+        <w:t xml:space="preserve"> </w:t>
+      </w:r>
+    </w:p>
+    <w:p>
+      <w:pPr>
+        <w:pStyle w:val="NoSpacing"/>
+        <w:rPr>
+          <w:rFonts w:ascii="Helvetica" w:hAnsi="Helvetica"/>
+          <w:sz w:val="18"/>
+          <w:szCs w:val="18"/>
+        </w:rPr>
+      </w:pPr>
+      <w:r>
+        <w:rPr>
+          <w:rFonts w:ascii="Helvetica" w:hAnsi="Helvetica"/>
+          <w:sz w:val="18"/>
+          <w:szCs w:val="18"/>
+        </w:rPr>
+        <w:lastRenderedPageBreak/>
+        <w:t>To confirm that the induced neurons are ind</w:t>
+      </w:r>
+      <w:r>
+        <w:rPr>
+          <w:rFonts w:ascii="Helvetica" w:hAnsi="Helvetica"/>
+          <w:sz w:val="18"/>
+          <w:szCs w:val="18"/>
+        </w:rPr>
+        <w:t>e</w:t>
+      </w:r>
+      <w:r>
+        <w:rPr>
+          <w:rFonts w:ascii="Helvetica" w:hAnsi="Helvetica"/>
+          <w:sz w:val="18"/>
+          <w:szCs w:val="18"/>
+        </w:rPr>
+        <w:t>ed newly generated</w:t>
+      </w:r>
+      <w:r>
+        <w:rPr>
+          <w:rFonts w:ascii="Helvetica" w:hAnsi="Helvetica"/>
+          <w:sz w:val="18"/>
+          <w:szCs w:val="18"/>
+        </w:rPr>
+        <w:t>,</w:t>
+      </w:r>
+      <w:r>
+        <w:rPr>
+          <w:rFonts w:ascii="Helvetica" w:hAnsi="Helvetica"/>
+          <w:sz w:val="18"/>
+          <w:szCs w:val="18"/>
+        </w:rPr>
+        <w:t xml:space="preserve"> we have isolated few mice from each group, </w:t>
+      </w:r>
+      <w:r>
+        <w:rPr>
+          <w:rFonts w:ascii="Helvetica" w:hAnsi="Helvetica"/>
+          <w:sz w:val="18"/>
+          <w:szCs w:val="18"/>
+        </w:rPr>
+        <w:t>MCONC-NeuroD1 and SCONC-NeuroD1</w:t>
+      </w:r>
+      <w:r>
+        <w:rPr>
+          <w:rFonts w:ascii="Helvetica" w:hAnsi="Helvetica"/>
+          <w:sz w:val="18"/>
+          <w:szCs w:val="18"/>
+        </w:rPr>
+        <w:t xml:space="preserve">, and </w:t>
+      </w:r>
+      <w:r>
+        <w:rPr>
+          <w:rFonts w:ascii="Helvetica" w:hAnsi="Helvetica"/>
+          <w:sz w:val="18"/>
+          <w:szCs w:val="18"/>
+        </w:rPr>
+        <w:t xml:space="preserve">for </w:t>
+      </w:r>
+      <w:r>
+        <w:rPr>
+          <w:rFonts w:ascii="Helvetica" w:hAnsi="Helvetica"/>
+          <w:sz w:val="18"/>
+          <w:szCs w:val="18"/>
+        </w:rPr>
+        <w:t>four weeks after injection of AAV-sRNA (NeurD1)</w:t>
+      </w:r>
+      <w:r>
+        <w:rPr>
+          <w:rFonts w:ascii="Helvetica" w:hAnsi="Helvetica"/>
+          <w:sz w:val="18"/>
+          <w:szCs w:val="18"/>
+        </w:rPr>
+        <w:t>, we continuously</w:t>
+      </w:r>
+      <w:r>
+        <w:rPr>
+          <w:rFonts w:ascii="Helvetica" w:hAnsi="Helvetica"/>
+          <w:sz w:val="18"/>
+          <w:szCs w:val="18"/>
+        </w:rPr>
+        <w:t xml:space="preserve"> add </w:t>
+      </w:r>
+      <w:proofErr w:type="spellStart"/>
+      <w:r>
+        <w:rPr>
+          <w:rFonts w:ascii="Helvetica" w:hAnsi="Helvetica"/>
+          <w:sz w:val="18"/>
+          <w:szCs w:val="18"/>
+        </w:rPr>
+        <w:t>BrdU</w:t>
+      </w:r>
+      <w:proofErr w:type="spellEnd"/>
+      <w:r>
+        <w:rPr>
+          <w:rFonts w:ascii="Helvetica" w:hAnsi="Helvetica"/>
+          <w:sz w:val="18"/>
+          <w:szCs w:val="18"/>
+        </w:rPr>
+        <w:t xml:space="preserve"> to drinking water before immunostaining. We should expect </w:t>
+      </w:r>
+      <w:proofErr w:type="spellStart"/>
+      <w:r>
+        <w:rPr>
+          <w:rFonts w:ascii="Helvetica" w:hAnsi="Helvetica"/>
+          <w:sz w:val="18"/>
+          <w:szCs w:val="18"/>
+        </w:rPr>
+        <w:t>Brdu</w:t>
+      </w:r>
+      <w:proofErr w:type="spellEnd"/>
+      <w:r>
+        <w:rPr>
+          <w:rFonts w:ascii="Helvetica" w:hAnsi="Helvetica"/>
+          <w:sz w:val="18"/>
+          <w:szCs w:val="18"/>
+        </w:rPr>
+        <w:t xml:space="preserve"> (red) cells co-</w:t>
+      </w:r>
+      <w:r>
+        <w:rPr>
+          <w:rFonts w:ascii="Helvetica" w:hAnsi="Helvetica"/>
+          <w:sz w:val="18"/>
+          <w:szCs w:val="18"/>
+        </w:rPr>
+        <w:t>l</w:t>
+      </w:r>
+      <w:r>
+        <w:rPr>
+          <w:rFonts w:ascii="Helvetica" w:hAnsi="Helvetica"/>
+          <w:sz w:val="18"/>
+          <w:szCs w:val="18"/>
+        </w:rPr>
+        <w:t>oc</w:t>
+      </w:r>
+      <w:r>
+        <w:rPr>
+          <w:rFonts w:ascii="Helvetica" w:hAnsi="Helvetica"/>
+          <w:sz w:val="18"/>
+          <w:szCs w:val="18"/>
+        </w:rPr>
+        <w:t>a</w:t>
+      </w:r>
+      <w:r>
+        <w:rPr>
+          <w:rFonts w:ascii="Helvetica" w:hAnsi="Helvetica"/>
+          <w:sz w:val="18"/>
+          <w:szCs w:val="18"/>
+        </w:rPr>
+        <w:t>l</w:t>
+      </w:r>
+      <w:r>
+        <w:rPr>
+          <w:rFonts w:ascii="Helvetica" w:hAnsi="Helvetica"/>
+          <w:sz w:val="18"/>
+          <w:szCs w:val="18"/>
+        </w:rPr>
+        <w:t>i</w:t>
+      </w:r>
+      <w:r>
+        <w:rPr>
+          <w:rFonts w:ascii="Helvetica" w:hAnsi="Helvetica"/>
+          <w:sz w:val="18"/>
+          <w:szCs w:val="18"/>
+        </w:rPr>
+        <w:t>z</w:t>
+      </w:r>
+      <w:r>
+        <w:rPr>
+          <w:rFonts w:ascii="Helvetica" w:hAnsi="Helvetica"/>
+          <w:sz w:val="18"/>
+          <w:szCs w:val="18"/>
+        </w:rPr>
+        <w:t>e</w:t>
+      </w:r>
+      <w:r>
+        <w:rPr>
+          <w:rFonts w:ascii="Helvetica" w:hAnsi="Helvetica"/>
+          <w:sz w:val="18"/>
+          <w:szCs w:val="18"/>
+        </w:rPr>
+        <w:t xml:space="preserve">d with </w:t>
+      </w:r>
+      <w:proofErr w:type="spellStart"/>
+      <w:r>
+        <w:rPr>
+          <w:rFonts w:ascii="Helvetica" w:hAnsi="Helvetica"/>
+          <w:sz w:val="18"/>
+          <w:szCs w:val="18"/>
+        </w:rPr>
+        <w:t>Neu</w:t>
+      </w:r>
+      <w:r>
+        <w:rPr>
+          <w:rFonts w:ascii="Helvetica" w:hAnsi="Helvetica"/>
+          <w:sz w:val="18"/>
+          <w:szCs w:val="18"/>
+        </w:rPr>
+        <w:t>N</w:t>
+      </w:r>
+      <w:proofErr w:type="spellEnd"/>
+      <w:r>
+        <w:rPr>
+          <w:rFonts w:ascii="Helvetica" w:hAnsi="Helvetica"/>
+          <w:sz w:val="18"/>
+          <w:szCs w:val="18"/>
+        </w:rPr>
+        <w:t xml:space="preserve"> (green) cells. </w:t>
+      </w:r>
+    </w:p>
+    <w:p>
+      <w:pPr>
+        <w:pStyle w:val="NoSpacing"/>
+        <w:rPr>
+          <w:rFonts w:ascii="Helvetica" w:hAnsi="Helvetica"/>
+          <w:sz w:val="18"/>
+          <w:szCs w:val="18"/>
+        </w:rPr>
+      </w:pPr>
+      <w:r>
+        <w:rPr>
+          <w:rFonts w:ascii="Helvetica" w:hAnsi="Helvetica"/>
+          <w:sz w:val="18"/>
+          <w:szCs w:val="18"/>
+        </w:rPr>
+        <w:t>To</w:t>
+      </w:r>
+      <w:r>
+        <w:rPr>
+          <w:rFonts w:ascii="Helvetica" w:hAnsi="Helvetica"/>
+          <w:sz w:val="18"/>
+          <w:szCs w:val="18"/>
+        </w:rPr>
+        <w:t xml:space="preserve"> further characterize</w:t>
+      </w:r>
+      <w:r>
+        <w:rPr>
+          <w:rFonts w:ascii="Helvetica" w:hAnsi="Helvetica"/>
+          <w:sz w:val="18"/>
+          <w:szCs w:val="18"/>
+        </w:rPr>
+        <w:t xml:space="preserve"> the </w:t>
+      </w:r>
+      <w:r>
+        <w:rPr>
+          <w:rFonts w:ascii="Helvetica" w:hAnsi="Helvetica"/>
+          <w:sz w:val="18"/>
+          <w:szCs w:val="18"/>
+        </w:rPr>
+        <w:t>co</w:t>
+      </w:r>
+      <w:r>
+        <w:rPr>
+          <w:rFonts w:ascii="Helvetica" w:hAnsi="Helvetica"/>
+          <w:sz w:val="18"/>
+          <w:szCs w:val="18"/>
+        </w:rPr>
+        <w:t>n</w:t>
+      </w:r>
+      <w:r>
+        <w:rPr>
+          <w:rFonts w:ascii="Helvetica" w:hAnsi="Helvetica"/>
+          <w:sz w:val="18"/>
+          <w:szCs w:val="18"/>
+        </w:rPr>
+        <w:t>verted NeuroD1 neurons</w:t>
+      </w:r>
+      <w:r>
+        <w:rPr>
+          <w:rFonts w:ascii="Helvetica" w:hAnsi="Helvetica"/>
+          <w:sz w:val="18"/>
+          <w:szCs w:val="18"/>
+        </w:rPr>
+        <w:t xml:space="preserve">, </w:t>
+      </w:r>
+      <w:r>
+        <w:rPr>
+          <w:rFonts w:ascii="Helvetica" w:hAnsi="Helvetica"/>
+          <w:sz w:val="18"/>
+          <w:szCs w:val="18"/>
+        </w:rPr>
+        <w:t>we perform immunostaining with VGluT1 (</w:t>
+      </w:r>
+      <w:proofErr w:type="spellStart"/>
+      <w:r>
+        <w:rPr>
+          <w:rFonts w:ascii="Helvetica" w:hAnsi="Helvetica"/>
+          <w:sz w:val="18"/>
+          <w:szCs w:val="18"/>
+        </w:rPr>
+        <w:t>glutamergic</w:t>
+      </w:r>
+      <w:proofErr w:type="spellEnd"/>
+      <w:r>
+        <w:rPr>
+          <w:rFonts w:ascii="Helvetica" w:hAnsi="Helvetica"/>
+          <w:sz w:val="18"/>
+          <w:szCs w:val="18"/>
+        </w:rPr>
+        <w:t xml:space="preserve"> neurons</w:t>
+      </w:r>
+      <w:r>
+        <w:rPr>
+          <w:rFonts w:ascii="Helvetica" w:hAnsi="Helvetica"/>
+          <w:sz w:val="18"/>
+          <w:szCs w:val="18"/>
+        </w:rPr>
+        <w:t>) and GAD67(GABAergic</w:t>
+      </w:r>
+      <w:r>
+        <w:rPr>
+          <w:rFonts w:ascii="Helvetica" w:hAnsi="Helvetica"/>
+          <w:sz w:val="18"/>
+          <w:szCs w:val="18"/>
+        </w:rPr>
+        <w:t xml:space="preserve"> </w:t>
+      </w:r>
+      <w:r>
+        <w:rPr>
+          <w:rFonts w:ascii="Helvetica" w:hAnsi="Helvetica"/>
+          <w:sz w:val="18"/>
+          <w:szCs w:val="18"/>
+        </w:rPr>
+        <w:t>neurons) antibodies,</w:t>
+      </w:r>
+      <w:r>
+        <w:rPr>
+          <w:rFonts w:ascii="Helvetica" w:hAnsi="Helvetica"/>
+          <w:sz w:val="18"/>
+          <w:szCs w:val="18"/>
+        </w:rPr>
+        <w:t xml:space="preserve"> </w:t>
+      </w:r>
+      <w:r>
+        <w:rPr>
+          <w:rFonts w:ascii="Helvetica" w:hAnsi="Helvetica"/>
+          <w:sz w:val="18"/>
+          <w:szCs w:val="18"/>
+        </w:rPr>
+        <w:t>a</w:t>
+      </w:r>
+      <w:r>
+        <w:rPr>
+          <w:rFonts w:ascii="Helvetica" w:hAnsi="Helvetica"/>
+          <w:sz w:val="18"/>
+          <w:szCs w:val="18"/>
+        </w:rPr>
+        <w:t>nd to analyze how deep these neurons are located, we also use superficial and deep layer cortical markers: Cux1, Lhx2 (superficial markers) and Ctip2, Otx1</w:t>
+      </w:r>
+      <w:r>
+        <w:rPr>
+          <w:rFonts w:ascii="Helvetica" w:hAnsi="Helvetica"/>
+          <w:sz w:val="18"/>
+          <w:szCs w:val="18"/>
+        </w:rPr>
+        <w:t>, Tbr1</w:t>
+      </w:r>
+      <w:r>
+        <w:rPr>
+          <w:rFonts w:ascii="Helvetica" w:hAnsi="Helvetica"/>
+          <w:sz w:val="18"/>
+          <w:szCs w:val="18"/>
+        </w:rPr>
+        <w:t xml:space="preserve"> (</w:t>
+      </w:r>
+      <w:r>
+        <w:rPr>
+          <w:rFonts w:ascii="Helvetica" w:hAnsi="Helvetica"/>
+          <w:sz w:val="18"/>
+          <w:szCs w:val="18"/>
+        </w:rPr>
+        <w:t>deep layer markers).</w:t>
+      </w:r>
+      <w:r>
+        <w:rPr>
+          <w:rFonts w:ascii="Helvetica" w:hAnsi="Helvetica"/>
+          <w:sz w:val="18"/>
+          <w:szCs w:val="18"/>
+        </w:rPr>
+        <w:t xml:space="preserve">  </w:t>
+      </w:r>
+      <w:r>
+        <w:rPr>
+          <w:rFonts w:ascii="Helvetica" w:hAnsi="Helvetica"/>
+          <w:sz w:val="18"/>
+          <w:szCs w:val="18"/>
+        </w:rPr>
+        <w:t xml:space="preserve">We expect to see the NeurD1-converted neurons to be positive for the deep layer markers. </w:t>
+      </w:r>
+    </w:p>
+    <w:p>
+      <w:pPr>
+        <w:pStyle w:val="NoSpacing"/>
+        <w:rPr>
+          <w:rFonts w:ascii="Helvetica" w:hAnsi="Helvetica"/>
+          <w:sz w:val="18"/>
+          <w:szCs w:val="18"/>
+        </w:rPr>
+      </w:pPr>
+      <w:r>
+        <w:rPr>
+          <w:rFonts w:ascii="Helvetica" w:hAnsi="Helvetica"/>
+          <w:sz w:val="18"/>
+          <w:szCs w:val="18"/>
+        </w:rPr>
+        <w:t>A week after AAV injection, we perform whole-cell-patch-clamp recording</w:t>
+      </w:r>
+      <w:r>
+        <w:rPr>
+          <w:rFonts w:ascii="Helvetica" w:hAnsi="Helvetica"/>
+          <w:sz w:val="18"/>
+          <w:szCs w:val="18"/>
+        </w:rPr>
+        <w:t xml:space="preserve">s on </w:t>
+      </w:r>
+      <w:r>
+        <w:rPr>
+          <w:rFonts w:ascii="Helvetica" w:hAnsi="Helvetica"/>
+          <w:sz w:val="18"/>
+          <w:szCs w:val="18"/>
+        </w:rPr>
+        <w:t>mature neurons</w:t>
+      </w:r>
+      <w:r>
+        <w:rPr>
+          <w:rFonts w:ascii="Helvetica" w:hAnsi="Helvetica"/>
+          <w:sz w:val="18"/>
+          <w:szCs w:val="18"/>
+        </w:rPr>
+        <w:t xml:space="preserve"> selected</w:t>
+      </w:r>
+      <w:r>
+        <w:rPr>
+          <w:rFonts w:ascii="Helvetica" w:hAnsi="Helvetica"/>
+          <w:sz w:val="18"/>
+          <w:szCs w:val="18"/>
+        </w:rPr>
+        <w:t xml:space="preserve"> using morphology and </w:t>
+      </w:r>
+      <w:proofErr w:type="spellStart"/>
+      <w:r>
+        <w:rPr>
+          <w:rFonts w:ascii="Helvetica" w:hAnsi="Helvetica"/>
+          <w:sz w:val="18"/>
+          <w:szCs w:val="18"/>
+        </w:rPr>
+        <w:t>mCherry</w:t>
+      </w:r>
+      <w:proofErr w:type="spellEnd"/>
+      <w:r>
+        <w:rPr>
+          <w:rFonts w:ascii="Helvetica" w:hAnsi="Helvetica"/>
+          <w:sz w:val="18"/>
+          <w:szCs w:val="18"/>
+        </w:rPr>
+        <w:t xml:space="preserve"> expression </w:t>
+      </w:r>
+      <w:r>
+        <w:rPr>
+          <w:rFonts w:ascii="Helvetica" w:hAnsi="Helvetica"/>
+          <w:sz w:val="18"/>
+          <w:szCs w:val="18"/>
+        </w:rPr>
+        <w:t xml:space="preserve">in the injected region </w:t>
+      </w:r>
+      <w:r>
+        <w:rPr>
+          <w:rFonts w:ascii="Helvetica" w:hAnsi="Helvetica"/>
+          <w:sz w:val="18"/>
+          <w:szCs w:val="18"/>
+        </w:rPr>
+        <w:t>of live brain slices to examine their electrophysiological properties</w:t>
+      </w:r>
+      <w:r>
+        <w:rPr>
+          <w:rFonts w:ascii="Helvetica" w:hAnsi="Helvetica"/>
+          <w:sz w:val="18"/>
+          <w:szCs w:val="18"/>
+        </w:rPr>
+        <w:t>.</w:t>
+      </w:r>
+      <w:r>
+        <w:rPr>
+          <w:rFonts w:ascii="Helvetica" w:hAnsi="Helvetica"/>
+          <w:sz w:val="18"/>
+          <w:szCs w:val="18"/>
+        </w:rPr>
+        <w:t xml:space="preserve"> We expect to be able to generate action potentials in </w:t>
+      </w:r>
+      <w:r>
+        <w:rPr>
+          <w:rFonts w:ascii="Helvetica" w:hAnsi="Helvetica"/>
+          <w:sz w:val="18"/>
+          <w:szCs w:val="18"/>
+        </w:rPr>
+        <w:t>response</w:t>
+      </w:r>
+      <w:r>
+        <w:rPr>
+          <w:rFonts w:ascii="Helvetica" w:hAnsi="Helvetica"/>
+          <w:sz w:val="18"/>
+          <w:szCs w:val="18"/>
+        </w:rPr>
+        <w:t xml:space="preserve"> to step injection of depolarizing </w:t>
+      </w:r>
+      <w:r>
+        <w:rPr>
+          <w:rFonts w:ascii="Helvetica" w:hAnsi="Helvetica"/>
+          <w:sz w:val="18"/>
+          <w:szCs w:val="18"/>
+        </w:rPr>
+        <w:t>current in current-clamp mode. In addition, the same cells should display spontaneous postsynaptic currents in voltage-clamp model</w:t>
+      </w:r>
+      <w:r>
+        <w:rPr>
+          <w:rFonts w:ascii="Helvetica" w:hAnsi="Helvetica"/>
+          <w:sz w:val="18"/>
+          <w:szCs w:val="18"/>
+        </w:rPr>
+        <w:t xml:space="preserve"> indicating that these neurons have formed functional synapses and ha</w:t>
+      </w:r>
+      <w:r>
+        <w:rPr>
+          <w:rFonts w:ascii="Helvetica" w:hAnsi="Helvetica"/>
+          <w:sz w:val="18"/>
+          <w:szCs w:val="18"/>
+        </w:rPr>
+        <w:t>ve</w:t>
+      </w:r>
+      <w:r>
+        <w:rPr>
+          <w:rFonts w:ascii="Helvetica" w:hAnsi="Helvetica"/>
+          <w:sz w:val="18"/>
+          <w:szCs w:val="18"/>
+        </w:rPr>
+        <w:t xml:space="preserve"> functionally integrated into the local neuronal network.</w:t>
+      </w:r>
+      <w:r>
+        <w:rPr>
+          <w:rFonts w:ascii="Helvetica" w:hAnsi="Helvetica"/>
+          <w:sz w:val="18"/>
+          <w:szCs w:val="18"/>
+        </w:rPr>
+        <w:t xml:space="preserve"> </w:t>
+      </w:r>
+      <w:r>
+        <w:rPr>
+          <w:rFonts w:ascii="Helvetica" w:hAnsi="Helvetica"/>
+          <w:sz w:val="18"/>
+          <w:szCs w:val="18"/>
+        </w:rPr>
+        <w:t xml:space="preserve">We </w:t>
+      </w:r>
+      <w:r>
+        <w:rPr>
+          <w:rFonts w:ascii="Helvetica" w:hAnsi="Helvetica"/>
+          <w:sz w:val="18"/>
+          <w:szCs w:val="18"/>
+        </w:rPr>
+        <w:t>reiterate</w:t>
+      </w:r>
+      <w:r>
+        <w:rPr>
+          <w:rFonts w:ascii="Helvetica" w:hAnsi="Helvetica"/>
+          <w:sz w:val="18"/>
+          <w:szCs w:val="18"/>
+        </w:rPr>
+        <w:t xml:space="preserve"> a similar </w:t>
+      </w:r>
+      <w:r>
+        <w:rPr>
+          <w:rFonts w:ascii="Helvetica" w:hAnsi="Helvetica"/>
+          <w:sz w:val="18"/>
+          <w:szCs w:val="18"/>
+        </w:rPr>
+        <w:t>experiment</w:t>
+      </w:r>
+      <w:r>
+        <w:rPr>
+          <w:rFonts w:ascii="Helvetica" w:hAnsi="Helvetica"/>
+          <w:sz w:val="18"/>
+          <w:szCs w:val="18"/>
+        </w:rPr>
+        <w:t xml:space="preserve"> </w:t>
+      </w:r>
+      <w:r>
+        <w:rPr>
+          <w:rFonts w:ascii="Helvetica" w:hAnsi="Helvetica"/>
+          <w:sz w:val="18"/>
+          <w:szCs w:val="18"/>
+        </w:rPr>
+        <w:t xml:space="preserve">with </w:t>
+      </w:r>
+      <w:r>
+        <w:rPr>
+          <w:rFonts w:ascii="Helvetica" w:hAnsi="Helvetica"/>
+          <w:sz w:val="18"/>
+          <w:szCs w:val="18"/>
+        </w:rPr>
+        <w:t xml:space="preserve">MCONC-SOX2, </w:t>
+      </w:r>
+      <w:r>
+        <w:rPr>
+          <w:rFonts w:ascii="Helvetica" w:hAnsi="Helvetica"/>
+          <w:sz w:val="18"/>
+          <w:szCs w:val="18"/>
+        </w:rPr>
+        <w:t xml:space="preserve">and </w:t>
+      </w:r>
+      <w:r>
+        <w:rPr>
+          <w:rFonts w:ascii="Helvetica" w:hAnsi="Helvetica"/>
+          <w:sz w:val="18"/>
+          <w:szCs w:val="18"/>
+        </w:rPr>
+        <w:t>SCONC-SOX2</w:t>
+      </w:r>
+      <w:r>
+        <w:rPr>
+          <w:rFonts w:ascii="Helvetica" w:hAnsi="Helvetica"/>
+          <w:sz w:val="18"/>
+          <w:szCs w:val="18"/>
+        </w:rPr>
+        <w:t xml:space="preserve"> mice </w:t>
+      </w:r>
+      <w:r>
+        <w:rPr>
+          <w:rFonts w:ascii="Helvetica" w:hAnsi="Helvetica"/>
+          <w:sz w:val="18"/>
+          <w:szCs w:val="18"/>
+        </w:rPr>
+        <w:t xml:space="preserve">using plasmids expressing </w:t>
+      </w:r>
+      <w:proofErr w:type="spellStart"/>
+      <w:r>
+        <w:rPr>
+          <w:rFonts w:ascii="Helvetica" w:hAnsi="Helvetica"/>
+          <w:sz w:val="18"/>
+          <w:szCs w:val="18"/>
+        </w:rPr>
+        <w:t>Cre</w:t>
+      </w:r>
+      <w:proofErr w:type="spellEnd"/>
+      <w:r>
+        <w:rPr>
+          <w:rFonts w:ascii="Helvetica" w:hAnsi="Helvetica"/>
+          <w:sz w:val="18"/>
+          <w:szCs w:val="18"/>
+        </w:rPr>
+        <w:t xml:space="preserve"> and sgRNA</w:t>
+      </w:r>
+      <w:r>
+        <w:rPr>
+          <w:rFonts w:ascii="Helvetica" w:hAnsi="Helvetica"/>
+          <w:sz w:val="18"/>
+          <w:szCs w:val="18"/>
+        </w:rPr>
+        <w:t>s</w:t>
+      </w:r>
+      <w:r>
+        <w:rPr>
+          <w:rFonts w:ascii="Helvetica" w:hAnsi="Helvetica"/>
+          <w:sz w:val="18"/>
+          <w:szCs w:val="18"/>
+        </w:rPr>
+        <w:t xml:space="preserve"> targeting SOX2, </w:t>
+      </w:r>
+      <w:r>
+        <w:rPr>
+          <w:rFonts w:ascii="Helvetica" w:hAnsi="Helvetica"/>
+          <w:sz w:val="18"/>
+          <w:szCs w:val="18"/>
+        </w:rPr>
+        <w:t xml:space="preserve">BNDF and </w:t>
+      </w:r>
+      <w:proofErr w:type="spellStart"/>
+      <w:r>
+        <w:rPr>
+          <w:rFonts w:ascii="Helvetica" w:hAnsi="Helvetica"/>
+          <w:sz w:val="18"/>
+          <w:szCs w:val="18"/>
+        </w:rPr>
+        <w:t>Nog</w:t>
+      </w:r>
+      <w:proofErr w:type="spellEnd"/>
+      <w:r>
+        <w:rPr>
+          <w:rFonts w:ascii="Helvetica" w:hAnsi="Helvetica"/>
+          <w:sz w:val="18"/>
+          <w:szCs w:val="18"/>
+        </w:rPr>
+        <w:t xml:space="preserve"> genes. </w:t>
+      </w:r>
+    </w:p>
+    <w:p>
+      <w:pPr>
+        <w:pStyle w:val="NoSpacing"/>
+        <w:rPr>
+          <w:rFonts w:ascii="Helvetica" w:hAnsi="Helvetica"/>
+          <w:sz w:val="18"/>
+          <w:szCs w:val="18"/>
+        </w:rPr>
+      </w:pPr>
+    </w:p>
+    <w:p>
+      <w:pPr>
+        <w:pStyle w:val="NoSpacing"/>
+        <w:rPr>
+          <w:rFonts w:ascii="Helvetica" w:hAnsi="Helvetica"/>
+          <w:sz w:val="18"/>
+          <w:szCs w:val="18"/>
+        </w:rPr>
+      </w:pPr>
+      <w:r>
+        <w:rPr>
+          <w:rFonts w:ascii="Helvetica" w:hAnsi="Helvetica"/>
+          <w:sz w:val="18"/>
+          <w:szCs w:val="18"/>
+        </w:rPr>
+        <w:t xml:space="preserve">MRI is non-evasive technique of repeated imaging measurements to detect structural and functional integrity of the brain allowing tracking the temporal trajectory of the brain injury. </w:t>
+      </w:r>
+      <w:r>
+        <w:rPr>
+          <w:rFonts w:ascii="Helvetica" w:hAnsi="Helvetica"/>
+          <w:sz w:val="18"/>
+          <w:szCs w:val="18"/>
+        </w:rPr>
+        <w:t>Before and i</w:t>
+      </w:r>
+      <w:r>
+        <w:rPr>
+          <w:rFonts w:ascii="Helvetica" w:hAnsi="Helvetica"/>
+          <w:sz w:val="18"/>
+          <w:szCs w:val="18"/>
+        </w:rPr>
+        <w:t xml:space="preserve">mmediately after the injury, </w:t>
+      </w:r>
+      <w:r>
+        <w:rPr>
+          <w:rFonts w:ascii="Helvetica" w:hAnsi="Helvetica"/>
+          <w:sz w:val="18"/>
+          <w:szCs w:val="18"/>
+        </w:rPr>
+        <w:t xml:space="preserve">mice are subject to different behavioral tests and </w:t>
+      </w:r>
+      <w:r>
+        <w:rPr>
+          <w:rFonts w:ascii="Helvetica" w:hAnsi="Helvetica"/>
+          <w:sz w:val="18"/>
+          <w:szCs w:val="18"/>
+        </w:rPr>
+        <w:t xml:space="preserve">the </w:t>
+      </w:r>
+      <w:r>
+        <w:rPr>
+          <w:rFonts w:ascii="Helvetica" w:hAnsi="Helvetica"/>
+          <w:sz w:val="18"/>
+          <w:szCs w:val="18"/>
+        </w:rPr>
+        <w:t>loss</w:t>
+      </w:r>
+      <w:r>
+        <w:rPr>
+          <w:rFonts w:ascii="Helvetica" w:hAnsi="Helvetica"/>
+          <w:sz w:val="18"/>
+          <w:szCs w:val="18"/>
+        </w:rPr>
+        <w:t xml:space="preserve">-of-righting-reflex (LRR) time is </w:t>
+      </w:r>
+      <w:r>
+        <w:rPr>
+          <w:rFonts w:ascii="Helvetica" w:hAnsi="Helvetica"/>
+          <w:sz w:val="18"/>
+          <w:szCs w:val="18"/>
+        </w:rPr>
+        <w:t>measured</w:t>
+      </w:r>
+      <w:r>
+        <w:rPr>
+          <w:rFonts w:ascii="Helvetica" w:hAnsi="Helvetica"/>
+          <w:sz w:val="18"/>
+          <w:szCs w:val="18"/>
+        </w:rPr>
+        <w:t>. 30 minutes after recovery, the Neuro Severity Score (NS</w:t>
+      </w:r>
+      <w:r>
+        <w:rPr>
+          <w:rFonts w:ascii="Helvetica" w:hAnsi="Helvetica"/>
+          <w:sz w:val="18"/>
+          <w:szCs w:val="18"/>
+        </w:rPr>
+        <w:t>S</w:t>
+      </w:r>
+      <w:r>
+        <w:rPr>
+          <w:rFonts w:ascii="Helvetica" w:hAnsi="Helvetica"/>
+          <w:sz w:val="18"/>
+          <w:szCs w:val="18"/>
+        </w:rPr>
+        <w:t xml:space="preserve">) is measured for each group of mice. At </w:t>
+      </w:r>
+      <w:r>
+        <w:rPr>
+          <w:rFonts w:ascii="Helvetica" w:hAnsi="Helvetica"/>
+          <w:sz w:val="18"/>
+          <w:szCs w:val="18"/>
+        </w:rPr>
+        <w:t>day 2, day 7, day 14, day 30, day 60</w:t>
+      </w:r>
+      <w:r>
+        <w:rPr>
+          <w:rFonts w:ascii="Helvetica" w:hAnsi="Helvetica"/>
+          <w:sz w:val="18"/>
+          <w:szCs w:val="18"/>
+        </w:rPr>
+        <w:t xml:space="preserve">, NSS </w:t>
+      </w:r>
+      <w:r>
+        <w:rPr>
+          <w:rFonts w:ascii="Helvetica" w:hAnsi="Helvetica"/>
+          <w:sz w:val="18"/>
+          <w:szCs w:val="18"/>
+        </w:rPr>
+        <w:t xml:space="preserve">is </w:t>
+      </w:r>
+      <w:r>
+        <w:rPr>
+          <w:rFonts w:ascii="Helvetica" w:hAnsi="Helvetica"/>
+          <w:sz w:val="18"/>
+          <w:szCs w:val="18"/>
+        </w:rPr>
+        <w:t xml:space="preserve">measured again and the mice undergo </w:t>
+      </w:r>
+      <w:r>
+        <w:rPr>
+          <w:rFonts w:ascii="Helvetica" w:hAnsi="Helvetica"/>
+          <w:sz w:val="18"/>
+          <w:szCs w:val="18"/>
+        </w:rPr>
+        <w:t xml:space="preserve">the same </w:t>
+      </w:r>
+      <w:r>
+        <w:rPr>
+          <w:rFonts w:ascii="Helvetica" w:hAnsi="Helvetica"/>
+          <w:sz w:val="18"/>
+          <w:szCs w:val="18"/>
+        </w:rPr>
+        <w:t xml:space="preserve">initial </w:t>
+      </w:r>
+      <w:r>
+        <w:rPr>
+          <w:rFonts w:ascii="Helvetica" w:hAnsi="Helvetica"/>
+          <w:sz w:val="18"/>
+          <w:szCs w:val="18"/>
+        </w:rPr>
+        <w:t xml:space="preserve">tests </w:t>
+      </w:r>
+      <w:r>
+        <w:rPr>
+          <w:rFonts w:ascii="Helvetica" w:hAnsi="Helvetica"/>
+          <w:sz w:val="18"/>
+          <w:szCs w:val="18"/>
+        </w:rPr>
+        <w:t xml:space="preserve">and MRI scan. </w:t>
+      </w:r>
+    </w:p>
+    <w:p>
+      <w:pPr>
+        <w:pStyle w:val="NoSpacing"/>
+        <w:rPr>
+          <w:rFonts w:ascii="Helvetica" w:hAnsi="Helvetica"/>
+          <w:sz w:val="18"/>
+          <w:szCs w:val="18"/>
+        </w:rPr>
+      </w:pPr>
+      <w:r>
+        <w:rPr>
+          <w:rFonts w:ascii="Helvetica" w:hAnsi="Helvetica"/>
+          <w:sz w:val="18"/>
+          <w:szCs w:val="18"/>
+        </w:rPr>
+        <w:t>For</w:t>
+      </w:r>
+      <w:r>
+        <w:rPr>
+          <w:rFonts w:ascii="Helvetica" w:hAnsi="Helvetica"/>
+          <w:sz w:val="18"/>
+          <w:szCs w:val="18"/>
+        </w:rPr>
+        <w:t xml:space="preserve"> behavioral tests, mice are tested for 1) anxiety-like behavior using an elevated-plus maze 2) spatial cognition with a water maze, 3) locomotor-social behaviors using a circular open </w:t>
+      </w:r>
+      <w:r>
+        <w:rPr>
+          <w:rFonts w:ascii="Helvetica" w:hAnsi="Helvetica"/>
+          <w:sz w:val="18"/>
+          <w:szCs w:val="18"/>
+        </w:rPr>
+        <w:t>area testing</w:t>
+      </w:r>
+      <w:r>
+        <w:rPr>
+          <w:rFonts w:ascii="Helvetica" w:hAnsi="Helvetica"/>
+          <w:sz w:val="18"/>
+          <w:szCs w:val="18"/>
+        </w:rPr>
+        <w:t xml:space="preserve"> behavioral interactions 4) sensorimotor ability using a narrow wooden beam</w:t>
+      </w:r>
+      <w:r>
+        <w:rPr>
+          <w:rFonts w:ascii="Helvetica" w:hAnsi="Helvetica"/>
+          <w:sz w:val="18"/>
+          <w:szCs w:val="18"/>
+        </w:rPr>
+        <w:t xml:space="preserve"> </w:t>
+      </w:r>
+      <w:r>
+        <w:rPr>
+          <w:rFonts w:ascii="Helvetica" w:hAnsi="Helvetica"/>
+          <w:sz w:val="18"/>
+          <w:szCs w:val="18"/>
+        </w:rPr>
+        <w:t>5) depression-like behavior using the forced swim test</w:t>
+      </w:r>
+      <w:r>
+        <w:rPr>
+          <w:rFonts w:ascii="Helvetica" w:hAnsi="Helvetica"/>
+          <w:sz w:val="18"/>
+          <w:szCs w:val="18"/>
+        </w:rPr>
+        <w:t>.</w:t>
       </w:r>
     </w:p>
     <w:p>
@@ -3327,7 +4847,6 @@
           <w:sz w:val="18"/>
           <w:szCs w:val="18"/>
         </w:rPr>
-        <w:lastRenderedPageBreak/>
         <w:t>Construct of CRY2-SPH</w:t>
       </w:r>
     </w:p>
@@ -3697,99 +5216,6 @@
       </w:r>
     </w:p>
   </w:footnote>
-  <w:footnote w:id="2">
-    <w:p>
-      <w:pPr>
-        <w:pStyle w:val="FootnoteText"/>
-        <w:rPr>
-          <w:rFonts w:ascii="Helvetica" w:hAnsi="Helvetica"/>
-          <w:sz w:val="18"/>
-          <w:szCs w:val="18"/>
-        </w:rPr>
-      </w:pPr>
-      <w:r>
-        <w:rPr>
-          <w:rStyle w:val="FootnoteReference"/>
-          <w:rFonts w:ascii="Helvetica" w:hAnsi="Helvetica"/>
-          <w:sz w:val="18"/>
-          <w:szCs w:val="18"/>
-        </w:rPr>
-        <w:footnoteRef/>
-      </w:r>
-      <w:r>
-        <w:rPr>
-          <w:rFonts w:ascii="Helvetica" w:hAnsi="Helvetica"/>
-          <w:sz w:val="18"/>
-          <w:szCs w:val="18"/>
-        </w:rPr>
-        <w:t xml:space="preserve"> In the context </w:t>
-      </w:r>
-      <w:r>
-        <w:rPr>
-          <w:rFonts w:ascii="Helvetica" w:hAnsi="Helvetica"/>
-          <w:sz w:val="18"/>
-          <w:szCs w:val="18"/>
-        </w:rPr>
-        <w:t>of a purely RNA</w:t>
-      </w:r>
-      <w:r>
-        <w:rPr>
-          <w:rFonts w:ascii="Helvetica" w:hAnsi="Helvetica"/>
-          <w:sz w:val="18"/>
-          <w:szCs w:val="18"/>
-        </w:rPr>
-        <w:t>-</w:t>
-      </w:r>
-      <w:r>
-        <w:rPr>
-          <w:rFonts w:ascii="Helvetica" w:hAnsi="Helvetica"/>
-          <w:sz w:val="18"/>
-          <w:szCs w:val="18"/>
-        </w:rPr>
-        <w:t xml:space="preserve">dependent replication, we may </w:t>
-      </w:r>
-      <w:r>
-        <w:rPr>
-          <w:rFonts w:ascii="Helvetica" w:hAnsi="Helvetica"/>
-          <w:sz w:val="18"/>
-          <w:szCs w:val="18"/>
-        </w:rPr>
-        <w:t>have</w:t>
-      </w:r>
-      <w:r>
-        <w:rPr>
-          <w:rFonts w:ascii="Helvetica" w:hAnsi="Helvetica"/>
-          <w:sz w:val="18"/>
-          <w:szCs w:val="18"/>
-        </w:rPr>
-        <w:t xml:space="preserve"> to flank the gRNAs by self-</w:t>
-      </w:r>
-      <w:r>
-        <w:rPr>
-          <w:rFonts w:ascii="Helvetica" w:hAnsi="Helvetica"/>
-          <w:sz w:val="18"/>
-          <w:szCs w:val="18"/>
-        </w:rPr>
-        <w:t>cleaving</w:t>
-      </w:r>
-      <w:r>
-        <w:rPr>
-          <w:rFonts w:ascii="Helvetica" w:hAnsi="Helvetica"/>
-          <w:sz w:val="18"/>
-          <w:szCs w:val="18"/>
-        </w:rPr>
-        <w:t xml:space="preserve"> ribozyme replicates</w:t>
-      </w:r>
-      <w:r>
-        <w:rPr>
-          <w:rFonts w:ascii="Helvetica" w:hAnsi="Helvetica"/>
-          <w:sz w:val="18"/>
-          <w:szCs w:val="18"/>
-        </w:rPr>
-        <w:t>.</w:t>
-      </w:r>
-    </w:p>
-  </w:footnote>
 </w:footnotes>
 </file>
 
@@ -8721,6 +10147,118 @@
     </w:lvl>
   </w:abstractNum>
   <w:abstractNum w:abstractNumId="45" w15:restartNumberingAfterBreak="0">
+    <w:nsid w:val="7B5A0FCE"/>
+    <w:multiLevelType w:val="hybridMultilevel"/>
+    <w:tmpl w:val="AA9A873C"/>
+    <w:lvl w:ilvl="0" w:tplc="24D8B98C">
+      <w:numFmt w:val="bullet"/>
+      <w:lvlText w:val="-"/>
+      <w:lvlJc w:val="left"/>
+      <w:pPr>
+        <w:ind w:left="720" w:hanging="360"/>
+      </w:pPr>
+      <w:rPr>
+        <w:rFonts w:ascii="Helvetica" w:eastAsia="Times New Roman" w:hAnsi="Helvetica" w:cs="Times New Roman" w:hint="default"/>
+      </w:rPr>
+    </w:lvl>
+    <w:lvl w:ilvl="1" w:tplc="04090003" w:tentative="1">
+      <w:start w:val="1"/>
+      <w:numFmt w:val="bullet"/>
+      <w:lvlText w:val="o"/>
+      <w:lvlJc w:val="left"/>
+      <w:pPr>
+        <w:ind w:left="1440" w:hanging="360"/>
+      </w:pPr>
+      <w:rPr>
+        <w:rFonts w:ascii="Courier New" w:hAnsi="Courier New" w:cs="Courier New" w:hint="default"/>
+      </w:rPr>
+    </w:lvl>
+    <w:lvl w:ilvl="2" w:tplc="04090005" w:tentative="1">
+      <w:start w:val="1"/>
+      <w:numFmt w:val="bullet"/>
+      <w:lvlText w:val=""/>
+      <w:lvlJc w:val="left"/>
+      <w:pPr>
+        <w:ind w:left="2160" w:hanging="360"/>
+      </w:pPr>
+      <w:rPr>
+        <w:rFonts w:ascii="Wingdings" w:hAnsi="Wingdings" w:hint="default"/>
+      </w:rPr>
+    </w:lvl>
+    <w:lvl w:ilvl="3" w:tplc="04090001" w:tentative="1">
+      <w:start w:val="1"/>
+      <w:numFmt w:val="bullet"/>
+      <w:lvlText w:val=""/>
+      <w:lvlJc w:val="left"/>
+      <w:pPr>
+        <w:ind w:left="2880" w:hanging="360"/>
+      </w:pPr>
+      <w:rPr>
+        <w:rFonts w:ascii="Symbol" w:hAnsi="Symbol" w:hint="default"/>
+      </w:rPr>
+    </w:lvl>
+    <w:lvl w:ilvl="4" w:tplc="04090003" w:tentative="1">
+      <w:start w:val="1"/>
+      <w:numFmt w:val="bullet"/>
+      <w:lvlText w:val="o"/>
+      <w:lvlJc w:val="left"/>
+      <w:pPr>
+        <w:ind w:left="3600" w:hanging="360"/>
+      </w:pPr>
+      <w:rPr>
+        <w:rFonts w:ascii="Courier New" w:hAnsi="Courier New" w:cs="Courier New" w:hint="default"/>
+      </w:rPr>
+    </w:lvl>
+    <w:lvl w:ilvl="5" w:tplc="04090005" w:tentative="1">
+      <w:start w:val="1"/>
+      <w:numFmt w:val="bullet"/>
+      <w:lvlText w:val=""/>
+      <w:lvlJc w:val="left"/>
+      <w:pPr>
+        <w:ind w:left="4320" w:hanging="360"/>
+      </w:pPr>
+      <w:rPr>
+        <w:rFonts w:ascii="Wingdings" w:hAnsi="Wingdings" w:hint="default"/>
+      </w:rPr>
+    </w:lvl>
+    <w:lvl w:ilvl="6" w:tplc="04090001" w:tentative="1">
+      <w:start w:val="1"/>
+      <w:numFmt w:val="bullet"/>
+      <w:lvlText w:val=""/>
+      <w:lvlJc w:val="left"/>
+      <w:pPr>
+        <w:ind w:left="5040" w:hanging="360"/>
+      </w:pPr>
+      <w:rPr>
+        <w:rFonts w:ascii="Symbol" w:hAnsi="Symbol" w:hint="default"/>
+      </w:rPr>
+    </w:lvl>
+    <w:lvl w:ilvl="7" w:tplc="04090003" w:tentative="1">
+      <w:start w:val="1"/>
+      <w:numFmt w:val="bullet"/>
+      <w:lvlText w:val="o"/>
+      <w:lvlJc w:val="left"/>
+      <w:pPr>
+        <w:ind w:left="5760" w:hanging="360"/>
+      </w:pPr>
+      <w:rPr>
+        <w:rFonts w:ascii="Courier New" w:hAnsi="Courier New" w:cs="Courier New" w:hint="default"/>
+      </w:rPr>
+    </w:lvl>
+    <w:lvl w:ilvl="8" w:tplc="04090005" w:tentative="1">
+      <w:start w:val="1"/>
+      <w:numFmt w:val="bullet"/>
+      <w:lvlText w:val=""/>
+      <w:lvlJc w:val="left"/>
+      <w:pPr>
+        <w:ind w:left="6480" w:hanging="360"/>
+      </w:pPr>
+      <w:rPr>
+        <w:rFonts w:ascii="Wingdings" w:hAnsi="Wingdings" w:hint="default"/>
+      </w:rPr>
+    </w:lvl>
+  </w:abstractNum>
+  <w:abstractNum w:abstractNumId="46" w15:restartNumberingAfterBreak="0">
     <w:nsid w:val="7CEB19DE"/>
     <w:multiLevelType w:val="hybridMultilevel"/>
     <w:tmpl w:val="0FA47FB6"/>
@@ -8833,7 +10371,7 @@
       </w:rPr>
     </w:lvl>
   </w:abstractNum>
-  <w:abstractNum w:abstractNumId="46" w15:restartNumberingAfterBreak="0">
+  <w:abstractNum w:abstractNumId="47" w15:restartNumberingAfterBreak="0">
     <w:nsid w:val="7E6A7AAA"/>
     <w:multiLevelType w:val="hybridMultilevel"/>
     <w:tmpl w:val="A5EA9D50"/>
@@ -8922,7 +10460,7 @@
       </w:pPr>
     </w:lvl>
   </w:abstractNum>
-  <w:abstractNum w:abstractNumId="47" w15:restartNumberingAfterBreak="0">
+  <w:abstractNum w:abstractNumId="48" w15:restartNumberingAfterBreak="0">
     <w:nsid w:val="7F9A06D2"/>
     <w:multiLevelType w:val="hybridMultilevel"/>
     <w:tmpl w:val="AD3A3E7E"/>
@@ -9064,7 +10602,7 @@
     <w:abstractNumId w:val="7"/>
   </w:num>
   <w:num w:numId="10">
-    <w:abstractNumId w:val="47"/>
+    <w:abstractNumId w:val="48"/>
   </w:num>
   <w:num w:numId="11">
     <w:abstractNumId w:val="44"/>
@@ -9106,7 +10644,7 @@
     <w:abstractNumId w:val="6"/>
   </w:num>
   <w:num w:numId="24">
-    <w:abstractNumId w:val="45"/>
+    <w:abstractNumId w:val="46"/>
   </w:num>
   <w:num w:numId="25">
     <w:abstractNumId w:val="18"/>
@@ -9178,7 +10716,10 @@
     <w:abstractNumId w:val="25"/>
   </w:num>
   <w:num w:numId="48">
-    <w:abstractNumId w:val="46"/>
+    <w:abstractNumId w:val="47"/>
+  </w:num>
+  <w:num w:numId="49">
+    <w:abstractNumId w:val="45"/>
   </w:num>
 </w:numbering>
 </file>

</xml_diff>

<commit_message>
Final touch to unit 13 assessment
</commit_message>
<xml_diff>
--- a/Module13_RegenerationAndCellReprogrammingIII/unit_assessment_11_13/13 - Unit Assessment - Yves Greatti.docx
+++ b/Module13_RegenerationAndCellReprogrammingIII/unit_assessment_11_13/13 - Unit Assessment - Yves Greatti.docx
@@ -338,7 +338,23 @@
           <w:sz w:val="18"/>
           <w:szCs w:val="18"/>
         </w:rPr>
-        <w:t>and in general in adult brain, regeneration and migration of new neurons is limited</w:t>
+        <w:t xml:space="preserve">and in general in adult brain, regeneration and migration of new neurons </w:t>
+      </w:r>
+      <w:r>
+        <w:rPr>
+          <w:rFonts w:ascii="Helvetica" w:hAnsi="Helvetica"/>
+          <w:sz w:val="18"/>
+          <w:szCs w:val="18"/>
+        </w:rPr>
+        <w:t>are</w:t>
+      </w:r>
+      <w:r>
+        <w:rPr>
+          <w:rFonts w:ascii="Helvetica" w:hAnsi="Helvetica"/>
+          <w:sz w:val="18"/>
+          <w:szCs w:val="18"/>
+        </w:rPr>
+        <w:t xml:space="preserve"> limited</w:t>
       </w:r>
       <w:r>
         <w:rPr>
@@ -470,7 +486,7 @@
           <w:sz w:val="18"/>
           <w:szCs w:val="18"/>
         </w:rPr>
-        <w:t>SCB and isolate the site of injury and helps in the healing process. However, the same cells start producing inhibiting growth factors limiting axonal regeneration.</w:t>
+        <w:t>SCB and isolate the site of injury and help in the healing process. However, the same cells start producing inhibiting growth factors limiting axonal regeneration.</w:t>
       </w:r>
     </w:p>
     <w:p>
@@ -739,7 +755,23 @@
           <w:sz w:val="18"/>
           <w:szCs w:val="18"/>
         </w:rPr>
-        <w:t>process of migration, differentiation and integration has yet to be fully understood</w:t>
+        <w:t>process of migration, differentiation and integration</w:t>
+      </w:r>
+      <w:r>
+        <w:rPr>
+          <w:rFonts w:ascii="Helvetica" w:hAnsi="Helvetica"/>
+          <w:sz w:val="18"/>
+          <w:szCs w:val="18"/>
+        </w:rPr>
+        <w:t>,</w:t>
+      </w:r>
+      <w:r>
+        <w:rPr>
+          <w:rFonts w:ascii="Helvetica" w:hAnsi="Helvetica"/>
+          <w:sz w:val="18"/>
+          <w:szCs w:val="18"/>
+        </w:rPr>
+        <w:t xml:space="preserve"> has yet to be fully understood</w:t>
       </w:r>
       <w:r>
         <w:rPr>
@@ -2815,7 +2847,64 @@
           <w:sz w:val="18"/>
           <w:szCs w:val="18"/>
         </w:rPr>
-        <w:t>For brain trauma animal model, w</w:t>
+        <w:t>For brain trauma animal mode</w:t>
+      </w:r>
+      <w:r>
+        <w:rPr>
+          <w:rFonts w:ascii="Helvetica" w:hAnsi="Helvetica"/>
+          <w:sz w:val="18"/>
+          <w:szCs w:val="18"/>
+        </w:rPr>
+        <w:t xml:space="preserve"> </w:t>
+      </w:r>
+      <w:r>
+        <w:rPr>
+          <w:rFonts w:ascii="Helvetica" w:hAnsi="Helvetica"/>
+          <w:sz w:val="18"/>
+          <w:szCs w:val="18"/>
+        </w:rPr>
+        <w:fldChar w:fldCharType="begin"/>
+      </w:r>
+      <w:r>
+        <w:rPr>
+          <w:rFonts w:ascii="Helvetica" w:hAnsi="Helvetica"/>
+          <w:sz w:val="18"/>
+          <w:szCs w:val="18"/>
+        </w:rPr>
+        <w:instrText xml:space="preserve"> ADDIN ZOTERO_ITEM CSL_CITATION {"citationID":"qNLIVKwq","properties":{"formattedCitation":"[13]","plainCitation":"[13]","noteIndex":0},"citationItems":[{"id":677,"uris":["http://zotero.org/users/7286058/items/HT9XBS6M"],"uri":["http://zotero.org/users/7286058/items/HT9XBS6M"],"itemData":{"id":677,"type":"article-journal","abstract":"Traumatic brain injury (TBI) is a leading cause of mortality and morbidity in both civilian life and the battlefield worldwide. Survivors of TBI frequently experience long-term disabling changes in cognition, sensorimotor function and personality. Over the past three decades, animal models have been developed to replicate the various aspects of human TBI, to better understand the underlying pathophysiology and to explore potential treatments. Nevertheless, promising neuroprotective drugs, which were identified to be effective in animal TBI models, have all failed in phase II or phase III clinical trials. This failure in clinical translation of preclinical studies highlights a compelling need to revisit the current status of animal models of TBI and therapeutic strategies.","container-title":"Nature reviews. Neuroscience","DOI":"10.1038/nrn3407","ISSN":"1471-003X","issue":"2","journalAbbreviation":"Nat Rev Neurosci","note":"PMID: 23329160\nPMCID: PMC3951995","page":"128-142","source":"PubMed Central","title":"Animal models of traumatic brain injury","URL":"https://www.ncbi.nlm.nih.gov/pmc/articles/PMC3951995/","volume":"14","author":[{"family":"Xiong","given":"Ye"},{"family":"Mahmood","given":"Asim"},{"family":"Chopp","given":"Michael"}],"accessed":{"date-parts":[["2021",11,28]]},"issued":{"date-parts":[["2013",2]]}}}],"schema":"https://github.com/citation-style-language/schema/raw/master/csl-citation.json"} </w:instrText>
+      </w:r>
+      <w:r>
+        <w:rPr>
+          <w:rFonts w:ascii="Helvetica" w:hAnsi="Helvetica"/>
+          <w:sz w:val="18"/>
+          <w:szCs w:val="18"/>
+        </w:rPr>
+        <w:fldChar w:fldCharType="separate"/>
+      </w:r>
+      <w:r>
+        <w:rPr>
+          <w:rFonts w:ascii="Helvetica" w:hAnsi="Helvetica"/>
+          <w:noProof/>
+          <w:sz w:val="18"/>
+          <w:szCs w:val="18"/>
+        </w:rPr>
+        <w:t>[13]</w:t>
+      </w:r>
+      <w:r>
+        <w:rPr>
+          <w:rFonts w:ascii="Helvetica" w:hAnsi="Helvetica"/>
+          <w:sz w:val="18"/>
+          <w:szCs w:val="18"/>
+        </w:rPr>
+        <w:fldChar w:fldCharType="end"/>
+      </w:r>
+      <w:r>
+        <w:rPr>
+          <w:rFonts w:ascii="Helvetica" w:hAnsi="Helvetica"/>
+          <w:sz w:val="18"/>
+          <w:szCs w:val="18"/>
+        </w:rPr>
+        <w:t>, w</w:t>
       </w:r>
       <w:r>
         <w:rPr>
@@ -2839,6 +2928,55 @@
           <w:sz w:val="18"/>
           <w:szCs w:val="18"/>
         </w:rPr>
+        <w:t xml:space="preserve"> </w:t>
+      </w:r>
+      <w:r>
+        <w:rPr>
+          <w:rFonts w:ascii="Helvetica" w:hAnsi="Helvetica"/>
+          <w:sz w:val="18"/>
+          <w:szCs w:val="18"/>
+        </w:rPr>
+        <w:fldChar w:fldCharType="begin"/>
+      </w:r>
+      <w:r>
+        <w:rPr>
+          <w:rFonts w:ascii="Helvetica" w:hAnsi="Helvetica"/>
+          <w:sz w:val="18"/>
+          <w:szCs w:val="18"/>
+        </w:rPr>
+        <w:instrText xml:space="preserve"> ADDIN ZOTERO_ITEM CSL_CITATION {"citationID":"OSEG5EAb","properties":{"formattedCitation":"[14]","plainCitation":"[14]","noteIndex":0},"citationItems":[{"id":708,"uris":["http://zotero.org/users/7286058/items/24RMVB7D"],"uri":["http://zotero.org/users/7286058/items/24RMVB7D"],"itemData":{"id":708,"type":"article-journal","abstract":"Traumatic brain injury (TBI) is a leading cause of morbidity and mortality worldwide. Disease pathology due to TBI progresses from the primary mechanical insult to secondary injury processes, including apoptosis and inflammation. Animal modeling has been valuable in the search to unravel injury mechanisms and evaluate potential neuroprotective therapies. This protocol describes the controlled cortical impact (CCI) model of focal, open-head TBI. Specifically, parameters for producing a mild unilateral cortical injury are described. Behavioral consequences of CCI are analyzed using the adhesive tape removal test of bilateral sensorimotor integration. Regarding experimental therapy for TBI pathology, this protocol also illustrates a process for transplanting cultured cells into the brain. Neural cell cultures derived from human induced pluripotent stem cells (hiPSCs) were chosen for their potential to show superior functional restoration in human TBI patients. Chronic survival of hiPSCs in the host mouse brain tissue is detected using a modified DAB immunohistochemical process.","container-title":"Journal of Visualized Experiments","DOI":"10.3791/59561","ISSN":"1940-087X","issue":"149","journalAbbreviation":"JoVE","language":"en","page":"59561","source":"DOI.org (Crossref)","title":"Controlled Cortical Impact Model of Mouse Brain Injury with Therapeutic Transplantation of Human Induced Pluripotent Stem Cell-Derived Neural Cells","URL":"https://www.jove.com/t/59561/controlled-cortical-impact-model-mouse-brain-injury-with-therapeutic","author":[{"family":"Furmanski","given":"Orion"},{"family":"Nieves","given":"Michael D."},{"family":"Doughty","given":"Martin L."}],"accessed":{"date-parts":[["2021",12,4]]},"issued":{"date-parts":[["2019",7,10]]}}}],"schema":"https://github.com/citation-style-language/schema/raw/master/csl-citation.json"} </w:instrText>
+      </w:r>
+      <w:r>
+        <w:rPr>
+          <w:rFonts w:ascii="Helvetica" w:hAnsi="Helvetica"/>
+          <w:sz w:val="18"/>
+          <w:szCs w:val="18"/>
+        </w:rPr>
+        <w:fldChar w:fldCharType="separate"/>
+      </w:r>
+      <w:r>
+        <w:rPr>
+          <w:rFonts w:ascii="Helvetica" w:hAnsi="Helvetica"/>
+          <w:noProof/>
+          <w:sz w:val="18"/>
+          <w:szCs w:val="18"/>
+        </w:rPr>
+        <w:t>[14]</w:t>
+      </w:r>
+      <w:r>
+        <w:rPr>
+          <w:rFonts w:ascii="Helvetica" w:hAnsi="Helvetica"/>
+          <w:sz w:val="18"/>
+          <w:szCs w:val="18"/>
+        </w:rPr>
+        <w:fldChar w:fldCharType="end"/>
+      </w:r>
+      <w:r>
+        <w:rPr>
+          <w:rFonts w:ascii="Helvetica" w:hAnsi="Helvetica"/>
+          <w:sz w:val="18"/>
+          <w:szCs w:val="18"/>
+        </w:rPr>
         <w:t>,</w:t>
       </w:r>
       <w:r>
@@ -2895,7 +3033,7 @@
           <w:sz w:val="18"/>
           <w:szCs w:val="18"/>
         </w:rPr>
-        <w:instrText xml:space="preserve"> ADDIN ZOTERO_ITEM CSL_CITATION {"citationID":"qNLIVKwq","properties":{"formattedCitation":"[13]","plainCitation":"[13]","noteIndex":0},"citationItems":[{"id":677,"uris":["http://zotero.org/users/7286058/items/HT9XBS6M"],"uri":["http://zotero.org/users/7286058/items/HT9XBS6M"],"itemData":{"id":677,"type":"article-journal","abstract":"Traumatic brain injury (TBI) is a leading cause of mortality and morbidity in both civilian life and the battlefield worldwide. Survivors of TBI frequently experience long-term disabling changes in cognition, sensorimotor function and personality. Over the past three decades, animal models have been developed to replicate the various aspects of human TBI, to better understand the underlying pathophysiology and to explore potential treatments. Nevertheless, promising neuroprotective drugs, which were identified to be effective in animal TBI models, have all failed in phase II or phase III clinical trials. This failure in clinical translation of preclinical studies highlights a compelling need to revisit the current status of animal models of TBI and therapeutic strategies.","container-title":"Nature reviews. Neuroscience","DOI":"10.1038/nrn3407","ISSN":"1471-003X","issue":"2","journalAbbreviation":"Nat Rev Neurosci","note":"PMID: 23329160\nPMCID: PMC3951995","page":"128-142","source":"PubMed Central","title":"Animal models of traumatic brain injury","URL":"https://www.ncbi.nlm.nih.gov/pmc/articles/PMC3951995/","volume":"14","author":[{"family":"Xiong","given":"Ye"},{"family":"Mahmood","given":"Asim"},{"family":"Chopp","given":"Michael"}],"accessed":{"date-parts":[["2021",11,28]]},"issued":{"date-parts":[["2013",2]]}}}],"schema":"https://github.com/citation-style-language/schema/raw/master/csl-citation.json"} </w:instrText>
+        <w:instrText xml:space="preserve"> ADDIN ZOTERO_ITEM CSL_CITATION {"citationID":"LCAbED9p","properties":{"formattedCitation":"[15]","plainCitation":"[15]","noteIndex":0},"citationItems":[{"id":710,"uris":["http://zotero.org/users/7286058/items/ZIJ885KT"],"uri":["http://zotero.org/users/7286058/items/ZIJ885KT"],"itemData":{"id":710,"type":"article-journal","abstract":"Traumatic brain injury (TBI) research has attained renewed momentum due to the increasing awareness of head injuries, which result in morbidity and mortality. Based on the nature of primary injury following TBI, complex and heterogeneous secondary consequences result, which are followed by regenerative processes 1,2. Primary injury can be induced by a direct contusion to the brain from skull fracture or from shearing and stretching of tissue causing displacement of brain due to movement 3,4. The resulting hematomas and lacerations cause a vascular response 3,5, and the morphological and functional damage of the white matter leads to diffuse axonal injury 6-8. Additional secondary changes commonly seen in the brain are edema and increased intracranial pressure 9. Following TBI there are microscopic alterations in biochemical and physiological pathways involving the release of excitotoxic neurotransmitters, immune mediators and oxygen radicals 10-12, which ultimately result in long-term neurological disabilities 13,14. Thus choosing appropriate animal models of TBI that present similar cellular and molecular events in human and rodent TBI is critical for studying the mechanisms underlying injury and repair.","container-title":"Journal of Visualized Experiments","DOI":"10.3791/3063","ISSN":"1940-087X","issue":"54","journalAbbreviation":"JoVE","language":"en","page":"3063","source":"DOI.org (Crossref)","title":"Lateral Fluid Percussion: Model of Traumatic Brain Injury in Mice","title-short":"Lateral Fluid Percussion","URL":"http://www.jove.com/details.php?id=3063","author":[{"family":"Alder","given":"Janet"},{"family":"Fujioka","given":"Wendy"},{"family":"Lifshitz","given":"Jonathan"},{"family":"Crockett","given":"David P."},{"family":"Thakker-Varia","given":"Smita"}],"accessed":{"date-parts":[["2021",12,4]]},"issued":{"date-parts":[["2011",8,22]]}}}],"schema":"https://github.com/citation-style-language/schema/raw/master/csl-citation.json"} </w:instrText>
       </w:r>
       <w:r>
         <w:rPr>
@@ -2912,7 +3050,7 @@
           <w:sz w:val="18"/>
           <w:szCs w:val="18"/>
         </w:rPr>
-        <w:t>[13]</w:t>
+        <w:t>[15]</w:t>
       </w:r>
       <w:r>
         <w:rPr>
@@ -2924,6 +3062,142 @@
       </w:r>
       <w:r>
         <w:rPr>
+          <w:rFonts w:ascii="Helvetica" w:hAnsi="Helvetica"/>
+          <w:sz w:val="18"/>
+          <w:szCs w:val="18"/>
+        </w:rPr>
+        <w:t>.</w:t>
+      </w:r>
+      <w:r>
+        <w:rPr>
+          <w:rFonts w:ascii="Helvetica" w:hAnsi="Helvetica"/>
+          <w:sz w:val="18"/>
+          <w:szCs w:val="18"/>
+        </w:rPr>
+        <w:t xml:space="preserve"> </w:t>
+      </w:r>
+      <w:r>
+        <w:rPr>
+          <w:rFonts w:ascii="Helvetica" w:hAnsi="Helvetica"/>
+          <w:sz w:val="18"/>
+          <w:szCs w:val="18"/>
+        </w:rPr>
+        <w:t>The reasons to use t</w:t>
+      </w:r>
+      <w:r>
+        <w:rPr>
+          <w:rFonts w:ascii="Helvetica" w:hAnsi="Helvetica"/>
+          <w:sz w:val="18"/>
+          <w:szCs w:val="18"/>
+        </w:rPr>
+        <w:t>w</w:t>
+      </w:r>
+      <w:r>
+        <w:rPr>
+          <w:rFonts w:ascii="Helvetica" w:hAnsi="Helvetica"/>
+          <w:sz w:val="18"/>
+          <w:szCs w:val="18"/>
+        </w:rPr>
+        <w:t xml:space="preserve">o TBI models, is </w:t>
+      </w:r>
+      <w:r>
+        <w:rPr>
+          <w:rFonts w:ascii="Helvetica" w:hAnsi="Helvetica"/>
+          <w:sz w:val="18"/>
+          <w:szCs w:val="18"/>
+        </w:rPr>
+        <w:t>to study cell reprograming in regard to</w:t>
+      </w:r>
+      <w:r>
+        <w:rPr>
+          <w:rFonts w:ascii="Helvetica" w:hAnsi="Helvetica"/>
+          <w:sz w:val="18"/>
+          <w:szCs w:val="18"/>
+        </w:rPr>
+        <w:t xml:space="preserve"> the</w:t>
+      </w:r>
+      <w:r>
+        <w:rPr>
+          <w:rFonts w:ascii="Helvetica" w:hAnsi="Helvetica"/>
+          <w:sz w:val="18"/>
+          <w:szCs w:val="18"/>
+        </w:rPr>
+        <w:t xml:space="preserve"> type of injury:</w:t>
+      </w:r>
+      <w:r>
+        <w:rPr>
+          <w:rFonts w:ascii="Helvetica" w:hAnsi="Helvetica"/>
+          <w:sz w:val="18"/>
+          <w:szCs w:val="18"/>
+        </w:rPr>
+        <w:t xml:space="preserve"> rigid with </w:t>
+      </w:r>
+      <w:r>
+        <w:rPr>
+          <w:rFonts w:ascii="Helvetica" w:hAnsi="Helvetica"/>
+          <w:sz w:val="18"/>
+          <w:szCs w:val="18"/>
+        </w:rPr>
+        <w:t xml:space="preserve">light </w:t>
+      </w:r>
+      <w:r>
+        <w:rPr>
+          <w:rFonts w:ascii="Helvetica" w:hAnsi="Helvetica"/>
+          <w:sz w:val="18"/>
+          <w:szCs w:val="18"/>
+        </w:rPr>
+        <w:t>skull fracture</w:t>
+      </w:r>
+      <w:r>
+        <w:rPr>
+          <w:rFonts w:ascii="Helvetica" w:hAnsi="Helvetica"/>
+          <w:sz w:val="18"/>
+          <w:szCs w:val="18"/>
+        </w:rPr>
+        <w:t xml:space="preserve"> (CCI)</w:t>
+      </w:r>
+      <w:r>
+        <w:rPr>
+          <w:rFonts w:ascii="Helvetica" w:hAnsi="Helvetica"/>
+          <w:sz w:val="18"/>
+          <w:szCs w:val="18"/>
+        </w:rPr>
+        <w:t xml:space="preserve">, and mild-repetitive injuries simulating concussions </w:t>
+      </w:r>
+      <w:r>
+        <w:rPr>
+          <w:rFonts w:ascii="Helvetica" w:hAnsi="Helvetica"/>
+          <w:sz w:val="18"/>
+          <w:szCs w:val="18"/>
+        </w:rPr>
+        <w:t xml:space="preserve">(diffuse brain injury) </w:t>
+      </w:r>
+      <w:r>
+        <w:rPr>
+          <w:rFonts w:ascii="Helvetica" w:hAnsi="Helvetica"/>
+          <w:sz w:val="18"/>
+          <w:szCs w:val="18"/>
+        </w:rPr>
+        <w:t xml:space="preserve">like the ones </w:t>
+      </w:r>
+      <w:r>
+        <w:rPr>
+          <w:rFonts w:ascii="Helvetica" w:hAnsi="Helvetica"/>
+          <w:sz w:val="18"/>
+          <w:szCs w:val="18"/>
+        </w:rPr>
+        <w:t>observed in sports</w:t>
+      </w:r>
+      <w:r>
+        <w:rPr>
+          <w:rFonts w:ascii="Helvetica" w:hAnsi="Helvetica"/>
+          <w:sz w:val="18"/>
+          <w:szCs w:val="18"/>
+        </w:rPr>
+        <w:t xml:space="preserve"> (LFPI)</w:t>
+      </w:r>
+      <w:r>
+        <w:rPr>
           <w:rStyle w:val="FootnoteReference"/>
           <w:rFonts w:ascii="Helvetica" w:hAnsi="Helvetica"/>
           <w:sz w:val="18"/>
@@ -2937,7 +3211,135 @@
           <w:sz w:val="18"/>
           <w:szCs w:val="18"/>
         </w:rPr>
-        <w:t>.</w:t>
+        <w:t>. W</w:t>
+      </w:r>
+      <w:r>
+        <w:rPr>
+          <w:rFonts w:ascii="Helvetica" w:hAnsi="Helvetica"/>
+          <w:sz w:val="18"/>
+          <w:szCs w:val="18"/>
+        </w:rPr>
+        <w:t xml:space="preserve">e also use </w:t>
+      </w:r>
+      <w:r>
+        <w:rPr>
+          <w:rFonts w:ascii="Helvetica" w:hAnsi="Helvetica"/>
+          <w:sz w:val="18"/>
+          <w:szCs w:val="18"/>
+        </w:rPr>
+        <w:t xml:space="preserve">mice of </w:t>
+      </w:r>
+      <w:r>
+        <w:rPr>
+          <w:rFonts w:ascii="Helvetica" w:hAnsi="Helvetica"/>
+          <w:sz w:val="18"/>
+          <w:szCs w:val="18"/>
+        </w:rPr>
+        <w:t>different age-groups (it has been established that brain injuries in young and older people are more fatal</w:t>
+      </w:r>
+      <w:r>
+        <w:rPr>
+          <w:rFonts w:ascii="Helvetica" w:hAnsi="Helvetica"/>
+          <w:sz w:val="18"/>
+          <w:szCs w:val="18"/>
+        </w:rPr>
+        <w:t>)</w:t>
+      </w:r>
+      <w:r>
+        <w:rPr>
+          <w:rFonts w:ascii="Helvetica" w:hAnsi="Helvetica"/>
+          <w:sz w:val="18"/>
+          <w:szCs w:val="18"/>
+        </w:rPr>
+        <w:t xml:space="preserve">. </w:t>
+      </w:r>
+      <w:r>
+        <w:rPr>
+          <w:rFonts w:ascii="Helvetica" w:hAnsi="Helvetica"/>
+          <w:sz w:val="18"/>
+          <w:szCs w:val="18"/>
+        </w:rPr>
+        <w:t xml:space="preserve">For this </w:t>
+      </w:r>
+      <w:r>
+        <w:rPr>
+          <w:rFonts w:ascii="Helvetica" w:hAnsi="Helvetica"/>
+          <w:sz w:val="18"/>
+          <w:szCs w:val="18"/>
+        </w:rPr>
+        <w:t>purpose,</w:t>
+      </w:r>
+      <w:r>
+        <w:rPr>
+          <w:rFonts w:ascii="Helvetica" w:hAnsi="Helvetica"/>
+          <w:sz w:val="18"/>
+          <w:szCs w:val="18"/>
+        </w:rPr>
+        <w:t xml:space="preserve"> we will have </w:t>
+      </w:r>
+      <w:r>
+        <w:rPr>
+          <w:rFonts w:ascii="Helvetica" w:hAnsi="Helvetica"/>
+          <w:sz w:val="18"/>
+          <w:szCs w:val="18"/>
+        </w:rPr>
+        <w:t>two</w:t>
+      </w:r>
+      <w:r>
+        <w:rPr>
+          <w:rFonts w:ascii="Helvetica" w:hAnsi="Helvetica"/>
+          <w:sz w:val="18"/>
+          <w:szCs w:val="18"/>
+        </w:rPr>
+        <w:t xml:space="preserve"> experimental groups: </w:t>
+      </w:r>
+      <w:r>
+        <w:rPr>
+          <w:rFonts w:ascii="Helvetica" w:hAnsi="Helvetica"/>
+          <w:sz w:val="18"/>
+          <w:szCs w:val="18"/>
+        </w:rPr>
+        <w:t xml:space="preserve">CCI </w:t>
+      </w:r>
+      <w:r>
+        <w:rPr>
+          <w:rFonts w:ascii="Helvetica" w:hAnsi="Helvetica"/>
+          <w:sz w:val="18"/>
+          <w:szCs w:val="18"/>
+        </w:rPr>
+        <w:t>concussions (</w:t>
+      </w:r>
+      <w:r>
+        <w:rPr>
+          <w:rFonts w:ascii="Helvetica" w:hAnsi="Helvetica"/>
+          <w:sz w:val="18"/>
+          <w:szCs w:val="18"/>
+        </w:rPr>
+        <w:t>C</w:t>
+      </w:r>
+      <w:r>
+        <w:rPr>
+          <w:rFonts w:ascii="Helvetica" w:hAnsi="Helvetica"/>
+          <w:sz w:val="18"/>
+          <w:szCs w:val="18"/>
+        </w:rPr>
+        <w:t>CONC), mild concussion using LFPI (</w:t>
+      </w:r>
+      <w:r>
+        <w:rPr>
+          <w:rFonts w:ascii="Helvetica" w:hAnsi="Helvetica"/>
+          <w:sz w:val="18"/>
+          <w:szCs w:val="18"/>
+        </w:rPr>
+        <w:t>L</w:t>
+      </w:r>
+      <w:r>
+        <w:rPr>
+          <w:rFonts w:ascii="Helvetica" w:hAnsi="Helvetica"/>
+          <w:sz w:val="18"/>
+          <w:szCs w:val="18"/>
+        </w:rPr>
+        <w:t>CONC) and within each group: young, mid-age, and older mice.</w:t>
       </w:r>
       <w:r>
         <w:rPr>
@@ -2953,238 +3355,6 @@
           <w:sz w:val="18"/>
           <w:szCs w:val="18"/>
         </w:rPr>
-        <w:t>The reasons to use t</w:t>
-      </w:r>
-      <w:r>
-        <w:rPr>
-          <w:rFonts w:ascii="Helvetica" w:hAnsi="Helvetica"/>
-          <w:sz w:val="18"/>
-          <w:szCs w:val="18"/>
-        </w:rPr>
-        <w:t>w</w:t>
-      </w:r>
-      <w:r>
-        <w:rPr>
-          <w:rFonts w:ascii="Helvetica" w:hAnsi="Helvetica"/>
-          <w:sz w:val="18"/>
-          <w:szCs w:val="18"/>
-        </w:rPr>
-        <w:t xml:space="preserve">o TBI models, is </w:t>
-      </w:r>
-      <w:r>
-        <w:rPr>
-          <w:rFonts w:ascii="Helvetica" w:hAnsi="Helvetica"/>
-          <w:sz w:val="18"/>
-          <w:szCs w:val="18"/>
-        </w:rPr>
-        <w:t>to study cell reprograming in regard to</w:t>
-      </w:r>
-      <w:r>
-        <w:rPr>
-          <w:rFonts w:ascii="Helvetica" w:hAnsi="Helvetica"/>
-          <w:sz w:val="18"/>
-          <w:szCs w:val="18"/>
-        </w:rPr>
-        <w:t xml:space="preserve"> the</w:t>
-      </w:r>
-      <w:r>
-        <w:rPr>
-          <w:rFonts w:ascii="Helvetica" w:hAnsi="Helvetica"/>
-          <w:sz w:val="18"/>
-          <w:szCs w:val="18"/>
-        </w:rPr>
-        <w:t xml:space="preserve"> type of injury:</w:t>
-      </w:r>
-      <w:r>
-        <w:rPr>
-          <w:rFonts w:ascii="Helvetica" w:hAnsi="Helvetica"/>
-          <w:sz w:val="18"/>
-          <w:szCs w:val="18"/>
-        </w:rPr>
-        <w:t xml:space="preserve"> rigid with </w:t>
-      </w:r>
-      <w:r>
-        <w:rPr>
-          <w:rFonts w:ascii="Helvetica" w:hAnsi="Helvetica"/>
-          <w:sz w:val="18"/>
-          <w:szCs w:val="18"/>
-        </w:rPr>
-        <w:t xml:space="preserve">light </w:t>
-      </w:r>
-      <w:r>
-        <w:rPr>
-          <w:rFonts w:ascii="Helvetica" w:hAnsi="Helvetica"/>
-          <w:sz w:val="18"/>
-          <w:szCs w:val="18"/>
-        </w:rPr>
-        <w:t xml:space="preserve">skull fracture, and mild-repetitive injuries simulating concussions </w:t>
-      </w:r>
-      <w:r>
-        <w:rPr>
-          <w:rFonts w:ascii="Helvetica" w:hAnsi="Helvetica"/>
-          <w:sz w:val="18"/>
-          <w:szCs w:val="18"/>
-        </w:rPr>
-        <w:t xml:space="preserve">like the ones </w:t>
-      </w:r>
-      <w:r>
-        <w:rPr>
-          <w:rFonts w:ascii="Helvetica" w:hAnsi="Helvetica"/>
-          <w:sz w:val="18"/>
-          <w:szCs w:val="18"/>
-        </w:rPr>
-        <w:t>observed in sports</w:t>
-      </w:r>
-      <w:r>
-        <w:rPr>
-          <w:rFonts w:ascii="Helvetica" w:hAnsi="Helvetica"/>
-          <w:sz w:val="18"/>
-          <w:szCs w:val="18"/>
-        </w:rPr>
-        <w:t>. W</w:t>
-      </w:r>
-      <w:r>
-        <w:rPr>
-          <w:rFonts w:ascii="Helvetica" w:hAnsi="Helvetica"/>
-          <w:sz w:val="18"/>
-          <w:szCs w:val="18"/>
-        </w:rPr>
-        <w:t xml:space="preserve">e also use </w:t>
-      </w:r>
-      <w:r>
-        <w:rPr>
-          <w:rFonts w:ascii="Helvetica" w:hAnsi="Helvetica"/>
-          <w:sz w:val="18"/>
-          <w:szCs w:val="18"/>
-        </w:rPr>
-        <w:t xml:space="preserve">mice of </w:t>
-      </w:r>
-      <w:r>
-        <w:rPr>
-          <w:rFonts w:ascii="Helvetica" w:hAnsi="Helvetica"/>
-          <w:sz w:val="18"/>
-          <w:szCs w:val="18"/>
-        </w:rPr>
-        <w:t>different age-groups (it has been established that brain injuries in young and older people are more fatal</w:t>
-      </w:r>
-      <w:r>
-        <w:rPr>
-          <w:rFonts w:ascii="Helvetica" w:hAnsi="Helvetica"/>
-          <w:sz w:val="18"/>
-          <w:szCs w:val="18"/>
-        </w:rPr>
-        <w:t>)</w:t>
-      </w:r>
-      <w:r>
-        <w:rPr>
-          <w:rFonts w:ascii="Helvetica" w:hAnsi="Helvetica"/>
-          <w:sz w:val="18"/>
-          <w:szCs w:val="18"/>
-        </w:rPr>
-        <w:t xml:space="preserve">. </w:t>
-      </w:r>
-      <w:r>
-        <w:rPr>
-          <w:rFonts w:ascii="Helvetica" w:hAnsi="Helvetica"/>
-          <w:sz w:val="18"/>
-          <w:szCs w:val="18"/>
-        </w:rPr>
-        <w:t xml:space="preserve">For this </w:t>
-      </w:r>
-      <w:r>
-        <w:rPr>
-          <w:rFonts w:ascii="Helvetica" w:hAnsi="Helvetica"/>
-          <w:sz w:val="18"/>
-          <w:szCs w:val="18"/>
-        </w:rPr>
-        <w:t>purpose,</w:t>
-      </w:r>
-      <w:r>
-        <w:rPr>
-          <w:rFonts w:ascii="Helvetica" w:hAnsi="Helvetica"/>
-          <w:sz w:val="18"/>
-          <w:szCs w:val="18"/>
-        </w:rPr>
-        <w:t xml:space="preserve"> we will have </w:t>
-      </w:r>
-      <w:r>
-        <w:rPr>
-          <w:rFonts w:ascii="Helvetica" w:hAnsi="Helvetica"/>
-          <w:sz w:val="18"/>
-          <w:szCs w:val="18"/>
-        </w:rPr>
-        <w:t>two</w:t>
-      </w:r>
-      <w:r>
-        <w:rPr>
-          <w:rFonts w:ascii="Helvetica" w:hAnsi="Helvetica"/>
-          <w:sz w:val="18"/>
-          <w:szCs w:val="18"/>
-        </w:rPr>
-        <w:t xml:space="preserve"> experimental groups: </w:t>
-      </w:r>
-      <w:r>
-        <w:rPr>
-          <w:rFonts w:ascii="Helvetica" w:hAnsi="Helvetica"/>
-          <w:sz w:val="18"/>
-          <w:szCs w:val="18"/>
-        </w:rPr>
-        <w:t xml:space="preserve">CCI </w:t>
-      </w:r>
-      <w:r>
-        <w:rPr>
-          <w:rFonts w:ascii="Helvetica" w:hAnsi="Helvetica"/>
-          <w:sz w:val="18"/>
-          <w:szCs w:val="18"/>
-        </w:rPr>
-        <w:t>concussions (</w:t>
-      </w:r>
-      <w:r>
-        <w:rPr>
-          <w:rFonts w:ascii="Helvetica" w:hAnsi="Helvetica"/>
-          <w:sz w:val="18"/>
-          <w:szCs w:val="18"/>
-        </w:rPr>
-        <w:t>C</w:t>
-      </w:r>
-      <w:r>
-        <w:rPr>
-          <w:rFonts w:ascii="Helvetica" w:hAnsi="Helvetica"/>
-          <w:sz w:val="18"/>
-          <w:szCs w:val="18"/>
-        </w:rPr>
-        <w:t>CONC), mild concussion using LFPI (</w:t>
-      </w:r>
-      <w:r>
-        <w:rPr>
-          <w:rFonts w:ascii="Helvetica" w:hAnsi="Helvetica"/>
-          <w:sz w:val="18"/>
-          <w:szCs w:val="18"/>
-        </w:rPr>
-        <w:t>L</w:t>
-      </w:r>
-      <w:r>
-        <w:rPr>
-          <w:rFonts w:ascii="Helvetica" w:hAnsi="Helvetica"/>
-          <w:sz w:val="18"/>
-          <w:szCs w:val="18"/>
-        </w:rPr>
-        <w:t>CONC) and within each group: young, mid-age, and older mice.</w:t>
-      </w:r>
-      <w:r>
-        <w:rPr>
-          <w:rFonts w:ascii="Helvetica" w:hAnsi="Helvetica"/>
-          <w:sz w:val="18"/>
-          <w:szCs w:val="18"/>
-        </w:rPr>
-        <w:t xml:space="preserve"> </w:t>
-      </w:r>
-      <w:r>
-        <w:rPr>
-          <w:rFonts w:ascii="Helvetica" w:hAnsi="Helvetica"/>
-          <w:sz w:val="18"/>
-          <w:szCs w:val="18"/>
-        </w:rPr>
         <w:t xml:space="preserve">Since we </w:t>
       </w:r>
       <w:r>
@@ -3201,7 +3371,23 @@
           <w:sz w:val="18"/>
           <w:szCs w:val="18"/>
         </w:rPr>
-        <w:t xml:space="preserve">want to evaluate the impact of the transcription factors DOX2 and NeuroD1, we stratify our mice in 4 groups, </w:t>
+        <w:t xml:space="preserve">want to evaluate the impact of the transcription factors </w:t>
+      </w:r>
+      <w:r>
+        <w:rPr>
+          <w:rFonts w:ascii="Helvetica" w:hAnsi="Helvetica"/>
+          <w:sz w:val="18"/>
+          <w:szCs w:val="18"/>
+        </w:rPr>
+        <w:t>S</w:t>
+      </w:r>
+      <w:r>
+        <w:rPr>
+          <w:rFonts w:ascii="Helvetica" w:hAnsi="Helvetica"/>
+          <w:sz w:val="18"/>
+          <w:szCs w:val="18"/>
+        </w:rPr>
+        <w:t xml:space="preserve">OX2 and NeuroD1, we stratify our mice in 4 groups, </w:t>
       </w:r>
       <w:r>
         <w:rPr>
@@ -3351,23 +3537,279 @@
           <w:sz w:val="18"/>
           <w:szCs w:val="18"/>
         </w:rPr>
-        <w:t xml:space="preserve">After TBI, we wait </w:t>
-      </w:r>
-      <w:r>
-        <w:rPr>
-          <w:rFonts w:ascii="Helvetica" w:hAnsi="Helvetica"/>
-          <w:sz w:val="18"/>
-          <w:szCs w:val="18"/>
-        </w:rPr>
-        <w:t>five</w:t>
-      </w:r>
-      <w:r>
-        <w:rPr>
-          <w:rFonts w:ascii="Helvetica" w:hAnsi="Helvetica"/>
-          <w:sz w:val="18"/>
-          <w:szCs w:val="18"/>
-        </w:rPr>
-        <w:t xml:space="preserve"> week</w:t>
+        <w:t xml:space="preserve">STEP [1] - </w:t>
+      </w:r>
+      <w:r>
+        <w:rPr>
+          <w:rFonts w:ascii="Helvetica" w:hAnsi="Helvetica"/>
+          <w:sz w:val="18"/>
+          <w:szCs w:val="18"/>
+        </w:rPr>
+        <w:t>Begin injection of retrovirus and AAVs, 24h after TBI</w:t>
+      </w:r>
+      <w:r>
+        <w:rPr>
+          <w:rFonts w:ascii="Helvetica" w:hAnsi="Helvetica"/>
+          <w:sz w:val="18"/>
+          <w:szCs w:val="18"/>
+        </w:rPr>
+        <w:t>,</w:t>
+      </w:r>
+      <w:r>
+        <w:rPr>
+          <w:rFonts w:ascii="Helvetica" w:hAnsi="Helvetica"/>
+          <w:sz w:val="18"/>
+          <w:szCs w:val="18"/>
+        </w:rPr>
+        <w:t xml:space="preserve"> </w:t>
+      </w:r>
+      <w:r>
+        <w:rPr>
+          <w:rFonts w:ascii="Helvetica" w:hAnsi="Helvetica"/>
+          <w:sz w:val="18"/>
+          <w:szCs w:val="18"/>
+        </w:rPr>
+        <w:t>leaving enough time for astrocytes, and N2 cells to be activated and proliferate in the injury site</w:t>
+      </w:r>
+      <w:r>
+        <w:rPr>
+          <w:rFonts w:ascii="Helvetica" w:hAnsi="Helvetica"/>
+          <w:sz w:val="18"/>
+          <w:szCs w:val="18"/>
+        </w:rPr>
+        <w:t xml:space="preserve">. </w:t>
+      </w:r>
+      <w:r>
+        <w:rPr>
+          <w:rFonts w:ascii="Helvetica" w:hAnsi="Helvetica"/>
+          <w:sz w:val="18"/>
+          <w:szCs w:val="18"/>
+        </w:rPr>
+        <w:t>After CCI or LPI</w:t>
+      </w:r>
+      <w:r>
+        <w:rPr>
+          <w:rFonts w:ascii="Helvetica" w:hAnsi="Helvetica"/>
+          <w:sz w:val="18"/>
+          <w:szCs w:val="18"/>
+        </w:rPr>
+        <w:t>,</w:t>
+      </w:r>
+      <w:r>
+        <w:rPr>
+          <w:rFonts w:ascii="Helvetica" w:hAnsi="Helvetica"/>
+          <w:sz w:val="18"/>
+          <w:szCs w:val="18"/>
+        </w:rPr>
+        <w:t xml:space="preserve"> </w:t>
+      </w:r>
+      <w:r>
+        <w:rPr>
+          <w:rFonts w:ascii="Helvetica" w:hAnsi="Helvetica"/>
+          <w:sz w:val="18"/>
+          <w:szCs w:val="18"/>
+        </w:rPr>
+        <w:t>f</w:t>
+      </w:r>
+      <w:r>
+        <w:rPr>
+          <w:rFonts w:ascii="Helvetica" w:hAnsi="Helvetica"/>
+          <w:sz w:val="18"/>
+          <w:szCs w:val="18"/>
+        </w:rPr>
+        <w:t xml:space="preserve">irst, </w:t>
+      </w:r>
+      <w:r>
+        <w:rPr>
+          <w:rFonts w:ascii="Helvetica" w:hAnsi="Helvetica"/>
+          <w:sz w:val="18"/>
+          <w:szCs w:val="18"/>
+        </w:rPr>
+        <w:t xml:space="preserve">as a control, </w:t>
+      </w:r>
+      <w:r>
+        <w:rPr>
+          <w:rFonts w:ascii="Helvetica" w:hAnsi="Helvetica"/>
+          <w:sz w:val="18"/>
+          <w:szCs w:val="18"/>
+        </w:rPr>
+        <w:t>w</w:t>
+      </w:r>
+      <w:r>
+        <w:rPr>
+          <w:rFonts w:ascii="Helvetica" w:hAnsi="Helvetica"/>
+          <w:sz w:val="18"/>
+          <w:szCs w:val="18"/>
+        </w:rPr>
+        <w:t xml:space="preserve">e </w:t>
+      </w:r>
+      <w:r>
+        <w:rPr>
+          <w:rFonts w:ascii="Helvetica" w:hAnsi="Helvetica"/>
+          <w:sz w:val="18"/>
+          <w:szCs w:val="18"/>
+        </w:rPr>
+        <w:t xml:space="preserve">inject </w:t>
+      </w:r>
+      <w:r>
+        <w:rPr>
+          <w:rFonts w:ascii="Helvetica" w:hAnsi="Helvetica"/>
+          <w:sz w:val="18"/>
+          <w:szCs w:val="18"/>
+        </w:rPr>
+        <w:t>into</w:t>
+      </w:r>
+      <w:r>
+        <w:rPr>
+          <w:rFonts w:ascii="Helvetica" w:hAnsi="Helvetica"/>
+          <w:sz w:val="18"/>
+          <w:szCs w:val="18"/>
+        </w:rPr>
+        <w:t xml:space="preserve"> </w:t>
+      </w:r>
+      <w:r>
+        <w:rPr>
+          <w:rFonts w:ascii="Helvetica" w:hAnsi="Helvetica"/>
+          <w:sz w:val="18"/>
+          <w:szCs w:val="18"/>
+        </w:rPr>
+        <w:t xml:space="preserve">the </w:t>
+      </w:r>
+      <w:proofErr w:type="gramStart"/>
+      <w:r>
+        <w:rPr>
+          <w:rFonts w:ascii="Helvetica" w:hAnsi="Helvetica"/>
+          <w:sz w:val="18"/>
+          <w:szCs w:val="18"/>
+        </w:rPr>
+        <w:t>SPH;GFAP</w:t>
+      </w:r>
+      <w:proofErr w:type="gramEnd"/>
+      <w:r>
+        <w:rPr>
+          <w:rFonts w:ascii="Helvetica" w:hAnsi="Helvetica"/>
+          <w:sz w:val="18"/>
+          <w:szCs w:val="18"/>
+        </w:rPr>
+        <w:t>-</w:t>
+      </w:r>
+      <w:proofErr w:type="spellStart"/>
+      <w:r>
+        <w:rPr>
+          <w:rFonts w:ascii="Helvetica" w:hAnsi="Helvetica"/>
+          <w:sz w:val="18"/>
+          <w:szCs w:val="18"/>
+        </w:rPr>
+        <w:t>Cre</w:t>
+      </w:r>
+      <w:proofErr w:type="spellEnd"/>
+      <w:r>
+        <w:rPr>
+          <w:rFonts w:ascii="Helvetica" w:hAnsi="Helvetica"/>
+          <w:sz w:val="18"/>
+          <w:szCs w:val="18"/>
+        </w:rPr>
+        <w:t xml:space="preserve"> mouse cortex</w:t>
+      </w:r>
+      <w:r>
+        <w:rPr>
+          <w:rFonts w:ascii="Helvetica" w:hAnsi="Helvetica"/>
+          <w:sz w:val="18"/>
+          <w:szCs w:val="18"/>
+        </w:rPr>
+        <w:t xml:space="preserve">, a retrovirus expressing </w:t>
+      </w:r>
+      <w:proofErr w:type="spellStart"/>
+      <w:r>
+        <w:rPr>
+          <w:rFonts w:ascii="Helvetica" w:hAnsi="Helvetica"/>
+          <w:sz w:val="18"/>
+          <w:szCs w:val="18"/>
+        </w:rPr>
+        <w:t>mCherry</w:t>
+      </w:r>
+      <w:proofErr w:type="spellEnd"/>
+      <w:r>
+        <w:rPr>
+          <w:rFonts w:ascii="Helvetica" w:hAnsi="Helvetica"/>
+          <w:sz w:val="18"/>
+          <w:szCs w:val="18"/>
+        </w:rPr>
+        <w:t xml:space="preserve"> under </w:t>
+      </w:r>
+      <w:r>
+        <w:rPr>
+          <w:rFonts w:ascii="Helvetica" w:hAnsi="Helvetica"/>
+          <w:sz w:val="18"/>
+          <w:szCs w:val="18"/>
+        </w:rPr>
+        <w:t>GFAP</w:t>
+      </w:r>
+      <w:r>
+        <w:rPr>
+          <w:rFonts w:ascii="Helvetica" w:hAnsi="Helvetica"/>
+          <w:sz w:val="18"/>
+          <w:szCs w:val="18"/>
+        </w:rPr>
+        <w:t xml:space="preserve"> promoter </w:t>
+      </w:r>
+      <w:r>
+        <w:rPr>
+          <w:rFonts w:ascii="Helvetica" w:hAnsi="Helvetica"/>
+          <w:sz w:val="18"/>
+          <w:szCs w:val="18"/>
+        </w:rPr>
+        <w:t>(AAV-GFAP-</w:t>
+      </w:r>
+      <w:proofErr w:type="spellStart"/>
+      <w:r>
+        <w:rPr>
+          <w:rFonts w:ascii="Helvetica" w:hAnsi="Helvetica"/>
+          <w:sz w:val="18"/>
+          <w:szCs w:val="18"/>
+        </w:rPr>
+        <w:t>mCherry</w:t>
+      </w:r>
+      <w:proofErr w:type="spellEnd"/>
+      <w:r>
+        <w:rPr>
+          <w:rFonts w:ascii="Helvetica" w:hAnsi="Helvetica"/>
+          <w:sz w:val="18"/>
+          <w:szCs w:val="18"/>
+        </w:rPr>
+        <w:t>)</w:t>
+      </w:r>
+      <w:r>
+        <w:rPr>
+          <w:rFonts w:ascii="Helvetica" w:hAnsi="Helvetica"/>
+          <w:sz w:val="18"/>
+          <w:szCs w:val="18"/>
+        </w:rPr>
+        <w:t xml:space="preserve">. </w:t>
+      </w:r>
+      <w:r>
+        <w:rPr>
+          <w:rFonts w:ascii="Helvetica" w:hAnsi="Helvetica"/>
+          <w:sz w:val="18"/>
+          <w:szCs w:val="18"/>
+        </w:rPr>
+        <w:t>Brain-stained</w:t>
+      </w:r>
+      <w:r>
+        <w:rPr>
+          <w:rFonts w:ascii="Helvetica" w:hAnsi="Helvetica"/>
+          <w:sz w:val="18"/>
+          <w:szCs w:val="18"/>
+        </w:rPr>
+        <w:t xml:space="preserve"> </w:t>
+      </w:r>
+      <w:r>
+        <w:rPr>
+          <w:rFonts w:ascii="Helvetica" w:hAnsi="Helvetica"/>
+          <w:sz w:val="18"/>
+          <w:szCs w:val="18"/>
+        </w:rPr>
+        <w:t>section</w:t>
       </w:r>
       <w:r>
         <w:rPr>
@@ -3391,15 +3833,412 @@
           <w:sz w:val="18"/>
           <w:szCs w:val="18"/>
         </w:rPr>
-        <w:t xml:space="preserve">for recovery </w:t>
-      </w:r>
-      <w:r>
-        <w:rPr>
-          <w:rFonts w:ascii="Helvetica" w:hAnsi="Helvetica"/>
-          <w:sz w:val="18"/>
-          <w:szCs w:val="18"/>
-        </w:rPr>
-        <w:t>leaving enough time for astrocytes, and N2 cells to be activated and proliferate in the injury site</w:t>
+        <w:t>should</w:t>
+      </w:r>
+      <w:r>
+        <w:rPr>
+          <w:rFonts w:ascii="Helvetica" w:hAnsi="Helvetica"/>
+          <w:sz w:val="18"/>
+          <w:szCs w:val="18"/>
+        </w:rPr>
+        <w:t xml:space="preserve"> reveal GFAP-</w:t>
+      </w:r>
+      <w:r>
+        <w:rPr>
+          <w:rFonts w:ascii="Helvetica" w:hAnsi="Helvetica"/>
+          <w:sz w:val="18"/>
+          <w:szCs w:val="18"/>
+        </w:rPr>
+        <w:t>positive</w:t>
+      </w:r>
+      <w:r>
+        <w:rPr>
+          <w:rFonts w:ascii="Helvetica" w:hAnsi="Helvetica"/>
+          <w:sz w:val="18"/>
+          <w:szCs w:val="18"/>
+        </w:rPr>
+        <w:t xml:space="preserve"> reactive astrocytes </w:t>
+      </w:r>
+      <w:r>
+        <w:rPr>
+          <w:rFonts w:ascii="Helvetica" w:hAnsi="Helvetica"/>
+          <w:sz w:val="18"/>
+          <w:szCs w:val="18"/>
+        </w:rPr>
+        <w:t>within</w:t>
+      </w:r>
+      <w:r>
+        <w:rPr>
+          <w:rFonts w:ascii="Helvetica" w:hAnsi="Helvetica"/>
+          <w:sz w:val="18"/>
+          <w:szCs w:val="18"/>
+        </w:rPr>
+        <w:t xml:space="preserve"> the injury site</w:t>
+      </w:r>
+      <w:r>
+        <w:rPr>
+          <w:rFonts w:ascii="Helvetica" w:hAnsi="Helvetica"/>
+          <w:sz w:val="18"/>
+          <w:szCs w:val="18"/>
+        </w:rPr>
+        <w:t xml:space="preserve"> (red)</w:t>
+      </w:r>
+      <w:r>
+        <w:rPr>
+          <w:rFonts w:ascii="Helvetica" w:hAnsi="Helvetica"/>
+          <w:sz w:val="18"/>
+          <w:szCs w:val="18"/>
+        </w:rPr>
+        <w:t xml:space="preserve">. Whereas using </w:t>
+      </w:r>
+      <w:r>
+        <w:rPr>
+          <w:rFonts w:ascii="Helvetica" w:hAnsi="Helvetica"/>
+          <w:sz w:val="18"/>
+          <w:szCs w:val="18"/>
+        </w:rPr>
+        <w:t xml:space="preserve">doublecortin </w:t>
+      </w:r>
+      <w:r>
+        <w:rPr>
+          <w:rFonts w:ascii="Helvetica" w:hAnsi="Helvetica"/>
+          <w:sz w:val="18"/>
+          <w:szCs w:val="18"/>
+        </w:rPr>
+        <w:t>DCX marker, should not reveal any DCX</w:t>
+      </w:r>
+      <w:r>
+        <w:rPr>
+          <w:rFonts w:ascii="Helvetica" w:hAnsi="Helvetica"/>
+          <w:sz w:val="18"/>
+          <w:szCs w:val="18"/>
+          <w:vertAlign w:val="superscript"/>
+        </w:rPr>
+        <w:t xml:space="preserve">+ </w:t>
+      </w:r>
+      <w:r>
+        <w:rPr>
+          <w:rFonts w:ascii="Helvetica" w:hAnsi="Helvetica"/>
+          <w:sz w:val="18"/>
+          <w:szCs w:val="18"/>
+        </w:rPr>
+        <w:t>cells</w:t>
+      </w:r>
+      <w:r>
+        <w:rPr>
+          <w:rFonts w:ascii="Helvetica" w:hAnsi="Helvetica"/>
+          <w:sz w:val="18"/>
+          <w:szCs w:val="18"/>
+        </w:rPr>
+        <w:t xml:space="preserve"> </w:t>
+      </w:r>
+      <w:r>
+        <w:rPr>
+          <w:rFonts w:ascii="Helvetica" w:hAnsi="Helvetica"/>
+          <w:sz w:val="18"/>
+          <w:szCs w:val="18"/>
+        </w:rPr>
+        <w:t xml:space="preserve">infected by control retrovirus expressing GFP alone </w:t>
+      </w:r>
+      <w:r>
+        <w:rPr>
+          <w:rFonts w:ascii="Helvetica" w:hAnsi="Helvetica"/>
+          <w:sz w:val="18"/>
+          <w:szCs w:val="18"/>
+        </w:rPr>
+        <w:fldChar w:fldCharType="begin"/>
+      </w:r>
+      <w:r>
+        <w:rPr>
+          <w:rFonts w:ascii="Helvetica" w:hAnsi="Helvetica"/>
+          <w:sz w:val="18"/>
+          <w:szCs w:val="18"/>
+        </w:rPr>
+        <w:instrText xml:space="preserve"> ADDIN ZOTERO_ITEM CSL_CITATION {"citationID":"lNMNSs8v","properties":{"formattedCitation":"[8]","plainCitation":"[8]","noteIndex":0},"citationItems":[{"id":689,"uris":["http://zotero.org/users/7286058/items/WDQXVZAY"],"uri":["http://zotero.org/users/7286058/items/WDQXVZAY"],"itemData":{"id":689,"type":"article-journal","abstract":"Loss of neurons after brain injury and in neurodegenerative disease is often accompanied by reactive gliosis and scarring, which are difﬁcult to reverse with existing treatment approaches. Here, we show that reactive glial cells in the cortex of stab-injured or Alzheimer’s disease (AD) model mice can be directly reprogrammed into functional neurons in vivo using retroviral expression of a single neural transcription factor, NeuroD1. Following expression of NeuroD1, astrocytes were reprogrammed into glutamatergic neurons, while NG2 cells were reprogrammed into glutamatergic and GABAergic neurons. Cortical slice recordings revealed both spontaneous and evoked synaptic responses in NeuroD1-converted neurons, suggesting that they integrated into local neural circuits. NeuroD1 expression was also able to reprogram cultured human cortical astrocytes into functional neurons. Our studies therefore suggest that direct reprogramming of reactive glial cells into functional neurons in vivo could provide an alternative approach for repair of injured or diseased brain.","container-title":"Cell Stem Cell","DOI":"10.1016/j.stem.2013.12.001","ISSN":"19345909","issue":"2","journalAbbreviation":"Cell Stem Cell","language":"en","page":"188-202","source":"DOI.org (Crossref)","title":"In Vivo Direct Reprogramming of Reactive Glial Cells into Functional Neurons after Brain Injury and in an Alzheimer’s Disease Model","URL":"https://linkinghub.elsevier.com/retrieve/pii/S193459091300550X","volume":"14","author":[{"family":"Guo","given":"Ziyuan"},{"family":"Zhang","given":"Lei"},{"family":"Wu","given":"Zheng"},{"family":"Chen","given":"Yuchen"},{"family":"Wang","given":"Fan"},{"family":"Chen","given":"Gong"}],"accessed":{"date-parts":[["2021",11,28]]},"issued":{"date-parts":[["2014",2]]}}}],"schema":"https://github.com/citation-style-language/schema/raw/master/csl-citation.json"} </w:instrText>
+      </w:r>
+      <w:r>
+        <w:rPr>
+          <w:rFonts w:ascii="Helvetica" w:hAnsi="Helvetica"/>
+          <w:sz w:val="18"/>
+          <w:szCs w:val="18"/>
+        </w:rPr>
+        <w:fldChar w:fldCharType="separate"/>
+      </w:r>
+      <w:r>
+        <w:rPr>
+          <w:rFonts w:ascii="Helvetica" w:hAnsi="Helvetica"/>
+          <w:noProof/>
+          <w:sz w:val="18"/>
+          <w:szCs w:val="18"/>
+        </w:rPr>
+        <w:t>[8]</w:t>
+      </w:r>
+      <w:r>
+        <w:rPr>
+          <w:rFonts w:ascii="Helvetica" w:hAnsi="Helvetica"/>
+          <w:sz w:val="18"/>
+          <w:szCs w:val="18"/>
+        </w:rPr>
+        <w:fldChar w:fldCharType="end"/>
+      </w:r>
+      <w:r>
+        <w:rPr>
+          <w:rFonts w:ascii="Helvetica" w:hAnsi="Helvetica"/>
+          <w:sz w:val="18"/>
+          <w:szCs w:val="18"/>
+        </w:rPr>
+        <w:t>.</w:t>
+      </w:r>
+      <w:r>
+        <w:rPr>
+          <w:rFonts w:ascii="Helvetica" w:hAnsi="Helvetica"/>
+          <w:sz w:val="18"/>
+          <w:szCs w:val="18"/>
+        </w:rPr>
+        <w:t xml:space="preserve"> The</w:t>
+      </w:r>
+      <w:r>
+        <w:rPr>
+          <w:rFonts w:ascii="Helvetica" w:hAnsi="Helvetica"/>
+          <w:sz w:val="18"/>
+          <w:szCs w:val="18"/>
+        </w:rPr>
+        <w:t>n</w:t>
+      </w:r>
+      <w:r>
+        <w:rPr>
+          <w:rFonts w:ascii="Helvetica" w:hAnsi="Helvetica"/>
+          <w:sz w:val="18"/>
+          <w:szCs w:val="18"/>
+        </w:rPr>
+        <w:t xml:space="preserve"> in </w:t>
+      </w:r>
+      <w:r>
+        <w:rPr>
+          <w:rFonts w:ascii="Helvetica" w:hAnsi="Helvetica"/>
+          <w:sz w:val="18"/>
+          <w:szCs w:val="18"/>
+        </w:rPr>
+        <w:t xml:space="preserve">some of the mice of </w:t>
+      </w:r>
+      <w:r>
+        <w:rPr>
+          <w:rFonts w:ascii="Helvetica" w:hAnsi="Helvetica"/>
+          <w:sz w:val="18"/>
+          <w:szCs w:val="18"/>
+        </w:rPr>
+        <w:t xml:space="preserve">the experiment </w:t>
+      </w:r>
+      <w:r>
+        <w:rPr>
+          <w:rFonts w:ascii="Helvetica" w:hAnsi="Helvetica"/>
+          <w:sz w:val="18"/>
+          <w:szCs w:val="18"/>
+        </w:rPr>
+        <w:t>group</w:t>
+      </w:r>
+      <w:r>
+        <w:rPr>
+          <w:rFonts w:ascii="Helvetica" w:hAnsi="Helvetica"/>
+          <w:sz w:val="18"/>
+          <w:szCs w:val="18"/>
+        </w:rPr>
+        <w:t>s</w:t>
+      </w:r>
+      <w:r>
+        <w:rPr>
+          <w:rFonts w:ascii="Helvetica" w:hAnsi="Helvetica"/>
+          <w:sz w:val="18"/>
+          <w:szCs w:val="18"/>
+        </w:rPr>
+        <w:t xml:space="preserve"> CCONC</w:t>
+      </w:r>
+      <w:r>
+        <w:rPr>
+          <w:rFonts w:ascii="Helvetica" w:hAnsi="Helvetica"/>
+          <w:sz w:val="18"/>
+          <w:szCs w:val="18"/>
+        </w:rPr>
+        <w:t xml:space="preserve">-NeuroD1 and </w:t>
+      </w:r>
+      <w:r>
+        <w:rPr>
+          <w:rFonts w:ascii="Helvetica" w:hAnsi="Helvetica"/>
+          <w:sz w:val="18"/>
+          <w:szCs w:val="18"/>
+        </w:rPr>
+        <w:t>L</w:t>
+      </w:r>
+      <w:r>
+        <w:rPr>
+          <w:rFonts w:ascii="Helvetica" w:hAnsi="Helvetica"/>
+          <w:sz w:val="18"/>
+          <w:szCs w:val="18"/>
+        </w:rPr>
+        <w:t>CONC-NeuroD1 we inject AAV-sgRNAs targeting NeuroD1</w:t>
+      </w:r>
+      <w:r>
+        <w:rPr>
+          <w:rFonts w:ascii="Helvetica" w:hAnsi="Helvetica"/>
+          <w:sz w:val="18"/>
+          <w:szCs w:val="18"/>
+        </w:rPr>
+        <w:t xml:space="preserve"> </w:t>
+      </w:r>
+      <w:r>
+        <w:rPr>
+          <w:rFonts w:ascii="Helvetica" w:hAnsi="Helvetica"/>
+          <w:sz w:val="18"/>
+          <w:szCs w:val="18"/>
+        </w:rPr>
+        <w:t xml:space="preserve">using a stereotaxic injection </w:t>
+      </w:r>
+      <w:r>
+        <w:rPr>
+          <w:rFonts w:ascii="Helvetica" w:hAnsi="Helvetica"/>
+          <w:sz w:val="18"/>
+          <w:szCs w:val="18"/>
+        </w:rPr>
+        <w:t>into the cerebral cortex and cerebellar cortex</w:t>
+      </w:r>
+      <w:r>
+        <w:rPr>
+          <w:rFonts w:ascii="Helvetica" w:hAnsi="Helvetica"/>
+          <w:sz w:val="18"/>
+          <w:szCs w:val="18"/>
+        </w:rPr>
+        <w:t>.</w:t>
+      </w:r>
+      <w:r>
+        <w:rPr>
+          <w:rFonts w:ascii="Helvetica" w:hAnsi="Helvetica"/>
+          <w:sz w:val="18"/>
+          <w:szCs w:val="18"/>
+        </w:rPr>
+        <w:t xml:space="preserve"> To </w:t>
+      </w:r>
+      <w:r>
+        <w:rPr>
+          <w:rFonts w:ascii="Helvetica" w:hAnsi="Helvetica"/>
+          <w:sz w:val="18"/>
+          <w:szCs w:val="18"/>
+        </w:rPr>
+        <w:t>further confirm that induction of neurons is independent of migration of neur</w:t>
+      </w:r>
+      <w:r>
+        <w:rPr>
+          <w:rFonts w:ascii="Helvetica" w:hAnsi="Helvetica"/>
+          <w:sz w:val="18"/>
+          <w:szCs w:val="18"/>
+        </w:rPr>
+        <w:t xml:space="preserve">onal stem cells (NSCs) from </w:t>
+      </w:r>
+      <w:r>
+        <w:rPr>
+          <w:rFonts w:ascii="Helvetica" w:hAnsi="Helvetica"/>
+          <w:sz w:val="18"/>
+          <w:szCs w:val="18"/>
+        </w:rPr>
+        <w:t>endogenous</w:t>
+      </w:r>
+      <w:r>
+        <w:rPr>
+          <w:rFonts w:ascii="Helvetica" w:hAnsi="Helvetica"/>
+          <w:sz w:val="18"/>
+          <w:szCs w:val="18"/>
+        </w:rPr>
+        <w:t xml:space="preserve"> neurogenic sites (SVZ, DG, striatum) we also inject on the contralateral side of the </w:t>
+      </w:r>
+      <w:r>
+        <w:rPr>
+          <w:rFonts w:ascii="Helvetica" w:hAnsi="Helvetica"/>
+          <w:sz w:val="18"/>
+          <w:szCs w:val="18"/>
+        </w:rPr>
+        <w:t xml:space="preserve">first </w:t>
+      </w:r>
+      <w:r>
+        <w:rPr>
+          <w:rFonts w:ascii="Helvetica" w:hAnsi="Helvetica"/>
+          <w:sz w:val="18"/>
+          <w:szCs w:val="18"/>
+        </w:rPr>
+        <w:t>injection</w:t>
+      </w:r>
+      <w:r>
+        <w:rPr>
+          <w:rFonts w:ascii="Helvetica" w:hAnsi="Helvetica"/>
+          <w:sz w:val="18"/>
+          <w:szCs w:val="18"/>
+        </w:rPr>
+        <w:t>:</w:t>
+      </w:r>
+      <w:r>
+        <w:rPr>
+          <w:rFonts w:ascii="Helvetica" w:hAnsi="Helvetica"/>
+          <w:sz w:val="18"/>
+          <w:szCs w:val="18"/>
+        </w:rPr>
+        <w:t xml:space="preserve"> AAV-GFP-</w:t>
+      </w:r>
+      <w:proofErr w:type="spellStart"/>
+      <w:r>
+        <w:rPr>
+          <w:rFonts w:ascii="Helvetica" w:hAnsi="Helvetica"/>
+          <w:sz w:val="18"/>
+          <w:szCs w:val="18"/>
+        </w:rPr>
+        <w:t>mCherry</w:t>
+      </w:r>
+      <w:proofErr w:type="spellEnd"/>
+      <w:r>
+        <w:rPr>
+          <w:rFonts w:ascii="Helvetica" w:hAnsi="Helvetica"/>
+          <w:sz w:val="18"/>
+          <w:szCs w:val="18"/>
+        </w:rPr>
+        <w:t xml:space="preserve"> </w:t>
+      </w:r>
+      <w:r>
+        <w:rPr>
+          <w:rFonts w:ascii="Helvetica" w:hAnsi="Helvetica"/>
+          <w:sz w:val="18"/>
+          <w:szCs w:val="18"/>
+        </w:rPr>
+        <w:fldChar w:fldCharType="begin"/>
+      </w:r>
+      <w:r>
+        <w:rPr>
+          <w:rFonts w:ascii="Helvetica" w:hAnsi="Helvetica"/>
+          <w:sz w:val="18"/>
+          <w:szCs w:val="18"/>
+        </w:rPr>
+        <w:instrText xml:space="preserve"> ADDIN ZOTERO_ITEM CSL_CITATION {"citationID":"PWr55945","properties":{"formattedCitation":"[10]","plainCitation":"[10]","noteIndex":0},"citationItems":[{"id":666,"uris":["http://zotero.org/users/7286058/items/8LXMKXXW"],"uri":["http://zotero.org/users/7286058/items/8LXMKXXW"],"itemData":{"id":666,"type":"article-journal","container-title":"Nature Neuroscience","DOI":"10.1038/s41593-017-0060-6","ISSN":"1097-6256, 1546-1726","issue":"3","journalAbbreviation":"Nat Neurosci","language":"en","page":"440-446","source":"DOI.org (Crossref)","title":"In vivo simultaneous transcriptional activation of multiple genes in the brain using CRISPR–dCas9-activator transgenic mice","URL":"http://www.nature.com/articles/s41593-017-0060-6","volume":"21","author":[{"family":"Zhou","given":"Haibo"},{"family":"Liu","given":"Junlai"},{"family":"Zhou","given":"Changyang"},{"family":"Gao","given":"Ni"},{"family":"Rao","given":"Zhiping"},{"family":"Li","given":"He"},{"family":"Hu","given":"Xinde"},{"family":"Li","given":"Changlin"},{"family":"Yao","given":"Xuan"},{"family":"Shen","given":"Xiaowen"},{"family":"Sun","given":"Yidi"},{"family":"Wei","given":"Yu"},{"family":"Liu","given":"Fei"},{"family":"Ying","given":"Wenqin"},{"family":"Zhang","given":"Junming"},{"family":"Tang","given":"Cheng"},{"family":"Zhang","given":"Xu"},{"family":"Xu","given":"Huatai"},{"family":"Shi","given":"Linyu"},{"family":"Cheng","given":"Leping"},{"family":"Huang","given":"Pengyu"},{"family":"Yang","given":"Hui"}],"accessed":{"date-parts":[["2021",11,27]]},"issued":{"date-parts":[["2018",3]]}}}],"schema":"https://github.com/citation-style-language/schema/raw/master/csl-citation.json"} </w:instrText>
+      </w:r>
+      <w:r>
+        <w:rPr>
+          <w:rFonts w:ascii="Helvetica" w:hAnsi="Helvetica"/>
+          <w:sz w:val="18"/>
+          <w:szCs w:val="18"/>
+        </w:rPr>
+        <w:fldChar w:fldCharType="separate"/>
+      </w:r>
+      <w:r>
+        <w:rPr>
+          <w:rFonts w:ascii="Helvetica" w:hAnsi="Helvetica"/>
+          <w:noProof/>
+          <w:sz w:val="18"/>
+          <w:szCs w:val="18"/>
+        </w:rPr>
+        <w:t>[10]</w:t>
+      </w:r>
+      <w:r>
+        <w:rPr>
+          <w:rFonts w:ascii="Helvetica" w:hAnsi="Helvetica"/>
+          <w:sz w:val="18"/>
+          <w:szCs w:val="18"/>
+        </w:rPr>
+        <w:fldChar w:fldCharType="end"/>
       </w:r>
       <w:r>
         <w:rPr>
@@ -3415,7 +4254,413 @@
           <w:sz w:val="18"/>
           <w:szCs w:val="18"/>
         </w:rPr>
-        <w:t>After CCI or LPI</w:t>
+        <w:t xml:space="preserve">At 3 days after injection, 1 week, 2 weeks, 3 weeks, we sacrifice some mice and </w:t>
+      </w:r>
+      <w:r>
+        <w:rPr>
+          <w:rFonts w:ascii="Helvetica" w:hAnsi="Helvetica"/>
+          <w:sz w:val="18"/>
+          <w:szCs w:val="18"/>
+        </w:rPr>
+        <w:t>analyze brain sections cl</w:t>
+      </w:r>
+      <w:r>
+        <w:rPr>
+          <w:rFonts w:ascii="Helvetica" w:hAnsi="Helvetica"/>
+          <w:sz w:val="18"/>
+          <w:szCs w:val="18"/>
+        </w:rPr>
+        <w:t>o</w:t>
+      </w:r>
+      <w:r>
+        <w:rPr>
+          <w:rFonts w:ascii="Helvetica" w:hAnsi="Helvetica"/>
+          <w:sz w:val="18"/>
+          <w:szCs w:val="18"/>
+        </w:rPr>
+        <w:t xml:space="preserve">se </w:t>
+      </w:r>
+      <w:r>
+        <w:rPr>
+          <w:rFonts w:ascii="Helvetica" w:hAnsi="Helvetica"/>
+          <w:sz w:val="18"/>
+          <w:szCs w:val="18"/>
+        </w:rPr>
+        <w:t xml:space="preserve">to </w:t>
+      </w:r>
+      <w:r>
+        <w:rPr>
+          <w:rFonts w:ascii="Helvetica" w:hAnsi="Helvetica"/>
+          <w:sz w:val="18"/>
+          <w:szCs w:val="18"/>
+        </w:rPr>
+        <w:t xml:space="preserve">the </w:t>
+      </w:r>
+      <w:r>
+        <w:rPr>
+          <w:rFonts w:ascii="Helvetica" w:hAnsi="Helvetica"/>
+          <w:sz w:val="18"/>
+          <w:szCs w:val="18"/>
+        </w:rPr>
+        <w:t>injection</w:t>
+      </w:r>
+      <w:r>
+        <w:rPr>
+          <w:rFonts w:ascii="Helvetica" w:hAnsi="Helvetica"/>
+          <w:sz w:val="18"/>
+          <w:szCs w:val="18"/>
+        </w:rPr>
+        <w:t xml:space="preserve"> </w:t>
+      </w:r>
+      <w:r>
+        <w:rPr>
+          <w:rFonts w:ascii="Helvetica" w:hAnsi="Helvetica"/>
+          <w:sz w:val="18"/>
+          <w:szCs w:val="18"/>
+        </w:rPr>
+        <w:t>site</w:t>
+      </w:r>
+      <w:r>
+        <w:rPr>
+          <w:rFonts w:ascii="Helvetica" w:hAnsi="Helvetica"/>
+          <w:sz w:val="18"/>
+          <w:szCs w:val="18"/>
+        </w:rPr>
+        <w:t xml:space="preserve"> and</w:t>
+      </w:r>
+      <w:r>
+        <w:rPr>
+          <w:rFonts w:ascii="Helvetica" w:hAnsi="Helvetica"/>
+          <w:sz w:val="18"/>
+          <w:szCs w:val="18"/>
+        </w:rPr>
+        <w:t xml:space="preserve"> contral</w:t>
+      </w:r>
+      <w:r>
+        <w:rPr>
+          <w:rFonts w:ascii="Helvetica" w:hAnsi="Helvetica"/>
+          <w:sz w:val="18"/>
+          <w:szCs w:val="18"/>
+        </w:rPr>
+        <w:t>at</w:t>
+      </w:r>
+      <w:r>
+        <w:rPr>
+          <w:rFonts w:ascii="Helvetica" w:hAnsi="Helvetica"/>
+          <w:sz w:val="18"/>
+          <w:szCs w:val="18"/>
+        </w:rPr>
+        <w:t>eral</w:t>
+      </w:r>
+      <w:r>
+        <w:rPr>
+          <w:rFonts w:ascii="Helvetica" w:hAnsi="Helvetica"/>
+          <w:sz w:val="18"/>
+          <w:szCs w:val="18"/>
+        </w:rPr>
+        <w:t xml:space="preserve"> </w:t>
+      </w:r>
+      <w:r>
+        <w:rPr>
+          <w:rFonts w:ascii="Helvetica" w:hAnsi="Helvetica"/>
+          <w:sz w:val="18"/>
+          <w:szCs w:val="18"/>
+        </w:rPr>
+        <w:t>to it</w:t>
+      </w:r>
+      <w:r>
+        <w:rPr>
+          <w:rFonts w:ascii="Helvetica" w:hAnsi="Helvetica"/>
+          <w:sz w:val="18"/>
+          <w:szCs w:val="18"/>
+        </w:rPr>
+        <w:t xml:space="preserve">. </w:t>
+      </w:r>
+      <w:r>
+        <w:rPr>
+          <w:rFonts w:ascii="Helvetica" w:hAnsi="Helvetica"/>
+          <w:sz w:val="18"/>
+          <w:szCs w:val="18"/>
+        </w:rPr>
+        <w:t xml:space="preserve">After staining with the neuronal marker </w:t>
+      </w:r>
+      <w:proofErr w:type="spellStart"/>
+      <w:r>
+        <w:rPr>
+          <w:rFonts w:ascii="Helvetica" w:hAnsi="Helvetica"/>
+          <w:sz w:val="18"/>
+          <w:szCs w:val="18"/>
+        </w:rPr>
+        <w:t>Neu</w:t>
+      </w:r>
+      <w:r>
+        <w:rPr>
+          <w:rFonts w:ascii="Helvetica" w:hAnsi="Helvetica"/>
+          <w:sz w:val="18"/>
+          <w:szCs w:val="18"/>
+        </w:rPr>
+        <w:t>N</w:t>
+      </w:r>
+      <w:proofErr w:type="spellEnd"/>
+      <w:r>
+        <w:rPr>
+          <w:rFonts w:ascii="Helvetica" w:hAnsi="Helvetica"/>
+          <w:sz w:val="18"/>
+          <w:szCs w:val="18"/>
+        </w:rPr>
+        <w:t xml:space="preserve">, </w:t>
+      </w:r>
+      <w:r>
+        <w:rPr>
+          <w:rFonts w:ascii="Helvetica" w:hAnsi="Helvetica"/>
+          <w:sz w:val="18"/>
+          <w:szCs w:val="18"/>
+        </w:rPr>
+        <w:t>i</w:t>
+      </w:r>
+      <w:r>
+        <w:rPr>
+          <w:rFonts w:ascii="Helvetica" w:hAnsi="Helvetica"/>
+          <w:sz w:val="18"/>
+          <w:szCs w:val="18"/>
+        </w:rPr>
+        <w:t xml:space="preserve">mmunofluorescent images </w:t>
+      </w:r>
+      <w:r>
+        <w:rPr>
+          <w:rFonts w:ascii="Helvetica" w:hAnsi="Helvetica"/>
+          <w:sz w:val="18"/>
+          <w:szCs w:val="18"/>
+        </w:rPr>
+        <w:t>from</w:t>
+      </w:r>
+      <w:r>
+        <w:rPr>
+          <w:rFonts w:ascii="Helvetica" w:hAnsi="Helvetica"/>
+          <w:sz w:val="18"/>
+          <w:szCs w:val="18"/>
+        </w:rPr>
+        <w:t xml:space="preserve"> the different regions should show </w:t>
+      </w:r>
+      <w:proofErr w:type="spellStart"/>
+      <w:r>
+        <w:rPr>
+          <w:rFonts w:ascii="Helvetica" w:hAnsi="Helvetica"/>
+          <w:sz w:val="18"/>
+          <w:szCs w:val="18"/>
+        </w:rPr>
+        <w:t>mCherry</w:t>
+      </w:r>
+      <w:proofErr w:type="spellEnd"/>
+      <w:r>
+        <w:rPr>
+          <w:rFonts w:ascii="Helvetica" w:hAnsi="Helvetica"/>
+          <w:sz w:val="18"/>
+          <w:szCs w:val="18"/>
+        </w:rPr>
+        <w:t>(red)</w:t>
+      </w:r>
+      <w:r>
+        <w:rPr>
+          <w:rFonts w:ascii="Helvetica" w:hAnsi="Helvetica"/>
+          <w:sz w:val="18"/>
+          <w:szCs w:val="18"/>
+        </w:rPr>
+        <w:t xml:space="preserve"> </w:t>
+      </w:r>
+      <w:r>
+        <w:rPr>
+          <w:rFonts w:ascii="Helvetica" w:hAnsi="Helvetica"/>
+          <w:sz w:val="18"/>
+          <w:szCs w:val="18"/>
+        </w:rPr>
+        <w:t xml:space="preserve">and </w:t>
+      </w:r>
+      <w:proofErr w:type="spellStart"/>
+      <w:r>
+        <w:rPr>
+          <w:rFonts w:ascii="Helvetica" w:hAnsi="Helvetica"/>
+          <w:sz w:val="18"/>
+          <w:szCs w:val="18"/>
+        </w:rPr>
+        <w:t>NeuN</w:t>
+      </w:r>
+      <w:proofErr w:type="spellEnd"/>
+      <w:r>
+        <w:rPr>
+          <w:rFonts w:ascii="Helvetica" w:hAnsi="Helvetica"/>
+          <w:sz w:val="18"/>
+          <w:szCs w:val="18"/>
+        </w:rPr>
+        <w:t xml:space="preserve"> (green)</w:t>
+      </w:r>
+      <w:r>
+        <w:rPr>
+          <w:rFonts w:ascii="Helvetica" w:hAnsi="Helvetica"/>
+          <w:sz w:val="18"/>
+          <w:szCs w:val="18"/>
+        </w:rPr>
+        <w:t xml:space="preserve"> </w:t>
+      </w:r>
+      <w:r>
+        <w:rPr>
+          <w:rFonts w:ascii="Helvetica" w:hAnsi="Helvetica"/>
+          <w:sz w:val="18"/>
+          <w:szCs w:val="18"/>
+        </w:rPr>
+        <w:t>expressions</w:t>
+      </w:r>
+      <w:r>
+        <w:rPr>
+          <w:rFonts w:ascii="Helvetica" w:hAnsi="Helvetica"/>
+          <w:sz w:val="18"/>
+          <w:szCs w:val="18"/>
+        </w:rPr>
+        <w:t xml:space="preserve"> </w:t>
+      </w:r>
+      <w:r>
+        <w:rPr>
+          <w:rFonts w:ascii="Helvetica" w:hAnsi="Helvetica"/>
+          <w:sz w:val="18"/>
+          <w:szCs w:val="18"/>
+        </w:rPr>
+        <w:t>and i</w:t>
+      </w:r>
+      <w:r>
+        <w:rPr>
+          <w:rFonts w:ascii="Helvetica" w:hAnsi="Helvetica"/>
+          <w:sz w:val="18"/>
+          <w:szCs w:val="18"/>
+        </w:rPr>
+        <w:t>n the injected site</w:t>
+      </w:r>
+      <w:r>
+        <w:rPr>
+          <w:rFonts w:ascii="Helvetica" w:hAnsi="Helvetica"/>
+          <w:sz w:val="18"/>
+          <w:szCs w:val="18"/>
+        </w:rPr>
+        <w:t>, these</w:t>
+      </w:r>
+      <w:r>
+        <w:rPr>
+          <w:rFonts w:ascii="Helvetica" w:hAnsi="Helvetica"/>
+          <w:sz w:val="18"/>
+          <w:szCs w:val="18"/>
+        </w:rPr>
+        <w:t xml:space="preserve"> two expressions are co-localized</w:t>
+      </w:r>
+      <w:r>
+        <w:rPr>
+          <w:rFonts w:ascii="Helvetica" w:hAnsi="Helvetica"/>
+          <w:sz w:val="18"/>
+          <w:szCs w:val="18"/>
+        </w:rPr>
+        <w:t>. As time increase</w:t>
+      </w:r>
+      <w:r>
+        <w:rPr>
+          <w:rFonts w:ascii="Helvetica" w:hAnsi="Helvetica"/>
+          <w:sz w:val="18"/>
+          <w:szCs w:val="18"/>
+        </w:rPr>
+        <w:t>s</w:t>
+      </w:r>
+      <w:r>
+        <w:rPr>
+          <w:rFonts w:ascii="Helvetica" w:hAnsi="Helvetica"/>
+          <w:sz w:val="18"/>
+          <w:szCs w:val="18"/>
+        </w:rPr>
+        <w:t xml:space="preserve"> after </w:t>
+      </w:r>
+      <w:r>
+        <w:rPr>
+          <w:rFonts w:ascii="Helvetica" w:hAnsi="Helvetica"/>
+          <w:sz w:val="18"/>
+          <w:szCs w:val="18"/>
+        </w:rPr>
+        <w:t>injury, the</w:t>
+      </w:r>
+      <w:r>
+        <w:rPr>
+          <w:rFonts w:ascii="Helvetica" w:hAnsi="Helvetica"/>
+          <w:sz w:val="18"/>
+          <w:szCs w:val="18"/>
+        </w:rPr>
+        <w:t xml:space="preserve"> number of induced neurons </w:t>
+      </w:r>
+      <w:r>
+        <w:rPr>
+          <w:rFonts w:ascii="Helvetica" w:hAnsi="Helvetica"/>
+          <w:sz w:val="18"/>
+          <w:szCs w:val="18"/>
+        </w:rPr>
+        <w:t xml:space="preserve">should </w:t>
+      </w:r>
+      <w:r>
+        <w:rPr>
+          <w:rFonts w:ascii="Helvetica" w:hAnsi="Helvetica"/>
+          <w:sz w:val="18"/>
+          <w:szCs w:val="18"/>
+        </w:rPr>
+        <w:t xml:space="preserve">also </w:t>
+      </w:r>
+      <w:r>
+        <w:rPr>
+          <w:rFonts w:ascii="Helvetica" w:hAnsi="Helvetica"/>
+          <w:sz w:val="18"/>
+          <w:szCs w:val="18"/>
+        </w:rPr>
+        <w:t>increas</w:t>
+      </w:r>
+      <w:r>
+        <w:rPr>
+          <w:rFonts w:ascii="Helvetica" w:hAnsi="Helvetica"/>
+          <w:sz w:val="18"/>
+          <w:szCs w:val="18"/>
+        </w:rPr>
+        <w:t>e,</w:t>
+      </w:r>
+      <w:r>
+        <w:rPr>
+          <w:rFonts w:ascii="Helvetica" w:hAnsi="Helvetica"/>
+          <w:sz w:val="18"/>
+          <w:szCs w:val="18"/>
+        </w:rPr>
+        <w:t xml:space="preserve"> </w:t>
+      </w:r>
+      <w:r>
+        <w:rPr>
+          <w:rFonts w:ascii="Helvetica" w:hAnsi="Helvetica"/>
+          <w:sz w:val="18"/>
+          <w:szCs w:val="18"/>
+        </w:rPr>
+        <w:t xml:space="preserve">and </w:t>
+      </w:r>
+      <w:r>
+        <w:rPr>
+          <w:rFonts w:ascii="Helvetica" w:hAnsi="Helvetica"/>
+          <w:sz w:val="18"/>
+          <w:szCs w:val="18"/>
+        </w:rPr>
+        <w:t xml:space="preserve">NeuroD1 </w:t>
+      </w:r>
+      <w:r>
+        <w:rPr>
+          <w:rFonts w:ascii="Helvetica" w:hAnsi="Helvetica"/>
+          <w:sz w:val="18"/>
+          <w:szCs w:val="18"/>
+        </w:rPr>
+        <w:t>infected</w:t>
+      </w:r>
+      <w:r>
+        <w:rPr>
+          <w:rFonts w:ascii="Helvetica" w:hAnsi="Helvetica"/>
+          <w:sz w:val="18"/>
+          <w:szCs w:val="18"/>
+        </w:rPr>
+        <w:t xml:space="preserve"> cells</w:t>
       </w:r>
       <w:r>
         <w:rPr>
@@ -3439,230 +4684,6 @@
           <w:sz w:val="18"/>
           <w:szCs w:val="18"/>
         </w:rPr>
-        <w:t>f</w:t>
-      </w:r>
-      <w:r>
-        <w:rPr>
-          <w:rFonts w:ascii="Helvetica" w:hAnsi="Helvetica"/>
-          <w:sz w:val="18"/>
-          <w:szCs w:val="18"/>
-        </w:rPr>
-        <w:t xml:space="preserve">irst, </w:t>
-      </w:r>
-      <w:r>
-        <w:rPr>
-          <w:rFonts w:ascii="Helvetica" w:hAnsi="Helvetica"/>
-          <w:sz w:val="18"/>
-          <w:szCs w:val="18"/>
-        </w:rPr>
-        <w:t xml:space="preserve">as a control, </w:t>
-      </w:r>
-      <w:r>
-        <w:rPr>
-          <w:rFonts w:ascii="Helvetica" w:hAnsi="Helvetica"/>
-          <w:sz w:val="18"/>
-          <w:szCs w:val="18"/>
-        </w:rPr>
-        <w:t>w</w:t>
-      </w:r>
-      <w:r>
-        <w:rPr>
-          <w:rFonts w:ascii="Helvetica" w:hAnsi="Helvetica"/>
-          <w:sz w:val="18"/>
-          <w:szCs w:val="18"/>
-        </w:rPr>
-        <w:t xml:space="preserve">e </w:t>
-      </w:r>
-      <w:r>
-        <w:rPr>
-          <w:rFonts w:ascii="Helvetica" w:hAnsi="Helvetica"/>
-          <w:sz w:val="18"/>
-          <w:szCs w:val="18"/>
-        </w:rPr>
-        <w:t xml:space="preserve">inject </w:t>
-      </w:r>
-      <w:r>
-        <w:rPr>
-          <w:rFonts w:ascii="Helvetica" w:hAnsi="Helvetica"/>
-          <w:sz w:val="18"/>
-          <w:szCs w:val="18"/>
-        </w:rPr>
-        <w:t>into</w:t>
-      </w:r>
-      <w:r>
-        <w:rPr>
-          <w:rFonts w:ascii="Helvetica" w:hAnsi="Helvetica"/>
-          <w:sz w:val="18"/>
-          <w:szCs w:val="18"/>
-        </w:rPr>
-        <w:t xml:space="preserve"> </w:t>
-      </w:r>
-      <w:r>
-        <w:rPr>
-          <w:rFonts w:ascii="Helvetica" w:hAnsi="Helvetica"/>
-          <w:sz w:val="18"/>
-          <w:szCs w:val="18"/>
-        </w:rPr>
-        <w:t xml:space="preserve">the </w:t>
-      </w:r>
-      <w:proofErr w:type="gramStart"/>
-      <w:r>
-        <w:rPr>
-          <w:rFonts w:ascii="Helvetica" w:hAnsi="Helvetica"/>
-          <w:sz w:val="18"/>
-          <w:szCs w:val="18"/>
-        </w:rPr>
-        <w:t>SPH;GFAP</w:t>
-      </w:r>
-      <w:proofErr w:type="gramEnd"/>
-      <w:r>
-        <w:rPr>
-          <w:rFonts w:ascii="Helvetica" w:hAnsi="Helvetica"/>
-          <w:sz w:val="18"/>
-          <w:szCs w:val="18"/>
-        </w:rPr>
-        <w:t>-</w:t>
-      </w:r>
-      <w:proofErr w:type="spellStart"/>
-      <w:r>
-        <w:rPr>
-          <w:rFonts w:ascii="Helvetica" w:hAnsi="Helvetica"/>
-          <w:sz w:val="18"/>
-          <w:szCs w:val="18"/>
-        </w:rPr>
-        <w:t>Cre</w:t>
-      </w:r>
-      <w:proofErr w:type="spellEnd"/>
-      <w:r>
-        <w:rPr>
-          <w:rFonts w:ascii="Helvetica" w:hAnsi="Helvetica"/>
-          <w:sz w:val="18"/>
-          <w:szCs w:val="18"/>
-        </w:rPr>
-        <w:t xml:space="preserve"> mouse cortex</w:t>
-      </w:r>
-      <w:r>
-        <w:rPr>
-          <w:rFonts w:ascii="Helvetica" w:hAnsi="Helvetica"/>
-          <w:sz w:val="18"/>
-          <w:szCs w:val="18"/>
-        </w:rPr>
-        <w:t xml:space="preserve">, a retrovirus expressing </w:t>
-      </w:r>
-      <w:proofErr w:type="spellStart"/>
-      <w:r>
-        <w:rPr>
-          <w:rFonts w:ascii="Helvetica" w:hAnsi="Helvetica"/>
-          <w:sz w:val="18"/>
-          <w:szCs w:val="18"/>
-        </w:rPr>
-        <w:t>mCherry</w:t>
-      </w:r>
-      <w:proofErr w:type="spellEnd"/>
-      <w:r>
-        <w:rPr>
-          <w:rFonts w:ascii="Helvetica" w:hAnsi="Helvetica"/>
-          <w:sz w:val="18"/>
-          <w:szCs w:val="18"/>
-        </w:rPr>
-        <w:t xml:space="preserve"> under </w:t>
-      </w:r>
-      <w:r>
-        <w:rPr>
-          <w:rFonts w:ascii="Helvetica" w:hAnsi="Helvetica"/>
-          <w:sz w:val="18"/>
-          <w:szCs w:val="18"/>
-        </w:rPr>
-        <w:t>GFAP</w:t>
-      </w:r>
-      <w:r>
-        <w:rPr>
-          <w:rFonts w:ascii="Helvetica" w:hAnsi="Helvetica"/>
-          <w:sz w:val="18"/>
-          <w:szCs w:val="18"/>
-        </w:rPr>
-        <w:t xml:space="preserve"> promoter </w:t>
-      </w:r>
-      <w:r>
-        <w:rPr>
-          <w:rFonts w:ascii="Helvetica" w:hAnsi="Helvetica"/>
-          <w:sz w:val="18"/>
-          <w:szCs w:val="18"/>
-        </w:rPr>
-        <w:t>(AAV-GFAP-</w:t>
-      </w:r>
-      <w:proofErr w:type="spellStart"/>
-      <w:r>
-        <w:rPr>
-          <w:rFonts w:ascii="Helvetica" w:hAnsi="Helvetica"/>
-          <w:sz w:val="18"/>
-          <w:szCs w:val="18"/>
-        </w:rPr>
-        <w:t>mCherry</w:t>
-      </w:r>
-      <w:proofErr w:type="spellEnd"/>
-      <w:r>
-        <w:rPr>
-          <w:rFonts w:ascii="Helvetica" w:hAnsi="Helvetica"/>
-          <w:sz w:val="18"/>
-          <w:szCs w:val="18"/>
-        </w:rPr>
-        <w:t>)</w:t>
-      </w:r>
-      <w:r>
-        <w:rPr>
-          <w:rFonts w:ascii="Helvetica" w:hAnsi="Helvetica"/>
-          <w:sz w:val="18"/>
-          <w:szCs w:val="18"/>
-        </w:rPr>
-        <w:t xml:space="preserve">. </w:t>
-      </w:r>
-      <w:r>
-        <w:rPr>
-          <w:rFonts w:ascii="Helvetica" w:hAnsi="Helvetica"/>
-          <w:sz w:val="18"/>
-          <w:szCs w:val="18"/>
-        </w:rPr>
-        <w:t>Brain-stained</w:t>
-      </w:r>
-      <w:r>
-        <w:rPr>
-          <w:rFonts w:ascii="Helvetica" w:hAnsi="Helvetica"/>
-          <w:sz w:val="18"/>
-          <w:szCs w:val="18"/>
-        </w:rPr>
-        <w:t xml:space="preserve"> </w:t>
-      </w:r>
-      <w:r>
-        <w:rPr>
-          <w:rFonts w:ascii="Helvetica" w:hAnsi="Helvetica"/>
-          <w:sz w:val="18"/>
-          <w:szCs w:val="18"/>
-        </w:rPr>
-        <w:t>section</w:t>
-      </w:r>
-      <w:r>
-        <w:rPr>
-          <w:rFonts w:ascii="Helvetica" w:hAnsi="Helvetica"/>
-          <w:sz w:val="18"/>
-          <w:szCs w:val="18"/>
-        </w:rPr>
-        <w:t>s</w:t>
-      </w:r>
-      <w:r>
-        <w:rPr>
-          <w:rFonts w:ascii="Helvetica" w:hAnsi="Helvetica"/>
-          <w:sz w:val="18"/>
-          <w:szCs w:val="18"/>
-        </w:rPr>
-        <w:t xml:space="preserve"> </w:t>
-      </w:r>
-      <w:r>
-        <w:rPr>
-          <w:rFonts w:ascii="Helvetica" w:hAnsi="Helvetica"/>
-          <w:sz w:val="18"/>
-          <w:szCs w:val="18"/>
-        </w:rPr>
         <w:t>should</w:t>
       </w:r>
       <w:r>
@@ -3671,880 +4692,7 @@
           <w:sz w:val="18"/>
           <w:szCs w:val="18"/>
         </w:rPr>
-        <w:t xml:space="preserve"> reveal GFAP-</w:t>
-      </w:r>
-      <w:r>
-        <w:rPr>
-          <w:rFonts w:ascii="Helvetica" w:hAnsi="Helvetica"/>
-          <w:sz w:val="18"/>
-          <w:szCs w:val="18"/>
-        </w:rPr>
-        <w:t>positive</w:t>
-      </w:r>
-      <w:r>
-        <w:rPr>
-          <w:rFonts w:ascii="Helvetica" w:hAnsi="Helvetica"/>
-          <w:sz w:val="18"/>
-          <w:szCs w:val="18"/>
-        </w:rPr>
-        <w:t xml:space="preserve"> reactive astrocytes </w:t>
-      </w:r>
-      <w:r>
-        <w:rPr>
-          <w:rFonts w:ascii="Helvetica" w:hAnsi="Helvetica"/>
-          <w:sz w:val="18"/>
-          <w:szCs w:val="18"/>
-        </w:rPr>
-        <w:t>within</w:t>
-      </w:r>
-      <w:r>
-        <w:rPr>
-          <w:rFonts w:ascii="Helvetica" w:hAnsi="Helvetica"/>
-          <w:sz w:val="18"/>
-          <w:szCs w:val="18"/>
-        </w:rPr>
-        <w:t xml:space="preserve"> the injury site</w:t>
-      </w:r>
-      <w:r>
-        <w:rPr>
-          <w:rFonts w:ascii="Helvetica" w:hAnsi="Helvetica"/>
-          <w:sz w:val="18"/>
-          <w:szCs w:val="18"/>
-        </w:rPr>
-        <w:t xml:space="preserve"> (red)</w:t>
-      </w:r>
-      <w:r>
-        <w:rPr>
-          <w:rFonts w:ascii="Helvetica" w:hAnsi="Helvetica"/>
-          <w:sz w:val="18"/>
-          <w:szCs w:val="18"/>
-        </w:rPr>
-        <w:t xml:space="preserve">. Whereas using </w:t>
-      </w:r>
-      <w:r>
-        <w:rPr>
-          <w:rFonts w:ascii="Helvetica" w:hAnsi="Helvetica"/>
-          <w:sz w:val="18"/>
-          <w:szCs w:val="18"/>
-        </w:rPr>
-        <w:t xml:space="preserve">doublecortin </w:t>
-      </w:r>
-      <w:r>
-        <w:rPr>
-          <w:rFonts w:ascii="Helvetica" w:hAnsi="Helvetica"/>
-          <w:sz w:val="18"/>
-          <w:szCs w:val="18"/>
-        </w:rPr>
-        <w:t>DCX marker, should not reveal any DCX</w:t>
-      </w:r>
-      <w:r>
-        <w:rPr>
-          <w:rFonts w:ascii="Helvetica" w:hAnsi="Helvetica"/>
-          <w:sz w:val="18"/>
-          <w:szCs w:val="18"/>
-          <w:vertAlign w:val="superscript"/>
-        </w:rPr>
-        <w:t xml:space="preserve">+ </w:t>
-      </w:r>
-      <w:r>
-        <w:rPr>
-          <w:rFonts w:ascii="Helvetica" w:hAnsi="Helvetica"/>
-          <w:sz w:val="18"/>
-          <w:szCs w:val="18"/>
-        </w:rPr>
-        <w:t>cells</w:t>
-      </w:r>
-      <w:r>
-        <w:rPr>
-          <w:rFonts w:ascii="Helvetica" w:hAnsi="Helvetica"/>
-          <w:sz w:val="18"/>
-          <w:szCs w:val="18"/>
-        </w:rPr>
-        <w:t xml:space="preserve"> in the same area</w:t>
-      </w:r>
-      <w:r>
-        <w:rPr>
-          <w:rFonts w:ascii="Helvetica" w:hAnsi="Helvetica"/>
-          <w:sz w:val="18"/>
-          <w:szCs w:val="18"/>
-        </w:rPr>
-        <w:t xml:space="preserve"> </w:t>
-      </w:r>
-      <w:r>
-        <w:rPr>
-          <w:rFonts w:ascii="Helvetica" w:hAnsi="Helvetica"/>
-          <w:sz w:val="18"/>
-          <w:szCs w:val="18"/>
-        </w:rPr>
-        <w:fldChar w:fldCharType="begin"/>
-      </w:r>
-      <w:r>
-        <w:rPr>
-          <w:rFonts w:ascii="Helvetica" w:hAnsi="Helvetica"/>
-          <w:sz w:val="18"/>
-          <w:szCs w:val="18"/>
-        </w:rPr>
-        <w:instrText xml:space="preserve"> ADDIN ZOTERO_ITEM CSL_CITATION {"citationID":"lNMNSs8v","properties":{"formattedCitation":"[8]","plainCitation":"[8]","noteIndex":0},"citationItems":[{"id":689,"uris":["http://zotero.org/users/7286058/items/WDQXVZAY"],"uri":["http://zotero.org/users/7286058/items/WDQXVZAY"],"itemData":{"id":689,"type":"article-journal","abstract":"Loss of neurons after brain injury and in neurodegenerative disease is often accompanied by reactive gliosis and scarring, which are difﬁcult to reverse with existing treatment approaches. Here, we show that reactive glial cells in the cortex of stab-injured or Alzheimer’s disease (AD) model mice can be directly reprogrammed into functional neurons in vivo using retroviral expression of a single neural transcription factor, NeuroD1. Following expression of NeuroD1, astrocytes were reprogrammed into glutamatergic neurons, while NG2 cells were reprogrammed into glutamatergic and GABAergic neurons. Cortical slice recordings revealed both spontaneous and evoked synaptic responses in NeuroD1-converted neurons, suggesting that they integrated into local neural circuits. NeuroD1 expression was also able to reprogram cultured human cortical astrocytes into functional neurons. Our studies therefore suggest that direct reprogramming of reactive glial cells into functional neurons in vivo could provide an alternative approach for repair of injured or diseased brain.","container-title":"Cell Stem Cell","DOI":"10.1016/j.stem.2013.12.001","ISSN":"19345909","issue":"2","journalAbbreviation":"Cell Stem Cell","language":"en","page":"188-202","source":"DOI.org (Crossref)","title":"In Vivo Direct Reprogramming of Reactive Glial Cells into Functional Neurons after Brain Injury and in an Alzheimer’s Disease Model","URL":"https://linkinghub.elsevier.com/retrieve/pii/S193459091300550X","volume":"14","author":[{"family":"Guo","given":"Ziyuan"},{"family":"Zhang","given":"Lei"},{"family":"Wu","given":"Zheng"},{"family":"Chen","given":"Yuchen"},{"family":"Wang","given":"Fan"},{"family":"Chen","given":"Gong"}],"accessed":{"date-parts":[["2021",11,28]]},"issued":{"date-parts":[["2014",2]]}}}],"schema":"https://github.com/citation-style-language/schema/raw/master/csl-citation.json"} </w:instrText>
-      </w:r>
-      <w:r>
-        <w:rPr>
-          <w:rFonts w:ascii="Helvetica" w:hAnsi="Helvetica"/>
-          <w:sz w:val="18"/>
-          <w:szCs w:val="18"/>
-        </w:rPr>
-        <w:fldChar w:fldCharType="separate"/>
-      </w:r>
-      <w:r>
-        <w:rPr>
-          <w:rFonts w:ascii="Helvetica" w:hAnsi="Helvetica"/>
-          <w:noProof/>
-          <w:sz w:val="18"/>
-          <w:szCs w:val="18"/>
-        </w:rPr>
-        <w:t>[8]</w:t>
-      </w:r>
-      <w:r>
-        <w:rPr>
-          <w:rFonts w:ascii="Helvetica" w:hAnsi="Helvetica"/>
-          <w:sz w:val="18"/>
-          <w:szCs w:val="18"/>
-        </w:rPr>
-        <w:fldChar w:fldCharType="end"/>
-      </w:r>
-      <w:r>
-        <w:rPr>
-          <w:rFonts w:ascii="Helvetica" w:hAnsi="Helvetica"/>
-          <w:sz w:val="18"/>
-          <w:szCs w:val="18"/>
-        </w:rPr>
-        <w:t>.</w:t>
-      </w:r>
-      <w:r>
-        <w:rPr>
-          <w:rFonts w:ascii="Helvetica" w:hAnsi="Helvetica"/>
-          <w:sz w:val="18"/>
-          <w:szCs w:val="18"/>
-        </w:rPr>
-        <w:t xml:space="preserve"> The</w:t>
-      </w:r>
-      <w:r>
-        <w:rPr>
-          <w:rFonts w:ascii="Helvetica" w:hAnsi="Helvetica"/>
-          <w:sz w:val="18"/>
-          <w:szCs w:val="18"/>
-        </w:rPr>
-        <w:t>n</w:t>
-      </w:r>
-      <w:r>
-        <w:rPr>
-          <w:rFonts w:ascii="Helvetica" w:hAnsi="Helvetica"/>
-          <w:sz w:val="18"/>
-          <w:szCs w:val="18"/>
-        </w:rPr>
-        <w:t xml:space="preserve"> in </w:t>
-      </w:r>
-      <w:r>
-        <w:rPr>
-          <w:rFonts w:ascii="Helvetica" w:hAnsi="Helvetica"/>
-          <w:sz w:val="18"/>
-          <w:szCs w:val="18"/>
-        </w:rPr>
-        <w:t xml:space="preserve">some of the mice of </w:t>
-      </w:r>
-      <w:r>
-        <w:rPr>
-          <w:rFonts w:ascii="Helvetica" w:hAnsi="Helvetica"/>
-          <w:sz w:val="18"/>
-          <w:szCs w:val="18"/>
-        </w:rPr>
-        <w:t xml:space="preserve">the experiment </w:t>
-      </w:r>
-      <w:r>
-        <w:rPr>
-          <w:rFonts w:ascii="Helvetica" w:hAnsi="Helvetica"/>
-          <w:sz w:val="18"/>
-          <w:szCs w:val="18"/>
-        </w:rPr>
-        <w:t>group</w:t>
-      </w:r>
-      <w:r>
-        <w:rPr>
-          <w:rFonts w:ascii="Helvetica" w:hAnsi="Helvetica"/>
-          <w:sz w:val="18"/>
-          <w:szCs w:val="18"/>
-        </w:rPr>
-        <w:t>s</w:t>
-      </w:r>
-      <w:r>
-        <w:rPr>
-          <w:rFonts w:ascii="Helvetica" w:hAnsi="Helvetica"/>
-          <w:sz w:val="18"/>
-          <w:szCs w:val="18"/>
-        </w:rPr>
-        <w:t xml:space="preserve"> CCONC</w:t>
-      </w:r>
-      <w:r>
-        <w:rPr>
-          <w:rFonts w:ascii="Helvetica" w:hAnsi="Helvetica"/>
-          <w:sz w:val="18"/>
-          <w:szCs w:val="18"/>
-        </w:rPr>
-        <w:t xml:space="preserve">-NeuroD1 and </w:t>
-      </w:r>
-      <w:r>
-        <w:rPr>
-          <w:rFonts w:ascii="Helvetica" w:hAnsi="Helvetica"/>
-          <w:sz w:val="18"/>
-          <w:szCs w:val="18"/>
-        </w:rPr>
-        <w:t>L</w:t>
-      </w:r>
-      <w:r>
-        <w:rPr>
-          <w:rFonts w:ascii="Helvetica" w:hAnsi="Helvetica"/>
-          <w:sz w:val="18"/>
-          <w:szCs w:val="18"/>
-        </w:rPr>
-        <w:t>CONC-NeuroD1 we inject AAV-sgRNAs targeting NeuroD1</w:t>
-      </w:r>
-      <w:r>
-        <w:rPr>
-          <w:rFonts w:ascii="Helvetica" w:hAnsi="Helvetica"/>
-          <w:sz w:val="18"/>
-          <w:szCs w:val="18"/>
-        </w:rPr>
-        <w:t xml:space="preserve"> </w:t>
-      </w:r>
-      <w:r>
-        <w:rPr>
-          <w:rFonts w:ascii="Helvetica" w:hAnsi="Helvetica"/>
-          <w:sz w:val="18"/>
-          <w:szCs w:val="18"/>
-        </w:rPr>
-        <w:t xml:space="preserve">using a stereotaxic injection </w:t>
-      </w:r>
-      <w:r>
-        <w:rPr>
-          <w:rFonts w:ascii="Helvetica" w:hAnsi="Helvetica"/>
-          <w:sz w:val="18"/>
-          <w:szCs w:val="18"/>
-        </w:rPr>
-        <w:t>into the cerebral cortex and cerebellar cortex</w:t>
-      </w:r>
-      <w:r>
-        <w:rPr>
-          <w:rFonts w:ascii="Helvetica" w:hAnsi="Helvetica"/>
-          <w:sz w:val="18"/>
-          <w:szCs w:val="18"/>
-        </w:rPr>
-        <w:t>.</w:t>
-      </w:r>
-      <w:r>
-        <w:rPr>
-          <w:rFonts w:ascii="Helvetica" w:hAnsi="Helvetica"/>
-          <w:sz w:val="18"/>
-          <w:szCs w:val="18"/>
-        </w:rPr>
-        <w:t xml:space="preserve"> To </w:t>
-      </w:r>
-      <w:r>
-        <w:rPr>
-          <w:rFonts w:ascii="Helvetica" w:hAnsi="Helvetica"/>
-          <w:sz w:val="18"/>
-          <w:szCs w:val="18"/>
-        </w:rPr>
-        <w:t>further confirm that induction of neurons is independent of migration of neur</w:t>
-      </w:r>
-      <w:r>
-        <w:rPr>
-          <w:rFonts w:ascii="Helvetica" w:hAnsi="Helvetica"/>
-          <w:sz w:val="18"/>
-          <w:szCs w:val="18"/>
-        </w:rPr>
-        <w:t xml:space="preserve">onal stem cells (NSCs) from </w:t>
-      </w:r>
-      <w:r>
-        <w:rPr>
-          <w:rFonts w:ascii="Helvetica" w:hAnsi="Helvetica"/>
-          <w:sz w:val="18"/>
-          <w:szCs w:val="18"/>
-        </w:rPr>
-        <w:t>endogenous</w:t>
-      </w:r>
-      <w:r>
-        <w:rPr>
-          <w:rFonts w:ascii="Helvetica" w:hAnsi="Helvetica"/>
-          <w:sz w:val="18"/>
-          <w:szCs w:val="18"/>
-        </w:rPr>
-        <w:t xml:space="preserve"> neurogenic sites (SVZ, DG, striatum) we also inject on the contralateral side of the </w:t>
-      </w:r>
-      <w:r>
-        <w:rPr>
-          <w:rFonts w:ascii="Helvetica" w:hAnsi="Helvetica"/>
-          <w:sz w:val="18"/>
-          <w:szCs w:val="18"/>
-        </w:rPr>
-        <w:t xml:space="preserve">first </w:t>
-      </w:r>
-      <w:r>
-        <w:rPr>
-          <w:rFonts w:ascii="Helvetica" w:hAnsi="Helvetica"/>
-          <w:sz w:val="18"/>
-          <w:szCs w:val="18"/>
-        </w:rPr>
-        <w:t>injection</w:t>
-      </w:r>
-      <w:r>
-        <w:rPr>
-          <w:rFonts w:ascii="Helvetica" w:hAnsi="Helvetica"/>
-          <w:sz w:val="18"/>
-          <w:szCs w:val="18"/>
-        </w:rPr>
-        <w:t>:</w:t>
-      </w:r>
-      <w:r>
-        <w:rPr>
-          <w:rFonts w:ascii="Helvetica" w:hAnsi="Helvetica"/>
-          <w:sz w:val="18"/>
-          <w:szCs w:val="18"/>
-        </w:rPr>
-        <w:t xml:space="preserve"> AAV-GFP-</w:t>
-      </w:r>
-      <w:proofErr w:type="spellStart"/>
-      <w:r>
-        <w:rPr>
-          <w:rFonts w:ascii="Helvetica" w:hAnsi="Helvetica"/>
-          <w:sz w:val="18"/>
-          <w:szCs w:val="18"/>
-        </w:rPr>
-        <w:t>mCherry</w:t>
-      </w:r>
-      <w:proofErr w:type="spellEnd"/>
-      <w:r>
-        <w:rPr>
-          <w:rFonts w:ascii="Helvetica" w:hAnsi="Helvetica"/>
-          <w:sz w:val="18"/>
-          <w:szCs w:val="18"/>
-        </w:rPr>
-        <w:t xml:space="preserve"> </w:t>
-      </w:r>
-      <w:r>
-        <w:rPr>
-          <w:rFonts w:ascii="Helvetica" w:hAnsi="Helvetica"/>
-          <w:sz w:val="18"/>
-          <w:szCs w:val="18"/>
-        </w:rPr>
-        <w:fldChar w:fldCharType="begin"/>
-      </w:r>
-      <w:r>
-        <w:rPr>
-          <w:rFonts w:ascii="Helvetica" w:hAnsi="Helvetica"/>
-          <w:sz w:val="18"/>
-          <w:szCs w:val="18"/>
-        </w:rPr>
-        <w:instrText xml:space="preserve"> ADDIN ZOTERO_ITEM CSL_CITATION {"citationID":"PWr55945","properties":{"formattedCitation":"[10]","plainCitation":"[10]","noteIndex":0},"citationItems":[{"id":666,"uris":["http://zotero.org/users/7286058/items/8LXMKXXW"],"uri":["http://zotero.org/users/7286058/items/8LXMKXXW"],"itemData":{"id":666,"type":"article-journal","container-title":"Nature Neuroscience","DOI":"10.1038/s41593-017-0060-6","ISSN":"1097-6256, 1546-1726","issue":"3","journalAbbreviation":"Nat Neurosci","language":"en","page":"440-446","source":"DOI.org (Crossref)","title":"In vivo simultaneous transcriptional activation of multiple genes in the brain using CRISPR–dCas9-activator transgenic mice","URL":"http://www.nature.com/articles/s41593-017-0060-6","volume":"21","author":[{"family":"Zhou","given":"Haibo"},{"family":"Liu","given":"Junlai"},{"family":"Zhou","given":"Changyang"},{"family":"Gao","given":"Ni"},{"family":"Rao","given":"Zhiping"},{"family":"Li","given":"He"},{"family":"Hu","given":"Xinde"},{"family":"Li","given":"Changlin"},{"family":"Yao","given":"Xuan"},{"family":"Shen","given":"Xiaowen"},{"family":"Sun","given":"Yidi"},{"family":"Wei","given":"Yu"},{"family":"Liu","given":"Fei"},{"family":"Ying","given":"Wenqin"},{"family":"Zhang","given":"Junming"},{"family":"Tang","given":"Cheng"},{"family":"Zhang","given":"Xu"},{"family":"Xu","given":"Huatai"},{"family":"Shi","given":"Linyu"},{"family":"Cheng","given":"Leping"},{"family":"Huang","given":"Pengyu"},{"family":"Yang","given":"Hui"}],"accessed":{"date-parts":[["2021",11,27]]},"issued":{"date-parts":[["2018",3]]}}}],"schema":"https://github.com/citation-style-language/schema/raw/master/csl-citation.json"} </w:instrText>
-      </w:r>
-      <w:r>
-        <w:rPr>
-          <w:rFonts w:ascii="Helvetica" w:hAnsi="Helvetica"/>
-          <w:sz w:val="18"/>
-          <w:szCs w:val="18"/>
-        </w:rPr>
-        <w:fldChar w:fldCharType="separate"/>
-      </w:r>
-      <w:r>
-        <w:rPr>
-          <w:rFonts w:ascii="Helvetica" w:hAnsi="Helvetica"/>
-          <w:noProof/>
-          <w:sz w:val="18"/>
-          <w:szCs w:val="18"/>
-        </w:rPr>
-        <w:t>[10]</w:t>
-      </w:r>
-      <w:r>
-        <w:rPr>
-          <w:rFonts w:ascii="Helvetica" w:hAnsi="Helvetica"/>
-          <w:sz w:val="18"/>
-          <w:szCs w:val="18"/>
-        </w:rPr>
-        <w:fldChar w:fldCharType="end"/>
-      </w:r>
-      <w:r>
-        <w:rPr>
-          <w:rFonts w:ascii="Helvetica" w:hAnsi="Helvetica"/>
-          <w:sz w:val="18"/>
-          <w:szCs w:val="18"/>
-        </w:rPr>
-        <w:t xml:space="preserve">. </w:t>
-      </w:r>
-      <w:r>
-        <w:rPr>
-          <w:rFonts w:ascii="Helvetica" w:hAnsi="Helvetica"/>
-          <w:sz w:val="18"/>
-          <w:szCs w:val="18"/>
-        </w:rPr>
-        <w:t>We analyze brain sections cl</w:t>
-      </w:r>
-      <w:r>
-        <w:rPr>
-          <w:rFonts w:ascii="Helvetica" w:hAnsi="Helvetica"/>
-          <w:sz w:val="18"/>
-          <w:szCs w:val="18"/>
-        </w:rPr>
-        <w:t>o</w:t>
-      </w:r>
-      <w:r>
-        <w:rPr>
-          <w:rFonts w:ascii="Helvetica" w:hAnsi="Helvetica"/>
-          <w:sz w:val="18"/>
-          <w:szCs w:val="18"/>
-        </w:rPr>
-        <w:t xml:space="preserve">se </w:t>
-      </w:r>
-      <w:r>
-        <w:rPr>
-          <w:rFonts w:ascii="Helvetica" w:hAnsi="Helvetica"/>
-          <w:sz w:val="18"/>
-          <w:szCs w:val="18"/>
-        </w:rPr>
-        <w:t xml:space="preserve">to </w:t>
-      </w:r>
-      <w:r>
-        <w:rPr>
-          <w:rFonts w:ascii="Helvetica" w:hAnsi="Helvetica"/>
-          <w:sz w:val="18"/>
-          <w:szCs w:val="18"/>
-        </w:rPr>
-        <w:t xml:space="preserve">the </w:t>
-      </w:r>
-      <w:r>
-        <w:rPr>
-          <w:rFonts w:ascii="Helvetica" w:hAnsi="Helvetica"/>
-          <w:sz w:val="18"/>
-          <w:szCs w:val="18"/>
-        </w:rPr>
-        <w:t>injection</w:t>
-      </w:r>
-      <w:r>
-        <w:rPr>
-          <w:rFonts w:ascii="Helvetica" w:hAnsi="Helvetica"/>
-          <w:sz w:val="18"/>
-          <w:szCs w:val="18"/>
-        </w:rPr>
-        <w:t xml:space="preserve"> </w:t>
-      </w:r>
-      <w:r>
-        <w:rPr>
-          <w:rFonts w:ascii="Helvetica" w:hAnsi="Helvetica"/>
-          <w:sz w:val="18"/>
-          <w:szCs w:val="18"/>
-        </w:rPr>
-        <w:t>site</w:t>
-      </w:r>
-      <w:r>
-        <w:rPr>
-          <w:rFonts w:ascii="Helvetica" w:hAnsi="Helvetica"/>
-          <w:sz w:val="18"/>
-          <w:szCs w:val="18"/>
-        </w:rPr>
-        <w:t xml:space="preserve"> and</w:t>
-      </w:r>
-      <w:r>
-        <w:rPr>
-          <w:rFonts w:ascii="Helvetica" w:hAnsi="Helvetica"/>
-          <w:sz w:val="18"/>
-          <w:szCs w:val="18"/>
-        </w:rPr>
-        <w:t xml:space="preserve"> contral</w:t>
-      </w:r>
-      <w:r>
-        <w:rPr>
-          <w:rFonts w:ascii="Helvetica" w:hAnsi="Helvetica"/>
-          <w:sz w:val="18"/>
-          <w:szCs w:val="18"/>
-        </w:rPr>
-        <w:t>at</w:t>
-      </w:r>
-      <w:r>
-        <w:rPr>
-          <w:rFonts w:ascii="Helvetica" w:hAnsi="Helvetica"/>
-          <w:sz w:val="18"/>
-          <w:szCs w:val="18"/>
-        </w:rPr>
-        <w:t>eral</w:t>
-      </w:r>
-      <w:r>
-        <w:rPr>
-          <w:rFonts w:ascii="Helvetica" w:hAnsi="Helvetica"/>
-          <w:sz w:val="18"/>
-          <w:szCs w:val="18"/>
-        </w:rPr>
-        <w:t xml:space="preserve"> </w:t>
-      </w:r>
-      <w:r>
-        <w:rPr>
-          <w:rFonts w:ascii="Helvetica" w:hAnsi="Helvetica"/>
-          <w:sz w:val="18"/>
-          <w:szCs w:val="18"/>
-        </w:rPr>
-        <w:t>to it</w:t>
-      </w:r>
-      <w:r>
-        <w:rPr>
-          <w:rFonts w:ascii="Helvetica" w:hAnsi="Helvetica"/>
-          <w:sz w:val="18"/>
-          <w:szCs w:val="18"/>
-        </w:rPr>
-        <w:t xml:space="preserve">. </w:t>
-      </w:r>
-      <w:r>
-        <w:rPr>
-          <w:rFonts w:ascii="Helvetica" w:hAnsi="Helvetica"/>
-          <w:sz w:val="18"/>
-          <w:szCs w:val="18"/>
-        </w:rPr>
-        <w:t xml:space="preserve">After staining with the neuronal marker </w:t>
-      </w:r>
-      <w:proofErr w:type="spellStart"/>
-      <w:r>
-        <w:rPr>
-          <w:rFonts w:ascii="Helvetica" w:hAnsi="Helvetica"/>
-          <w:sz w:val="18"/>
-          <w:szCs w:val="18"/>
-        </w:rPr>
-        <w:t>Neu</w:t>
-      </w:r>
-      <w:r>
-        <w:rPr>
-          <w:rFonts w:ascii="Helvetica" w:hAnsi="Helvetica"/>
-          <w:sz w:val="18"/>
-          <w:szCs w:val="18"/>
-        </w:rPr>
-        <w:t>N</w:t>
-      </w:r>
-      <w:proofErr w:type="spellEnd"/>
-      <w:r>
-        <w:rPr>
-          <w:rFonts w:ascii="Helvetica" w:hAnsi="Helvetica"/>
-          <w:sz w:val="18"/>
-          <w:szCs w:val="18"/>
-        </w:rPr>
-        <w:t xml:space="preserve">, </w:t>
-      </w:r>
-      <w:r>
-        <w:rPr>
-          <w:rFonts w:ascii="Helvetica" w:hAnsi="Helvetica"/>
-          <w:sz w:val="18"/>
-          <w:szCs w:val="18"/>
-        </w:rPr>
-        <w:t>i</w:t>
-      </w:r>
-      <w:r>
-        <w:rPr>
-          <w:rFonts w:ascii="Helvetica" w:hAnsi="Helvetica"/>
-          <w:sz w:val="18"/>
-          <w:szCs w:val="18"/>
-        </w:rPr>
-        <w:t xml:space="preserve">mmunofluorescent images </w:t>
-      </w:r>
-      <w:r>
-        <w:rPr>
-          <w:rFonts w:ascii="Helvetica" w:hAnsi="Helvetica"/>
-          <w:sz w:val="18"/>
-          <w:szCs w:val="18"/>
-        </w:rPr>
-        <w:t>from</w:t>
-      </w:r>
-      <w:r>
-        <w:rPr>
-          <w:rFonts w:ascii="Helvetica" w:hAnsi="Helvetica"/>
-          <w:sz w:val="18"/>
-          <w:szCs w:val="18"/>
-        </w:rPr>
-        <w:t xml:space="preserve"> the different regions should show </w:t>
-      </w:r>
-      <w:proofErr w:type="spellStart"/>
-      <w:r>
-        <w:rPr>
-          <w:rFonts w:ascii="Helvetica" w:hAnsi="Helvetica"/>
-          <w:sz w:val="18"/>
-          <w:szCs w:val="18"/>
-        </w:rPr>
-        <w:t>mCherry</w:t>
-      </w:r>
-      <w:proofErr w:type="spellEnd"/>
-      <w:r>
-        <w:rPr>
-          <w:rFonts w:ascii="Helvetica" w:hAnsi="Helvetica"/>
-          <w:sz w:val="18"/>
-          <w:szCs w:val="18"/>
-        </w:rPr>
-        <w:t>(red)</w:t>
-      </w:r>
-      <w:r>
-        <w:rPr>
-          <w:rFonts w:ascii="Helvetica" w:hAnsi="Helvetica"/>
-          <w:sz w:val="18"/>
-          <w:szCs w:val="18"/>
-        </w:rPr>
-        <w:t xml:space="preserve"> </w:t>
-      </w:r>
-      <w:r>
-        <w:rPr>
-          <w:rFonts w:ascii="Helvetica" w:hAnsi="Helvetica"/>
-          <w:sz w:val="18"/>
-          <w:szCs w:val="18"/>
-        </w:rPr>
-        <w:t xml:space="preserve">and </w:t>
-      </w:r>
-      <w:proofErr w:type="spellStart"/>
-      <w:r>
-        <w:rPr>
-          <w:rFonts w:ascii="Helvetica" w:hAnsi="Helvetica"/>
-          <w:sz w:val="18"/>
-          <w:szCs w:val="18"/>
-        </w:rPr>
-        <w:t>NeuN</w:t>
-      </w:r>
-      <w:proofErr w:type="spellEnd"/>
-      <w:r>
-        <w:rPr>
-          <w:rFonts w:ascii="Helvetica" w:hAnsi="Helvetica"/>
-          <w:sz w:val="18"/>
-          <w:szCs w:val="18"/>
-        </w:rPr>
-        <w:t xml:space="preserve"> (green)</w:t>
-      </w:r>
-      <w:r>
-        <w:rPr>
-          <w:rFonts w:ascii="Helvetica" w:hAnsi="Helvetica"/>
-          <w:sz w:val="18"/>
-          <w:szCs w:val="18"/>
-        </w:rPr>
-        <w:t xml:space="preserve"> </w:t>
-      </w:r>
-      <w:r>
-        <w:rPr>
-          <w:rFonts w:ascii="Helvetica" w:hAnsi="Helvetica"/>
-          <w:sz w:val="18"/>
-          <w:szCs w:val="18"/>
-        </w:rPr>
-        <w:t>expressions</w:t>
-      </w:r>
-      <w:r>
-        <w:rPr>
-          <w:rFonts w:ascii="Helvetica" w:hAnsi="Helvetica"/>
-          <w:sz w:val="18"/>
-          <w:szCs w:val="18"/>
-        </w:rPr>
-        <w:t xml:space="preserve"> </w:t>
-      </w:r>
-      <w:r>
-        <w:rPr>
-          <w:rFonts w:ascii="Helvetica" w:hAnsi="Helvetica"/>
-          <w:sz w:val="18"/>
-          <w:szCs w:val="18"/>
-        </w:rPr>
-        <w:t xml:space="preserve">and </w:t>
-      </w:r>
-      <w:r>
-        <w:rPr>
-          <w:rFonts w:ascii="Helvetica" w:hAnsi="Helvetica"/>
-          <w:sz w:val="18"/>
-          <w:szCs w:val="18"/>
-        </w:rPr>
-        <w:t xml:space="preserve">only </w:t>
-      </w:r>
-      <w:r>
-        <w:rPr>
-          <w:rFonts w:ascii="Helvetica" w:hAnsi="Helvetica"/>
-          <w:sz w:val="18"/>
-          <w:szCs w:val="18"/>
-        </w:rPr>
-        <w:t>i</w:t>
-      </w:r>
-      <w:r>
-        <w:rPr>
-          <w:rFonts w:ascii="Helvetica" w:hAnsi="Helvetica"/>
-          <w:sz w:val="18"/>
-          <w:szCs w:val="18"/>
-        </w:rPr>
-        <w:t>n the injected site</w:t>
-      </w:r>
-      <w:r>
-        <w:rPr>
-          <w:rFonts w:ascii="Helvetica" w:hAnsi="Helvetica"/>
-          <w:sz w:val="18"/>
-          <w:szCs w:val="18"/>
-        </w:rPr>
-        <w:t xml:space="preserve"> the closest to the injury site, </w:t>
-      </w:r>
-      <w:r>
-        <w:rPr>
-          <w:rFonts w:ascii="Helvetica" w:hAnsi="Helvetica"/>
-          <w:sz w:val="18"/>
-          <w:szCs w:val="18"/>
-        </w:rPr>
-        <w:t xml:space="preserve"> these two expressions are co-localized</w:t>
-      </w:r>
-      <w:r>
-        <w:rPr>
-          <w:rFonts w:ascii="Helvetica" w:hAnsi="Helvetica"/>
-          <w:sz w:val="18"/>
-          <w:szCs w:val="18"/>
-        </w:rPr>
-        <w:t>, and there should be a higher number of cells GFAP-</w:t>
-      </w:r>
-      <w:proofErr w:type="spellStart"/>
-      <w:r>
-        <w:rPr>
-          <w:rFonts w:ascii="Helvetica" w:hAnsi="Helvetica"/>
-          <w:sz w:val="18"/>
-          <w:szCs w:val="18"/>
-        </w:rPr>
-        <w:t>mCherry</w:t>
-      </w:r>
-      <w:proofErr w:type="spellEnd"/>
-      <w:r>
-        <w:rPr>
-          <w:rFonts w:ascii="Helvetica" w:hAnsi="Helvetica"/>
-          <w:sz w:val="18"/>
-          <w:szCs w:val="18"/>
-        </w:rPr>
-        <w:t xml:space="preserve"> + sgRNA cells compare to GFAP-</w:t>
-      </w:r>
-      <w:proofErr w:type="spellStart"/>
-      <w:r>
-        <w:rPr>
-          <w:rFonts w:ascii="Helvetica" w:hAnsi="Helvetica"/>
-          <w:sz w:val="18"/>
-          <w:szCs w:val="18"/>
-        </w:rPr>
-        <w:t>mCherry</w:t>
-      </w:r>
-      <w:proofErr w:type="spellEnd"/>
-      <w:r>
-        <w:rPr>
-          <w:rFonts w:ascii="Helvetica" w:hAnsi="Helvetica"/>
-          <w:sz w:val="18"/>
-          <w:szCs w:val="18"/>
-        </w:rPr>
-        <w:t xml:space="preserve"> </w:t>
-      </w:r>
-      <w:r>
-        <w:rPr>
-          <w:rFonts w:ascii="Helvetica" w:hAnsi="Helvetica"/>
-          <w:sz w:val="18"/>
-          <w:szCs w:val="18"/>
-        </w:rPr>
-        <w:t>cells</w:t>
-      </w:r>
-      <w:r>
-        <w:rPr>
-          <w:rFonts w:ascii="Helvetica" w:hAnsi="Helvetica"/>
-          <w:sz w:val="18"/>
-          <w:szCs w:val="18"/>
-        </w:rPr>
-        <w:t xml:space="preserve"> </w:t>
-      </w:r>
-      <w:r>
-        <w:rPr>
-          <w:rFonts w:ascii="Helvetica" w:hAnsi="Helvetica"/>
-          <w:sz w:val="18"/>
-          <w:szCs w:val="18"/>
-        </w:rPr>
-        <w:fldChar w:fldCharType="begin"/>
-      </w:r>
-      <w:r>
-        <w:rPr>
-          <w:rFonts w:ascii="Helvetica" w:hAnsi="Helvetica"/>
-          <w:sz w:val="18"/>
-          <w:szCs w:val="18"/>
-        </w:rPr>
-        <w:instrText xml:space="preserve"> ADDIN ZOTERO_ITEM CSL_CITATION {"citationID":"9p5x4XyX","properties":{"formattedCitation":"[8]","plainCitation":"[8]","noteIndex":0},"citationItems":[{"id":689,"uris":["http://zotero.org/users/7286058/items/WDQXVZAY"],"uri":["http://zotero.org/users/7286058/items/WDQXVZAY"],"itemData":{"id":689,"type":"article-journal","abstract":"Loss of neurons after brain injury and in neurodegenerative disease is often accompanied by reactive gliosis and scarring, which are difﬁcult to reverse with existing treatment approaches. Here, we show that reactive glial cells in the cortex of stab-injured or Alzheimer’s disease (AD) model mice can be directly reprogrammed into functional neurons in vivo using retroviral expression of a single neural transcription factor, NeuroD1. Following expression of NeuroD1, astrocytes were reprogrammed into glutamatergic neurons, while NG2 cells were reprogrammed into glutamatergic and GABAergic neurons. Cortical slice recordings revealed both spontaneous and evoked synaptic responses in NeuroD1-converted neurons, suggesting that they integrated into local neural circuits. NeuroD1 expression was also able to reprogram cultured human cortical astrocytes into functional neurons. Our studies therefore suggest that direct reprogramming of reactive glial cells into functional neurons in vivo could provide an alternative approach for repair of injured or diseased brain.","container-title":"Cell Stem Cell","DOI":"10.1016/j.stem.2013.12.001","ISSN":"19345909","issue":"2","journalAbbreviation":"Cell Stem Cell","language":"en","page":"188-202","source":"DOI.org (Crossref)","title":"In Vivo Direct Reprogramming of Reactive Glial Cells into Functional Neurons after Brain Injury and in an Alzheimer’s Disease Model","URL":"https://linkinghub.elsevier.com/retrieve/pii/S193459091300550X","volume":"14","author":[{"family":"Guo","given":"Ziyuan"},{"family":"Zhang","given":"Lei"},{"family":"Wu","given":"Zheng"},{"family":"Chen","given":"Yuchen"},{"family":"Wang","given":"Fan"},{"family":"Chen","given":"Gong"}],"accessed":{"date-parts":[["2021",11,28]]},"issued":{"date-parts":[["2014",2]]}}}],"schema":"https://github.com/citation-style-language/schema/raw/master/csl-citation.json"} </w:instrText>
-      </w:r>
-      <w:r>
-        <w:rPr>
-          <w:rFonts w:ascii="Helvetica" w:hAnsi="Helvetica"/>
-          <w:sz w:val="18"/>
-          <w:szCs w:val="18"/>
-        </w:rPr>
-        <w:fldChar w:fldCharType="separate"/>
-      </w:r>
-      <w:r>
-        <w:rPr>
-          <w:rFonts w:ascii="Helvetica" w:hAnsi="Helvetica"/>
-          <w:noProof/>
-          <w:sz w:val="18"/>
-          <w:szCs w:val="18"/>
-        </w:rPr>
-        <w:t>[8]</w:t>
-      </w:r>
-      <w:r>
-        <w:rPr>
-          <w:rFonts w:ascii="Helvetica" w:hAnsi="Helvetica"/>
-          <w:sz w:val="18"/>
-          <w:szCs w:val="18"/>
-        </w:rPr>
-        <w:fldChar w:fldCharType="end"/>
-      </w:r>
-      <w:r>
-        <w:rPr>
-          <w:rFonts w:ascii="Helvetica" w:hAnsi="Helvetica"/>
-          <w:sz w:val="18"/>
-          <w:szCs w:val="18"/>
-        </w:rPr>
-        <w:fldChar w:fldCharType="begin"/>
-      </w:r>
-      <w:r>
-        <w:rPr>
-          <w:rFonts w:ascii="Helvetica" w:hAnsi="Helvetica"/>
-          <w:sz w:val="18"/>
-          <w:szCs w:val="18"/>
-        </w:rPr>
-        <w:instrText xml:space="preserve"> ADDIN ZOTERO_ITEM CSL_CITATION {"citationID":"RIDseIuz","properties":{"formattedCitation":"[10]","plainCitation":"[10]","noteIndex":0},"citationItems":[{"id":666,"uris":["http://zotero.org/users/7286058/items/8LXMKXXW"],"uri":["http://zotero.org/users/7286058/items/8LXMKXXW"],"itemData":{"id":666,"type":"article-journal","container-title":"Nature Neuroscience","DOI":"10.1038/s41593-017-0060-6","ISSN":"1097-6256, 1546-1726","issue":"3","journalAbbreviation":"Nat Neurosci","language":"en","page":"440-446","source":"DOI.org (Crossref)","title":"In vivo simultaneous transcriptional activation of multiple genes in the brain using CRISPR–dCas9-activator transgenic mice","URL":"http://www.nature.com/articles/s41593-017-0060-6","volume":"21","author":[{"family":"Zhou","given":"Haibo"},{"family":"Liu","given":"Junlai"},{"family":"Zhou","given":"Changyang"},{"family":"Gao","given":"Ni"},{"family":"Rao","given":"Zhiping"},{"family":"Li","given":"He"},{"family":"Hu","given":"Xinde"},{"family":"Li","given":"Changlin"},{"family":"Yao","given":"Xuan"},{"family":"Shen","given":"Xiaowen"},{"family":"Sun","given":"Yidi"},{"family":"Wei","given":"Yu"},{"family":"Liu","given":"Fei"},{"family":"Ying","given":"Wenqin"},{"family":"Zhang","given":"Junming"},{"family":"Tang","given":"Cheng"},{"family":"Zhang","given":"Xu"},{"family":"Xu","given":"Huatai"},{"family":"Shi","given":"Linyu"},{"family":"Cheng","given":"Leping"},{"family":"Huang","given":"Pengyu"},{"family":"Yang","given":"Hui"}],"accessed":{"date-parts":[["2021",11,27]]},"issued":{"date-parts":[["2018",3]]}}}],"schema":"https://github.com/citation-style-language/schema/raw/master/csl-citation.json"} </w:instrText>
-      </w:r>
-      <w:r>
-        <w:rPr>
-          <w:rFonts w:ascii="Helvetica" w:hAnsi="Helvetica"/>
-          <w:sz w:val="18"/>
-          <w:szCs w:val="18"/>
-        </w:rPr>
-        <w:fldChar w:fldCharType="separate"/>
-      </w:r>
-      <w:r>
-        <w:rPr>
-          <w:rFonts w:ascii="Helvetica" w:hAnsi="Helvetica"/>
-          <w:noProof/>
-          <w:sz w:val="18"/>
-          <w:szCs w:val="18"/>
-        </w:rPr>
-        <w:t>[10]</w:t>
-      </w:r>
-      <w:r>
-        <w:rPr>
-          <w:rFonts w:ascii="Helvetica" w:hAnsi="Helvetica"/>
-          <w:sz w:val="18"/>
-          <w:szCs w:val="18"/>
-        </w:rPr>
-        <w:fldChar w:fldCharType="end"/>
-      </w:r>
-      <w:r>
-        <w:rPr>
-          <w:rFonts w:ascii="Helvetica" w:hAnsi="Helvetica"/>
-          <w:sz w:val="18"/>
-          <w:szCs w:val="18"/>
-        </w:rPr>
-        <w:t>.</w:t>
-      </w:r>
-      <w:r>
-        <w:rPr>
-          <w:rFonts w:ascii="Helvetica" w:hAnsi="Helvetica"/>
-          <w:sz w:val="18"/>
-          <w:szCs w:val="18"/>
-        </w:rPr>
-        <w:t xml:space="preserve"> </w:t>
+        <w:t xml:space="preserve"> show developing neurites.</w:t>
       </w:r>
     </w:p>
     <w:p>
@@ -4566,7 +4714,39 @@
           <w:sz w:val="18"/>
           <w:szCs w:val="18"/>
         </w:rPr>
-        <w:t>To confirm that the induced neurons are ind</w:t>
+        <w:t xml:space="preserve">To </w:t>
+      </w:r>
+      <w:r>
+        <w:rPr>
+          <w:rFonts w:ascii="Helvetica" w:hAnsi="Helvetica"/>
+          <w:sz w:val="18"/>
+          <w:szCs w:val="18"/>
+        </w:rPr>
+        <w:t xml:space="preserve">further </w:t>
+      </w:r>
+      <w:r>
+        <w:rPr>
+          <w:rFonts w:ascii="Helvetica" w:hAnsi="Helvetica"/>
+          <w:sz w:val="18"/>
+          <w:szCs w:val="18"/>
+        </w:rPr>
+        <w:t>confirm</w:t>
+      </w:r>
+      <w:r>
+        <w:rPr>
+          <w:rFonts w:ascii="Helvetica" w:hAnsi="Helvetica"/>
+          <w:sz w:val="18"/>
+          <w:szCs w:val="18"/>
+        </w:rPr>
+        <w:t>,</w:t>
+      </w:r>
+      <w:r>
+        <w:rPr>
+          <w:rFonts w:ascii="Helvetica" w:hAnsi="Helvetica"/>
+          <w:sz w:val="18"/>
+          <w:szCs w:val="18"/>
+        </w:rPr>
+        <w:t xml:space="preserve"> that the induced neurons are ind</w:t>
       </w:r>
       <w:r>
         <w:rPr>
@@ -4598,7 +4778,23 @@
           <w:sz w:val="18"/>
           <w:szCs w:val="18"/>
         </w:rPr>
-        <w:t xml:space="preserve"> we have isolated few mice from each group, </w:t>
+        <w:t xml:space="preserve"> we</w:t>
+      </w:r>
+      <w:r>
+        <w:rPr>
+          <w:rFonts w:ascii="Helvetica" w:hAnsi="Helvetica"/>
+          <w:sz w:val="18"/>
+          <w:szCs w:val="18"/>
+        </w:rPr>
+        <w:t xml:space="preserve"> also</w:t>
+      </w:r>
+      <w:r>
+        <w:rPr>
+          <w:rFonts w:ascii="Helvetica" w:hAnsi="Helvetica"/>
+          <w:sz w:val="18"/>
+          <w:szCs w:val="18"/>
+        </w:rPr>
+        <w:t xml:space="preserve"> have isolated few mice from each group, </w:t>
       </w:r>
       <w:r>
         <w:rPr>
@@ -4753,7 +4949,15 @@
           <w:sz w:val="18"/>
           <w:szCs w:val="18"/>
         </w:rPr>
-        <w:t xml:space="preserve">. We should expect </w:t>
+        <w:t xml:space="preserve">. </w:t>
+      </w:r>
+      <w:r>
+        <w:rPr>
+          <w:rFonts w:ascii="Helvetica" w:hAnsi="Helvetica"/>
+          <w:sz w:val="18"/>
+          <w:szCs w:val="18"/>
+        </w:rPr>
+        <w:t xml:space="preserve">After four weeks, immunofluorescence analysis should show </w:t>
       </w:r>
       <w:proofErr w:type="spellStart"/>
       <w:r>
@@ -5027,7 +5231,23 @@
           <w:sz w:val="18"/>
           <w:szCs w:val="18"/>
         </w:rPr>
-        <w:t>deep layer markers)</w:t>
+        <w:t>deep layer markers</w:t>
+      </w:r>
+      <w:r>
+        <w:rPr>
+          <w:rFonts w:ascii="Helvetica" w:hAnsi="Helvetica"/>
+          <w:sz w:val="18"/>
+          <w:szCs w:val="18"/>
+        </w:rPr>
+        <w:t>, staining is red</w:t>
+      </w:r>
+      <w:r>
+        <w:rPr>
+          <w:rFonts w:ascii="Helvetica" w:hAnsi="Helvetica"/>
+          <w:sz w:val="18"/>
+          <w:szCs w:val="18"/>
+        </w:rPr>
+        <w:t>)</w:t>
       </w:r>
       <w:r>
         <w:rPr>
@@ -5138,7 +5358,25 @@
           <w:sz w:val="18"/>
           <w:szCs w:val="18"/>
         </w:rPr>
-        <w:t>A week after AAV injection, we perform whole-cell-patch-clamp recording</w:t>
+        <w:t xml:space="preserve">14 </w:t>
+      </w:r>
+      <w:proofErr w:type="gramStart"/>
+      <w:r>
+        <w:rPr>
+          <w:rFonts w:ascii="Helvetica" w:hAnsi="Helvetica"/>
+          <w:sz w:val="18"/>
+          <w:szCs w:val="18"/>
+        </w:rPr>
+        <w:t>week</w:t>
+      </w:r>
+      <w:proofErr w:type="gramEnd"/>
+      <w:r>
+        <w:rPr>
+          <w:rFonts w:ascii="Helvetica" w:hAnsi="Helvetica"/>
+          <w:sz w:val="18"/>
+          <w:szCs w:val="18"/>
+        </w:rPr>
+        <w:t xml:space="preserve"> after AAV injection, we perform whole-cell-patch-clamp recording</w:t>
       </w:r>
       <w:r>
         <w:rPr>
@@ -5278,6 +5516,28 @@
         </w:rPr>
         <w:t xml:space="preserve"> </w:t>
       </w:r>
+    </w:p>
+    <w:p>
+      <w:pPr>
+        <w:pStyle w:val="NoSpacing"/>
+        <w:numPr>
+          <w:ilvl w:val="0"/>
+          <w:numId w:val="2"/>
+        </w:numPr>
+        <w:rPr>
+          <w:rFonts w:ascii="Helvetica" w:hAnsi="Helvetica"/>
+          <w:sz w:val="18"/>
+          <w:szCs w:val="18"/>
+        </w:rPr>
+      </w:pPr>
+      <w:r>
+        <w:rPr>
+          <w:rFonts w:ascii="Helvetica" w:hAnsi="Helvetica"/>
+          <w:sz w:val="18"/>
+          <w:szCs w:val="18"/>
+        </w:rPr>
+        <w:t xml:space="preserve">STEP [2] - </w:t>
+      </w:r>
       <w:r>
         <w:rPr>
           <w:rFonts w:ascii="Helvetica" w:hAnsi="Helvetica"/>
@@ -5300,7 +5560,7 @@
           <w:sz w:val="18"/>
           <w:szCs w:val="18"/>
         </w:rPr>
-        <w:t xml:space="preserve"> a similar </w:t>
+        <w:t xml:space="preserve"> similar </w:t>
       </w:r>
       <w:r>
         <w:rPr>
@@ -5316,15 +5576,75 @@
           <w:sz w:val="18"/>
           <w:szCs w:val="18"/>
         </w:rPr>
+        <w:t xml:space="preserve">s starting at step </w:t>
+      </w:r>
+      <w:proofErr w:type="spellStart"/>
+      <w:r>
+        <w:rPr>
+          <w:rFonts w:ascii="Helvetica" w:hAnsi="Helvetica"/>
+          <w:sz w:val="18"/>
+          <w:szCs w:val="18"/>
+        </w:rPr>
+        <w:t>STEP</w:t>
+      </w:r>
+      <w:proofErr w:type="spellEnd"/>
+      <w:r>
+        <w:rPr>
+          <w:rFonts w:ascii="Helvetica" w:hAnsi="Helvetica"/>
+          <w:sz w:val="18"/>
+          <w:szCs w:val="18"/>
+        </w:rPr>
+        <w:t xml:space="preserve"> [1]</w:t>
+      </w:r>
+      <w:r>
+        <w:rPr>
+          <w:rFonts w:ascii="Helvetica" w:hAnsi="Helvetica"/>
+          <w:sz w:val="18"/>
+          <w:szCs w:val="18"/>
+        </w:rPr>
+        <w:t>,</w:t>
+      </w:r>
+      <w:r>
+        <w:rPr>
+          <w:rFonts w:ascii="Helvetica" w:hAnsi="Helvetica"/>
+          <w:sz w:val="18"/>
+          <w:szCs w:val="18"/>
+        </w:rPr>
+        <w:t xml:space="preserve"> this time using</w:t>
+      </w:r>
+      <w:r>
+        <w:rPr>
+          <w:rFonts w:ascii="Helvetica" w:hAnsi="Helvetica"/>
+          <w:sz w:val="18"/>
+          <w:szCs w:val="18"/>
+        </w:rPr>
         <w:t xml:space="preserve"> </w:t>
       </w:r>
-      <w:r>
-        <w:rPr>
-          <w:rFonts w:ascii="Helvetica" w:hAnsi="Helvetica"/>
-          <w:sz w:val="18"/>
-          <w:szCs w:val="18"/>
-        </w:rPr>
-        <w:t xml:space="preserve">with </w:t>
+      <w:proofErr w:type="spellStart"/>
+      <w:r>
+        <w:rPr>
+          <w:rFonts w:ascii="Helvetica" w:hAnsi="Helvetica"/>
+          <w:sz w:val="18"/>
+          <w:szCs w:val="18"/>
+        </w:rPr>
+        <w:t>mice</w:t>
+      </w:r>
+      <w:proofErr w:type="spellEnd"/>
+      <w:r>
+        <w:rPr>
+          <w:rFonts w:ascii="Helvetica" w:hAnsi="Helvetica"/>
+          <w:sz w:val="18"/>
+          <w:szCs w:val="18"/>
+        </w:rPr>
+        <w:t xml:space="preserve"> from</w:t>
+      </w:r>
+      <w:r>
+        <w:rPr>
+          <w:rFonts w:ascii="Helvetica" w:hAnsi="Helvetica"/>
+          <w:sz w:val="18"/>
+          <w:szCs w:val="18"/>
+        </w:rPr>
+        <w:t xml:space="preserve"> </w:t>
       </w:r>
       <w:r>
         <w:rPr>
@@ -5356,15 +5676,39 @@
           <w:sz w:val="18"/>
           <w:szCs w:val="18"/>
         </w:rPr>
-        <w:t xml:space="preserve">CONC-SOX2 mice </w:t>
-      </w:r>
-      <w:r>
-        <w:rPr>
-          <w:rFonts w:ascii="Helvetica" w:hAnsi="Helvetica"/>
-          <w:sz w:val="18"/>
-          <w:szCs w:val="18"/>
-        </w:rPr>
-        <w:t xml:space="preserve">using plasmids expressing </w:t>
+        <w:t xml:space="preserve">CONC-SOX2 </w:t>
+      </w:r>
+      <w:r>
+        <w:rPr>
+          <w:rFonts w:ascii="Helvetica" w:hAnsi="Helvetica"/>
+          <w:sz w:val="18"/>
+          <w:szCs w:val="18"/>
+        </w:rPr>
+        <w:t>groups,</w:t>
+      </w:r>
+      <w:r>
+        <w:rPr>
+          <w:rFonts w:ascii="Helvetica" w:hAnsi="Helvetica"/>
+          <w:sz w:val="18"/>
+          <w:szCs w:val="18"/>
+        </w:rPr>
+        <w:t xml:space="preserve"> </w:t>
+      </w:r>
+      <w:r>
+        <w:rPr>
+          <w:rFonts w:ascii="Helvetica" w:hAnsi="Helvetica"/>
+          <w:sz w:val="18"/>
+          <w:szCs w:val="18"/>
+        </w:rPr>
+        <w:t xml:space="preserve">and </w:t>
+      </w:r>
+      <w:r>
+        <w:rPr>
+          <w:rFonts w:ascii="Helvetica" w:hAnsi="Helvetica"/>
+          <w:sz w:val="18"/>
+          <w:szCs w:val="18"/>
+        </w:rPr>
+        <w:t xml:space="preserve">plasmids expressing </w:t>
       </w:r>
       <w:proofErr w:type="spellStart"/>
       <w:r>
@@ -5664,7 +6008,7 @@
           <w:sz w:val="18"/>
           <w:szCs w:val="18"/>
         </w:rPr>
-        <w:instrText xml:space="preserve"> ADDIN ZOTERO_ITEM CSL_CITATION {"citationID":"KeICSlL8","properties":{"formattedCitation":"[14]","plainCitation":"[14]","noteIndex":0},"citationItems":[{"id":687,"uris":["http://zotero.org/users/7286058/items/GNFU8IIF"],"uri":["http://zotero.org/users/7286058/items/GNFU8IIF"],"itemData":{"id":687,"type":"article-journal","container-title":"Journal of Neurotrauma","DOI":"10.1089/neu.2005.22.252","ISSN":"0897-7151, 1557-9042","issue":"2","journalAbbreviation":"Journal of Neurotrauma","language":"en","page":"252-265","source":"DOI.org (Crossref)","title":"Spatial and Temporal Characteristics of Neurodegeneration after Controlled Cortical Impact in Mice: More than a Focal Brain Injury","title-short":"Spatial and Temporal Characteristics of Neurodegeneration after Controlled Cortical Impact in Mice","URL":"http://www.liebertpub.com/doi/10.1089/neu.2005.22.252","volume":"22","author":[{"family":"Hall","given":"Edward D."},{"family":"Sullivan","given":"Patrick G."},{"family":"Gibson","given":"Tonya R."},{"family":"Pavel","given":"Krissi M."},{"family":"Thompson","given":"Brian M."},{"family":"Scheff","given":"Stephen W."}],"accessed":{"date-parts":[["2021",11,28]]},"issued":{"date-parts":[["2005",2]]}}}],"schema":"https://github.com/citation-style-language/schema/raw/master/csl-citation.json"} </w:instrText>
+        <w:instrText xml:space="preserve"> ADDIN ZOTERO_ITEM CSL_CITATION {"citationID":"KeICSlL8","properties":{"formattedCitation":"[16]","plainCitation":"[16]","noteIndex":0},"citationItems":[{"id":687,"uris":["http://zotero.org/users/7286058/items/GNFU8IIF"],"uri":["http://zotero.org/users/7286058/items/GNFU8IIF"],"itemData":{"id":687,"type":"article-journal","container-title":"Journal of Neurotrauma","DOI":"10.1089/neu.2005.22.252","ISSN":"0897-7151, 1557-9042","issue":"2","journalAbbreviation":"Journal of Neurotrauma","language":"en","page":"252-265","source":"DOI.org (Crossref)","title":"Spatial and Temporal Characteristics of Neurodegeneration after Controlled Cortical Impact in Mice: More than a Focal Brain Injury","title-short":"Spatial and Temporal Characteristics of Neurodegeneration after Controlled Cortical Impact in Mice","URL":"http://www.liebertpub.com/doi/10.1089/neu.2005.22.252","volume":"22","author":[{"family":"Hall","given":"Edward D."},{"family":"Sullivan","given":"Patrick G."},{"family":"Gibson","given":"Tonya R."},{"family":"Pavel","given":"Krissi M."},{"family":"Thompson","given":"Brian M."},{"family":"Scheff","given":"Stephen W."}],"accessed":{"date-parts":[["2021",11,28]]},"issued":{"date-parts":[["2005",2]]}}}],"schema":"https://github.com/citation-style-language/schema/raw/master/csl-citation.json"} </w:instrText>
       </w:r>
       <w:r>
         <w:rPr>
@@ -5681,7 +6025,7 @@
           <w:sz w:val="18"/>
           <w:szCs w:val="18"/>
         </w:rPr>
-        <w:t>[14]</w:t>
+        <w:t>[16]</w:t>
       </w:r>
       <w:r>
         <w:rPr>
@@ -5705,7 +6049,7 @@
           <w:sz w:val="18"/>
           <w:szCs w:val="18"/>
         </w:rPr>
-        <w:instrText xml:space="preserve"> ADDIN ZOTERO_ITEM CSL_CITATION {"citationID":"CJOE2Mqq","properties":{"formattedCitation":"[15]","plainCitation":"[15]","noteIndex":0},"citationItems":[{"id":697,"uris":["http://zotero.org/users/7286058/items/J7DSKN6F"],"uri":["http://zotero.org/users/7286058/items/J7DSKN6F"],"itemData":{"id":697,"type":"article-journal","abstract":"Concussion or mild traumatic brain injury is the most common form of traumatic brain injury with potentially longterm consequences. Current objective diagnosis and treatment options are limited to clinical assessment, cognitive rest, and symptom management, which raises the real danger of concussed patients being released back into activities where subsequent and cumulative injuries may cause disproportionate damages. This study conducted a cross-sectional multi-modal examination investigation of the temporal changes in behavioural and brain changes in a mouse model of concussion using magnetic resonance imaging. Sham and concussed mice were assessed at day 2, day 7, and day 14 post-sham or injury procedures following a single concussion event for motor deficits, psychological symptoms with open field assessment, T2-weighted structural imaging, diffusion tensor imaging (DTI), neurite orientation density dispersion imaging (NODDI), stimulus-evoked and resting-state functional magnetic resonance imaging (fMRI). Overall, a mismatch in the temporal onsets and durations of the behavioural symptoms and structural/functional changes in the brain was seen. Deficits in behaviour persisted until day 7 post-concussion but recovered at day 14 post-concussion. DTI and NODDI changes were most extensive at day 7 and persisted in some regions at day 14 post-concussion. A persistent increase in connectivity was seen at day 2 and day 14 on rsfMRI. Stimulusinvoked fMRI detected increased cortical activation at day 7 and 14 post-concussion. Our results demonstrate the capabilities of advanced MRI in detecting the effects of a single concussive impact in the brain, and highlight a mismatch in the onset and temporal evolution of behaviour, structure, and function after a concussion. These results have significant translational impact in developing methods for the detection of human concussion and the time course of brain recovery.","container-title":"Acta Neuropathologica Communications","DOI":"10.1186/s40478-020-01098-y","ISSN":"2051-5960","issue":"1","journalAbbreviation":"acta neuropathol commun","language":"en","page":"2","source":"DOI.org (Crossref)","title":"A roadmap of brain recovery in a mouse model of concussion: insights from neuroimaging","title-short":"A roadmap of brain recovery in a mouse model of concussion","URL":"https://actaneurocomms.biomedcentral.com/articles/10.1186/s40478-020-01098-y","volume":"9","author":[{"family":"To","given":"Xuan Vinh"},{"family":"Nasrallah","given":"Fatima A."}],"accessed":{"date-parts":[["2021",11,29]]},"issued":{"date-parts":[["2021",12]]}}}],"schema":"https://github.com/citation-style-language/schema/raw/master/csl-citation.json"} </w:instrText>
+        <w:instrText xml:space="preserve"> ADDIN ZOTERO_ITEM CSL_CITATION {"citationID":"CJOE2Mqq","properties":{"formattedCitation":"[17]","plainCitation":"[17]","noteIndex":0},"citationItems":[{"id":697,"uris":["http://zotero.org/users/7286058/items/J7DSKN6F"],"uri":["http://zotero.org/users/7286058/items/J7DSKN6F"],"itemData":{"id":697,"type":"article-journal","abstract":"Concussion or mild traumatic brain injury is the most common form of traumatic brain injury with potentially longterm consequences. Current objective diagnosis and treatment options are limited to clinical assessment, cognitive rest, and symptom management, which raises the real danger of concussed patients being released back into activities where subsequent and cumulative injuries may cause disproportionate damages. This study conducted a cross-sectional multi-modal examination investigation of the temporal changes in behavioural and brain changes in a mouse model of concussion using magnetic resonance imaging. Sham and concussed mice were assessed at day 2, day 7, and day 14 post-sham or injury procedures following a single concussion event for motor deficits, psychological symptoms with open field assessment, T2-weighted structural imaging, diffusion tensor imaging (DTI), neurite orientation density dispersion imaging (NODDI), stimulus-evoked and resting-state functional magnetic resonance imaging (fMRI). Overall, a mismatch in the temporal onsets and durations of the behavioural symptoms and structural/functional changes in the brain was seen. Deficits in behaviour persisted until day 7 post-concussion but recovered at day 14 post-concussion. DTI and NODDI changes were most extensive at day 7 and persisted in some regions at day 14 post-concussion. A persistent increase in connectivity was seen at day 2 and day 14 on rsfMRI. Stimulusinvoked fMRI detected increased cortical activation at day 7 and 14 post-concussion. Our results demonstrate the capabilities of advanced MRI in detecting the effects of a single concussive impact in the brain, and highlight a mismatch in the onset and temporal evolution of behaviour, structure, and function after a concussion. These results have significant translational impact in developing methods for the detection of human concussion and the time course of brain recovery.","container-title":"Acta Neuropathologica Communications","DOI":"10.1186/s40478-020-01098-y","ISSN":"2051-5960","issue":"1","journalAbbreviation":"acta neuropathol commun","language":"en","page":"2","source":"DOI.org (Crossref)","title":"A roadmap of brain recovery in a mouse model of concussion: insights from neuroimaging","title-short":"A roadmap of brain recovery in a mouse model of concussion","URL":"https://actaneurocomms.biomedcentral.com/articles/10.1186/s40478-020-01098-y","volume":"9","author":[{"family":"To","given":"Xuan Vinh"},{"family":"Nasrallah","given":"Fatima A."}],"accessed":{"date-parts":[["2021",11,29]]},"issued":{"date-parts":[["2021",12]]}}}],"schema":"https://github.com/citation-style-language/schema/raw/master/csl-citation.json"} </w:instrText>
       </w:r>
       <w:r>
         <w:rPr>
@@ -5722,7 +6066,7 @@
           <w:sz w:val="18"/>
           <w:szCs w:val="18"/>
         </w:rPr>
-        <w:t>[15]</w:t>
+        <w:t>[17]</w:t>
       </w:r>
       <w:r>
         <w:rPr>
@@ -5903,7 +6247,15 @@
           <w:sz w:val="18"/>
           <w:szCs w:val="18"/>
         </w:rPr>
-        <w:t xml:space="preserve">midbrain </w:t>
+        <w:t>cortex</w:t>
+      </w:r>
+      <w:r>
+        <w:rPr>
+          <w:rFonts w:ascii="Helvetica" w:hAnsi="Helvetica"/>
+          <w:sz w:val="18"/>
+          <w:szCs w:val="18"/>
+        </w:rPr>
+        <w:t xml:space="preserve"> </w:t>
       </w:r>
       <w:r>
         <w:rPr>
@@ -5983,7 +6335,39 @@
           <w:sz w:val="18"/>
           <w:szCs w:val="18"/>
         </w:rPr>
-        <w:t xml:space="preserve"> We expect to see various trends in the temporal profile of different MRI markers, DTI, NODDI, resting-state and stimulus-evoked fMRI </w:t>
+        <w:t xml:space="preserve"> We </w:t>
+      </w:r>
+      <w:r>
+        <w:rPr>
+          <w:rFonts w:ascii="Helvetica" w:hAnsi="Helvetica"/>
+          <w:sz w:val="18"/>
+          <w:szCs w:val="18"/>
+        </w:rPr>
+        <w:t>keep track</w:t>
+      </w:r>
+      <w:r>
+        <w:rPr>
+          <w:rFonts w:ascii="Helvetica" w:hAnsi="Helvetica"/>
+          <w:sz w:val="18"/>
+          <w:szCs w:val="18"/>
+        </w:rPr>
+        <w:t xml:space="preserve"> </w:t>
+      </w:r>
+      <w:r>
+        <w:rPr>
+          <w:rFonts w:ascii="Helvetica" w:hAnsi="Helvetica"/>
+          <w:sz w:val="18"/>
+          <w:szCs w:val="18"/>
+        </w:rPr>
+        <w:t xml:space="preserve">of </w:t>
+      </w:r>
+      <w:r>
+        <w:rPr>
+          <w:rFonts w:ascii="Helvetica" w:hAnsi="Helvetica"/>
+          <w:sz w:val="18"/>
+          <w:szCs w:val="18"/>
+        </w:rPr>
+        <w:t xml:space="preserve">various trends in the temporal profile of different MRI markers, DTI, NODDI, resting-state and stimulus-evoked fMRI </w:t>
       </w:r>
       <w:r>
         <w:rPr>
@@ -6023,7 +6407,7 @@
           <w:sz w:val="18"/>
           <w:szCs w:val="18"/>
         </w:rPr>
-        <w:instrText xml:space="preserve"> ADDIN ZOTERO_ITEM CSL_CITATION {"citationID":"ac2alZGo","properties":{"formattedCitation":"[15]","plainCitation":"[15]","noteIndex":0},"citationItems":[{"id":697,"uris":["http://zotero.org/users/7286058/items/J7DSKN6F"],"uri":["http://zotero.org/users/7286058/items/J7DSKN6F"],"itemData":{"id":697,"type":"article-journal","abstract":"Concussion or mild traumatic brain injury is the most common form of traumatic brain injury with potentially longterm consequences. Current objective diagnosis and treatment options are limited to clinical assessment, cognitive rest, and symptom management, which raises the real danger of concussed patients being released back into activities where subsequent and cumulative injuries may cause disproportionate damages. This study conducted a cross-sectional multi-modal examination investigation of the temporal changes in behavioural and brain changes in a mouse model of concussion using magnetic resonance imaging. Sham and concussed mice were assessed at day 2, day 7, and day 14 post-sham or injury procedures following a single concussion event for motor deficits, psychological symptoms with open field assessment, T2-weighted structural imaging, diffusion tensor imaging (DTI), neurite orientation density dispersion imaging (NODDI), stimulus-evoked and resting-state functional magnetic resonance imaging (fMRI). Overall, a mismatch in the temporal onsets and durations of the behavioural symptoms and structural/functional changes in the brain was seen. Deficits in behaviour persisted until day 7 post-concussion but recovered at day 14 post-concussion. DTI and NODDI changes were most extensive at day 7 and persisted in some regions at day 14 post-concussion. A persistent increase in connectivity was seen at day 2 and day 14 on rsfMRI. Stimulusinvoked fMRI detected increased cortical activation at day 7 and 14 post-concussion. Our results demonstrate the capabilities of advanced MRI in detecting the effects of a single concussive impact in the brain, and highlight a mismatch in the onset and temporal evolution of behaviour, structure, and function after a concussion. These results have significant translational impact in developing methods for the detection of human concussion and the time course of brain recovery.","container-title":"Acta Neuropathologica Communications","DOI":"10.1186/s40478-020-01098-y","ISSN":"2051-5960","issue":"1","journalAbbreviation":"acta neuropathol commun","language":"en","page":"2","source":"DOI.org (Crossref)","title":"A roadmap of brain recovery in a mouse model of concussion: insights from neuroimaging","title-short":"A roadmap of brain recovery in a mouse model of concussion","URL":"https://actaneurocomms.biomedcentral.com/articles/10.1186/s40478-020-01098-y","volume":"9","author":[{"family":"To","given":"Xuan Vinh"},{"family":"Nasrallah","given":"Fatima A."}],"accessed":{"date-parts":[["2021",11,29]]},"issued":{"date-parts":[["2021",12]]}}}],"schema":"https://github.com/citation-style-language/schema/raw/master/csl-citation.json"} </w:instrText>
+        <w:instrText xml:space="preserve"> ADDIN ZOTERO_ITEM CSL_CITATION {"citationID":"ac2alZGo","properties":{"formattedCitation":"[17]","plainCitation":"[17]","noteIndex":0},"citationItems":[{"id":697,"uris":["http://zotero.org/users/7286058/items/J7DSKN6F"],"uri":["http://zotero.org/users/7286058/items/J7DSKN6F"],"itemData":{"id":697,"type":"article-journal","abstract":"Concussion or mild traumatic brain injury is the most common form of traumatic brain injury with potentially longterm consequences. Current objective diagnosis and treatment options are limited to clinical assessment, cognitive rest, and symptom management, which raises the real danger of concussed patients being released back into activities where subsequent and cumulative injuries may cause disproportionate damages. This study conducted a cross-sectional multi-modal examination investigation of the temporal changes in behavioural and brain changes in a mouse model of concussion using magnetic resonance imaging. Sham and concussed mice were assessed at day 2, day 7, and day 14 post-sham or injury procedures following a single concussion event for motor deficits, psychological symptoms with open field assessment, T2-weighted structural imaging, diffusion tensor imaging (DTI), neurite orientation density dispersion imaging (NODDI), stimulus-evoked and resting-state functional magnetic resonance imaging (fMRI). Overall, a mismatch in the temporal onsets and durations of the behavioural symptoms and structural/functional changes in the brain was seen. Deficits in behaviour persisted until day 7 post-concussion but recovered at day 14 post-concussion. DTI and NODDI changes were most extensive at day 7 and persisted in some regions at day 14 post-concussion. A persistent increase in connectivity was seen at day 2 and day 14 on rsfMRI. Stimulusinvoked fMRI detected increased cortical activation at day 7 and 14 post-concussion. Our results demonstrate the capabilities of advanced MRI in detecting the effects of a single concussive impact in the brain, and highlight a mismatch in the onset and temporal evolution of behaviour, structure, and function after a concussion. These results have significant translational impact in developing methods for the detection of human concussion and the time course of brain recovery.","container-title":"Acta Neuropathologica Communications","DOI":"10.1186/s40478-020-01098-y","ISSN":"2051-5960","issue":"1","journalAbbreviation":"acta neuropathol commun","language":"en","page":"2","source":"DOI.org (Crossref)","title":"A roadmap of brain recovery in a mouse model of concussion: insights from neuroimaging","title-short":"A roadmap of brain recovery in a mouse model of concussion","URL":"https://actaneurocomms.biomedcentral.com/articles/10.1186/s40478-020-01098-y","volume":"9","author":[{"family":"To","given":"Xuan Vinh"},{"family":"Nasrallah","given":"Fatima A."}],"accessed":{"date-parts":[["2021",11,29]]},"issued":{"date-parts":[["2021",12]]}}}],"schema":"https://github.com/citation-style-language/schema/raw/master/csl-citation.json"} </w:instrText>
       </w:r>
       <w:r>
         <w:rPr>
@@ -6040,7 +6424,7 @@
           <w:sz w:val="18"/>
           <w:szCs w:val="18"/>
         </w:rPr>
-        <w:t>[15]</w:t>
+        <w:t>[17]</w:t>
       </w:r>
       <w:r>
         <w:rPr>
@@ -7083,7 +7467,23 @@
           <w:sz w:val="18"/>
         </w:rPr>
         <w:tab/>
-        <w:t xml:space="preserve">M. S. Shoichet, C. C. Tate, M. D. Baumann, and M. C. LaPlaca, “Strategies for Regeneration and Repair in the Injured Central Nervous System,” in </w:t>
+        <w:t xml:space="preserve">M. S. Shoichet, C. C. Tate, M. D. Baumann, and M. C. </w:t>
+      </w:r>
+      <w:proofErr w:type="spellStart"/>
+      <w:r>
+        <w:rPr>
+          <w:rFonts w:ascii="Helvetica" w:hAnsi="Helvetica"/>
+          <w:sz w:val="18"/>
+        </w:rPr>
+        <w:t>LaPlaca</w:t>
+      </w:r>
+      <w:proofErr w:type="spellEnd"/>
+      <w:r>
+        <w:rPr>
+          <w:rFonts w:ascii="Helvetica" w:hAnsi="Helvetica"/>
+          <w:sz w:val="18"/>
+        </w:rPr>
+        <w:t xml:space="preserve">, “Strategies for Regeneration and Repair in the Injured Central Nervous System,” in </w:t>
       </w:r>
       <w:r>
         <w:rPr>
@@ -7132,14 +7532,50 @@
           <w:iCs/>
           <w:sz w:val="18"/>
         </w:rPr>
-        <w:t>Front. Cell. Neurosci.</w:t>
-      </w:r>
-      <w:r>
-        <w:rPr>
-          <w:rFonts w:ascii="Helvetica" w:hAnsi="Helvetica"/>
-          <w:sz w:val="18"/>
-        </w:rPr>
-        <w:t>, vol. 15, p. 710499, Jun. 2021, doi: 10.3389/fncel.2021.710499.</w:t>
+        <w:t xml:space="preserve">Front. Cell. </w:t>
+      </w:r>
+      <w:proofErr w:type="spellStart"/>
+      <w:r>
+        <w:rPr>
+          <w:rFonts w:ascii="Helvetica" w:hAnsi="Helvetica"/>
+          <w:i/>
+          <w:iCs/>
+          <w:sz w:val="18"/>
+        </w:rPr>
+        <w:t>Neurosci</w:t>
+      </w:r>
+      <w:proofErr w:type="spellEnd"/>
+      <w:r>
+        <w:rPr>
+          <w:rFonts w:ascii="Helvetica" w:hAnsi="Helvetica"/>
+          <w:i/>
+          <w:iCs/>
+          <w:sz w:val="18"/>
+        </w:rPr>
+        <w:t>.</w:t>
+      </w:r>
+      <w:r>
+        <w:rPr>
+          <w:rFonts w:ascii="Helvetica" w:hAnsi="Helvetica"/>
+          <w:sz w:val="18"/>
+        </w:rPr>
+        <w:t xml:space="preserve">, vol. 15, p. 710499, Jun. 2021, </w:t>
+      </w:r>
+      <w:proofErr w:type="spellStart"/>
+      <w:r>
+        <w:rPr>
+          <w:rFonts w:ascii="Helvetica" w:hAnsi="Helvetica"/>
+          <w:sz w:val="18"/>
+        </w:rPr>
+        <w:t>doi</w:t>
+      </w:r>
+      <w:proofErr w:type="spellEnd"/>
+      <w:r>
+        <w:rPr>
+          <w:rFonts w:ascii="Helvetica" w:hAnsi="Helvetica"/>
+          <w:sz w:val="18"/>
+        </w:rPr>
+        <w:t>: 10.3389/fncel.2021.710499.</w:t>
       </w:r>
     </w:p>
     <w:p>
@@ -7163,8 +7599,41 @@
           <w:sz w:val="18"/>
         </w:rPr>
         <w:tab/>
-        <w:t xml:space="preserve">A. Ofenbauer and B. Tursun, “Strategies for in vivo reprogramming,” </w:t>
-      </w:r>
+        <w:t xml:space="preserve">A. </w:t>
+      </w:r>
+      <w:proofErr w:type="spellStart"/>
+      <w:r>
+        <w:rPr>
+          <w:rFonts w:ascii="Helvetica" w:hAnsi="Helvetica"/>
+          <w:sz w:val="18"/>
+        </w:rPr>
+        <w:t>Ofenbauer</w:t>
+      </w:r>
+      <w:proofErr w:type="spellEnd"/>
+      <w:r>
+        <w:rPr>
+          <w:rFonts w:ascii="Helvetica" w:hAnsi="Helvetica"/>
+          <w:sz w:val="18"/>
+        </w:rPr>
+        <w:t xml:space="preserve"> and B. </w:t>
+      </w:r>
+      <w:proofErr w:type="spellStart"/>
+      <w:r>
+        <w:rPr>
+          <w:rFonts w:ascii="Helvetica" w:hAnsi="Helvetica"/>
+          <w:sz w:val="18"/>
+        </w:rPr>
+        <w:t>Tursun</w:t>
+      </w:r>
+      <w:proofErr w:type="spellEnd"/>
+      <w:r>
+        <w:rPr>
+          <w:rFonts w:ascii="Helvetica" w:hAnsi="Helvetica"/>
+          <w:sz w:val="18"/>
+        </w:rPr>
+        <w:t xml:space="preserve">, “Strategies for in vivo reprogramming,” </w:t>
+      </w:r>
+      <w:proofErr w:type="spellStart"/>
       <w:r>
         <w:rPr>
           <w:rFonts w:ascii="Helvetica" w:hAnsi="Helvetica"/>
@@ -7172,14 +7641,60 @@
           <w:iCs/>
           <w:sz w:val="18"/>
         </w:rPr>
-        <w:t>Curr. Opin. Cell Biol.</w:t>
-      </w:r>
-      <w:r>
-        <w:rPr>
-          <w:rFonts w:ascii="Helvetica" w:hAnsi="Helvetica"/>
-          <w:sz w:val="18"/>
-        </w:rPr>
-        <w:t>, vol. 61, pp. 9–15, Dec. 2019, doi: 10.1016/j.ceb.2019.06.002.</w:t>
+        <w:t>Curr</w:t>
+      </w:r>
+      <w:proofErr w:type="spellEnd"/>
+      <w:r>
+        <w:rPr>
+          <w:rFonts w:ascii="Helvetica" w:hAnsi="Helvetica"/>
+          <w:i/>
+          <w:iCs/>
+          <w:sz w:val="18"/>
+        </w:rPr>
+        <w:t xml:space="preserve">. </w:t>
+      </w:r>
+      <w:proofErr w:type="spellStart"/>
+      <w:r>
+        <w:rPr>
+          <w:rFonts w:ascii="Helvetica" w:hAnsi="Helvetica"/>
+          <w:i/>
+          <w:iCs/>
+          <w:sz w:val="18"/>
+        </w:rPr>
+        <w:t>Opin</w:t>
+      </w:r>
+      <w:proofErr w:type="spellEnd"/>
+      <w:r>
+        <w:rPr>
+          <w:rFonts w:ascii="Helvetica" w:hAnsi="Helvetica"/>
+          <w:i/>
+          <w:iCs/>
+          <w:sz w:val="18"/>
+        </w:rPr>
+        <w:t>. Cell Biol.</w:t>
+      </w:r>
+      <w:r>
+        <w:rPr>
+          <w:rFonts w:ascii="Helvetica" w:hAnsi="Helvetica"/>
+          <w:sz w:val="18"/>
+        </w:rPr>
+        <w:t xml:space="preserve">, vol. 61, pp. 9–15, Dec. 2019, </w:t>
+      </w:r>
+      <w:proofErr w:type="spellStart"/>
+      <w:r>
+        <w:rPr>
+          <w:rFonts w:ascii="Helvetica" w:hAnsi="Helvetica"/>
+          <w:sz w:val="18"/>
+        </w:rPr>
+        <w:t>doi</w:t>
+      </w:r>
+      <w:proofErr w:type="spellEnd"/>
+      <w:r>
+        <w:rPr>
+          <w:rFonts w:ascii="Helvetica" w:hAnsi="Helvetica"/>
+          <w:sz w:val="18"/>
+        </w:rPr>
+        <w:t>: 10.1016/j.ceb.2019.06.002.</w:t>
       </w:r>
     </w:p>
     <w:p>
@@ -7203,7 +7718,39 @@
           <w:sz w:val="18"/>
         </w:rPr>
         <w:tab/>
-        <w:t xml:space="preserve">D. Henriques, R. Moreira, J. Schwamborn, L. Pereira de Almeida, and L. S. Mendonça, “Successes and Hurdles in Stem Cells Application and Production for Brain Transplantation,” </w:t>
+        <w:t xml:space="preserve">D. Henriques, R. Moreira, J. </w:t>
+      </w:r>
+      <w:proofErr w:type="spellStart"/>
+      <w:r>
+        <w:rPr>
+          <w:rFonts w:ascii="Helvetica" w:hAnsi="Helvetica"/>
+          <w:sz w:val="18"/>
+        </w:rPr>
+        <w:t>Schwamborn</w:t>
+      </w:r>
+      <w:proofErr w:type="spellEnd"/>
+      <w:r>
+        <w:rPr>
+          <w:rFonts w:ascii="Helvetica" w:hAnsi="Helvetica"/>
+          <w:sz w:val="18"/>
+        </w:rPr>
+        <w:t xml:space="preserve">, L. Pereira de Almeida, and L. S. </w:t>
+      </w:r>
+      <w:proofErr w:type="spellStart"/>
+      <w:r>
+        <w:rPr>
+          <w:rFonts w:ascii="Helvetica" w:hAnsi="Helvetica"/>
+          <w:sz w:val="18"/>
+        </w:rPr>
+        <w:t>Mendonça</w:t>
+      </w:r>
+      <w:proofErr w:type="spellEnd"/>
+      <w:r>
+        <w:rPr>
+          <w:rFonts w:ascii="Helvetica" w:hAnsi="Helvetica"/>
+          <w:sz w:val="18"/>
+        </w:rPr>
+        <w:t xml:space="preserve">, “Successes and Hurdles in Stem Cells Application and Production for Brain Transplantation,” </w:t>
       </w:r>
       <w:r>
         <w:rPr>
@@ -7212,14 +7759,50 @@
           <w:iCs/>
           <w:sz w:val="18"/>
         </w:rPr>
-        <w:t>Front. Neurosci.</w:t>
-      </w:r>
-      <w:r>
-        <w:rPr>
-          <w:rFonts w:ascii="Helvetica" w:hAnsi="Helvetica"/>
-          <w:sz w:val="18"/>
-        </w:rPr>
-        <w:t>, vol. 13, p. 1194, Nov. 2019, doi: 10.3389/fnins.2019.01194.</w:t>
+        <w:t xml:space="preserve">Front. </w:t>
+      </w:r>
+      <w:proofErr w:type="spellStart"/>
+      <w:r>
+        <w:rPr>
+          <w:rFonts w:ascii="Helvetica" w:hAnsi="Helvetica"/>
+          <w:i/>
+          <w:iCs/>
+          <w:sz w:val="18"/>
+        </w:rPr>
+        <w:t>Neurosci</w:t>
+      </w:r>
+      <w:proofErr w:type="spellEnd"/>
+      <w:r>
+        <w:rPr>
+          <w:rFonts w:ascii="Helvetica" w:hAnsi="Helvetica"/>
+          <w:i/>
+          <w:iCs/>
+          <w:sz w:val="18"/>
+        </w:rPr>
+        <w:t>.</w:t>
+      </w:r>
+      <w:r>
+        <w:rPr>
+          <w:rFonts w:ascii="Helvetica" w:hAnsi="Helvetica"/>
+          <w:sz w:val="18"/>
+        </w:rPr>
+        <w:t xml:space="preserve">, vol. 13, p. 1194, Nov. 2019, </w:t>
+      </w:r>
+      <w:proofErr w:type="spellStart"/>
+      <w:r>
+        <w:rPr>
+          <w:rFonts w:ascii="Helvetica" w:hAnsi="Helvetica"/>
+          <w:sz w:val="18"/>
+        </w:rPr>
+        <w:t>doi</w:t>
+      </w:r>
+      <w:proofErr w:type="spellEnd"/>
+      <w:r>
+        <w:rPr>
+          <w:rFonts w:ascii="Helvetica" w:hAnsi="Helvetica"/>
+          <w:sz w:val="18"/>
+        </w:rPr>
+        <w:t>: 10.3389/fnins.2019.01194.</w:t>
       </w:r>
     </w:p>
     <w:p>
@@ -7268,14 +7851,50 @@
           <w:iCs/>
           <w:sz w:val="18"/>
         </w:rPr>
-        <w:t>Transl. Neurosci.</w:t>
-      </w:r>
-      <w:r>
-        <w:rPr>
-          <w:rFonts w:ascii="Helvetica" w:hAnsi="Helvetica"/>
-          <w:sz w:val="18"/>
-        </w:rPr>
-        <w:t>, vol. 11, no. 1, pp. 17–27, Feb. 2020, doi: 10.1515/tnsci-2020-0004.</w:t>
+        <w:t xml:space="preserve">Transl. </w:t>
+      </w:r>
+      <w:proofErr w:type="spellStart"/>
+      <w:r>
+        <w:rPr>
+          <w:rFonts w:ascii="Helvetica" w:hAnsi="Helvetica"/>
+          <w:i/>
+          <w:iCs/>
+          <w:sz w:val="18"/>
+        </w:rPr>
+        <w:t>Neurosci</w:t>
+      </w:r>
+      <w:proofErr w:type="spellEnd"/>
+      <w:r>
+        <w:rPr>
+          <w:rFonts w:ascii="Helvetica" w:hAnsi="Helvetica"/>
+          <w:i/>
+          <w:iCs/>
+          <w:sz w:val="18"/>
+        </w:rPr>
+        <w:t>.</w:t>
+      </w:r>
+      <w:r>
+        <w:rPr>
+          <w:rFonts w:ascii="Helvetica" w:hAnsi="Helvetica"/>
+          <w:sz w:val="18"/>
+        </w:rPr>
+        <w:t xml:space="preserve">, vol. 11, no. 1, pp. 17–27, Feb. 2020, </w:t>
+      </w:r>
+      <w:proofErr w:type="spellStart"/>
+      <w:r>
+        <w:rPr>
+          <w:rFonts w:ascii="Helvetica" w:hAnsi="Helvetica"/>
+          <w:sz w:val="18"/>
+        </w:rPr>
+        <w:t>doi</w:t>
+      </w:r>
+      <w:proofErr w:type="spellEnd"/>
+      <w:r>
+        <w:rPr>
+          <w:rFonts w:ascii="Helvetica" w:hAnsi="Helvetica"/>
+          <w:sz w:val="18"/>
+        </w:rPr>
+        <w:t>: 10.1515/tnsci-2020-0004.</w:t>
       </w:r>
     </w:p>
     <w:p>
@@ -7315,7 +7934,23 @@
           <w:rFonts w:ascii="Helvetica" w:hAnsi="Helvetica"/>
           <w:sz w:val="18"/>
         </w:rPr>
-        <w:t xml:space="preserve">, “Potentials of Cellular Reprogramming as a Novel Strategy for Neuroregeneration,” </w:t>
+        <w:t xml:space="preserve">, “Potentials of Cellular Reprogramming as a Novel Strategy for </w:t>
+      </w:r>
+      <w:proofErr w:type="spellStart"/>
+      <w:r>
+        <w:rPr>
+          <w:rFonts w:ascii="Helvetica" w:hAnsi="Helvetica"/>
+          <w:sz w:val="18"/>
+        </w:rPr>
+        <w:t>Neuroregeneration</w:t>
+      </w:r>
+      <w:proofErr w:type="spellEnd"/>
+      <w:r>
+        <w:rPr>
+          <w:rFonts w:ascii="Helvetica" w:hAnsi="Helvetica"/>
+          <w:sz w:val="18"/>
+        </w:rPr>
+        <w:t xml:space="preserve">,” </w:t>
       </w:r>
       <w:r>
         <w:rPr>
@@ -7324,14 +7959,50 @@
           <w:iCs/>
           <w:sz w:val="18"/>
         </w:rPr>
-        <w:t>Front. Cell. Neurosci.</w:t>
-      </w:r>
-      <w:r>
-        <w:rPr>
-          <w:rFonts w:ascii="Helvetica" w:hAnsi="Helvetica"/>
-          <w:sz w:val="18"/>
-        </w:rPr>
-        <w:t>, vol. 12, p. 460, Nov. 2018, doi: 10.3389/fncel.2018.00460.</w:t>
+        <w:t xml:space="preserve">Front. Cell. </w:t>
+      </w:r>
+      <w:proofErr w:type="spellStart"/>
+      <w:r>
+        <w:rPr>
+          <w:rFonts w:ascii="Helvetica" w:hAnsi="Helvetica"/>
+          <w:i/>
+          <w:iCs/>
+          <w:sz w:val="18"/>
+        </w:rPr>
+        <w:t>Neurosci</w:t>
+      </w:r>
+      <w:proofErr w:type="spellEnd"/>
+      <w:r>
+        <w:rPr>
+          <w:rFonts w:ascii="Helvetica" w:hAnsi="Helvetica"/>
+          <w:i/>
+          <w:iCs/>
+          <w:sz w:val="18"/>
+        </w:rPr>
+        <w:t>.</w:t>
+      </w:r>
+      <w:r>
+        <w:rPr>
+          <w:rFonts w:ascii="Helvetica" w:hAnsi="Helvetica"/>
+          <w:sz w:val="18"/>
+        </w:rPr>
+        <w:t xml:space="preserve">, vol. 12, p. 460, Nov. 2018, </w:t>
+      </w:r>
+      <w:proofErr w:type="spellStart"/>
+      <w:r>
+        <w:rPr>
+          <w:rFonts w:ascii="Helvetica" w:hAnsi="Helvetica"/>
+          <w:sz w:val="18"/>
+        </w:rPr>
+        <w:t>doi</w:t>
+      </w:r>
+      <w:proofErr w:type="spellEnd"/>
+      <w:r>
+        <w:rPr>
+          <w:rFonts w:ascii="Helvetica" w:hAnsi="Helvetica"/>
+          <w:sz w:val="18"/>
+        </w:rPr>
+        <w:t>: 10.3389/fncel.2018.00460.</w:t>
       </w:r>
     </w:p>
     <w:p>
@@ -7355,7 +8026,23 @@
           <w:sz w:val="18"/>
         </w:rPr>
         <w:tab/>
-        <w:t xml:space="preserve">W. Niu </w:t>
+        <w:t xml:space="preserve">W. </w:t>
+      </w:r>
+      <w:proofErr w:type="spellStart"/>
+      <w:r>
+        <w:rPr>
+          <w:rFonts w:ascii="Helvetica" w:hAnsi="Helvetica"/>
+          <w:sz w:val="18"/>
+        </w:rPr>
+        <w:t>Niu</w:t>
+      </w:r>
+      <w:proofErr w:type="spellEnd"/>
+      <w:r>
+        <w:rPr>
+          <w:rFonts w:ascii="Helvetica" w:hAnsi="Helvetica"/>
+          <w:sz w:val="18"/>
+        </w:rPr>
+        <w:t xml:space="preserve"> </w:t>
       </w:r>
       <w:r>
         <w:rPr>
@@ -7387,7 +8074,23 @@
           <w:rFonts w:ascii="Helvetica" w:hAnsi="Helvetica"/>
           <w:sz w:val="18"/>
         </w:rPr>
-        <w:t>, vol. 15, no. 10, pp. 1164–1175, Oct. 2013, doi: 10.1038/ncb2843.</w:t>
+        <w:t xml:space="preserve">, vol. 15, no. 10, pp. 1164–1175, Oct. 2013, </w:t>
+      </w:r>
+      <w:proofErr w:type="spellStart"/>
+      <w:r>
+        <w:rPr>
+          <w:rFonts w:ascii="Helvetica" w:hAnsi="Helvetica"/>
+          <w:sz w:val="18"/>
+        </w:rPr>
+        <w:t>doi</w:t>
+      </w:r>
+      <w:proofErr w:type="spellEnd"/>
+      <w:r>
+        <w:rPr>
+          <w:rFonts w:ascii="Helvetica" w:hAnsi="Helvetica"/>
+          <w:sz w:val="18"/>
+        </w:rPr>
+        <w:t>: 10.1038/ncb2843.</w:t>
       </w:r>
     </w:p>
     <w:p>
@@ -7427,7 +8130,23 @@
           <w:rFonts w:ascii="Helvetica" w:hAnsi="Helvetica"/>
           <w:sz w:val="18"/>
         </w:rPr>
-        <w:t>, vol. 14, no. 2, pp. 188–202, Feb. 2014, doi: 10.1016/j.stem.2013.12.001.</w:t>
+        <w:t xml:space="preserve">, vol. 14, no. 2, pp. 188–202, Feb. 2014, </w:t>
+      </w:r>
+      <w:proofErr w:type="spellStart"/>
+      <w:r>
+        <w:rPr>
+          <w:rFonts w:ascii="Helvetica" w:hAnsi="Helvetica"/>
+          <w:sz w:val="18"/>
+        </w:rPr>
+        <w:t>doi</w:t>
+      </w:r>
+      <w:proofErr w:type="spellEnd"/>
+      <w:r>
+        <w:rPr>
+          <w:rFonts w:ascii="Helvetica" w:hAnsi="Helvetica"/>
+          <w:sz w:val="18"/>
+        </w:rPr>
+        <w:t>: 10.1016/j.stem.2013.12.001.</w:t>
       </w:r>
     </w:p>
     <w:p>
@@ -7460,14 +8179,50 @@
           <w:iCs/>
           <w:sz w:val="18"/>
         </w:rPr>
-        <w:t>Mol. Ther. Nucleic Acids</w:t>
-      </w:r>
-      <w:r>
-        <w:rPr>
-          <w:rFonts w:ascii="Helvetica" w:hAnsi="Helvetica"/>
-          <w:sz w:val="18"/>
-        </w:rPr>
-        <w:t>, vol. 5, no. 8, p. e349, Aug. 2016, doi: 10.1038/mtna.2016.58.</w:t>
+        <w:t xml:space="preserve">Mol. </w:t>
+      </w:r>
+      <w:proofErr w:type="spellStart"/>
+      <w:r>
+        <w:rPr>
+          <w:rFonts w:ascii="Helvetica" w:hAnsi="Helvetica"/>
+          <w:i/>
+          <w:iCs/>
+          <w:sz w:val="18"/>
+        </w:rPr>
+        <w:t>Ther</w:t>
+      </w:r>
+      <w:proofErr w:type="spellEnd"/>
+      <w:r>
+        <w:rPr>
+          <w:rFonts w:ascii="Helvetica" w:hAnsi="Helvetica"/>
+          <w:i/>
+          <w:iCs/>
+          <w:sz w:val="18"/>
+        </w:rPr>
+        <w:t>. Nucleic Acids</w:t>
+      </w:r>
+      <w:r>
+        <w:rPr>
+          <w:rFonts w:ascii="Helvetica" w:hAnsi="Helvetica"/>
+          <w:sz w:val="18"/>
+        </w:rPr>
+        <w:t xml:space="preserve">, vol. 5, no. 8, p. e349, Aug. 2016, </w:t>
+      </w:r>
+      <w:proofErr w:type="spellStart"/>
+      <w:r>
+        <w:rPr>
+          <w:rFonts w:ascii="Helvetica" w:hAnsi="Helvetica"/>
+          <w:sz w:val="18"/>
+        </w:rPr>
+        <w:t>doi</w:t>
+      </w:r>
+      <w:proofErr w:type="spellEnd"/>
+      <w:r>
+        <w:rPr>
+          <w:rFonts w:ascii="Helvetica" w:hAnsi="Helvetica"/>
+          <w:sz w:val="18"/>
+        </w:rPr>
+        <w:t>: 10.1038/mtna.2016.58.</w:t>
       </w:r>
     </w:p>
     <w:p>
@@ -7517,14 +8272,50 @@
           <w:iCs/>
           <w:sz w:val="18"/>
         </w:rPr>
-        <w:t>Nat. Neurosci.</w:t>
-      </w:r>
-      <w:r>
-        <w:rPr>
-          <w:rFonts w:ascii="Helvetica" w:hAnsi="Helvetica"/>
-          <w:sz w:val="18"/>
-        </w:rPr>
-        <w:t>, vol. 21, no. 3, pp. 440–446, Mar. 2018, doi: 10.1038/s41593-017-0060-6.</w:t>
+        <w:t xml:space="preserve">Nat. </w:t>
+      </w:r>
+      <w:proofErr w:type="spellStart"/>
+      <w:r>
+        <w:rPr>
+          <w:rFonts w:ascii="Helvetica" w:hAnsi="Helvetica"/>
+          <w:i/>
+          <w:iCs/>
+          <w:sz w:val="18"/>
+        </w:rPr>
+        <w:t>Neurosci</w:t>
+      </w:r>
+      <w:proofErr w:type="spellEnd"/>
+      <w:r>
+        <w:rPr>
+          <w:rFonts w:ascii="Helvetica" w:hAnsi="Helvetica"/>
+          <w:i/>
+          <w:iCs/>
+          <w:sz w:val="18"/>
+        </w:rPr>
+        <w:t>.</w:t>
+      </w:r>
+      <w:r>
+        <w:rPr>
+          <w:rFonts w:ascii="Helvetica" w:hAnsi="Helvetica"/>
+          <w:sz w:val="18"/>
+        </w:rPr>
+        <w:t xml:space="preserve">, vol. 21, no. 3, pp. 440–446, Mar. 2018, </w:t>
+      </w:r>
+      <w:proofErr w:type="spellStart"/>
+      <w:r>
+        <w:rPr>
+          <w:rFonts w:ascii="Helvetica" w:hAnsi="Helvetica"/>
+          <w:sz w:val="18"/>
+        </w:rPr>
+        <w:t>doi</w:t>
+      </w:r>
+      <w:proofErr w:type="spellEnd"/>
+      <w:r>
+        <w:rPr>
+          <w:rFonts w:ascii="Helvetica" w:hAnsi="Helvetica"/>
+          <w:sz w:val="18"/>
+        </w:rPr>
+        <w:t>: 10.1038/s41593-017-0060-6.</w:t>
       </w:r>
     </w:p>
     <w:p>
@@ -7548,7 +8339,55 @@
           <w:sz w:val="18"/>
         </w:rPr>
         <w:tab/>
-        <w:t xml:space="preserve">H. Yin, R. L. Kanasty, A. A. Eltoukhy, A. J. Vegas, J. R. Dorkin, and D. G. Anderson, “Non-viral vectors for gene-based therapy,” </w:t>
+        <w:t xml:space="preserve">H. Yin, R. L. </w:t>
+      </w:r>
+      <w:proofErr w:type="spellStart"/>
+      <w:r>
+        <w:rPr>
+          <w:rFonts w:ascii="Helvetica" w:hAnsi="Helvetica"/>
+          <w:sz w:val="18"/>
+        </w:rPr>
+        <w:t>Kanasty</w:t>
+      </w:r>
+      <w:proofErr w:type="spellEnd"/>
+      <w:r>
+        <w:rPr>
+          <w:rFonts w:ascii="Helvetica" w:hAnsi="Helvetica"/>
+          <w:sz w:val="18"/>
+        </w:rPr>
+        <w:t xml:space="preserve">, A. A. </w:t>
+      </w:r>
+      <w:proofErr w:type="spellStart"/>
+      <w:r>
+        <w:rPr>
+          <w:rFonts w:ascii="Helvetica" w:hAnsi="Helvetica"/>
+          <w:sz w:val="18"/>
+        </w:rPr>
+        <w:t>Eltoukhy</w:t>
+      </w:r>
+      <w:proofErr w:type="spellEnd"/>
+      <w:r>
+        <w:rPr>
+          <w:rFonts w:ascii="Helvetica" w:hAnsi="Helvetica"/>
+          <w:sz w:val="18"/>
+        </w:rPr>
+        <w:t xml:space="preserve">, A. J. Vegas, J. R. </w:t>
+      </w:r>
+      <w:proofErr w:type="spellStart"/>
+      <w:r>
+        <w:rPr>
+          <w:rFonts w:ascii="Helvetica" w:hAnsi="Helvetica"/>
+          <w:sz w:val="18"/>
+        </w:rPr>
+        <w:t>Dorkin</w:t>
+      </w:r>
+      <w:proofErr w:type="spellEnd"/>
+      <w:r>
+        <w:rPr>
+          <w:rFonts w:ascii="Helvetica" w:hAnsi="Helvetica"/>
+          <w:sz w:val="18"/>
+        </w:rPr>
+        <w:t xml:space="preserve">, and D. G. Anderson, “Non-viral vectors for gene-based therapy,” </w:t>
       </w:r>
       <w:r>
         <w:rPr>
@@ -7564,7 +8403,23 @@
           <w:rFonts w:ascii="Helvetica" w:hAnsi="Helvetica"/>
           <w:sz w:val="18"/>
         </w:rPr>
-        <w:t>, vol. 15, no. 8, pp. 541–555, Aug. 2014, doi: 10.1038/nrg3763.</w:t>
+        <w:t xml:space="preserve">, vol. 15, no. 8, pp. 541–555, Aug. 2014, </w:t>
+      </w:r>
+      <w:proofErr w:type="spellStart"/>
+      <w:r>
+        <w:rPr>
+          <w:rFonts w:ascii="Helvetica" w:hAnsi="Helvetica"/>
+          <w:sz w:val="18"/>
+        </w:rPr>
+        <w:t>doi</w:t>
+      </w:r>
+      <w:proofErr w:type="spellEnd"/>
+      <w:r>
+        <w:rPr>
+          <w:rFonts w:ascii="Helvetica" w:hAnsi="Helvetica"/>
+          <w:sz w:val="18"/>
+        </w:rPr>
+        <w:t>: 10.1038/nrg3763.</w:t>
       </w:r>
     </w:p>
     <w:p>
@@ -7613,14 +8468,50 @@
           <w:iCs/>
           <w:sz w:val="18"/>
         </w:rPr>
-        <w:t>Mol. Ther. - Methods Clin. Dev.</w:t>
-      </w:r>
-      <w:r>
-        <w:rPr>
-          <w:rFonts w:ascii="Helvetica" w:hAnsi="Helvetica"/>
-          <w:sz w:val="18"/>
-        </w:rPr>
-        <w:t>, vol. 3, p. 16057, 2016, doi: 10.1038/mtm.2016.57.</w:t>
+        <w:t xml:space="preserve">Mol. </w:t>
+      </w:r>
+      <w:proofErr w:type="spellStart"/>
+      <w:r>
+        <w:rPr>
+          <w:rFonts w:ascii="Helvetica" w:hAnsi="Helvetica"/>
+          <w:i/>
+          <w:iCs/>
+          <w:sz w:val="18"/>
+        </w:rPr>
+        <w:t>Ther</w:t>
+      </w:r>
+      <w:proofErr w:type="spellEnd"/>
+      <w:r>
+        <w:rPr>
+          <w:rFonts w:ascii="Helvetica" w:hAnsi="Helvetica"/>
+          <w:i/>
+          <w:iCs/>
+          <w:sz w:val="18"/>
+        </w:rPr>
+        <w:t>. - Methods Clin. Dev.</w:t>
+      </w:r>
+      <w:r>
+        <w:rPr>
+          <w:rFonts w:ascii="Helvetica" w:hAnsi="Helvetica"/>
+          <w:sz w:val="18"/>
+        </w:rPr>
+        <w:t xml:space="preserve">, vol. 3, p. 16057, 2016, </w:t>
+      </w:r>
+      <w:proofErr w:type="spellStart"/>
+      <w:r>
+        <w:rPr>
+          <w:rFonts w:ascii="Helvetica" w:hAnsi="Helvetica"/>
+          <w:sz w:val="18"/>
+        </w:rPr>
+        <w:t>doi</w:t>
+      </w:r>
+      <w:proofErr w:type="spellEnd"/>
+      <w:r>
+        <w:rPr>
+          <w:rFonts w:ascii="Helvetica" w:hAnsi="Helvetica"/>
+          <w:sz w:val="18"/>
+        </w:rPr>
+        <w:t>: 10.1038/mtm.2016.57.</w:t>
       </w:r>
     </w:p>
     <w:p>
@@ -7644,7 +8535,39 @@
           <w:sz w:val="18"/>
         </w:rPr>
         <w:tab/>
-        <w:t xml:space="preserve">Y. Xiong, A. Mahmood, and M. Chopp, “Animal models of traumatic brain injury,” </w:t>
+        <w:t xml:space="preserve">Y. </w:t>
+      </w:r>
+      <w:proofErr w:type="spellStart"/>
+      <w:r>
+        <w:rPr>
+          <w:rFonts w:ascii="Helvetica" w:hAnsi="Helvetica"/>
+          <w:sz w:val="18"/>
+        </w:rPr>
+        <w:t>Xiong</w:t>
+      </w:r>
+      <w:proofErr w:type="spellEnd"/>
+      <w:r>
+        <w:rPr>
+          <w:rFonts w:ascii="Helvetica" w:hAnsi="Helvetica"/>
+          <w:sz w:val="18"/>
+        </w:rPr>
+        <w:t xml:space="preserve">, A. Mahmood, and M. </w:t>
+      </w:r>
+      <w:proofErr w:type="spellStart"/>
+      <w:r>
+        <w:rPr>
+          <w:rFonts w:ascii="Helvetica" w:hAnsi="Helvetica"/>
+          <w:sz w:val="18"/>
+        </w:rPr>
+        <w:t>Chopp</w:t>
+      </w:r>
+      <w:proofErr w:type="spellEnd"/>
+      <w:r>
+        <w:rPr>
+          <w:rFonts w:ascii="Helvetica" w:hAnsi="Helvetica"/>
+          <w:sz w:val="18"/>
+        </w:rPr>
+        <w:t xml:space="preserve">, “Animal models of traumatic brain injury,” </w:t>
       </w:r>
       <w:r>
         <w:rPr>
@@ -7653,14 +8576,50 @@
           <w:iCs/>
           <w:sz w:val="18"/>
         </w:rPr>
-        <w:t>Nat. Rev. Neurosci.</w:t>
-      </w:r>
-      <w:r>
-        <w:rPr>
-          <w:rFonts w:ascii="Helvetica" w:hAnsi="Helvetica"/>
-          <w:sz w:val="18"/>
-        </w:rPr>
-        <w:t>, vol. 14, no. 2, pp. 128–142, Feb. 2013, doi: 10.1038/nrn3407.</w:t>
+        <w:t xml:space="preserve">Nat. Rev. </w:t>
+      </w:r>
+      <w:proofErr w:type="spellStart"/>
+      <w:r>
+        <w:rPr>
+          <w:rFonts w:ascii="Helvetica" w:hAnsi="Helvetica"/>
+          <w:i/>
+          <w:iCs/>
+          <w:sz w:val="18"/>
+        </w:rPr>
+        <w:t>Neurosci</w:t>
+      </w:r>
+      <w:proofErr w:type="spellEnd"/>
+      <w:r>
+        <w:rPr>
+          <w:rFonts w:ascii="Helvetica" w:hAnsi="Helvetica"/>
+          <w:i/>
+          <w:iCs/>
+          <w:sz w:val="18"/>
+        </w:rPr>
+        <w:t>.</w:t>
+      </w:r>
+      <w:r>
+        <w:rPr>
+          <w:rFonts w:ascii="Helvetica" w:hAnsi="Helvetica"/>
+          <w:sz w:val="18"/>
+        </w:rPr>
+        <w:t xml:space="preserve">, vol. 14, no. 2, pp. 128–142, Feb. 2013, </w:t>
+      </w:r>
+      <w:proofErr w:type="spellStart"/>
+      <w:r>
+        <w:rPr>
+          <w:rFonts w:ascii="Helvetica" w:hAnsi="Helvetica"/>
+          <w:sz w:val="18"/>
+        </w:rPr>
+        <w:t>doi</w:t>
+      </w:r>
+      <w:proofErr w:type="spellEnd"/>
+      <w:r>
+        <w:rPr>
+          <w:rFonts w:ascii="Helvetica" w:hAnsi="Helvetica"/>
+          <w:sz w:val="18"/>
+        </w:rPr>
+        <w:t>: 10.1038/nrn3407.</w:t>
       </w:r>
     </w:p>
     <w:p>
@@ -7684,7 +8643,23 @@
           <w:sz w:val="18"/>
         </w:rPr>
         <w:tab/>
-        <w:t xml:space="preserve">E. D. Hall, P. G. Sullivan, T. R. Gibson, K. M. Pavel, B. M. Thompson, and S. W. Scheff, “Spatial and Temporal Characteristics of Neurodegeneration after Controlled Cortical Impact in Mice: More than a Focal Brain Injury,” </w:t>
+        <w:t xml:space="preserve">O. </w:t>
+      </w:r>
+      <w:proofErr w:type="spellStart"/>
+      <w:r>
+        <w:rPr>
+          <w:rFonts w:ascii="Helvetica" w:hAnsi="Helvetica"/>
+          <w:sz w:val="18"/>
+        </w:rPr>
+        <w:t>Furmanski</w:t>
+      </w:r>
+      <w:proofErr w:type="spellEnd"/>
+      <w:r>
+        <w:rPr>
+          <w:rFonts w:ascii="Helvetica" w:hAnsi="Helvetica"/>
+          <w:sz w:val="18"/>
+        </w:rPr>
+        <w:t xml:space="preserve">, M. D. Nieves, and M. L. Doughty, “Controlled Cortical Impact Model of Mouse Brain Injury with Therapeutic Transplantation of Human Induced Pluripotent Stem Cell-Derived Neural Cells,” </w:t>
       </w:r>
       <w:r>
         <w:rPr>
@@ -7693,14 +8668,30 @@
           <w:iCs/>
           <w:sz w:val="18"/>
         </w:rPr>
-        <w:t>J. Neurotrauma</w:t>
-      </w:r>
-      <w:r>
-        <w:rPr>
-          <w:rFonts w:ascii="Helvetica" w:hAnsi="Helvetica"/>
-          <w:sz w:val="18"/>
-        </w:rPr>
-        <w:t>, vol. 22, no. 2, pp. 252–265, Feb. 2005, doi: 10.1089/neu.2005.22.252.</w:t>
+        <w:t>J. Vis. Exp.</w:t>
+      </w:r>
+      <w:r>
+        <w:rPr>
+          <w:rFonts w:ascii="Helvetica" w:hAnsi="Helvetica"/>
+          <w:sz w:val="18"/>
+        </w:rPr>
+        <w:t xml:space="preserve">, no. 149, p. 59561, Jul. 2019, </w:t>
+      </w:r>
+      <w:proofErr w:type="spellStart"/>
+      <w:r>
+        <w:rPr>
+          <w:rFonts w:ascii="Helvetica" w:hAnsi="Helvetica"/>
+          <w:sz w:val="18"/>
+        </w:rPr>
+        <w:t>doi</w:t>
+      </w:r>
+      <w:proofErr w:type="spellEnd"/>
+      <w:r>
+        <w:rPr>
+          <w:rFonts w:ascii="Helvetica" w:hAnsi="Helvetica"/>
+          <w:sz w:val="18"/>
+        </w:rPr>
+        <w:t>: 10.3791/59561.</w:t>
       </w:r>
     </w:p>
     <w:p>
@@ -7724,7 +8715,39 @@
           <w:sz w:val="18"/>
         </w:rPr>
         <w:tab/>
-        <w:t xml:space="preserve">X. V. To and F. A. Nasrallah, “A roadmap of brain recovery in a mouse model of concussion: insights from neuroimaging,” </w:t>
+        <w:t xml:space="preserve">J. Alder, W. Fujioka, J. </w:t>
+      </w:r>
+      <w:proofErr w:type="spellStart"/>
+      <w:r>
+        <w:rPr>
+          <w:rFonts w:ascii="Helvetica" w:hAnsi="Helvetica"/>
+          <w:sz w:val="18"/>
+        </w:rPr>
+        <w:t>Lifshitz</w:t>
+      </w:r>
+      <w:proofErr w:type="spellEnd"/>
+      <w:r>
+        <w:rPr>
+          <w:rFonts w:ascii="Helvetica" w:hAnsi="Helvetica"/>
+          <w:sz w:val="18"/>
+        </w:rPr>
+        <w:t xml:space="preserve">, D. P. Crockett, and S. </w:t>
+      </w:r>
+      <w:proofErr w:type="spellStart"/>
+      <w:r>
+        <w:rPr>
+          <w:rFonts w:ascii="Helvetica" w:hAnsi="Helvetica"/>
+          <w:sz w:val="18"/>
+        </w:rPr>
+        <w:t>Thakker</w:t>
+      </w:r>
+      <w:proofErr w:type="spellEnd"/>
+      <w:r>
+        <w:rPr>
+          <w:rFonts w:ascii="Helvetica" w:hAnsi="Helvetica"/>
+          <w:sz w:val="18"/>
+        </w:rPr>
+        <w:t xml:space="preserve">-Varia, “Lateral Fluid Percussion: Model of Traumatic Brain Injury in Mice,” </w:t>
       </w:r>
       <w:r>
         <w:rPr>
@@ -7733,14 +8756,198 @@
           <w:iCs/>
           <w:sz w:val="18"/>
         </w:rPr>
-        <w:t>Acta Neuropathol. Commun.</w:t>
-      </w:r>
-      <w:r>
-        <w:rPr>
-          <w:rFonts w:ascii="Helvetica" w:hAnsi="Helvetica"/>
-          <w:sz w:val="18"/>
-        </w:rPr>
-        <w:t>, vol. 9, no. 1, p. 2, Dec. 2021, doi: 10.1186/s40478-020-01098-y.</w:t>
+        <w:t>J. Vis. Exp.</w:t>
+      </w:r>
+      <w:r>
+        <w:rPr>
+          <w:rFonts w:ascii="Helvetica" w:hAnsi="Helvetica"/>
+          <w:sz w:val="18"/>
+        </w:rPr>
+        <w:t xml:space="preserve">, no. 54, p. 3063, Aug. 2011, </w:t>
+      </w:r>
+      <w:proofErr w:type="spellStart"/>
+      <w:r>
+        <w:rPr>
+          <w:rFonts w:ascii="Helvetica" w:hAnsi="Helvetica"/>
+          <w:sz w:val="18"/>
+        </w:rPr>
+        <w:t>doi</w:t>
+      </w:r>
+      <w:proofErr w:type="spellEnd"/>
+      <w:r>
+        <w:rPr>
+          <w:rFonts w:ascii="Helvetica" w:hAnsi="Helvetica"/>
+          <w:sz w:val="18"/>
+        </w:rPr>
+        <w:t>: 10.3791/3063.</w:t>
+      </w:r>
+    </w:p>
+    <w:p>
+      <w:pPr>
+        <w:pStyle w:val="Bibliography"/>
+        <w:rPr>
+          <w:rFonts w:ascii="Helvetica" w:hAnsi="Helvetica"/>
+          <w:sz w:val="18"/>
+        </w:rPr>
+      </w:pPr>
+      <w:r>
+        <w:rPr>
+          <w:rFonts w:ascii="Helvetica" w:hAnsi="Helvetica"/>
+          <w:sz w:val="18"/>
+        </w:rPr>
+        <w:t>[16]</w:t>
+      </w:r>
+      <w:r>
+        <w:rPr>
+          <w:rFonts w:ascii="Helvetica" w:hAnsi="Helvetica"/>
+          <w:sz w:val="18"/>
+        </w:rPr>
+        <w:tab/>
+        <w:t xml:space="preserve">E. D. Hall, P. G. Sullivan, T. R. Gibson, K. M. Pavel, B. M. Thompson, and S. W. </w:t>
+      </w:r>
+      <w:proofErr w:type="spellStart"/>
+      <w:r>
+        <w:rPr>
+          <w:rFonts w:ascii="Helvetica" w:hAnsi="Helvetica"/>
+          <w:sz w:val="18"/>
+        </w:rPr>
+        <w:t>Scheff</w:t>
+      </w:r>
+      <w:proofErr w:type="spellEnd"/>
+      <w:r>
+        <w:rPr>
+          <w:rFonts w:ascii="Helvetica" w:hAnsi="Helvetica"/>
+          <w:sz w:val="18"/>
+        </w:rPr>
+        <w:t xml:space="preserve">, “Spatial and Temporal Characteristics of Neurodegeneration after Controlled Cortical Impact in Mice: More than a Focal Brain Injury,” </w:t>
+      </w:r>
+      <w:r>
+        <w:rPr>
+          <w:rFonts w:ascii="Helvetica" w:hAnsi="Helvetica"/>
+          <w:i/>
+          <w:iCs/>
+          <w:sz w:val="18"/>
+        </w:rPr>
+        <w:t>J. Neurotrauma</w:t>
+      </w:r>
+      <w:r>
+        <w:rPr>
+          <w:rFonts w:ascii="Helvetica" w:hAnsi="Helvetica"/>
+          <w:sz w:val="18"/>
+        </w:rPr>
+        <w:t xml:space="preserve">, vol. 22, no. 2, pp. 252–265, Feb. 2005, </w:t>
+      </w:r>
+      <w:proofErr w:type="spellStart"/>
+      <w:r>
+        <w:rPr>
+          <w:rFonts w:ascii="Helvetica" w:hAnsi="Helvetica"/>
+          <w:sz w:val="18"/>
+        </w:rPr>
+        <w:t>doi</w:t>
+      </w:r>
+      <w:proofErr w:type="spellEnd"/>
+      <w:r>
+        <w:rPr>
+          <w:rFonts w:ascii="Helvetica" w:hAnsi="Helvetica"/>
+          <w:sz w:val="18"/>
+        </w:rPr>
+        <w:t>: 10.1089/neu.2005.22.252.</w:t>
+      </w:r>
+    </w:p>
+    <w:p>
+      <w:pPr>
+        <w:pStyle w:val="Bibliography"/>
+        <w:rPr>
+          <w:rFonts w:ascii="Helvetica" w:hAnsi="Helvetica"/>
+          <w:sz w:val="18"/>
+        </w:rPr>
+      </w:pPr>
+      <w:r>
+        <w:rPr>
+          <w:rFonts w:ascii="Helvetica" w:hAnsi="Helvetica"/>
+          <w:sz w:val="18"/>
+        </w:rPr>
+        <w:t>[17]</w:t>
+      </w:r>
+      <w:r>
+        <w:rPr>
+          <w:rFonts w:ascii="Helvetica" w:hAnsi="Helvetica"/>
+          <w:sz w:val="18"/>
+        </w:rPr>
+        <w:tab/>
+        <w:t xml:space="preserve">X. V. To and F. A. Nasrallah, “A roadmap of brain recovery in a mouse model of concussion: insights from neuroimaging,” </w:t>
+      </w:r>
+      <w:r>
+        <w:rPr>
+          <w:rFonts w:ascii="Helvetica" w:hAnsi="Helvetica"/>
+          <w:i/>
+          <w:iCs/>
+          <w:sz w:val="18"/>
+        </w:rPr>
+        <w:t xml:space="preserve">Acta </w:t>
+      </w:r>
+      <w:proofErr w:type="spellStart"/>
+      <w:r>
+        <w:rPr>
+          <w:rFonts w:ascii="Helvetica" w:hAnsi="Helvetica"/>
+          <w:i/>
+          <w:iCs/>
+          <w:sz w:val="18"/>
+        </w:rPr>
+        <w:t>Neuropathol</w:t>
+      </w:r>
+      <w:proofErr w:type="spellEnd"/>
+      <w:r>
+        <w:rPr>
+          <w:rFonts w:ascii="Helvetica" w:hAnsi="Helvetica"/>
+          <w:i/>
+          <w:iCs/>
+          <w:sz w:val="18"/>
+        </w:rPr>
+        <w:t xml:space="preserve">. </w:t>
+      </w:r>
+      <w:proofErr w:type="spellStart"/>
+      <w:r>
+        <w:rPr>
+          <w:rFonts w:ascii="Helvetica" w:hAnsi="Helvetica"/>
+          <w:i/>
+          <w:iCs/>
+          <w:sz w:val="18"/>
+        </w:rPr>
+        <w:t>Commun</w:t>
+      </w:r>
+      <w:proofErr w:type="spellEnd"/>
+      <w:r>
+        <w:rPr>
+          <w:rFonts w:ascii="Helvetica" w:hAnsi="Helvetica"/>
+          <w:i/>
+          <w:iCs/>
+          <w:sz w:val="18"/>
+        </w:rPr>
+        <w:t>.</w:t>
+      </w:r>
+      <w:r>
+        <w:rPr>
+          <w:rFonts w:ascii="Helvetica" w:hAnsi="Helvetica"/>
+          <w:sz w:val="18"/>
+        </w:rPr>
+        <w:t xml:space="preserve">, vol. 9, no. 1, p. 2, Dec. 2021, </w:t>
+      </w:r>
+      <w:proofErr w:type="spellStart"/>
+      <w:r>
+        <w:rPr>
+          <w:rFonts w:ascii="Helvetica" w:hAnsi="Helvetica"/>
+          <w:sz w:val="18"/>
+        </w:rPr>
+        <w:t>doi</w:t>
+      </w:r>
+      <w:proofErr w:type="spellEnd"/>
+      <w:r>
+        <w:rPr>
+          <w:rFonts w:ascii="Helvetica" w:hAnsi="Helvetica"/>
+          <w:sz w:val="18"/>
+        </w:rPr>
+        <w:t>: 10.1186/s40478-020-01098-y.</w:t>
       </w:r>
     </w:p>
     <w:p>
@@ -8149,7 +9356,23 @@
           <w:sz w:val="18"/>
           <w:szCs w:val="18"/>
         </w:rPr>
-        <w:t xml:space="preserve">) is an RNA virus with no DNA intermediate and no nuclear phase, eliminating the risk of unwanted integration however engineering </w:t>
+        <w:t>) is an RNA virus with no DNA intermediate and no nuclear phase, eliminating the risk of unwanted integration</w:t>
+      </w:r>
+      <w:r>
+        <w:rPr>
+          <w:rFonts w:ascii="Helvetica" w:hAnsi="Helvetica"/>
+          <w:sz w:val="18"/>
+          <w:szCs w:val="18"/>
+        </w:rPr>
+        <w:t>. H</w:t>
+      </w:r>
+      <w:r>
+        <w:rPr>
+          <w:rFonts w:ascii="Helvetica" w:hAnsi="Helvetica"/>
+          <w:sz w:val="18"/>
+          <w:szCs w:val="18"/>
+        </w:rPr>
+        <w:t xml:space="preserve">owever engineering </w:t>
       </w:r>
       <w:proofErr w:type="spellStart"/>
       <w:r>
@@ -8175,7 +9398,23 @@
           <w:sz w:val="18"/>
           <w:szCs w:val="18"/>
         </w:rPr>
-        <w:t xml:space="preserve">with our different vectors </w:t>
+        <w:t>with our different vectors</w:t>
+      </w:r>
+      <w:r>
+        <w:rPr>
+          <w:rFonts w:ascii="Helvetica" w:hAnsi="Helvetica"/>
+          <w:sz w:val="18"/>
+          <w:szCs w:val="18"/>
+        </w:rPr>
+        <w:t>,</w:t>
+      </w:r>
+      <w:r>
+        <w:rPr>
+          <w:rFonts w:ascii="Helvetica" w:hAnsi="Helvetica"/>
+          <w:sz w:val="18"/>
+          <w:szCs w:val="18"/>
+        </w:rPr>
+        <w:t xml:space="preserve"> </w:t>
       </w:r>
       <w:r>
         <w:rPr>
@@ -8265,6 +9504,14 @@
           <w:szCs w:val="18"/>
         </w:rPr>
         <w:fldChar w:fldCharType="end"/>
+      </w:r>
+      <w:r>
+        <w:rPr>
+          <w:rFonts w:ascii="Helvetica" w:hAnsi="Helvetica"/>
+          <w:sz w:val="18"/>
+          <w:szCs w:val="18"/>
+        </w:rPr>
+        <w:t>.</w:t>
       </w:r>
     </w:p>
   </w:footnote>
@@ -8272,11 +9519,6 @@
     <w:p>
       <w:pPr>
         <w:pStyle w:val="FootnoteText"/>
-        <w:rPr>
-          <w:rFonts w:ascii="Helvetica" w:hAnsi="Helvetica"/>
-          <w:sz w:val="18"/>
-          <w:szCs w:val="18"/>
-        </w:rPr>
       </w:pPr>
       <w:r>
         <w:rPr>
@@ -8287,23 +9529,13 @@
       <w:r>
         <w:t xml:space="preserve"> </w:t>
       </w:r>
-      <w:proofErr w:type="gramStart"/>
-      <w:r>
-        <w:rPr>
-          <w:rFonts w:ascii="Helvetica" w:hAnsi="Helvetica"/>
-          <w:sz w:val="18"/>
-          <w:szCs w:val="18"/>
-        </w:rPr>
-        <w:t>We  have</w:t>
-      </w:r>
-      <w:proofErr w:type="gramEnd"/>
-      <w:r>
-        <w:rPr>
-          <w:rFonts w:ascii="Helvetica" w:hAnsi="Helvetica"/>
-          <w:sz w:val="18"/>
-          <w:szCs w:val="18"/>
-        </w:rPr>
-        <w:t xml:space="preserve"> to caliber the concussion devices so the injury they cause is severe enough to impact the brain region we inject the virus for cell reprogramming. </w:t>
+      <w:r>
+        <w:rPr>
+          <w:rFonts w:ascii="Helvetica" w:hAnsi="Helvetica"/>
+          <w:sz w:val="18"/>
+          <w:szCs w:val="18"/>
+        </w:rPr>
+        <w:t>For sake of simplicity, we may reduce the scope of the research to use only LFPI.</w:t>
       </w:r>
     </w:p>
   </w:footnote>

</xml_diff>

<commit_message>
Submit Unit 13 assessment
</commit_message>
<xml_diff>
--- a/Module13_RegenerationAndCellReprogrammingIII/unit_assessment_11_13/13 - Unit Assessment - Yves Greatti.docx
+++ b/Module13_RegenerationAndCellReprogrammingIII/unit_assessment_11_13/13 - Unit Assessment - Yves Greatti.docx
@@ -2335,9 +2335,6 @@
       <w:r>
         <w:rPr>
           <w:rStyle w:val="FootnoteReference"/>
-          <w:rFonts w:ascii="Helvetica" w:hAnsi="Helvetica"/>
-          <w:sz w:val="18"/>
-          <w:szCs w:val="18"/>
         </w:rPr>
         <w:footnoteReference w:id="1"/>
       </w:r>
@@ -2813,9 +2810,6 @@
       <w:r>
         <w:rPr>
           <w:rStyle w:val="FootnoteReference"/>
-          <w:rFonts w:ascii="Helvetica" w:hAnsi="Helvetica"/>
-          <w:sz w:val="18"/>
-          <w:szCs w:val="18"/>
         </w:rPr>
         <w:footnoteReference w:id="2"/>
       </w:r>
@@ -3199,9 +3193,6 @@
       <w:r>
         <w:rPr>
           <w:rStyle w:val="FootnoteReference"/>
-          <w:rFonts w:ascii="Helvetica" w:hAnsi="Helvetica"/>
-          <w:sz w:val="18"/>
-          <w:szCs w:val="18"/>
         </w:rPr>
         <w:footnoteReference w:id="3"/>
       </w:r>
@@ -4091,7 +4082,23 @@
           <w:sz w:val="18"/>
           <w:szCs w:val="18"/>
         </w:rPr>
-        <w:t xml:space="preserve">using a stereotaxic injection </w:t>
+        <w:t>using a stereota</w:t>
+      </w:r>
+      <w:r>
+        <w:rPr>
+          <w:rFonts w:ascii="Helvetica" w:hAnsi="Helvetica"/>
+          <w:sz w:val="18"/>
+          <w:szCs w:val="18"/>
+        </w:rPr>
+        <w:t>ct</w:t>
+      </w:r>
+      <w:r>
+        <w:rPr>
+          <w:rFonts w:ascii="Helvetica" w:hAnsi="Helvetica"/>
+          <w:sz w:val="18"/>
+          <w:szCs w:val="18"/>
+        </w:rPr>
+        <w:t xml:space="preserve">ic injection </w:t>
       </w:r>
       <w:r>
         <w:rPr>
@@ -4556,47 +4563,47 @@
           <w:sz w:val="18"/>
           <w:szCs w:val="18"/>
         </w:rPr>
-        <w:t>. As time increase</w:t>
-      </w:r>
-      <w:r>
-        <w:rPr>
-          <w:rFonts w:ascii="Helvetica" w:hAnsi="Helvetica"/>
-          <w:sz w:val="18"/>
-          <w:szCs w:val="18"/>
-        </w:rPr>
-        <w:t>s</w:t>
-      </w:r>
-      <w:r>
-        <w:rPr>
-          <w:rFonts w:ascii="Helvetica" w:hAnsi="Helvetica"/>
-          <w:sz w:val="18"/>
-          <w:szCs w:val="18"/>
-        </w:rPr>
-        <w:t xml:space="preserve"> after </w:t>
-      </w:r>
-      <w:r>
-        <w:rPr>
-          <w:rFonts w:ascii="Helvetica" w:hAnsi="Helvetica"/>
-          <w:sz w:val="18"/>
-          <w:szCs w:val="18"/>
-        </w:rPr>
-        <w:t>injury, the</w:t>
-      </w:r>
-      <w:r>
-        <w:rPr>
-          <w:rFonts w:ascii="Helvetica" w:hAnsi="Helvetica"/>
-          <w:sz w:val="18"/>
-          <w:szCs w:val="18"/>
-        </w:rPr>
-        <w:t xml:space="preserve"> number of induced neurons </w:t>
-      </w:r>
-      <w:r>
-        <w:rPr>
-          <w:rFonts w:ascii="Helvetica" w:hAnsi="Helvetica"/>
-          <w:sz w:val="18"/>
-          <w:szCs w:val="18"/>
-        </w:rPr>
-        <w:t xml:space="preserve">should </w:t>
+        <w:t xml:space="preserve">. As time </w:t>
+      </w:r>
+      <w:r>
+        <w:rPr>
+          <w:rFonts w:ascii="Helvetica" w:hAnsi="Helvetica"/>
+          <w:sz w:val="18"/>
+          <w:szCs w:val="18"/>
+        </w:rPr>
+        <w:t>after injury</w:t>
+      </w:r>
+      <w:r>
+        <w:rPr>
+          <w:rFonts w:ascii="Helvetica" w:hAnsi="Helvetica"/>
+          <w:sz w:val="18"/>
+          <w:szCs w:val="18"/>
+        </w:rPr>
+        <w:t xml:space="preserve"> </w:t>
+      </w:r>
+      <w:r>
+        <w:rPr>
+          <w:rFonts w:ascii="Helvetica" w:hAnsi="Helvetica"/>
+          <w:sz w:val="18"/>
+          <w:szCs w:val="18"/>
+        </w:rPr>
+        <w:t>increase</w:t>
+      </w:r>
+      <w:r>
+        <w:rPr>
+          <w:rFonts w:ascii="Helvetica" w:hAnsi="Helvetica"/>
+          <w:sz w:val="18"/>
+          <w:szCs w:val="18"/>
+        </w:rPr>
+        <w:t>s, the</w:t>
+      </w:r>
+      <w:r>
+        <w:rPr>
+          <w:rFonts w:ascii="Helvetica" w:hAnsi="Helvetica"/>
+          <w:sz w:val="18"/>
+          <w:szCs w:val="18"/>
+        </w:rPr>
+        <w:t xml:space="preserve"> number of induced neurons should </w:t>
       </w:r>
       <w:r>
         <w:rPr>
@@ -4612,23 +4619,7 @@
           <w:sz w:val="18"/>
           <w:szCs w:val="18"/>
         </w:rPr>
-        <w:t>increas</w:t>
-      </w:r>
-      <w:r>
-        <w:rPr>
-          <w:rFonts w:ascii="Helvetica" w:hAnsi="Helvetica"/>
-          <w:sz w:val="18"/>
-          <w:szCs w:val="18"/>
-        </w:rPr>
-        <w:t>e,</w:t>
-      </w:r>
-      <w:r>
-        <w:rPr>
-          <w:rFonts w:ascii="Helvetica" w:hAnsi="Helvetica"/>
-          <w:sz w:val="18"/>
-          <w:szCs w:val="18"/>
-        </w:rPr>
-        <w:t xml:space="preserve"> </w:t>
+        <w:t xml:space="preserve">increase, </w:t>
       </w:r>
       <w:r>
         <w:rPr>
@@ -5360,7 +5351,6 @@
         </w:rPr>
         <w:t xml:space="preserve">14 </w:t>
       </w:r>
-      <w:proofErr w:type="gramStart"/>
       <w:r>
         <w:rPr>
           <w:rFonts w:ascii="Helvetica" w:hAnsi="Helvetica"/>
@@ -5369,7 +5359,14 @@
         </w:rPr>
         <w:t>week</w:t>
       </w:r>
-      <w:proofErr w:type="gramEnd"/>
+      <w:r>
+        <w:rPr>
+          <w:rFonts w:ascii="Helvetica" w:hAnsi="Helvetica"/>
+          <w:sz w:val="18"/>
+          <w:szCs w:val="18"/>
+        </w:rPr>
+        <w:t>s</w:t>
+      </w:r>
       <w:r>
         <w:rPr>
           <w:rFonts w:ascii="Helvetica" w:hAnsi="Helvetica"/>
@@ -5618,25 +5615,7 @@
           <w:sz w:val="18"/>
           <w:szCs w:val="18"/>
         </w:rPr>
-        <w:t xml:space="preserve"> </w:t>
-      </w:r>
-      <w:proofErr w:type="spellStart"/>
-      <w:r>
-        <w:rPr>
-          <w:rFonts w:ascii="Helvetica" w:hAnsi="Helvetica"/>
-          <w:sz w:val="18"/>
-          <w:szCs w:val="18"/>
-        </w:rPr>
-        <w:t>mice</w:t>
-      </w:r>
-      <w:proofErr w:type="spellEnd"/>
-      <w:r>
-        <w:rPr>
-          <w:rFonts w:ascii="Helvetica" w:hAnsi="Helvetica"/>
-          <w:sz w:val="18"/>
-          <w:szCs w:val="18"/>
-        </w:rPr>
-        <w:t xml:space="preserve"> from</w:t>
+        <w:t xml:space="preserve"> mice from</w:t>
       </w:r>
       <w:r>
         <w:rPr>
@@ -6608,6 +6587,14 @@
           <w:sz w:val="18"/>
           <w:szCs w:val="18"/>
         </w:rPr>
+        <w:t>C</w:t>
+      </w:r>
+      <w:r>
+        <w:rPr>
+          <w:rFonts w:ascii="Helvetica" w:hAnsi="Helvetica"/>
+          <w:sz w:val="18"/>
+          <w:szCs w:val="18"/>
+        </w:rPr>
         <w:t xml:space="preserve"> and</w:t>
       </w:r>
       <w:r>
@@ -6624,15 +6611,47 @@
           <w:sz w:val="18"/>
           <w:szCs w:val="18"/>
         </w:rPr>
-        <w:t>LCON-TF</w:t>
-      </w:r>
-      <w:r>
-        <w:rPr>
-          <w:rFonts w:ascii="Helvetica" w:hAnsi="Helvetica"/>
-          <w:sz w:val="18"/>
-          <w:szCs w:val="18"/>
-        </w:rPr>
-        <w:t xml:space="preserve"> (LCON-TF: LCONC mice </w:t>
+        <w:t>LCON</w:t>
+      </w:r>
+      <w:r>
+        <w:rPr>
+          <w:rFonts w:ascii="Helvetica" w:hAnsi="Helvetica"/>
+          <w:sz w:val="18"/>
+          <w:szCs w:val="18"/>
+        </w:rPr>
+        <w:t>C</w:t>
+      </w:r>
+      <w:r>
+        <w:rPr>
+          <w:rFonts w:ascii="Helvetica" w:hAnsi="Helvetica"/>
+          <w:sz w:val="18"/>
+          <w:szCs w:val="18"/>
+        </w:rPr>
+        <w:t>-TF</w:t>
+      </w:r>
+      <w:r>
+        <w:rPr>
+          <w:rFonts w:ascii="Helvetica" w:hAnsi="Helvetica"/>
+          <w:sz w:val="18"/>
+          <w:szCs w:val="18"/>
+        </w:rPr>
+        <w:t xml:space="preserve"> (LCON</w:t>
+      </w:r>
+      <w:r>
+        <w:rPr>
+          <w:rFonts w:ascii="Helvetica" w:hAnsi="Helvetica"/>
+          <w:sz w:val="18"/>
+          <w:szCs w:val="18"/>
+        </w:rPr>
+        <w:t>C</w:t>
+      </w:r>
+      <w:r>
+        <w:rPr>
+          <w:rFonts w:ascii="Helvetica" w:hAnsi="Helvetica"/>
+          <w:sz w:val="18"/>
+          <w:szCs w:val="18"/>
+        </w:rPr>
+        <w:t xml:space="preserve">-TF: LCONC mice </w:t>
       </w:r>
       <w:r>
         <w:rPr>
@@ -6680,6 +6699,14 @@
           <w:sz w:val="18"/>
           <w:szCs w:val="18"/>
         </w:rPr>
+        <w:t>C</w:t>
+      </w:r>
+      <w:r>
+        <w:rPr>
+          <w:rFonts w:ascii="Helvetica" w:hAnsi="Helvetica"/>
+          <w:sz w:val="18"/>
+          <w:szCs w:val="18"/>
+        </w:rPr>
         <w:t>-TF</w:t>
       </w:r>
       <w:r>
@@ -6696,7 +6723,23 @@
           <w:sz w:val="18"/>
           <w:szCs w:val="18"/>
         </w:rPr>
-        <w:t>LCON-TF</w:t>
+        <w:t>LCON</w:t>
+      </w:r>
+      <w:r>
+        <w:rPr>
+          <w:rFonts w:ascii="Helvetica" w:hAnsi="Helvetica"/>
+          <w:sz w:val="18"/>
+          <w:szCs w:val="18"/>
+        </w:rPr>
+        <w:t>C</w:t>
+      </w:r>
+      <w:r>
+        <w:rPr>
+          <w:rFonts w:ascii="Helvetica" w:hAnsi="Helvetica"/>
+          <w:sz w:val="18"/>
+          <w:szCs w:val="18"/>
+        </w:rPr>
+        <w:t>-TF</w:t>
       </w:r>
       <w:r>
         <w:rPr>
@@ -7467,23 +7510,7 @@
           <w:sz w:val="18"/>
         </w:rPr>
         <w:tab/>
-        <w:t xml:space="preserve">M. S. Shoichet, C. C. Tate, M. D. Baumann, and M. C. </w:t>
-      </w:r>
-      <w:proofErr w:type="spellStart"/>
-      <w:r>
-        <w:rPr>
-          <w:rFonts w:ascii="Helvetica" w:hAnsi="Helvetica"/>
-          <w:sz w:val="18"/>
-        </w:rPr>
-        <w:t>LaPlaca</w:t>
-      </w:r>
-      <w:proofErr w:type="spellEnd"/>
-      <w:r>
-        <w:rPr>
-          <w:rFonts w:ascii="Helvetica" w:hAnsi="Helvetica"/>
-          <w:sz w:val="18"/>
-        </w:rPr>
-        <w:t xml:space="preserve">, “Strategies for Regeneration and Repair in the Injured Central Nervous System,” in </w:t>
+        <w:t xml:space="preserve">M. S. Shoichet, C. C. Tate, M. D. Baumann, and M. C. LaPlaca, “Strategies for Regeneration and Repair in the Injured Central Nervous System,” in </w:t>
       </w:r>
       <w:r>
         <w:rPr>
@@ -7532,50 +7559,14 @@
           <w:iCs/>
           <w:sz w:val="18"/>
         </w:rPr>
-        <w:t xml:space="preserve">Front. Cell. </w:t>
-      </w:r>
-      <w:proofErr w:type="spellStart"/>
-      <w:r>
-        <w:rPr>
-          <w:rFonts w:ascii="Helvetica" w:hAnsi="Helvetica"/>
-          <w:i/>
-          <w:iCs/>
-          <w:sz w:val="18"/>
-        </w:rPr>
-        <w:t>Neurosci</w:t>
-      </w:r>
-      <w:proofErr w:type="spellEnd"/>
-      <w:r>
-        <w:rPr>
-          <w:rFonts w:ascii="Helvetica" w:hAnsi="Helvetica"/>
-          <w:i/>
-          <w:iCs/>
-          <w:sz w:val="18"/>
-        </w:rPr>
-        <w:t>.</w:t>
-      </w:r>
-      <w:r>
-        <w:rPr>
-          <w:rFonts w:ascii="Helvetica" w:hAnsi="Helvetica"/>
-          <w:sz w:val="18"/>
-        </w:rPr>
-        <w:t xml:space="preserve">, vol. 15, p. 710499, Jun. 2021, </w:t>
-      </w:r>
-      <w:proofErr w:type="spellStart"/>
-      <w:r>
-        <w:rPr>
-          <w:rFonts w:ascii="Helvetica" w:hAnsi="Helvetica"/>
-          <w:sz w:val="18"/>
-        </w:rPr>
-        <w:t>doi</w:t>
-      </w:r>
-      <w:proofErr w:type="spellEnd"/>
-      <w:r>
-        <w:rPr>
-          <w:rFonts w:ascii="Helvetica" w:hAnsi="Helvetica"/>
-          <w:sz w:val="18"/>
-        </w:rPr>
-        <w:t>: 10.3389/fncel.2021.710499.</w:t>
+        <w:t>Front. Cell. Neurosci.</w:t>
+      </w:r>
+      <w:r>
+        <w:rPr>
+          <w:rFonts w:ascii="Helvetica" w:hAnsi="Helvetica"/>
+          <w:sz w:val="18"/>
+        </w:rPr>
+        <w:t>, vol. 15, p. 710499, Jun. 2021, doi: 10.3389/fncel.2021.710499.</w:t>
       </w:r>
     </w:p>
     <w:p>
@@ -7599,41 +7590,8 @@
           <w:sz w:val="18"/>
         </w:rPr>
         <w:tab/>
-        <w:t xml:space="preserve">A. </w:t>
-      </w:r>
-      <w:proofErr w:type="spellStart"/>
-      <w:r>
-        <w:rPr>
-          <w:rFonts w:ascii="Helvetica" w:hAnsi="Helvetica"/>
-          <w:sz w:val="18"/>
-        </w:rPr>
-        <w:t>Ofenbauer</w:t>
-      </w:r>
-      <w:proofErr w:type="spellEnd"/>
-      <w:r>
-        <w:rPr>
-          <w:rFonts w:ascii="Helvetica" w:hAnsi="Helvetica"/>
-          <w:sz w:val="18"/>
-        </w:rPr>
-        <w:t xml:space="preserve"> and B. </w:t>
-      </w:r>
-      <w:proofErr w:type="spellStart"/>
-      <w:r>
-        <w:rPr>
-          <w:rFonts w:ascii="Helvetica" w:hAnsi="Helvetica"/>
-          <w:sz w:val="18"/>
-        </w:rPr>
-        <w:t>Tursun</w:t>
-      </w:r>
-      <w:proofErr w:type="spellEnd"/>
-      <w:r>
-        <w:rPr>
-          <w:rFonts w:ascii="Helvetica" w:hAnsi="Helvetica"/>
-          <w:sz w:val="18"/>
-        </w:rPr>
-        <w:t xml:space="preserve">, “Strategies for in vivo reprogramming,” </w:t>
-      </w:r>
-      <w:proofErr w:type="spellStart"/>
+        <w:t xml:space="preserve">A. Ofenbauer and B. Tursun, “Strategies for in vivo reprogramming,” </w:t>
+      </w:r>
       <w:r>
         <w:rPr>
           <w:rFonts w:ascii="Helvetica" w:hAnsi="Helvetica"/>
@@ -7641,60 +7599,14 @@
           <w:iCs/>
           <w:sz w:val="18"/>
         </w:rPr>
-        <w:t>Curr</w:t>
-      </w:r>
-      <w:proofErr w:type="spellEnd"/>
-      <w:r>
-        <w:rPr>
-          <w:rFonts w:ascii="Helvetica" w:hAnsi="Helvetica"/>
-          <w:i/>
-          <w:iCs/>
-          <w:sz w:val="18"/>
-        </w:rPr>
-        <w:t xml:space="preserve">. </w:t>
-      </w:r>
-      <w:proofErr w:type="spellStart"/>
-      <w:r>
-        <w:rPr>
-          <w:rFonts w:ascii="Helvetica" w:hAnsi="Helvetica"/>
-          <w:i/>
-          <w:iCs/>
-          <w:sz w:val="18"/>
-        </w:rPr>
-        <w:t>Opin</w:t>
-      </w:r>
-      <w:proofErr w:type="spellEnd"/>
-      <w:r>
-        <w:rPr>
-          <w:rFonts w:ascii="Helvetica" w:hAnsi="Helvetica"/>
-          <w:i/>
-          <w:iCs/>
-          <w:sz w:val="18"/>
-        </w:rPr>
-        <w:t>. Cell Biol.</w:t>
-      </w:r>
-      <w:r>
-        <w:rPr>
-          <w:rFonts w:ascii="Helvetica" w:hAnsi="Helvetica"/>
-          <w:sz w:val="18"/>
-        </w:rPr>
-        <w:t xml:space="preserve">, vol. 61, pp. 9–15, Dec. 2019, </w:t>
-      </w:r>
-      <w:proofErr w:type="spellStart"/>
-      <w:r>
-        <w:rPr>
-          <w:rFonts w:ascii="Helvetica" w:hAnsi="Helvetica"/>
-          <w:sz w:val="18"/>
-        </w:rPr>
-        <w:t>doi</w:t>
-      </w:r>
-      <w:proofErr w:type="spellEnd"/>
-      <w:r>
-        <w:rPr>
-          <w:rFonts w:ascii="Helvetica" w:hAnsi="Helvetica"/>
-          <w:sz w:val="18"/>
-        </w:rPr>
-        <w:t>: 10.1016/j.ceb.2019.06.002.</w:t>
+        <w:t>Curr. Opin. Cell Biol.</w:t>
+      </w:r>
+      <w:r>
+        <w:rPr>
+          <w:rFonts w:ascii="Helvetica" w:hAnsi="Helvetica"/>
+          <w:sz w:val="18"/>
+        </w:rPr>
+        <w:t>, vol. 61, pp. 9–15, Dec. 2019, doi: 10.1016/j.ceb.2019.06.002.</w:t>
       </w:r>
     </w:p>
     <w:p>
@@ -7718,39 +7630,7 @@
           <w:sz w:val="18"/>
         </w:rPr>
         <w:tab/>
-        <w:t xml:space="preserve">D. Henriques, R. Moreira, J. </w:t>
-      </w:r>
-      <w:proofErr w:type="spellStart"/>
-      <w:r>
-        <w:rPr>
-          <w:rFonts w:ascii="Helvetica" w:hAnsi="Helvetica"/>
-          <w:sz w:val="18"/>
-        </w:rPr>
-        <w:t>Schwamborn</w:t>
-      </w:r>
-      <w:proofErr w:type="spellEnd"/>
-      <w:r>
-        <w:rPr>
-          <w:rFonts w:ascii="Helvetica" w:hAnsi="Helvetica"/>
-          <w:sz w:val="18"/>
-        </w:rPr>
-        <w:t xml:space="preserve">, L. Pereira de Almeida, and L. S. </w:t>
-      </w:r>
-      <w:proofErr w:type="spellStart"/>
-      <w:r>
-        <w:rPr>
-          <w:rFonts w:ascii="Helvetica" w:hAnsi="Helvetica"/>
-          <w:sz w:val="18"/>
-        </w:rPr>
-        <w:t>Mendonça</w:t>
-      </w:r>
-      <w:proofErr w:type="spellEnd"/>
-      <w:r>
-        <w:rPr>
-          <w:rFonts w:ascii="Helvetica" w:hAnsi="Helvetica"/>
-          <w:sz w:val="18"/>
-        </w:rPr>
-        <w:t xml:space="preserve">, “Successes and Hurdles in Stem Cells Application and Production for Brain Transplantation,” </w:t>
+        <w:t xml:space="preserve">D. Henriques, R. Moreira, J. Schwamborn, L. Pereira de Almeida, and L. S. Mendonça, “Successes and Hurdles in Stem Cells Application and Production for Brain Transplantation,” </w:t>
       </w:r>
       <w:r>
         <w:rPr>
@@ -7759,50 +7639,14 @@
           <w:iCs/>
           <w:sz w:val="18"/>
         </w:rPr>
-        <w:t xml:space="preserve">Front. </w:t>
-      </w:r>
-      <w:proofErr w:type="spellStart"/>
-      <w:r>
-        <w:rPr>
-          <w:rFonts w:ascii="Helvetica" w:hAnsi="Helvetica"/>
-          <w:i/>
-          <w:iCs/>
-          <w:sz w:val="18"/>
-        </w:rPr>
-        <w:t>Neurosci</w:t>
-      </w:r>
-      <w:proofErr w:type="spellEnd"/>
-      <w:r>
-        <w:rPr>
-          <w:rFonts w:ascii="Helvetica" w:hAnsi="Helvetica"/>
-          <w:i/>
-          <w:iCs/>
-          <w:sz w:val="18"/>
-        </w:rPr>
-        <w:t>.</w:t>
-      </w:r>
-      <w:r>
-        <w:rPr>
-          <w:rFonts w:ascii="Helvetica" w:hAnsi="Helvetica"/>
-          <w:sz w:val="18"/>
-        </w:rPr>
-        <w:t xml:space="preserve">, vol. 13, p. 1194, Nov. 2019, </w:t>
-      </w:r>
-      <w:proofErr w:type="spellStart"/>
-      <w:r>
-        <w:rPr>
-          <w:rFonts w:ascii="Helvetica" w:hAnsi="Helvetica"/>
-          <w:sz w:val="18"/>
-        </w:rPr>
-        <w:t>doi</w:t>
-      </w:r>
-      <w:proofErr w:type="spellEnd"/>
-      <w:r>
-        <w:rPr>
-          <w:rFonts w:ascii="Helvetica" w:hAnsi="Helvetica"/>
-          <w:sz w:val="18"/>
-        </w:rPr>
-        <w:t>: 10.3389/fnins.2019.01194.</w:t>
+        <w:t>Front. Neurosci.</w:t>
+      </w:r>
+      <w:r>
+        <w:rPr>
+          <w:rFonts w:ascii="Helvetica" w:hAnsi="Helvetica"/>
+          <w:sz w:val="18"/>
+        </w:rPr>
+        <w:t>, vol. 13, p. 1194, Nov. 2019, doi: 10.3389/fnins.2019.01194.</w:t>
       </w:r>
     </w:p>
     <w:p>
@@ -7851,50 +7695,14 @@
           <w:iCs/>
           <w:sz w:val="18"/>
         </w:rPr>
-        <w:t xml:space="preserve">Transl. </w:t>
-      </w:r>
-      <w:proofErr w:type="spellStart"/>
-      <w:r>
-        <w:rPr>
-          <w:rFonts w:ascii="Helvetica" w:hAnsi="Helvetica"/>
-          <w:i/>
-          <w:iCs/>
-          <w:sz w:val="18"/>
-        </w:rPr>
-        <w:t>Neurosci</w:t>
-      </w:r>
-      <w:proofErr w:type="spellEnd"/>
-      <w:r>
-        <w:rPr>
-          <w:rFonts w:ascii="Helvetica" w:hAnsi="Helvetica"/>
-          <w:i/>
-          <w:iCs/>
-          <w:sz w:val="18"/>
-        </w:rPr>
-        <w:t>.</w:t>
-      </w:r>
-      <w:r>
-        <w:rPr>
-          <w:rFonts w:ascii="Helvetica" w:hAnsi="Helvetica"/>
-          <w:sz w:val="18"/>
-        </w:rPr>
-        <w:t xml:space="preserve">, vol. 11, no. 1, pp. 17–27, Feb. 2020, </w:t>
-      </w:r>
-      <w:proofErr w:type="spellStart"/>
-      <w:r>
-        <w:rPr>
-          <w:rFonts w:ascii="Helvetica" w:hAnsi="Helvetica"/>
-          <w:sz w:val="18"/>
-        </w:rPr>
-        <w:t>doi</w:t>
-      </w:r>
-      <w:proofErr w:type="spellEnd"/>
-      <w:r>
-        <w:rPr>
-          <w:rFonts w:ascii="Helvetica" w:hAnsi="Helvetica"/>
-          <w:sz w:val="18"/>
-        </w:rPr>
-        <w:t>: 10.1515/tnsci-2020-0004.</w:t>
+        <w:t>Transl. Neurosci.</w:t>
+      </w:r>
+      <w:r>
+        <w:rPr>
+          <w:rFonts w:ascii="Helvetica" w:hAnsi="Helvetica"/>
+          <w:sz w:val="18"/>
+        </w:rPr>
+        <w:t>, vol. 11, no. 1, pp. 17–27, Feb. 2020, doi: 10.1515/tnsci-2020-0004.</w:t>
       </w:r>
     </w:p>
     <w:p>
@@ -7934,23 +7742,7 @@
           <w:rFonts w:ascii="Helvetica" w:hAnsi="Helvetica"/>
           <w:sz w:val="18"/>
         </w:rPr>
-        <w:t xml:space="preserve">, “Potentials of Cellular Reprogramming as a Novel Strategy for </w:t>
-      </w:r>
-      <w:proofErr w:type="spellStart"/>
-      <w:r>
-        <w:rPr>
-          <w:rFonts w:ascii="Helvetica" w:hAnsi="Helvetica"/>
-          <w:sz w:val="18"/>
-        </w:rPr>
-        <w:t>Neuroregeneration</w:t>
-      </w:r>
-      <w:proofErr w:type="spellEnd"/>
-      <w:r>
-        <w:rPr>
-          <w:rFonts w:ascii="Helvetica" w:hAnsi="Helvetica"/>
-          <w:sz w:val="18"/>
-        </w:rPr>
-        <w:t xml:space="preserve">,” </w:t>
+        <w:t xml:space="preserve">, “Potentials of Cellular Reprogramming as a Novel Strategy for Neuroregeneration,” </w:t>
       </w:r>
       <w:r>
         <w:rPr>
@@ -7959,50 +7751,14 @@
           <w:iCs/>
           <w:sz w:val="18"/>
         </w:rPr>
-        <w:t xml:space="preserve">Front. Cell. </w:t>
-      </w:r>
-      <w:proofErr w:type="spellStart"/>
-      <w:r>
-        <w:rPr>
-          <w:rFonts w:ascii="Helvetica" w:hAnsi="Helvetica"/>
-          <w:i/>
-          <w:iCs/>
-          <w:sz w:val="18"/>
-        </w:rPr>
-        <w:t>Neurosci</w:t>
-      </w:r>
-      <w:proofErr w:type="spellEnd"/>
-      <w:r>
-        <w:rPr>
-          <w:rFonts w:ascii="Helvetica" w:hAnsi="Helvetica"/>
-          <w:i/>
-          <w:iCs/>
-          <w:sz w:val="18"/>
-        </w:rPr>
-        <w:t>.</w:t>
-      </w:r>
-      <w:r>
-        <w:rPr>
-          <w:rFonts w:ascii="Helvetica" w:hAnsi="Helvetica"/>
-          <w:sz w:val="18"/>
-        </w:rPr>
-        <w:t xml:space="preserve">, vol. 12, p. 460, Nov. 2018, </w:t>
-      </w:r>
-      <w:proofErr w:type="spellStart"/>
-      <w:r>
-        <w:rPr>
-          <w:rFonts w:ascii="Helvetica" w:hAnsi="Helvetica"/>
-          <w:sz w:val="18"/>
-        </w:rPr>
-        <w:t>doi</w:t>
-      </w:r>
-      <w:proofErr w:type="spellEnd"/>
-      <w:r>
-        <w:rPr>
-          <w:rFonts w:ascii="Helvetica" w:hAnsi="Helvetica"/>
-          <w:sz w:val="18"/>
-        </w:rPr>
-        <w:t>: 10.3389/fncel.2018.00460.</w:t>
+        <w:t>Front. Cell. Neurosci.</w:t>
+      </w:r>
+      <w:r>
+        <w:rPr>
+          <w:rFonts w:ascii="Helvetica" w:hAnsi="Helvetica"/>
+          <w:sz w:val="18"/>
+        </w:rPr>
+        <w:t>, vol. 12, p. 460, Nov. 2018, doi: 10.3389/fncel.2018.00460.</w:t>
       </w:r>
     </w:p>
     <w:p>
@@ -8026,23 +7782,7 @@
           <w:sz w:val="18"/>
         </w:rPr>
         <w:tab/>
-        <w:t xml:space="preserve">W. </w:t>
-      </w:r>
-      <w:proofErr w:type="spellStart"/>
-      <w:r>
-        <w:rPr>
-          <w:rFonts w:ascii="Helvetica" w:hAnsi="Helvetica"/>
-          <w:sz w:val="18"/>
-        </w:rPr>
-        <w:t>Niu</w:t>
-      </w:r>
-      <w:proofErr w:type="spellEnd"/>
-      <w:r>
-        <w:rPr>
-          <w:rFonts w:ascii="Helvetica" w:hAnsi="Helvetica"/>
-          <w:sz w:val="18"/>
-        </w:rPr>
-        <w:t xml:space="preserve"> </w:t>
+        <w:t xml:space="preserve">W. Niu </w:t>
       </w:r>
       <w:r>
         <w:rPr>
@@ -8074,23 +7814,7 @@
           <w:rFonts w:ascii="Helvetica" w:hAnsi="Helvetica"/>
           <w:sz w:val="18"/>
         </w:rPr>
-        <w:t xml:space="preserve">, vol. 15, no. 10, pp. 1164–1175, Oct. 2013, </w:t>
-      </w:r>
-      <w:proofErr w:type="spellStart"/>
-      <w:r>
-        <w:rPr>
-          <w:rFonts w:ascii="Helvetica" w:hAnsi="Helvetica"/>
-          <w:sz w:val="18"/>
-        </w:rPr>
-        <w:t>doi</w:t>
-      </w:r>
-      <w:proofErr w:type="spellEnd"/>
-      <w:r>
-        <w:rPr>
-          <w:rFonts w:ascii="Helvetica" w:hAnsi="Helvetica"/>
-          <w:sz w:val="18"/>
-        </w:rPr>
-        <w:t>: 10.1038/ncb2843.</w:t>
+        <w:t>, vol. 15, no. 10, pp. 1164–1175, Oct. 2013, doi: 10.1038/ncb2843.</w:t>
       </w:r>
     </w:p>
     <w:p>
@@ -8130,23 +7854,7 @@
           <w:rFonts w:ascii="Helvetica" w:hAnsi="Helvetica"/>
           <w:sz w:val="18"/>
         </w:rPr>
-        <w:t xml:space="preserve">, vol. 14, no. 2, pp. 188–202, Feb. 2014, </w:t>
-      </w:r>
-      <w:proofErr w:type="spellStart"/>
-      <w:r>
-        <w:rPr>
-          <w:rFonts w:ascii="Helvetica" w:hAnsi="Helvetica"/>
-          <w:sz w:val="18"/>
-        </w:rPr>
-        <w:t>doi</w:t>
-      </w:r>
-      <w:proofErr w:type="spellEnd"/>
-      <w:r>
-        <w:rPr>
-          <w:rFonts w:ascii="Helvetica" w:hAnsi="Helvetica"/>
-          <w:sz w:val="18"/>
-        </w:rPr>
-        <w:t>: 10.1016/j.stem.2013.12.001.</w:t>
+        <w:t>, vol. 14, no. 2, pp. 188–202, Feb. 2014, doi: 10.1016/j.stem.2013.12.001.</w:t>
       </w:r>
     </w:p>
     <w:p>
@@ -8179,50 +7887,14 @@
           <w:iCs/>
           <w:sz w:val="18"/>
         </w:rPr>
-        <w:t xml:space="preserve">Mol. </w:t>
-      </w:r>
-      <w:proofErr w:type="spellStart"/>
-      <w:r>
-        <w:rPr>
-          <w:rFonts w:ascii="Helvetica" w:hAnsi="Helvetica"/>
-          <w:i/>
-          <w:iCs/>
-          <w:sz w:val="18"/>
-        </w:rPr>
-        <w:t>Ther</w:t>
-      </w:r>
-      <w:proofErr w:type="spellEnd"/>
-      <w:r>
-        <w:rPr>
-          <w:rFonts w:ascii="Helvetica" w:hAnsi="Helvetica"/>
-          <w:i/>
-          <w:iCs/>
-          <w:sz w:val="18"/>
-        </w:rPr>
-        <w:t>. Nucleic Acids</w:t>
-      </w:r>
-      <w:r>
-        <w:rPr>
-          <w:rFonts w:ascii="Helvetica" w:hAnsi="Helvetica"/>
-          <w:sz w:val="18"/>
-        </w:rPr>
-        <w:t xml:space="preserve">, vol. 5, no. 8, p. e349, Aug. 2016, </w:t>
-      </w:r>
-      <w:proofErr w:type="spellStart"/>
-      <w:r>
-        <w:rPr>
-          <w:rFonts w:ascii="Helvetica" w:hAnsi="Helvetica"/>
-          <w:sz w:val="18"/>
-        </w:rPr>
-        <w:t>doi</w:t>
-      </w:r>
-      <w:proofErr w:type="spellEnd"/>
-      <w:r>
-        <w:rPr>
-          <w:rFonts w:ascii="Helvetica" w:hAnsi="Helvetica"/>
-          <w:sz w:val="18"/>
-        </w:rPr>
-        <w:t>: 10.1038/mtna.2016.58.</w:t>
+        <w:t>Mol. Ther. Nucleic Acids</w:t>
+      </w:r>
+      <w:r>
+        <w:rPr>
+          <w:rFonts w:ascii="Helvetica" w:hAnsi="Helvetica"/>
+          <w:sz w:val="18"/>
+        </w:rPr>
+        <w:t>, vol. 5, no. 8, p. e349, Aug. 2016, doi: 10.1038/mtna.2016.58.</w:t>
       </w:r>
     </w:p>
     <w:p>
@@ -8272,50 +7944,14 @@
           <w:iCs/>
           <w:sz w:val="18"/>
         </w:rPr>
-        <w:t xml:space="preserve">Nat. </w:t>
-      </w:r>
-      <w:proofErr w:type="spellStart"/>
-      <w:r>
-        <w:rPr>
-          <w:rFonts w:ascii="Helvetica" w:hAnsi="Helvetica"/>
-          <w:i/>
-          <w:iCs/>
-          <w:sz w:val="18"/>
-        </w:rPr>
-        <w:t>Neurosci</w:t>
-      </w:r>
-      <w:proofErr w:type="spellEnd"/>
-      <w:r>
-        <w:rPr>
-          <w:rFonts w:ascii="Helvetica" w:hAnsi="Helvetica"/>
-          <w:i/>
-          <w:iCs/>
-          <w:sz w:val="18"/>
-        </w:rPr>
-        <w:t>.</w:t>
-      </w:r>
-      <w:r>
-        <w:rPr>
-          <w:rFonts w:ascii="Helvetica" w:hAnsi="Helvetica"/>
-          <w:sz w:val="18"/>
-        </w:rPr>
-        <w:t xml:space="preserve">, vol. 21, no. 3, pp. 440–446, Mar. 2018, </w:t>
-      </w:r>
-      <w:proofErr w:type="spellStart"/>
-      <w:r>
-        <w:rPr>
-          <w:rFonts w:ascii="Helvetica" w:hAnsi="Helvetica"/>
-          <w:sz w:val="18"/>
-        </w:rPr>
-        <w:t>doi</w:t>
-      </w:r>
-      <w:proofErr w:type="spellEnd"/>
-      <w:r>
-        <w:rPr>
-          <w:rFonts w:ascii="Helvetica" w:hAnsi="Helvetica"/>
-          <w:sz w:val="18"/>
-        </w:rPr>
-        <w:t>: 10.1038/s41593-017-0060-6.</w:t>
+        <w:t>Nat. Neurosci.</w:t>
+      </w:r>
+      <w:r>
+        <w:rPr>
+          <w:rFonts w:ascii="Helvetica" w:hAnsi="Helvetica"/>
+          <w:sz w:val="18"/>
+        </w:rPr>
+        <w:t>, vol. 21, no. 3, pp. 440–446, Mar. 2018, doi: 10.1038/s41593-017-0060-6.</w:t>
       </w:r>
     </w:p>
     <w:p>
@@ -8339,55 +7975,7 @@
           <w:sz w:val="18"/>
         </w:rPr>
         <w:tab/>
-        <w:t xml:space="preserve">H. Yin, R. L. </w:t>
-      </w:r>
-      <w:proofErr w:type="spellStart"/>
-      <w:r>
-        <w:rPr>
-          <w:rFonts w:ascii="Helvetica" w:hAnsi="Helvetica"/>
-          <w:sz w:val="18"/>
-        </w:rPr>
-        <w:t>Kanasty</w:t>
-      </w:r>
-      <w:proofErr w:type="spellEnd"/>
-      <w:r>
-        <w:rPr>
-          <w:rFonts w:ascii="Helvetica" w:hAnsi="Helvetica"/>
-          <w:sz w:val="18"/>
-        </w:rPr>
-        <w:t xml:space="preserve">, A. A. </w:t>
-      </w:r>
-      <w:proofErr w:type="spellStart"/>
-      <w:r>
-        <w:rPr>
-          <w:rFonts w:ascii="Helvetica" w:hAnsi="Helvetica"/>
-          <w:sz w:val="18"/>
-        </w:rPr>
-        <w:t>Eltoukhy</w:t>
-      </w:r>
-      <w:proofErr w:type="spellEnd"/>
-      <w:r>
-        <w:rPr>
-          <w:rFonts w:ascii="Helvetica" w:hAnsi="Helvetica"/>
-          <w:sz w:val="18"/>
-        </w:rPr>
-        <w:t xml:space="preserve">, A. J. Vegas, J. R. </w:t>
-      </w:r>
-      <w:proofErr w:type="spellStart"/>
-      <w:r>
-        <w:rPr>
-          <w:rFonts w:ascii="Helvetica" w:hAnsi="Helvetica"/>
-          <w:sz w:val="18"/>
-        </w:rPr>
-        <w:t>Dorkin</w:t>
-      </w:r>
-      <w:proofErr w:type="spellEnd"/>
-      <w:r>
-        <w:rPr>
-          <w:rFonts w:ascii="Helvetica" w:hAnsi="Helvetica"/>
-          <w:sz w:val="18"/>
-        </w:rPr>
-        <w:t xml:space="preserve">, and D. G. Anderson, “Non-viral vectors for gene-based therapy,” </w:t>
+        <w:t xml:space="preserve">H. Yin, R. L. Kanasty, A. A. Eltoukhy, A. J. Vegas, J. R. Dorkin, and D. G. Anderson, “Non-viral vectors for gene-based therapy,” </w:t>
       </w:r>
       <w:r>
         <w:rPr>
@@ -8403,23 +7991,7 @@
           <w:rFonts w:ascii="Helvetica" w:hAnsi="Helvetica"/>
           <w:sz w:val="18"/>
         </w:rPr>
-        <w:t xml:space="preserve">, vol. 15, no. 8, pp. 541–555, Aug. 2014, </w:t>
-      </w:r>
-      <w:proofErr w:type="spellStart"/>
-      <w:r>
-        <w:rPr>
-          <w:rFonts w:ascii="Helvetica" w:hAnsi="Helvetica"/>
-          <w:sz w:val="18"/>
-        </w:rPr>
-        <w:t>doi</w:t>
-      </w:r>
-      <w:proofErr w:type="spellEnd"/>
-      <w:r>
-        <w:rPr>
-          <w:rFonts w:ascii="Helvetica" w:hAnsi="Helvetica"/>
-          <w:sz w:val="18"/>
-        </w:rPr>
-        <w:t>: 10.1038/nrg3763.</w:t>
+        <w:t>, vol. 15, no. 8, pp. 541–555, Aug. 2014, doi: 10.1038/nrg3763.</w:t>
       </w:r>
     </w:p>
     <w:p>
@@ -8468,50 +8040,14 @@
           <w:iCs/>
           <w:sz w:val="18"/>
         </w:rPr>
-        <w:t xml:space="preserve">Mol. </w:t>
-      </w:r>
-      <w:proofErr w:type="spellStart"/>
-      <w:r>
-        <w:rPr>
-          <w:rFonts w:ascii="Helvetica" w:hAnsi="Helvetica"/>
-          <w:i/>
-          <w:iCs/>
-          <w:sz w:val="18"/>
-        </w:rPr>
-        <w:t>Ther</w:t>
-      </w:r>
-      <w:proofErr w:type="spellEnd"/>
-      <w:r>
-        <w:rPr>
-          <w:rFonts w:ascii="Helvetica" w:hAnsi="Helvetica"/>
-          <w:i/>
-          <w:iCs/>
-          <w:sz w:val="18"/>
-        </w:rPr>
-        <w:t>. - Methods Clin. Dev.</w:t>
-      </w:r>
-      <w:r>
-        <w:rPr>
-          <w:rFonts w:ascii="Helvetica" w:hAnsi="Helvetica"/>
-          <w:sz w:val="18"/>
-        </w:rPr>
-        <w:t xml:space="preserve">, vol. 3, p. 16057, 2016, </w:t>
-      </w:r>
-      <w:proofErr w:type="spellStart"/>
-      <w:r>
-        <w:rPr>
-          <w:rFonts w:ascii="Helvetica" w:hAnsi="Helvetica"/>
-          <w:sz w:val="18"/>
-        </w:rPr>
-        <w:t>doi</w:t>
-      </w:r>
-      <w:proofErr w:type="spellEnd"/>
-      <w:r>
-        <w:rPr>
-          <w:rFonts w:ascii="Helvetica" w:hAnsi="Helvetica"/>
-          <w:sz w:val="18"/>
-        </w:rPr>
-        <w:t>: 10.1038/mtm.2016.57.</w:t>
+        <w:t>Mol. Ther. - Methods Clin. Dev.</w:t>
+      </w:r>
+      <w:r>
+        <w:rPr>
+          <w:rFonts w:ascii="Helvetica" w:hAnsi="Helvetica"/>
+          <w:sz w:val="18"/>
+        </w:rPr>
+        <w:t>, vol. 3, p. 16057, 2016, doi: 10.1038/mtm.2016.57.</w:t>
       </w:r>
     </w:p>
     <w:p>
@@ -8535,39 +8071,7 @@
           <w:sz w:val="18"/>
         </w:rPr>
         <w:tab/>
-        <w:t xml:space="preserve">Y. </w:t>
-      </w:r>
-      <w:proofErr w:type="spellStart"/>
-      <w:r>
-        <w:rPr>
-          <w:rFonts w:ascii="Helvetica" w:hAnsi="Helvetica"/>
-          <w:sz w:val="18"/>
-        </w:rPr>
-        <w:t>Xiong</w:t>
-      </w:r>
-      <w:proofErr w:type="spellEnd"/>
-      <w:r>
-        <w:rPr>
-          <w:rFonts w:ascii="Helvetica" w:hAnsi="Helvetica"/>
-          <w:sz w:val="18"/>
-        </w:rPr>
-        <w:t xml:space="preserve">, A. Mahmood, and M. </w:t>
-      </w:r>
-      <w:proofErr w:type="spellStart"/>
-      <w:r>
-        <w:rPr>
-          <w:rFonts w:ascii="Helvetica" w:hAnsi="Helvetica"/>
-          <w:sz w:val="18"/>
-        </w:rPr>
-        <w:t>Chopp</w:t>
-      </w:r>
-      <w:proofErr w:type="spellEnd"/>
-      <w:r>
-        <w:rPr>
-          <w:rFonts w:ascii="Helvetica" w:hAnsi="Helvetica"/>
-          <w:sz w:val="18"/>
-        </w:rPr>
-        <w:t xml:space="preserve">, “Animal models of traumatic brain injury,” </w:t>
+        <w:t xml:space="preserve">Y. Xiong, A. Mahmood, and M. Chopp, “Animal models of traumatic brain injury,” </w:t>
       </w:r>
       <w:r>
         <w:rPr>
@@ -8576,50 +8080,14 @@
           <w:iCs/>
           <w:sz w:val="18"/>
         </w:rPr>
-        <w:t xml:space="preserve">Nat. Rev. </w:t>
-      </w:r>
-      <w:proofErr w:type="spellStart"/>
-      <w:r>
-        <w:rPr>
-          <w:rFonts w:ascii="Helvetica" w:hAnsi="Helvetica"/>
-          <w:i/>
-          <w:iCs/>
-          <w:sz w:val="18"/>
-        </w:rPr>
-        <w:t>Neurosci</w:t>
-      </w:r>
-      <w:proofErr w:type="spellEnd"/>
-      <w:r>
-        <w:rPr>
-          <w:rFonts w:ascii="Helvetica" w:hAnsi="Helvetica"/>
-          <w:i/>
-          <w:iCs/>
-          <w:sz w:val="18"/>
-        </w:rPr>
-        <w:t>.</w:t>
-      </w:r>
-      <w:r>
-        <w:rPr>
-          <w:rFonts w:ascii="Helvetica" w:hAnsi="Helvetica"/>
-          <w:sz w:val="18"/>
-        </w:rPr>
-        <w:t xml:space="preserve">, vol. 14, no. 2, pp. 128–142, Feb. 2013, </w:t>
-      </w:r>
-      <w:proofErr w:type="spellStart"/>
-      <w:r>
-        <w:rPr>
-          <w:rFonts w:ascii="Helvetica" w:hAnsi="Helvetica"/>
-          <w:sz w:val="18"/>
-        </w:rPr>
-        <w:t>doi</w:t>
-      </w:r>
-      <w:proofErr w:type="spellEnd"/>
-      <w:r>
-        <w:rPr>
-          <w:rFonts w:ascii="Helvetica" w:hAnsi="Helvetica"/>
-          <w:sz w:val="18"/>
-        </w:rPr>
-        <w:t>: 10.1038/nrn3407.</w:t>
+        <w:t>Nat. Rev. Neurosci.</w:t>
+      </w:r>
+      <w:r>
+        <w:rPr>
+          <w:rFonts w:ascii="Helvetica" w:hAnsi="Helvetica"/>
+          <w:sz w:val="18"/>
+        </w:rPr>
+        <w:t>, vol. 14, no. 2, pp. 128–142, Feb. 2013, doi: 10.1038/nrn3407.</w:t>
       </w:r>
     </w:p>
     <w:p>
@@ -8643,23 +8111,7 @@
           <w:sz w:val="18"/>
         </w:rPr>
         <w:tab/>
-        <w:t xml:space="preserve">O. </w:t>
-      </w:r>
-      <w:proofErr w:type="spellStart"/>
-      <w:r>
-        <w:rPr>
-          <w:rFonts w:ascii="Helvetica" w:hAnsi="Helvetica"/>
-          <w:sz w:val="18"/>
-        </w:rPr>
-        <w:t>Furmanski</w:t>
-      </w:r>
-      <w:proofErr w:type="spellEnd"/>
-      <w:r>
-        <w:rPr>
-          <w:rFonts w:ascii="Helvetica" w:hAnsi="Helvetica"/>
-          <w:sz w:val="18"/>
-        </w:rPr>
-        <w:t xml:space="preserve">, M. D. Nieves, and M. L. Doughty, “Controlled Cortical Impact Model of Mouse Brain Injury with Therapeutic Transplantation of Human Induced Pluripotent Stem Cell-Derived Neural Cells,” </w:t>
+        <w:t xml:space="preserve">O. Furmanski, M. D. Nieves, and M. L. Doughty, “Controlled Cortical Impact Model of Mouse Brain Injury with Therapeutic Transplantation of Human Induced Pluripotent Stem Cell-Derived Neural Cells,” </w:t>
       </w:r>
       <w:r>
         <w:rPr>
@@ -8675,23 +8127,7 @@
           <w:rFonts w:ascii="Helvetica" w:hAnsi="Helvetica"/>
           <w:sz w:val="18"/>
         </w:rPr>
-        <w:t xml:space="preserve">, no. 149, p. 59561, Jul. 2019, </w:t>
-      </w:r>
-      <w:proofErr w:type="spellStart"/>
-      <w:r>
-        <w:rPr>
-          <w:rFonts w:ascii="Helvetica" w:hAnsi="Helvetica"/>
-          <w:sz w:val="18"/>
-        </w:rPr>
-        <w:t>doi</w:t>
-      </w:r>
-      <w:proofErr w:type="spellEnd"/>
-      <w:r>
-        <w:rPr>
-          <w:rFonts w:ascii="Helvetica" w:hAnsi="Helvetica"/>
-          <w:sz w:val="18"/>
-        </w:rPr>
-        <w:t>: 10.3791/59561.</w:t>
+        <w:t>, no. 149, p. 59561, Jul. 2019, doi: 10.3791/59561.</w:t>
       </w:r>
     </w:p>
     <w:p>
@@ -8715,39 +8151,7 @@
           <w:sz w:val="18"/>
         </w:rPr>
         <w:tab/>
-        <w:t xml:space="preserve">J. Alder, W. Fujioka, J. </w:t>
-      </w:r>
-      <w:proofErr w:type="spellStart"/>
-      <w:r>
-        <w:rPr>
-          <w:rFonts w:ascii="Helvetica" w:hAnsi="Helvetica"/>
-          <w:sz w:val="18"/>
-        </w:rPr>
-        <w:t>Lifshitz</w:t>
-      </w:r>
-      <w:proofErr w:type="spellEnd"/>
-      <w:r>
-        <w:rPr>
-          <w:rFonts w:ascii="Helvetica" w:hAnsi="Helvetica"/>
-          <w:sz w:val="18"/>
-        </w:rPr>
-        <w:t xml:space="preserve">, D. P. Crockett, and S. </w:t>
-      </w:r>
-      <w:proofErr w:type="spellStart"/>
-      <w:r>
-        <w:rPr>
-          <w:rFonts w:ascii="Helvetica" w:hAnsi="Helvetica"/>
-          <w:sz w:val="18"/>
-        </w:rPr>
-        <w:t>Thakker</w:t>
-      </w:r>
-      <w:proofErr w:type="spellEnd"/>
-      <w:r>
-        <w:rPr>
-          <w:rFonts w:ascii="Helvetica" w:hAnsi="Helvetica"/>
-          <w:sz w:val="18"/>
-        </w:rPr>
-        <w:t xml:space="preserve">-Varia, “Lateral Fluid Percussion: Model of Traumatic Brain Injury in Mice,” </w:t>
+        <w:t xml:space="preserve">J. Alder, W. Fujioka, J. Lifshitz, D. P. Crockett, and S. Thakker-Varia, “Lateral Fluid Percussion: Model of Traumatic Brain Injury in Mice,” </w:t>
       </w:r>
       <w:r>
         <w:rPr>
@@ -8763,23 +8167,7 @@
           <w:rFonts w:ascii="Helvetica" w:hAnsi="Helvetica"/>
           <w:sz w:val="18"/>
         </w:rPr>
-        <w:t xml:space="preserve">, no. 54, p. 3063, Aug. 2011, </w:t>
-      </w:r>
-      <w:proofErr w:type="spellStart"/>
-      <w:r>
-        <w:rPr>
-          <w:rFonts w:ascii="Helvetica" w:hAnsi="Helvetica"/>
-          <w:sz w:val="18"/>
-        </w:rPr>
-        <w:t>doi</w:t>
-      </w:r>
-      <w:proofErr w:type="spellEnd"/>
-      <w:r>
-        <w:rPr>
-          <w:rFonts w:ascii="Helvetica" w:hAnsi="Helvetica"/>
-          <w:sz w:val="18"/>
-        </w:rPr>
-        <w:t>: 10.3791/3063.</w:t>
+        <w:t>, no. 54, p. 3063, Aug. 2011, doi: 10.3791/3063.</w:t>
       </w:r>
     </w:p>
     <w:p>
@@ -8803,23 +8191,7 @@
           <w:sz w:val="18"/>
         </w:rPr>
         <w:tab/>
-        <w:t xml:space="preserve">E. D. Hall, P. G. Sullivan, T. R. Gibson, K. M. Pavel, B. M. Thompson, and S. W. </w:t>
-      </w:r>
-      <w:proofErr w:type="spellStart"/>
-      <w:r>
-        <w:rPr>
-          <w:rFonts w:ascii="Helvetica" w:hAnsi="Helvetica"/>
-          <w:sz w:val="18"/>
-        </w:rPr>
-        <w:t>Scheff</w:t>
-      </w:r>
-      <w:proofErr w:type="spellEnd"/>
-      <w:r>
-        <w:rPr>
-          <w:rFonts w:ascii="Helvetica" w:hAnsi="Helvetica"/>
-          <w:sz w:val="18"/>
-        </w:rPr>
-        <w:t xml:space="preserve">, “Spatial and Temporal Characteristics of Neurodegeneration after Controlled Cortical Impact in Mice: More than a Focal Brain Injury,” </w:t>
+        <w:t xml:space="preserve">E. D. Hall, P. G. Sullivan, T. R. Gibson, K. M. Pavel, B. M. Thompson, and S. W. Scheff, “Spatial and Temporal Characteristics of Neurodegeneration after Controlled Cortical Impact in Mice: More than a Focal Brain Injury,” </w:t>
       </w:r>
       <w:r>
         <w:rPr>
@@ -8835,23 +8207,7 @@
           <w:rFonts w:ascii="Helvetica" w:hAnsi="Helvetica"/>
           <w:sz w:val="18"/>
         </w:rPr>
-        <w:t xml:space="preserve">, vol. 22, no. 2, pp. 252–265, Feb. 2005, </w:t>
-      </w:r>
-      <w:proofErr w:type="spellStart"/>
-      <w:r>
-        <w:rPr>
-          <w:rFonts w:ascii="Helvetica" w:hAnsi="Helvetica"/>
-          <w:sz w:val="18"/>
-        </w:rPr>
-        <w:t>doi</w:t>
-      </w:r>
-      <w:proofErr w:type="spellEnd"/>
-      <w:r>
-        <w:rPr>
-          <w:rFonts w:ascii="Helvetica" w:hAnsi="Helvetica"/>
-          <w:sz w:val="18"/>
-        </w:rPr>
-        <w:t>: 10.1089/neu.2005.22.252.</w:t>
+        <w:t>, vol. 22, no. 2, pp. 252–265, Feb. 2005, doi: 10.1089/neu.2005.22.252.</w:t>
       </w:r>
     </w:p>
     <w:p>
@@ -8884,70 +8240,14 @@
           <w:iCs/>
           <w:sz w:val="18"/>
         </w:rPr>
-        <w:t xml:space="preserve">Acta </w:t>
-      </w:r>
-      <w:proofErr w:type="spellStart"/>
-      <w:r>
-        <w:rPr>
-          <w:rFonts w:ascii="Helvetica" w:hAnsi="Helvetica"/>
-          <w:i/>
-          <w:iCs/>
-          <w:sz w:val="18"/>
-        </w:rPr>
-        <w:t>Neuropathol</w:t>
-      </w:r>
-      <w:proofErr w:type="spellEnd"/>
-      <w:r>
-        <w:rPr>
-          <w:rFonts w:ascii="Helvetica" w:hAnsi="Helvetica"/>
-          <w:i/>
-          <w:iCs/>
-          <w:sz w:val="18"/>
-        </w:rPr>
-        <w:t xml:space="preserve">. </w:t>
-      </w:r>
-      <w:proofErr w:type="spellStart"/>
-      <w:r>
-        <w:rPr>
-          <w:rFonts w:ascii="Helvetica" w:hAnsi="Helvetica"/>
-          <w:i/>
-          <w:iCs/>
-          <w:sz w:val="18"/>
-        </w:rPr>
-        <w:t>Commun</w:t>
-      </w:r>
-      <w:proofErr w:type="spellEnd"/>
-      <w:r>
-        <w:rPr>
-          <w:rFonts w:ascii="Helvetica" w:hAnsi="Helvetica"/>
-          <w:i/>
-          <w:iCs/>
-          <w:sz w:val="18"/>
-        </w:rPr>
-        <w:t>.</w:t>
-      </w:r>
-      <w:r>
-        <w:rPr>
-          <w:rFonts w:ascii="Helvetica" w:hAnsi="Helvetica"/>
-          <w:sz w:val="18"/>
-        </w:rPr>
-        <w:t xml:space="preserve">, vol. 9, no. 1, p. 2, Dec. 2021, </w:t>
-      </w:r>
-      <w:proofErr w:type="spellStart"/>
-      <w:r>
-        <w:rPr>
-          <w:rFonts w:ascii="Helvetica" w:hAnsi="Helvetica"/>
-          <w:sz w:val="18"/>
-        </w:rPr>
-        <w:t>doi</w:t>
-      </w:r>
-      <w:proofErr w:type="spellEnd"/>
-      <w:r>
-        <w:rPr>
-          <w:rFonts w:ascii="Helvetica" w:hAnsi="Helvetica"/>
-          <w:sz w:val="18"/>
-        </w:rPr>
-        <w:t>: 10.1186/s40478-020-01098-y.</w:t>
+        <w:t>Acta Neuropathol. Commun.</w:t>
+      </w:r>
+      <w:r>
+        <w:rPr>
+          <w:rFonts w:ascii="Helvetica" w:hAnsi="Helvetica"/>
+          <w:sz w:val="18"/>
+        </w:rPr>
+        <w:t>, vol. 9, no. 1, p. 2, Dec. 2021, doi: 10.1186/s40478-020-01098-y.</w:t>
       </w:r>
     </w:p>
     <w:p>

</xml_diff>